<commit_message>
added updated TODO, project book update
</commit_message>
<xml_diff>
--- a/projectBook.docx
+++ b/projectBook.docx
@@ -1,6 +1,6 @@
 
 <file path=word/document.xml><?xml version="1.0" encoding="utf-8"?>
-<w:document xmlns:wpc="http://schemas.microsoft.com/office/word/2010/wordprocessingCanvas" xmlns:mc="http://schemas.openxmlformats.org/markup-compatibility/2006" xmlns:o="urn:schemas-microsoft-com:office:office" xmlns:r="http://schemas.openxmlformats.org/officeDocument/2006/relationships" xmlns:m="http://schemas.openxmlformats.org/officeDocument/2006/math" xmlns:v="urn:schemas-microsoft-com:vml" xmlns:wp14="http://schemas.microsoft.com/office/word/2010/wordprocessingDrawing" xmlns:wp="http://schemas.openxmlformats.org/drawingml/2006/wordprocessingDrawing" xmlns:w10="urn:schemas-microsoft-com:office:word" xmlns:w="http://schemas.openxmlformats.org/wordprocessingml/2006/main" xmlns:w14="http://schemas.microsoft.com/office/word/2010/wordml" xmlns:w15="http://schemas.microsoft.com/office/word/2012/wordml" xmlns:wpg="http://schemas.microsoft.com/office/word/2010/wordprocessingGroup" xmlns:wpi="http://schemas.microsoft.com/office/word/2010/wordprocessingInk" xmlns:wne="http://schemas.microsoft.com/office/word/2006/wordml" xmlns:wps="http://schemas.microsoft.com/office/word/2010/wordprocessingShape" mc:Ignorable="w14 w15 wp14">
+<w:document xmlns:wpc="http://schemas.microsoft.com/office/word/2010/wordprocessingCanvas" xmlns:cx="http://schemas.microsoft.com/office/drawing/2014/chartex" xmlns:cx1="http://schemas.microsoft.com/office/drawing/2015/9/8/chartex" xmlns:cx2="http://schemas.microsoft.com/office/drawing/2015/10/21/chartex" xmlns:cx3="http://schemas.microsoft.com/office/drawing/2016/5/9/chartex" xmlns:cx4="http://schemas.microsoft.com/office/drawing/2016/5/10/chartex" xmlns:cx5="http://schemas.microsoft.com/office/drawing/2016/5/11/chartex" xmlns:cx6="http://schemas.microsoft.com/office/drawing/2016/5/12/chartex" xmlns:cx7="http://schemas.microsoft.com/office/drawing/2016/5/13/chartex" xmlns:cx8="http://schemas.microsoft.com/office/drawing/2016/5/14/chartex" xmlns:mc="http://schemas.openxmlformats.org/markup-compatibility/2006" xmlns:aink="http://schemas.microsoft.com/office/drawing/2016/ink" xmlns:am3d="http://schemas.microsoft.com/office/drawing/2017/model3d" xmlns:o="urn:schemas-microsoft-com:office:office" xmlns:r="http://schemas.openxmlformats.org/officeDocument/2006/relationships" xmlns:m="http://schemas.openxmlformats.org/officeDocument/2006/math" xmlns:v="urn:schemas-microsoft-com:vml" xmlns:wp14="http://schemas.microsoft.com/office/word/2010/wordprocessingDrawing" xmlns:wp="http://schemas.openxmlformats.org/drawingml/2006/wordprocessingDrawing" xmlns:w10="urn:schemas-microsoft-com:office:word" xmlns:w="http://schemas.openxmlformats.org/wordprocessingml/2006/main" xmlns:w14="http://schemas.microsoft.com/office/word/2010/wordml" xmlns:w15="http://schemas.microsoft.com/office/word/2012/wordml" xmlns:w16cid="http://schemas.microsoft.com/office/word/2016/wordml/cid" xmlns:w16se="http://schemas.microsoft.com/office/word/2015/wordml/symex" xmlns:wpg="http://schemas.microsoft.com/office/word/2010/wordprocessingGroup" xmlns:wpi="http://schemas.microsoft.com/office/word/2010/wordprocessingInk" xmlns:wne="http://schemas.microsoft.com/office/word/2006/wordml" xmlns:wps="http://schemas.microsoft.com/office/word/2010/wordprocessingShape" mc:Ignorable="w14 w15 w16se w16cid wp14">
   <w:body>
     <w:p>
       <w:pPr>
@@ -9,119 +9,701 @@
     </w:p>
     <w:p>
       <w:pPr>
-        <w:pStyle w:val="1"/>
+        <w:pStyle w:val="Heading1"/>
         <w:numPr>
           <w:ilvl w:val="0"/>
           <w:numId w:val="2"/>
         </w:numPr>
         <w:bidi w:val="0"/>
       </w:pPr>
-      <w:proofErr w:type="gramStart"/>
       <w:r>
         <w:t>abstract</w:t>
       </w:r>
-      <w:proofErr w:type="gramEnd"/>
-    </w:p>
-    <w:p>
-      <w:pPr>
-        <w:pStyle w:val="1"/>
+    </w:p>
+    <w:p>
+      <w:pPr>
+        <w:pStyle w:val="Heading1"/>
         <w:numPr>
           <w:ilvl w:val="0"/>
           <w:numId w:val="2"/>
         </w:numPr>
         <w:bidi w:val="0"/>
       </w:pPr>
-      <w:proofErr w:type="gramStart"/>
-      <w:r>
-        <w:t>introduction</w:t>
-      </w:r>
-      <w:proofErr w:type="gramEnd"/>
-      <w:r>
-        <w:t xml:space="preserve"> to </w:t>
-      </w:r>
-      <w:proofErr w:type="spellStart"/>
-      <w:r>
-        <w:t>ethereum</w:t>
-      </w:r>
-      <w:proofErr w:type="spellEnd"/>
-      <w:r>
-        <w:t xml:space="preserve"> smart contracts</w:t>
-      </w:r>
-    </w:p>
-    <w:p>
-      <w:pPr>
-        <w:pStyle w:val="2"/>
+      <w:r>
+        <w:t>introduction to E</w:t>
+      </w:r>
+      <w:r>
+        <w:t>thereum smart contracts</w:t>
+      </w:r>
+    </w:p>
+    <w:p>
+      <w:pPr>
+        <w:pStyle w:val="Heading2"/>
         <w:numPr>
           <w:ilvl w:val="1"/>
           <w:numId w:val="2"/>
         </w:numPr>
         <w:bidi w:val="0"/>
       </w:pPr>
-      <w:proofErr w:type="spellStart"/>
-      <w:proofErr w:type="gramStart"/>
-      <w:r>
-        <w:t>blockchain</w:t>
-      </w:r>
-      <w:proofErr w:type="spellEnd"/>
-      <w:proofErr w:type="gramEnd"/>
-      <w:r>
-        <w:t xml:space="preserve"> background</w:t>
-      </w:r>
-    </w:p>
-    <w:p>
-      <w:pPr>
-        <w:pStyle w:val="2"/>
+      <w:r>
+        <w:t>blockchain background</w:t>
+      </w:r>
+    </w:p>
+    <w:p>
+      <w:pPr>
+        <w:bidi w:val="0"/>
+      </w:pPr>
+    </w:p>
+    <w:p>
+      <w:pPr>
+        <w:bidi w:val="0"/>
+        <w:spacing w:after="0" w:line="240" w:lineRule="auto"/>
+        <w:rPr>
+          <w:rFonts w:ascii="Helvetica" w:eastAsia="Times New Roman" w:hAnsi="Helvetica" w:cs="Times New Roman"/>
+          <w:color w:val="666666"/>
+          <w:sz w:val="21"/>
+          <w:szCs w:val="21"/>
+          <w:shd w:val="clear" w:color="auto" w:fill="FFFFFF"/>
+          <w:lang w:eastAsia="ja-JP"/>
+        </w:rPr>
+      </w:pPr>
+      <w:r>
+        <w:rPr>
+          <w:rFonts w:ascii="Helvetica" w:eastAsia="Times New Roman" w:hAnsi="Helvetica" w:cs="Times New Roman"/>
+          <w:color w:val="666666"/>
+          <w:sz w:val="21"/>
+          <w:szCs w:val="21"/>
+          <w:shd w:val="clear" w:color="auto" w:fill="FFFFFF"/>
+          <w:lang w:eastAsia="ja-JP"/>
+        </w:rPr>
+        <w:t>Blockchain, the technology beh</w:t>
+      </w:r>
+      <w:r>
+        <w:rPr>
+          <w:rFonts w:ascii="Helvetica" w:eastAsia="Times New Roman" w:hAnsi="Helvetica" w:cs="Times New Roman"/>
+          <w:color w:val="666666"/>
+          <w:sz w:val="21"/>
+          <w:szCs w:val="21"/>
+          <w:shd w:val="clear" w:color="auto" w:fill="FFFFFF"/>
+          <w:lang w:eastAsia="ja-JP"/>
+        </w:rPr>
+        <w:t>ind Bitcoin, Ethereum, and many other crypto-currency systems,</w:t>
+      </w:r>
+      <w:r>
+        <w:rPr>
+          <w:rFonts w:ascii="Helvetica" w:eastAsia="Times New Roman" w:hAnsi="Helvetica" w:cs="Times New Roman"/>
+          <w:color w:val="666666"/>
+          <w:sz w:val="21"/>
+          <w:szCs w:val="21"/>
+          <w:shd w:val="clear" w:color="auto" w:fill="FFFFFF"/>
+          <w:lang w:eastAsia="ja-JP"/>
+        </w:rPr>
+        <w:t xml:space="preserve"> seems to be the driving technology behind the next generation of Internet, also referred to as th</w:t>
+      </w:r>
+      <w:r>
+        <w:rPr>
+          <w:rFonts w:ascii="Helvetica" w:eastAsia="Times New Roman" w:hAnsi="Helvetica" w:cs="Times New Roman"/>
+          <w:color w:val="666666"/>
+          <w:sz w:val="21"/>
+          <w:szCs w:val="21"/>
+          <w:shd w:val="clear" w:color="auto" w:fill="FFFFFF"/>
+          <w:lang w:eastAsia="ja-JP"/>
+        </w:rPr>
+        <w:t>e Decentralized Web</w:t>
+      </w:r>
+      <w:r>
+        <w:rPr>
+          <w:rFonts w:ascii="Helvetica" w:eastAsia="Times New Roman" w:hAnsi="Helvetica" w:cs="Times New Roman"/>
+          <w:color w:val="666666"/>
+          <w:sz w:val="21"/>
+          <w:szCs w:val="21"/>
+          <w:shd w:val="clear" w:color="auto" w:fill="FFFFFF"/>
+          <w:lang w:eastAsia="ja-JP"/>
+        </w:rPr>
+        <w:t>. Blockchain is a novel solution to the age-old human problem of trust. It provides an architecture for so-called trustless trust. It allows us to trust the outputs of the system without trusting any actor within it.</w:t>
+      </w:r>
+    </w:p>
+    <w:p>
+      <w:pPr>
+        <w:bidi w:val="0"/>
+        <w:spacing w:after="0" w:line="240" w:lineRule="auto"/>
+        <w:rPr>
+          <w:rFonts w:ascii="Helvetica" w:eastAsia="Times New Roman" w:hAnsi="Helvetica" w:cs="Times New Roman"/>
+          <w:color w:val="666666"/>
+          <w:sz w:val="21"/>
+          <w:szCs w:val="21"/>
+          <w:shd w:val="clear" w:color="auto" w:fill="FFFFFF"/>
+          <w:lang w:eastAsia="ja-JP"/>
+        </w:rPr>
+      </w:pPr>
+    </w:p>
+    <w:p>
+      <w:pPr>
+        <w:bidi w:val="0"/>
+        <w:spacing w:after="0" w:line="240" w:lineRule="auto"/>
+        <w:rPr>
+          <w:rFonts w:ascii="Helvetica" w:eastAsia="Times New Roman" w:hAnsi="Helvetica" w:cs="Times New Roman"/>
+          <w:color w:val="666666"/>
+          <w:sz w:val="21"/>
+          <w:szCs w:val="21"/>
+          <w:shd w:val="clear" w:color="auto" w:fill="FFFFFF"/>
+          <w:lang w:eastAsia="ja-JP"/>
+        </w:rPr>
+      </w:pPr>
+      <w:r>
+        <w:rPr>
+          <w:rFonts w:ascii="Helvetica" w:eastAsia="Times New Roman" w:hAnsi="Helvetica" w:cs="Times New Roman"/>
+          <w:color w:val="666666"/>
+          <w:sz w:val="21"/>
+          <w:szCs w:val="21"/>
+          <w:shd w:val="clear" w:color="auto" w:fill="FFFFFF"/>
+          <w:lang w:eastAsia="ja-JP"/>
+        </w:rPr>
+        <w:t>A blockchain system is comprised of several key components which appear in defferent variations through out all diffierent blockchain products.</w:t>
+      </w:r>
+    </w:p>
+    <w:p>
+      <w:pPr>
+        <w:bidi w:val="0"/>
+        <w:spacing w:after="0" w:line="240" w:lineRule="auto"/>
+        <w:rPr>
+          <w:rFonts w:ascii="Helvetica" w:eastAsia="Times New Roman" w:hAnsi="Helvetica" w:cs="Times New Roman"/>
+          <w:color w:val="666666"/>
+          <w:sz w:val="21"/>
+          <w:szCs w:val="21"/>
+          <w:shd w:val="clear" w:color="auto" w:fill="FFFFFF"/>
+          <w:lang w:eastAsia="ja-JP"/>
+        </w:rPr>
+      </w:pPr>
+    </w:p>
+    <w:p>
+      <w:pPr>
+        <w:bidi w:val="0"/>
+        <w:spacing w:after="0" w:line="240" w:lineRule="auto"/>
+        <w:rPr>
+          <w:rFonts w:ascii="Helvetica" w:eastAsia="Times New Roman" w:hAnsi="Helvetica" w:cs="Times New Roman"/>
+          <w:color w:val="666666"/>
+          <w:sz w:val="21"/>
+          <w:szCs w:val="21"/>
+          <w:shd w:val="clear" w:color="auto" w:fill="FFFFFF"/>
+          <w:lang w:eastAsia="ja-JP"/>
+        </w:rPr>
+      </w:pPr>
+      <w:r>
+        <w:rPr>
+          <w:rStyle w:val="Heading3Char"/>
+        </w:rPr>
+        <w:t>Transaction</w:t>
+      </w:r>
+      <w:r>
+        <w:rPr>
+          <w:rFonts w:ascii="Helvetica" w:eastAsia="Times New Roman" w:hAnsi="Helvetica" w:cs="Times New Roman"/>
+          <w:color w:val="666666"/>
+          <w:sz w:val="21"/>
+          <w:szCs w:val="21"/>
+          <w:shd w:val="clear" w:color="auto" w:fill="FFFFFF"/>
+          <w:lang w:eastAsia="ja-JP"/>
+        </w:rPr>
+        <w:t xml:space="preserve"> – A transaction is the basic </w:t>
+      </w:r>
+      <w:r>
+        <w:rPr>
+          <w:rFonts w:ascii="Helvetica" w:eastAsia="Times New Roman" w:hAnsi="Helvetica" w:cs="Times New Roman"/>
+          <w:color w:val="666666"/>
+          <w:sz w:val="21"/>
+          <w:szCs w:val="21"/>
+          <w:shd w:val="clear" w:color="auto" w:fill="FFFFFF"/>
+          <w:lang w:eastAsia="ja-JP"/>
+        </w:rPr>
+        <w:t>message</w:t>
+      </w:r>
+      <w:r>
+        <w:rPr>
+          <w:rFonts w:ascii="Helvetica" w:eastAsia="Times New Roman" w:hAnsi="Helvetica" w:cs="Times New Roman"/>
+          <w:color w:val="666666"/>
+          <w:sz w:val="21"/>
+          <w:szCs w:val="21"/>
+          <w:shd w:val="clear" w:color="auto" w:fill="FFFFFF"/>
+          <w:lang w:eastAsia="ja-JP"/>
+        </w:rPr>
+        <w:t xml:space="preserve"> / action t</w:t>
+      </w:r>
+      <w:r>
+        <w:rPr>
+          <w:rFonts w:ascii="Helvetica" w:eastAsia="Times New Roman" w:hAnsi="Helvetica" w:cs="Times New Roman"/>
+          <w:color w:val="666666"/>
+          <w:sz w:val="21"/>
+          <w:szCs w:val="21"/>
+          <w:shd w:val="clear" w:color="auto" w:fill="FFFFFF"/>
+          <w:lang w:eastAsia="ja-JP"/>
+        </w:rPr>
+        <w:t>hat can be done in the system, it’s comprised of the transaction’s content (in Ethereum: value and/or data) and some meta data.</w:t>
+      </w:r>
+    </w:p>
+    <w:p>
+      <w:pPr>
+        <w:bidi w:val="0"/>
+        <w:spacing w:after="0" w:line="240" w:lineRule="auto"/>
+        <w:rPr>
+          <w:rFonts w:ascii="Helvetica" w:eastAsia="Times New Roman" w:hAnsi="Helvetica" w:cs="Times New Roman"/>
+          <w:color w:val="666666"/>
+          <w:sz w:val="21"/>
+          <w:szCs w:val="21"/>
+          <w:shd w:val="clear" w:color="auto" w:fill="FFFFFF"/>
+          <w:lang w:eastAsia="ja-JP"/>
+        </w:rPr>
+      </w:pPr>
+      <w:r>
+        <w:rPr>
+          <w:rFonts w:ascii="Helvetica" w:eastAsia="Times New Roman" w:hAnsi="Helvetica" w:cs="Times New Roman"/>
+          <w:color w:val="666666"/>
+          <w:sz w:val="21"/>
+          <w:szCs w:val="21"/>
+          <w:shd w:val="clear" w:color="auto" w:fill="FFFFFF"/>
+          <w:lang w:eastAsia="ja-JP"/>
+        </w:rPr>
+        <w:t>The transaction’s content</w:t>
+      </w:r>
+      <w:r>
+        <w:rPr>
+          <w:rFonts w:ascii="Helvetica" w:eastAsia="Times New Roman" w:hAnsi="Helvetica" w:cs="Times New Roman"/>
+          <w:color w:val="666666"/>
+          <w:sz w:val="21"/>
+          <w:szCs w:val="21"/>
+          <w:shd w:val="clear" w:color="auto" w:fill="FFFFFF"/>
+          <w:lang w:eastAsia="ja-JP"/>
+        </w:rPr>
+        <w:t xml:space="preserve"> can vary and can mean a simple transfer of the system’s underlying currency</w:t>
+      </w:r>
+      <w:r>
+        <w:rPr>
+          <w:rFonts w:ascii="Helvetica" w:eastAsia="Times New Roman" w:hAnsi="Helvetica" w:cs="Times New Roman"/>
+          <w:color w:val="666666"/>
+          <w:sz w:val="21"/>
+          <w:szCs w:val="21"/>
+          <w:shd w:val="clear" w:color="auto" w:fill="FFFFFF"/>
+          <w:lang w:eastAsia="ja-JP"/>
+        </w:rPr>
+        <w:t xml:space="preserve"> (content holds value only) </w:t>
+      </w:r>
+      <w:r>
+        <w:rPr>
+          <w:rFonts w:ascii="Helvetica" w:eastAsia="Times New Roman" w:hAnsi="Helvetica" w:cs="Times New Roman"/>
+          <w:color w:val="666666"/>
+          <w:sz w:val="21"/>
+          <w:szCs w:val="21"/>
+          <w:shd w:val="clear" w:color="auto" w:fill="FFFFFF"/>
+          <w:lang w:eastAsia="ja-JP"/>
+        </w:rPr>
+        <w:t>, or more complex meaning like calling some function in the system</w:t>
+      </w:r>
+      <w:r>
+        <w:rPr>
+          <w:rFonts w:ascii="Helvetica" w:eastAsia="Times New Roman" w:hAnsi="Helvetica" w:cs="Times New Roman"/>
+          <w:color w:val="666666"/>
+          <w:sz w:val="21"/>
+          <w:szCs w:val="21"/>
+          <w:shd w:val="clear" w:color="auto" w:fill="FFFFFF"/>
+          <w:lang w:eastAsia="ja-JP"/>
+        </w:rPr>
+        <w:t xml:space="preserve"> (content holds data only).</w:t>
+      </w:r>
+    </w:p>
+    <w:p>
+      <w:pPr>
+        <w:bidi w:val="0"/>
+        <w:spacing w:after="0" w:line="240" w:lineRule="auto"/>
+        <w:rPr>
+          <w:rFonts w:ascii="Helvetica" w:eastAsia="Times New Roman" w:hAnsi="Helvetica" w:cs="Times New Roman"/>
+          <w:color w:val="666666"/>
+          <w:sz w:val="21"/>
+          <w:szCs w:val="21"/>
+          <w:shd w:val="clear" w:color="auto" w:fill="FFFFFF"/>
+          <w:lang w:eastAsia="ja-JP"/>
+        </w:rPr>
+      </w:pPr>
+    </w:p>
+    <w:p>
+      <w:pPr>
+        <w:bidi w:val="0"/>
+        <w:spacing w:after="0" w:line="240" w:lineRule="auto"/>
+        <w:rPr>
+          <w:rFonts w:ascii="Helvetica" w:eastAsia="Times New Roman" w:hAnsi="Helvetica" w:cs="Times New Roman"/>
+          <w:color w:val="666666"/>
+          <w:sz w:val="21"/>
+          <w:szCs w:val="21"/>
+          <w:shd w:val="clear" w:color="auto" w:fill="FFFFFF"/>
+          <w:lang w:eastAsia="ja-JP"/>
+        </w:rPr>
+      </w:pPr>
+      <w:r>
+        <w:rPr>
+          <w:rFonts w:ascii="Helvetica" w:eastAsia="Times New Roman" w:hAnsi="Helvetica" w:cs="Times New Roman"/>
+          <w:color w:val="666666"/>
+          <w:sz w:val="21"/>
+          <w:szCs w:val="21"/>
+          <w:shd w:val="clear" w:color="auto" w:fill="FFFFFF"/>
+          <w:lang w:eastAsia="ja-JP"/>
+        </w:rPr>
+        <w:t>Examples of transaction’s meaning in Ethereum:</w:t>
+      </w:r>
+    </w:p>
+    <w:p>
+      <w:pPr>
+        <w:bidi w:val="0"/>
+        <w:spacing w:after="0" w:line="240" w:lineRule="auto"/>
+        <w:rPr>
+          <w:rFonts w:ascii="Helvetica" w:eastAsia="Times New Roman" w:hAnsi="Helvetica" w:cs="Times New Roman"/>
+          <w:color w:val="666666"/>
+          <w:sz w:val="21"/>
+          <w:szCs w:val="21"/>
+          <w:shd w:val="clear" w:color="auto" w:fill="FFFFFF"/>
+          <w:lang w:eastAsia="ja-JP"/>
+        </w:rPr>
+      </w:pPr>
+      <w:r>
+        <w:rPr>
+          <w:rFonts w:ascii="Helvetica" w:eastAsia="Times New Roman" w:hAnsi="Helvetica" w:cs="Times New Roman"/>
+          <w:color w:val="666666"/>
+          <w:sz w:val="21"/>
+          <w:szCs w:val="21"/>
+          <w:shd w:val="clear" w:color="auto" w:fill="FFFFFF"/>
+          <w:lang w:eastAsia="ja-JP"/>
+        </w:rPr>
+        <w:t>-</w:t>
+      </w:r>
+      <w:r>
+        <w:rPr>
+          <w:rFonts w:ascii="Helvetica" w:eastAsia="Times New Roman" w:hAnsi="Helvetica" w:cs="Times New Roman"/>
+          <w:color w:val="666666"/>
+          <w:sz w:val="21"/>
+          <w:szCs w:val="21"/>
+          <w:shd w:val="clear" w:color="auto" w:fill="FFFFFF"/>
+          <w:lang w:eastAsia="ja-JP"/>
+        </w:rPr>
+        <w:t xml:space="preserve"> </w:t>
+      </w:r>
+      <w:r>
+        <w:rPr>
+          <w:rFonts w:ascii="Helvetica" w:eastAsia="Times New Roman" w:hAnsi="Helvetica" w:cs="Times New Roman"/>
+          <w:color w:val="666666"/>
+          <w:sz w:val="21"/>
+          <w:szCs w:val="21"/>
+          <w:shd w:val="clear" w:color="auto" w:fill="FFFFFF"/>
+          <w:lang w:eastAsia="ja-JP"/>
+        </w:rPr>
+        <w:t>Yuval paid Yonathan 10 ETH</w:t>
+      </w:r>
+    </w:p>
+    <w:p>
+      <w:pPr>
+        <w:bidi w:val="0"/>
+        <w:spacing w:after="0" w:line="240" w:lineRule="auto"/>
+        <w:rPr>
+          <w:rFonts w:ascii="Helvetica" w:eastAsia="Times New Roman" w:hAnsi="Helvetica" w:cs="Times New Roman"/>
+          <w:color w:val="666666"/>
+          <w:sz w:val="21"/>
+          <w:szCs w:val="21"/>
+          <w:shd w:val="clear" w:color="auto" w:fill="FFFFFF"/>
+          <w:lang w:eastAsia="ja-JP"/>
+        </w:rPr>
+      </w:pPr>
+      <w:r>
+        <w:rPr>
+          <w:rFonts w:ascii="Helvetica" w:eastAsia="Times New Roman" w:hAnsi="Helvetica" w:cs="Times New Roman"/>
+          <w:color w:val="666666"/>
+          <w:sz w:val="21"/>
+          <w:szCs w:val="21"/>
+          <w:shd w:val="clear" w:color="auto" w:fill="FFFFFF"/>
+          <w:lang w:eastAsia="ja-JP"/>
+        </w:rPr>
+        <w:t>- Alex</w:t>
+      </w:r>
+      <w:r>
+        <w:rPr>
+          <w:rFonts w:ascii="Helvetica" w:eastAsia="Times New Roman" w:hAnsi="Helvetica" w:cs="Times New Roman"/>
+          <w:color w:val="666666"/>
+          <w:sz w:val="21"/>
+          <w:szCs w:val="21"/>
+          <w:shd w:val="clear" w:color="auto" w:fill="FFFFFF"/>
+          <w:lang w:eastAsia="ja-JP"/>
+        </w:rPr>
+        <w:t xml:space="preserve"> called function X with parameter Y in contract which is identified by address 0x123</w:t>
+      </w:r>
+    </w:p>
+    <w:p>
+      <w:pPr>
+        <w:bidi w:val="0"/>
+        <w:spacing w:after="0" w:line="240" w:lineRule="auto"/>
+        <w:rPr>
+          <w:rFonts w:ascii="Helvetica" w:eastAsia="Times New Roman" w:hAnsi="Helvetica" w:cs="Times New Roman"/>
+          <w:color w:val="666666"/>
+          <w:sz w:val="21"/>
+          <w:szCs w:val="21"/>
+          <w:shd w:val="clear" w:color="auto" w:fill="FFFFFF"/>
+          <w:lang w:eastAsia="ja-JP"/>
+        </w:rPr>
+      </w:pPr>
+    </w:p>
+    <w:p>
+      <w:pPr>
+        <w:bidi w:val="0"/>
+        <w:spacing w:after="0" w:line="240" w:lineRule="auto"/>
+        <w:rPr>
+          <w:rFonts w:ascii="Helvetica" w:eastAsia="Times New Roman" w:hAnsi="Helvetica" w:cs="Times New Roman"/>
+          <w:color w:val="666666"/>
+          <w:sz w:val="21"/>
+          <w:szCs w:val="21"/>
+          <w:shd w:val="clear" w:color="auto" w:fill="FFFFFF"/>
+          <w:lang w:eastAsia="ja-JP"/>
+        </w:rPr>
+      </w:pPr>
+      <w:r>
+        <w:rPr>
+          <w:rFonts w:ascii="Helvetica" w:eastAsia="Times New Roman" w:hAnsi="Helvetica" w:cs="Times New Roman"/>
+          <w:color w:val="666666"/>
+          <w:sz w:val="21"/>
+          <w:szCs w:val="21"/>
+          <w:shd w:val="clear" w:color="auto" w:fill="FFFFFF"/>
+          <w:lang w:eastAsia="ja-JP"/>
+        </w:rPr>
+        <w:t>Transactions in Ethereum are being encrypted (signed) using an elliptic curve digital signatures algorithm (ECDSA)</w:t>
+      </w:r>
+      <w:r>
+        <w:rPr>
+          <w:rFonts w:ascii="Helvetica" w:eastAsia="Times New Roman" w:hAnsi="Helvetica" w:cs="Times New Roman"/>
+          <w:color w:val="666666"/>
+          <w:sz w:val="21"/>
+          <w:szCs w:val="21"/>
+          <w:shd w:val="clear" w:color="auto" w:fill="FFFFFF"/>
+          <w:lang w:eastAsia="ja-JP"/>
+        </w:rPr>
+        <w:t>, which</w:t>
+      </w:r>
+      <w:r>
+        <w:rPr>
+          <w:rFonts w:ascii="Helvetica" w:eastAsia="Times New Roman" w:hAnsi="Helvetica" w:cs="Times New Roman"/>
+          <w:color w:val="666666"/>
+          <w:sz w:val="21"/>
+          <w:szCs w:val="21"/>
+          <w:shd w:val="clear" w:color="auto" w:fill="FFFFFF"/>
+          <w:lang w:eastAsia="ja-JP"/>
+        </w:rPr>
+        <w:t xml:space="preserve"> means that the private key holder can generate hash value to some data, and every one that holds the corresponding data, hash value and private key’s associated public address (which can also be calculated easily from the private key), can easily verify if those 3 match.</w:t>
+      </w:r>
+    </w:p>
+    <w:p>
+      <w:pPr>
+        <w:bidi w:val="0"/>
+        <w:spacing w:after="0" w:line="240" w:lineRule="auto"/>
+        <w:rPr>
+          <w:rFonts w:ascii="Helvetica" w:eastAsia="Times New Roman" w:hAnsi="Helvetica" w:cs="Times New Roman"/>
+          <w:color w:val="666666"/>
+          <w:sz w:val="21"/>
+          <w:szCs w:val="21"/>
+          <w:shd w:val="clear" w:color="auto" w:fill="FFFFFF"/>
+          <w:lang w:eastAsia="ja-JP"/>
+        </w:rPr>
+      </w:pPr>
+      <w:r>
+        <w:rPr>
+          <w:rFonts w:ascii="Helvetica" w:eastAsia="Times New Roman" w:hAnsi="Helvetica" w:cs="Times New Roman"/>
+          <w:color w:val="666666"/>
+          <w:sz w:val="21"/>
+          <w:szCs w:val="21"/>
+          <w:shd w:val="clear" w:color="auto" w:fill="FFFFFF"/>
+          <w:lang w:eastAsia="ja-JP"/>
+        </w:rPr>
+        <w:t xml:space="preserve">On the contrary, </w:t>
+      </w:r>
+      <w:r>
+        <w:rPr>
+          <w:rFonts w:ascii="Helvetica" w:eastAsia="Times New Roman" w:hAnsi="Helvetica" w:cs="Times New Roman"/>
+          <w:color w:val="666666"/>
+          <w:sz w:val="21"/>
+          <w:szCs w:val="21"/>
+          <w:shd w:val="clear" w:color="auto" w:fill="FFFFFF"/>
+          <w:lang w:eastAsia="ja-JP"/>
+        </w:rPr>
+        <w:t>it</w:t>
+      </w:r>
+      <w:r>
+        <w:rPr>
+          <w:rFonts w:ascii="Helvetica" w:eastAsia="Times New Roman" w:hAnsi="Helvetica" w:cs="Times New Roman"/>
+          <w:color w:val="666666"/>
+          <w:sz w:val="21"/>
+          <w:szCs w:val="21"/>
+          <w:shd w:val="clear" w:color="auto" w:fill="FFFFFF"/>
+          <w:lang w:eastAsia="ja-JP"/>
+        </w:rPr>
+        <w:t xml:space="preserve"> will take the same verifier nearly infinite amount of resources, and some additional d</w:t>
+      </w:r>
+      <w:r>
+        <w:rPr>
+          <w:rFonts w:ascii="Helvetica" w:eastAsia="Times New Roman" w:hAnsi="Helvetica" w:cs="Times New Roman"/>
+          <w:color w:val="666666"/>
+          <w:sz w:val="21"/>
+          <w:szCs w:val="21"/>
+          <w:shd w:val="clear" w:color="auto" w:fill="FFFFFF"/>
+          <w:lang w:eastAsia="ja-JP"/>
+        </w:rPr>
+        <w:t>ata to induce the private key which generated the transaction.</w:t>
+      </w:r>
+    </w:p>
+    <w:p>
+      <w:pPr>
+        <w:bidi w:val="0"/>
+        <w:spacing w:after="0" w:line="240" w:lineRule="auto"/>
+        <w:rPr>
+          <w:rFonts w:ascii="Helvetica" w:eastAsia="Times New Roman" w:hAnsi="Helvetica" w:cs="Times New Roman"/>
+          <w:color w:val="666666"/>
+          <w:sz w:val="21"/>
+          <w:szCs w:val="21"/>
+          <w:shd w:val="clear" w:color="auto" w:fill="FFFFFF"/>
+          <w:lang w:eastAsia="ja-JP"/>
+        </w:rPr>
+      </w:pPr>
+    </w:p>
+    <w:p>
+      <w:pPr>
+        <w:bidi w:val="0"/>
+        <w:spacing w:after="0" w:line="240" w:lineRule="auto"/>
+        <w:rPr>
+          <w:rFonts w:ascii="Helvetica" w:eastAsia="Times New Roman" w:hAnsi="Helvetica" w:cs="Times New Roman"/>
+          <w:color w:val="666666"/>
+          <w:sz w:val="21"/>
+          <w:szCs w:val="21"/>
+          <w:shd w:val="clear" w:color="auto" w:fill="FFFFFF"/>
+          <w:lang w:eastAsia="ja-JP"/>
+        </w:rPr>
+      </w:pPr>
+    </w:p>
+    <w:p>
+      <w:pPr>
+        <w:jc w:val="right"/>
+        <w:rPr>
+          <w:shd w:val="clear" w:color="auto" w:fill="FFFFFF"/>
+          <w:lang w:eastAsia="ja-JP"/>
+        </w:rPr>
+      </w:pPr>
+      <w:r>
+        <w:rPr>
+          <w:rStyle w:val="Heading3Char"/>
+        </w:rPr>
+        <w:t xml:space="preserve">Block and block chain </w:t>
+      </w:r>
+      <w:r>
+        <w:rPr>
+          <w:shd w:val="clear" w:color="auto" w:fill="FFFFFF"/>
+          <w:lang w:eastAsia="ja-JP"/>
+        </w:rPr>
+        <w:t xml:space="preserve">– A block is just a list of transactions bundled together, with some additional meta data. </w:t>
+      </w:r>
+    </w:p>
+    <w:p>
+      <w:pPr>
+        <w:jc w:val="right"/>
+        <w:rPr>
+          <w:shd w:val="clear" w:color="auto" w:fill="FFFFFF"/>
+          <w:lang w:eastAsia="ja-JP"/>
+        </w:rPr>
+      </w:pPr>
+      <w:r>
+        <w:rPr>
+          <w:shd w:val="clear" w:color="auto" w:fill="FFFFFF"/>
+          <w:lang w:eastAsia="ja-JP"/>
+        </w:rPr>
+        <w:t>In the blocks meta-data, hides 3 main components which hold a key rule in Proof-Of-Work block chains.</w:t>
+      </w:r>
+    </w:p>
+    <w:p>
+      <w:pPr>
+        <w:jc w:val="right"/>
+        <w:rPr>
+          <w:shd w:val="clear" w:color="auto" w:fill="FFFFFF"/>
+          <w:lang w:eastAsia="ja-JP"/>
+        </w:rPr>
+      </w:pPr>
+      <w:r>
+        <w:rPr>
+          <w:shd w:val="clear" w:color="auto" w:fill="FFFFFF"/>
+          <w:lang w:eastAsia="ja-JP"/>
+        </w:rPr>
+        <w:t>Nonce – In</w:t>
+      </w:r>
+    </w:p>
+    <w:p>
+      <w:pPr>
+        <w:bidi w:val="0"/>
+        <w:spacing w:after="0" w:line="240" w:lineRule="auto"/>
+        <w:rPr>
+          <w:rFonts w:ascii="Helvetica" w:eastAsia="Times New Roman" w:hAnsi="Helvetica" w:cs="Times New Roman"/>
+          <w:color w:val="666666"/>
+          <w:sz w:val="21"/>
+          <w:szCs w:val="21"/>
+          <w:shd w:val="clear" w:color="auto" w:fill="FFFFFF"/>
+          <w:lang w:eastAsia="ja-JP"/>
+        </w:rPr>
+      </w:pPr>
+    </w:p>
+    <w:p>
+      <w:pPr>
+        <w:bidi w:val="0"/>
+        <w:spacing w:after="0" w:line="240" w:lineRule="auto"/>
+        <w:rPr>
+          <w:rFonts w:ascii="Times New Roman" w:eastAsia="Times New Roman" w:hAnsi="Times New Roman" w:cs="Times New Roman"/>
+          <w:sz w:val="24"/>
+          <w:szCs w:val="24"/>
+          <w:lang w:eastAsia="ja-JP"/>
+        </w:rPr>
+      </w:pPr>
+    </w:p>
+    <w:p>
+      <w:pPr>
+        <w:bidi w:val="0"/>
+      </w:pPr>
+    </w:p>
+    <w:p>
+      <w:pPr>
+        <w:pStyle w:val="Heading2"/>
         <w:numPr>
           <w:ilvl w:val="1"/>
           <w:numId w:val="2"/>
         </w:numPr>
         <w:bidi w:val="0"/>
       </w:pPr>
-      <w:proofErr w:type="spellStart"/>
-      <w:proofErr w:type="gramStart"/>
-      <w:r>
-        <w:t>ethereum</w:t>
-      </w:r>
-      <w:proofErr w:type="spellEnd"/>
-      <w:proofErr w:type="gramEnd"/>
-      <w:r>
-        <w:t xml:space="preserve"> - the world computer</w:t>
-      </w:r>
-    </w:p>
-    <w:p>
-      <w:pPr>
-        <w:pStyle w:val="2"/>
+      <w:r>
+        <w:lastRenderedPageBreak/>
+        <w:t>E</w:t>
+      </w:r>
+      <w:r>
+        <w:t>thereum - the world computer</w:t>
+      </w:r>
+    </w:p>
+    <w:p>
+      <w:pPr>
+        <w:pStyle w:val="Heading2"/>
         <w:numPr>
           <w:ilvl w:val="1"/>
           <w:numId w:val="2"/>
         </w:numPr>
         <w:bidi w:val="0"/>
       </w:pPr>
-      <w:proofErr w:type="gramStart"/>
-      <w:r>
-        <w:t>smart</w:t>
-      </w:r>
-      <w:proofErr w:type="gramEnd"/>
-      <w:r>
-        <w:t xml:space="preserve"> contracts</w:t>
-      </w:r>
-    </w:p>
-    <w:p>
-      <w:pPr>
-        <w:pStyle w:val="2"/>
+      <w:r>
+        <w:t>smart contracts</w:t>
+      </w:r>
+    </w:p>
+    <w:p>
+      <w:pPr>
+        <w:pStyle w:val="Heading2"/>
         <w:numPr>
           <w:ilvl w:val="1"/>
           <w:numId w:val="2"/>
         </w:numPr>
         <w:bidi w:val="0"/>
       </w:pPr>
-      <w:proofErr w:type="gramStart"/>
-      <w:r>
-        <w:t>decentralized</w:t>
-      </w:r>
-      <w:proofErr w:type="gramEnd"/>
-      <w:r>
-        <w:t xml:space="preserve"> app</w:t>
+      <w:r>
+        <w:t>decentralized app</w:t>
       </w:r>
       <w:r>
         <w:t xml:space="preserve"> </w:t>
@@ -129,25 +711,20 @@
     </w:p>
     <w:p>
       <w:pPr>
-        <w:pStyle w:val="1"/>
+        <w:pStyle w:val="Heading1"/>
         <w:numPr>
           <w:ilvl w:val="0"/>
           <w:numId w:val="2"/>
         </w:numPr>
         <w:bidi w:val="0"/>
       </w:pPr>
-      <w:proofErr w:type="gramStart"/>
-      <w:r>
-        <w:t>problem</w:t>
-      </w:r>
-      <w:proofErr w:type="gramEnd"/>
-      <w:r>
-        <w:t xml:space="preserve"> analysis and goals</w:t>
-      </w:r>
-    </w:p>
-    <w:p>
-      <w:pPr>
-        <w:pStyle w:val="2"/>
+      <w:r>
+        <w:t>problem analysis and goals</w:t>
+      </w:r>
+    </w:p>
+    <w:p>
+      <w:pPr>
+        <w:pStyle w:val="Heading2"/>
         <w:bidi w:val="0"/>
         <w:ind w:firstLine="720"/>
       </w:pPr>
@@ -157,18 +734,13 @@
       <w:r>
         <w:tab/>
       </w:r>
-      <w:proofErr w:type="gramStart"/>
-      <w:r>
-        <w:t>problem</w:t>
-      </w:r>
-      <w:proofErr w:type="gramEnd"/>
-      <w:r>
-        <w:t xml:space="preserve"> – online shopping and insured delivery</w:t>
-      </w:r>
-    </w:p>
-    <w:p>
-      <w:pPr>
-        <w:pStyle w:val="2"/>
+      <w:r>
+        <w:t>problem – online shopping and insured delivery</w:t>
+      </w:r>
+    </w:p>
+    <w:p>
+      <w:pPr>
+        <w:pStyle w:val="Heading2"/>
         <w:bidi w:val="0"/>
         <w:ind w:firstLine="720"/>
       </w:pPr>
@@ -177,23 +749,15 @@
       </w:r>
       <w:r>
         <w:tab/>
-        <w:t xml:space="preserve"> </w:t>
-      </w:r>
-      <w:proofErr w:type="spellStart"/>
-      <w:r>
-        <w:t>DA</w:t>
-      </w:r>
-      <w:r>
-        <w:t>pp</w:t>
-      </w:r>
-      <w:proofErr w:type="spellEnd"/>
-      <w:r>
-        <w:t xml:space="preserve"> as a solution</w:t>
-      </w:r>
-    </w:p>
-    <w:p>
-      <w:pPr>
-        <w:pStyle w:val="2"/>
+        <w:t xml:space="preserve"> DA</w:t>
+      </w:r>
+      <w:r>
+        <w:t>pp as a solution</w:t>
+      </w:r>
+    </w:p>
+    <w:p>
+      <w:pPr>
+        <w:pStyle w:val="Heading2"/>
         <w:bidi w:val="0"/>
         <w:ind w:firstLine="720"/>
       </w:pPr>
@@ -204,58 +768,954 @@
         <w:tab/>
       </w:r>
       <w:r>
-        <w:t xml:space="preserve"> </w:t>
-      </w:r>
-      <w:proofErr w:type="gramStart"/>
-      <w:r>
-        <w:t>requirements</w:t>
-      </w:r>
-      <w:proofErr w:type="gramEnd"/>
-      <w:r>
-        <w:t xml:space="preserve"> </w:t>
-      </w:r>
-    </w:p>
-    <w:p>
-      <w:pPr>
-        <w:pStyle w:val="1"/>
+        <w:t xml:space="preserve"> requirements </w:t>
+      </w:r>
+    </w:p>
+    <w:p>
+      <w:pPr>
+        <w:pStyle w:val="Heading1"/>
+        <w:bidi w:val="0"/>
+      </w:pPr>
+      <w:r>
+        <w:t>application and design</w:t>
+      </w:r>
+    </w:p>
+    <w:p>
+      <w:pPr>
+        <w:bidi w:val="0"/>
+      </w:pPr>
+      <w:r>
+        <w:t>Our</w:t>
+      </w:r>
+      <w:r>
+        <w:t xml:space="preserve"> Dapp is based on 4</w:t>
+      </w:r>
+      <w:r>
+        <w:t xml:space="preserve"> different</w:t>
+      </w:r>
+      <w:r>
+        <w:t xml:space="preserve"> user types</w:t>
+      </w:r>
+      <w:r>
+        <w:t>: Buyer, Seller, Carrier, Carrier manager (TODO check phrases).</w:t>
+      </w:r>
+    </w:p>
+    <w:p>
+      <w:pPr>
+        <w:bidi w:val="0"/>
+      </w:pPr>
+    </w:p>
+    <w:p>
+      <w:pPr>
+        <w:bidi w:val="0"/>
+      </w:pPr>
+    </w:p>
+    <w:p>
+      <w:pPr>
+        <w:pStyle w:val="Heading2"/>
+        <w:bidi w:val="0"/>
+      </w:pPr>
+      <w:r>
+        <w:t>B</w:t>
+      </w:r>
+      <w:r>
+        <w:t xml:space="preserve">ackend </w:t>
+      </w:r>
+      <w:r>
+        <w:t xml:space="preserve">architecture &amp; </w:t>
+      </w:r>
+      <w:r>
+        <w:t>design</w:t>
+      </w:r>
+    </w:p>
+    <w:p>
+      <w:pPr>
+        <w:jc w:val="right"/>
+        <w:rPr>
+          <w:b/>
+          <w:bCs/>
+        </w:rPr>
+      </w:pPr>
+      <w:r>
+        <w:rPr>
+          <w:b/>
+          <w:bCs/>
+        </w:rPr>
+        <w:t>A word about Dapp’s backend architecture</w:t>
+      </w:r>
+    </w:p>
+    <w:p>
+      <w:pPr>
+        <w:jc w:val="right"/>
+      </w:pPr>
+      <w:r>
+        <w:t>When thinking about building a centralized app, there are some choices to be made regarding which servers &amp; cloud providers to use.</w:t>
+      </w:r>
+    </w:p>
+    <w:p>
+      <w:pPr>
+        <w:bidi w:val="0"/>
+      </w:pPr>
+      <w:r>
+        <w:t xml:space="preserve">The beauty of Ethereum based Dapps, is that </w:t>
+      </w:r>
+      <w:r>
+        <w:t>that although having some choices in tools and languages when developing smart contracts, when moving to production, the choices collapse to one, since every node in the Ethereum network is doing your Dapp’s backend calculations.</w:t>
+      </w:r>
+    </w:p>
+    <w:p>
+      <w:pPr>
+        <w:bidi w:val="0"/>
+      </w:pPr>
+      <w:r>
+        <w:t>Contract language</w:t>
+      </w:r>
+    </w:p>
+    <w:p>
+      <w:pPr>
+        <w:bidi w:val="0"/>
+      </w:pPr>
+      <w:r>
+        <w:t>There are quite few languges to choose from which have an EVM (Ethereum Virtual Machines) compilers:</w:t>
+      </w:r>
+    </w:p>
+    <w:p>
+      <w:pPr>
+        <w:bidi w:val="0"/>
+      </w:pPr>
+      <w:r>
+        <w:t>TODO – list some languages</w:t>
+      </w:r>
+    </w:p>
+    <w:p>
+      <w:pPr>
+        <w:bidi w:val="0"/>
+      </w:pPr>
+      <w:r>
+        <w:t xml:space="preserve">Every language has its pros and cons, </w:t>
+      </w:r>
+      <w:r>
+        <w:t>we chose to use solidity based on the fact that its the most commonly used contract language, and its community is the most broad and active.</w:t>
+      </w:r>
+    </w:p>
+    <w:p>
+      <w:pPr>
+        <w:bidi w:val="0"/>
+      </w:pPr>
+      <w:r>
+        <w:t>That was a key factor when using a technology which its main issue is that its still under on-going development and the change rate is very rapid.</w:t>
+      </w:r>
+    </w:p>
+    <w:p>
+      <w:pPr>
+        <w:bidi w:val="0"/>
+      </w:pPr>
+      <w:r>
+        <w:t xml:space="preserve">Moreover, one of Ethereum’s community main guidelines is that, if a change is significant enough, it will be implemented, even with the high cost of </w:t>
+      </w:r>
+      <w:r>
+        <w:t>backward-</w:t>
+      </w:r>
+      <w:r>
+        <w:rPr>
+          <w:b/>
+          <w:bCs/>
+        </w:rPr>
+        <w:t>In</w:t>
+      </w:r>
+      <w:r>
+        <w:t>c</w:t>
+      </w:r>
+      <w:r>
+        <w:t>ompatibility</w:t>
+      </w:r>
+      <w:r>
+        <w:t>.</w:t>
+      </w:r>
+    </w:p>
+    <w:p>
+      <w:pPr>
+        <w:bidi w:val="0"/>
+      </w:pPr>
+    </w:p>
+    <w:p>
+      <w:pPr>
+        <w:bidi w:val="0"/>
+        <w:rPr>
+          <w:b/>
+          <w:bCs/>
+        </w:rPr>
+      </w:pPr>
+      <w:r>
+        <w:rPr>
+          <w:b/>
+          <w:bCs/>
+        </w:rPr>
+        <w:t>Design</w:t>
+      </w:r>
+    </w:p>
+    <w:p>
+      <w:pPr>
+        <w:bidi w:val="0"/>
+      </w:pPr>
+      <w:r>
+        <w:t>Contract oriented design is very similar in concept to object-oriented, and the same SOLID and GRASP principles are the ones leading choices.</w:t>
+      </w:r>
+    </w:p>
+    <w:p>
+      <w:pPr>
+        <w:bidi w:val="0"/>
+      </w:pPr>
+      <w:r>
+        <w:rPr>
+          <w:b/>
+          <w:bCs/>
+          <w:u w:val="single"/>
+        </w:rPr>
+        <w:t>Contracts</w:t>
+      </w:r>
+      <w:r>
+        <w:t>:</w:t>
+      </w:r>
+    </w:p>
+    <w:p>
+      <w:pPr>
+        <w:bidi w:val="0"/>
+        <w:rPr>
+          <w:b/>
+          <w:bCs/>
+          <w:u w:val="single"/>
+        </w:rPr>
+      </w:pPr>
+      <w:r>
+        <w:rPr>
+          <w:b/>
+          <w:bCs/>
+          <w:u w:val="single"/>
+        </w:rPr>
+        <w:lastRenderedPageBreak/>
+        <w:t>Package manager</w:t>
+      </w:r>
+      <w:r>
+        <w:rPr>
+          <w:b/>
+          <w:bCs/>
+          <w:u w:val="single"/>
+        </w:rPr>
+        <w:t xml:space="preserve"> contract</w:t>
+      </w:r>
+      <w:r>
+        <w:rPr>
+          <w:b/>
+          <w:bCs/>
+          <w:u w:val="single"/>
+        </w:rPr>
+        <w:t>:</w:t>
+      </w:r>
+    </w:p>
+    <w:p>
+      <w:pPr>
+        <w:bidi w:val="0"/>
+      </w:pPr>
+      <w:r>
+        <w:t>Package manager is the only contract (not including helper contracts) w</w:t>
+      </w:r>
+      <w:r>
+        <w:t>hich we deployed to the network, and his sole purpose is to use as an easy interface for other contracts</w:t>
+      </w:r>
+      <w:r>
+        <w:t xml:space="preserve"> (Carrier / package)</w:t>
+      </w:r>
+      <w:r>
+        <w:t xml:space="preserve"> to be created.</w:t>
+      </w:r>
+    </w:p>
+    <w:p>
+      <w:pPr>
+        <w:bidi w:val="0"/>
+      </w:pPr>
+      <w:r>
+        <w:t>The other contracts are created by the package m</w:t>
+      </w:r>
+      <w:r>
+        <w:t>anager as result of users’ transactions to the package manager</w:t>
+      </w:r>
+      <w:r>
+        <w:t>.</w:t>
+      </w:r>
+    </w:p>
+    <w:p>
+      <w:pPr>
+        <w:bidi w:val="0"/>
+      </w:pPr>
+      <w:r>
+        <w:t>This is a common design patter</w:t>
+      </w:r>
+      <w:r>
+        <w:t>n</w:t>
+      </w:r>
+      <w:r>
+        <w:t xml:space="preserve"> when using smart contracts</w:t>
+      </w:r>
+      <w:r>
+        <w:t xml:space="preserve"> because:</w:t>
+      </w:r>
+    </w:p>
+    <w:p>
+      <w:pPr>
+        <w:bidi w:val="0"/>
+      </w:pPr>
+      <w:r>
+        <w:t>-It allows the front-end to handle only functions calls and not contract deployment.</w:t>
+      </w:r>
+    </w:p>
+    <w:p>
+      <w:pPr>
+        <w:bidi w:val="0"/>
+      </w:pPr>
+      <w:r>
+        <w:t>-Version control - Package manager binary contains package and carrier binaries in it (and any other imports done), and once a binary is deployed to the system, its immutable. meaning that all contracts that was created from the same contract, have the same version</w:t>
+      </w:r>
+    </w:p>
+    <w:p>
+      <w:pPr>
+        <w:bidi w:val="0"/>
+        <w:rPr>
+          <w:b/>
+          <w:bCs/>
+          <w:u w:val="single"/>
+        </w:rPr>
+      </w:pPr>
+      <w:r>
+        <w:rPr>
+          <w:b/>
+          <w:bCs/>
+          <w:u w:val="single"/>
+        </w:rPr>
+        <w:t>Package</w:t>
+      </w:r>
+      <w:r>
+        <w:rPr>
+          <w:b/>
+          <w:bCs/>
+          <w:u w:val="single"/>
+        </w:rPr>
+        <w:t xml:space="preserve"> contract</w:t>
+      </w:r>
+      <w:r>
+        <w:rPr>
+          <w:b/>
+          <w:bCs/>
+          <w:u w:val="single"/>
+        </w:rPr>
+        <w:t>:</w:t>
+      </w:r>
+    </w:p>
+    <w:p>
+      <w:pPr>
+        <w:bidi w:val="0"/>
+      </w:pPr>
+      <w:r>
+        <w:t xml:space="preserve">A new package contract is created for every new package </w:t>
+      </w:r>
+      <w:r>
+        <w:t>tracked and insured in the system.</w:t>
+      </w:r>
+    </w:p>
+    <w:p>
+      <w:pPr>
+        <w:bidi w:val="0"/>
+      </w:pPr>
+      <w:r>
+        <w:t>Package is created with the following parameters:</w:t>
+      </w:r>
+    </w:p>
+    <w:p>
+      <w:pPr>
+        <w:bidi w:val="0"/>
+      </w:pPr>
+      <w:r>
+        <w:t>Relevant accounts’ Public addresses:</w:t>
+      </w:r>
+    </w:p>
+    <w:p>
+      <w:pPr>
+        <w:bidi w:val="0"/>
+      </w:pPr>
+      <w:r>
+        <w:t>-Buyer</w:t>
+      </w:r>
+    </w:p>
+    <w:p>
+      <w:pPr>
+        <w:bidi w:val="0"/>
+      </w:pPr>
+      <w:r>
+        <w:t>-Seller</w:t>
+      </w:r>
+    </w:p>
+    <w:p>
+      <w:pPr>
+        <w:bidi w:val="0"/>
+      </w:pPr>
+      <w:r>
+        <w:t>-Carrier</w:t>
+      </w:r>
+    </w:p>
+    <w:p>
+      <w:pPr>
+        <w:bidi w:val="0"/>
+      </w:pPr>
+      <w:r>
+        <w:t>-Dispute resolver</w:t>
+      </w:r>
+    </w:p>
+    <w:p>
+      <w:pPr>
+        <w:bidi w:val="0"/>
+      </w:pPr>
+      <w:r>
+        <w:t>Predetermined agreed details:</w:t>
+      </w:r>
+    </w:p>
+    <w:p>
+      <w:pPr>
+        <w:bidi w:val="0"/>
+      </w:pPr>
+      <w:r>
+        <w:t>-Merchandise value (Amount buyer pays for the goods) [units: WEI]</w:t>
+      </w:r>
+    </w:p>
+    <w:p>
+      <w:pPr>
+        <w:bidi w:val="0"/>
+      </w:pPr>
+      <w:r>
+        <w:t>-Shipping fee [units: WEI]</w:t>
+      </w:r>
+    </w:p>
+    <w:p>
+      <w:pPr>
+        <w:bidi w:val="0"/>
+      </w:pPr>
+      <w:r>
+        <w:t>-time for all sides to transfer money to the account [units: DAYS]</w:t>
+      </w:r>
+    </w:p>
+    <w:p>
+      <w:pPr>
+        <w:bidi w:val="0"/>
+      </w:pPr>
+      <w:r>
+        <w:t xml:space="preserve">-maximum shipment time from the moment all </w:t>
+      </w:r>
+      <w:r>
+        <w:t>sides transferred money [units: DAYS]</w:t>
+      </w:r>
+    </w:p>
+    <w:p>
+      <w:pPr>
+        <w:bidi w:val="0"/>
+      </w:pPr>
+    </w:p>
+    <w:p>
+      <w:pPr>
+        <w:bidi w:val="0"/>
+        <w:rPr>
+          <w:rFonts w:ascii="Times New Roman" w:eastAsia="Times New Roman" w:hAnsi="Times New Roman" w:cs="Times New Roman"/>
+          <w:sz w:val="24"/>
+          <w:szCs w:val="24"/>
+          <w:lang w:eastAsia="ja-JP"/>
+        </w:rPr>
+      </w:pPr>
+      <w:r>
+        <w:t>Package contract code defines the pricing policy, and his being terminated (SUICIDE opcode) when either there is a time-out, the buyer signs the package, the seller receives the returned package, or the dispute resolver determines how to split the refund on a disputed package.</w:t>
+      </w:r>
+    </w:p>
+    <w:p>
+      <w:pPr>
+        <w:bidi w:val="0"/>
+        <w:rPr>
+          <w:b/>
+          <w:bCs/>
+        </w:rPr>
+      </w:pPr>
+      <w:r>
+        <w:rPr>
+          <w:b/>
+          <w:bCs/>
+        </w:rPr>
+        <w:t>Package states:</w:t>
+      </w:r>
+    </w:p>
+    <w:p>
+      <w:pPr>
+        <w:bidi w:val="0"/>
+      </w:pPr>
+      <w:r>
+        <w:t>The package contract has different beheviour defined under different states it is in.</w:t>
+      </w:r>
+    </w:p>
+    <w:p>
+      <w:pPr>
+        <w:bidi w:val="0"/>
+      </w:pPr>
+      <w:r>
+        <w:t>-Waiting for stakes i</w:t>
+      </w:r>
+      <w:r>
+        <w:t>n</w:t>
+      </w:r>
+      <w:r>
+        <w:t xml:space="preserve">: </w:t>
+      </w:r>
+      <w:r>
+        <w:t>contract had been created and is witing</w:t>
+      </w:r>
+      <w:r>
+        <w:t xml:space="preserve"> until all sides transferred all their predefined entry-stakes funds.</w:t>
+      </w:r>
+      <w:r>
+        <w:t xml:space="preserve"> This state is time limited, refunds according to pricing policy.</w:t>
+      </w:r>
+    </w:p>
+    <w:p>
+      <w:pPr>
+        <w:bidi w:val="0"/>
+      </w:pPr>
+      <w:r>
+        <w:lastRenderedPageBreak/>
+        <w:t xml:space="preserve">-Shipped: </w:t>
+      </w:r>
+      <w:r>
+        <w:t xml:space="preserve">all </w:t>
+      </w:r>
+      <w:r>
+        <w:t>funds</w:t>
+      </w:r>
+      <w:r>
+        <w:t xml:space="preserve"> had been transferred </w:t>
+      </w:r>
+      <w:r>
+        <w:t>to the contract, and the package is either waiting for pickup by carrier or carrier shipping the package to the buyer</w:t>
+      </w:r>
+      <w:r>
+        <w:t>. This state is time limited, refunds according to pricing policy.</w:t>
+      </w:r>
+    </w:p>
+    <w:p>
+      <w:pPr>
+        <w:bidi w:val="0"/>
+      </w:pPr>
+    </w:p>
+    <w:p>
+      <w:pPr>
+        <w:bidi w:val="0"/>
+      </w:pPr>
+      <w:r>
+        <w:t>-Returned: buyer decided to return the package to the seller, before signing the package himself</w:t>
+      </w:r>
+      <w:r>
+        <w:t>. This state is time limited, refunds according to pricing policy.</w:t>
+      </w:r>
+    </w:p>
+    <w:p>
+      <w:pPr>
+        <w:bidi w:val="0"/>
+      </w:pPr>
+    </w:p>
+    <w:p>
+      <w:pPr>
+        <w:bidi w:val="0"/>
+      </w:pPr>
+      <w:r>
+        <w:t>-Under dispute: There is some dispute between carrier and se</w:t>
+      </w:r>
+      <w:r>
+        <w:t>ller when returning the package, waiting for dispute resolver to decide how to split refund.</w:t>
+      </w:r>
+    </w:p>
+    <w:p>
+      <w:pPr>
+        <w:bidi w:val="0"/>
+      </w:pPr>
+    </w:p>
+    <w:p>
+      <w:pPr>
+        <w:bidi w:val="0"/>
+      </w:pPr>
+      <w:r>
+        <w:t>Signing a package:</w:t>
+      </w:r>
+    </w:p>
+    <w:p>
+      <w:pPr>
+        <w:bidi w:val="0"/>
+      </w:pPr>
+      <w:r>
+        <w:t>In order to track a package and to know who holds responsibility for the package at a given time, each time the package “switches hands” it needs to be signed by the receiving party.</w:t>
+      </w:r>
+    </w:p>
+    <w:p>
+      <w:pPr>
+        <w:bidi w:val="0"/>
+      </w:pPr>
+      <w:r>
+        <w:t>Taking responsibility over a package has a meaning only when the side that signed it has a stake in the package. This is why only the corresponding package’s buyer, seller and carrier can sign the package.</w:t>
+      </w:r>
+    </w:p>
+    <w:p>
+      <w:pPr>
+        <w:bidi w:val="0"/>
+      </w:pPr>
+      <w:r>
+        <w:t>When signing the package one needs to add a location string parameter, to give some descriptive info regarding the transfer.</w:t>
+      </w:r>
+    </w:p>
+    <w:p>
+      <w:pPr>
+        <w:bidi w:val="0"/>
+      </w:pPr>
+      <w:r>
+        <w:t>Signing a package can happen either when the carrier picks up the package from the seller, when carrier switches hands, when the buyer receives the package, or when a seller receives a returned package.</w:t>
+      </w:r>
+    </w:p>
+    <w:p>
+      <w:pPr>
+        <w:bidi w:val="0"/>
+      </w:pPr>
+    </w:p>
+    <w:p>
+      <w:pPr>
+        <w:bidi w:val="0"/>
+        <w:rPr>
+          <w:b/>
+          <w:bCs/>
+          <w:u w:val="single"/>
+        </w:rPr>
+      </w:pPr>
+      <w:r>
+        <w:rPr>
+          <w:b/>
+          <w:bCs/>
+          <w:u w:val="single"/>
+        </w:rPr>
+        <w:t xml:space="preserve">Carrier contract: </w:t>
+      </w:r>
+    </w:p>
+    <w:p>
+      <w:pPr>
+        <w:bidi w:val="0"/>
+      </w:pPr>
+      <w:r>
+        <w:t>As explained below, a package can be signed only by one of the parties’ accounts that it initiated with.</w:t>
+      </w:r>
+    </w:p>
+    <w:p>
+      <w:pPr>
+        <w:bidi w:val="0"/>
+      </w:pPr>
+      <w:r>
+        <w:t xml:space="preserve">As a carrier company manager, we wouldn’t want to have an account which is </w:t>
+      </w:r>
+      <w:r>
+        <w:t>shared</w:t>
+      </w:r>
+      <w:r>
+        <w:t xml:space="preserve"> to all of our carriers, because this account will need to have enough ether in it for gas, while all of our workers will have access to the account’s private key in</w:t>
+      </w:r>
+      <w:r>
+        <w:t xml:space="preserve"> order </w:t>
+      </w:r>
+      <w:r>
+        <w:t xml:space="preserve">for them </w:t>
+      </w:r>
+      <w:r>
+        <w:t>to sign a transaction such as a SignPackage() function call</w:t>
+      </w:r>
+      <w:r>
+        <w:t>.</w:t>
+      </w:r>
+    </w:p>
+    <w:p>
+      <w:pPr>
+        <w:bidi w:val="0"/>
+      </w:pPr>
+      <w:r>
+        <w:t>Carrier contract comes to solve this problem and serves as a proxy between the carriers and the packages.</w:t>
+      </w:r>
+    </w:p>
+    <w:p>
+      <w:pPr>
+        <w:bidi w:val="0"/>
+      </w:pPr>
+      <w:r>
+        <w:t xml:space="preserve">Carrier contract inherites from an “Ownable” contract (see Helper functions below for details), and his owner can add or remove Ethereum accounts which </w:t>
+      </w:r>
+      <w:r>
+        <w:t>are “approved” workers of that company, the data is saved in the contract’s data. The contract</w:t>
+      </w:r>
+      <w:r>
+        <w:t xml:space="preserve"> has a f</w:t>
+      </w:r>
+      <w:r>
+        <w:t>unction SignPackage() which takes 2 parameters – Address of the package that needs to be signed and the “location” string needed by Package’s SignPackage() function.</w:t>
+      </w:r>
+    </w:p>
+    <w:p>
+      <w:pPr>
+        <w:bidi w:val="0"/>
+      </w:pPr>
+      <w:r>
+        <w:t>Carrier contract simply Checks if the callee address was added by the contrat’s owner, and if so, we’ll forward to call to the given package address.</w:t>
+      </w:r>
+    </w:p>
+    <w:p>
+      <w:pPr>
+        <w:bidi w:val="0"/>
+      </w:pPr>
+      <w:r>
+        <w:lastRenderedPageBreak/>
+        <w:t>The contract also has a sendFundsToPackage() function which can be called by the contract owner only, and simply transfer funds to the given package address in order to activate it.</w:t>
+      </w:r>
+    </w:p>
+    <w:p>
+      <w:pPr>
+        <w:bidi w:val="0"/>
+      </w:pPr>
+    </w:p>
+    <w:p>
+      <w:pPr>
+        <w:bidi w:val="0"/>
+      </w:pPr>
+    </w:p>
+    <w:p>
+      <w:pPr>
+        <w:bidi w:val="0"/>
+      </w:pPr>
+    </w:p>
+    <w:p>
+      <w:pPr>
+        <w:bidi w:val="0"/>
+      </w:pPr>
+    </w:p>
+    <w:p>
+      <w:pPr>
+        <w:bidi w:val="0"/>
+      </w:pPr>
+    </w:p>
+    <w:p>
+      <w:pPr>
+        <w:bidi w:val="0"/>
+      </w:pPr>
+    </w:p>
+    <w:p>
+      <w:pPr>
+        <w:bidi w:val="0"/>
+      </w:pPr>
+    </w:p>
+    <w:p>
+      <w:pPr>
+        <w:bidi w:val="0"/>
+      </w:pPr>
+    </w:p>
+    <w:p>
+      <w:pPr>
+        <w:bidi w:val="0"/>
+      </w:pPr>
+    </w:p>
+    <w:p>
+      <w:pPr>
+        <w:bidi w:val="0"/>
+      </w:pPr>
+    </w:p>
+    <w:p>
+      <w:pPr>
+        <w:bidi w:val="0"/>
+      </w:pPr>
+    </w:p>
+    <w:p>
+      <w:pPr>
+        <w:bidi w:val="0"/>
+      </w:pPr>
+    </w:p>
+    <w:p>
+      <w:pPr>
+        <w:bidi w:val="0"/>
+      </w:pPr>
+    </w:p>
+    <w:p>
+      <w:pPr>
+        <w:bidi w:val="0"/>
+      </w:pPr>
+    </w:p>
+    <w:p>
+      <w:pPr>
+        <w:bidi w:val="0"/>
+      </w:pPr>
+    </w:p>
+    <w:p>
+      <w:pPr>
+        <w:bidi w:val="0"/>
+      </w:pPr>
+    </w:p>
+    <w:p>
+      <w:pPr>
+        <w:pStyle w:val="Heading2"/>
+        <w:bidi w:val="0"/>
+      </w:pPr>
+      <w:r>
+        <w:t>F</w:t>
+      </w:r>
+      <w:r>
+        <w:t xml:space="preserve">rontend </w:t>
+      </w:r>
+      <w:r>
+        <w:t xml:space="preserve">architecture &amp; </w:t>
+      </w:r>
+      <w:r>
+        <w:t xml:space="preserve">design </w:t>
+      </w:r>
+    </w:p>
+    <w:p>
+      <w:pPr>
+        <w:pStyle w:val="Heading2"/>
+        <w:bidi w:val="0"/>
+      </w:pPr>
+      <w:r>
+        <w:t>Middle</w:t>
+      </w:r>
+      <w:r>
+        <w:t>ware</w:t>
+      </w:r>
+    </w:p>
+    <w:p>
+      <w:pPr>
+        <w:bidi w:val="0"/>
+      </w:pPr>
+    </w:p>
+    <w:p>
+      <w:pPr>
+        <w:bidi w:val="0"/>
+      </w:pPr>
+      <w:r>
+        <w:t xml:space="preserve">At the moment of writing this, most of the mobile phones </w:t>
+      </w:r>
+      <w:r>
+        <w:t xml:space="preserve">surely </w:t>
+      </w:r>
+      <w:r>
+        <w:t>doesn</w:t>
+      </w:r>
+      <w:r>
+        <w:t>’t have enough resources to run a local light node on them, and surely not a full node.</w:t>
+      </w:r>
+    </w:p>
+    <w:p>
+      <w:pPr>
+        <w:bidi w:val="0"/>
+      </w:pPr>
+      <w:r>
+        <w:t xml:space="preserve">As we discussed </w:t>
+      </w:r>
+      <w:r>
+        <w:t>previously</w:t>
+      </w:r>
+      <w:r>
+        <w:t xml:space="preserve">, there is no need for even a light node in order to sign a transaction and send it to a transaction pool to be mined. </w:t>
+      </w:r>
+      <w:r>
+        <w:t>Following that, o</w:t>
+      </w:r>
+      <w:r>
+        <w:t>ne might ask why is that a necessity, the answer to th</w:t>
+      </w:r>
+      <w:r>
+        <w:t>at is based on one of any block</w:t>
+      </w:r>
+      <w:r>
+        <w:t>chain</w:t>
+      </w:r>
+      <w:r>
+        <w:t>’s</w:t>
+      </w:r>
+      <w:r>
+        <w:t xml:space="preserve"> main characaristic –</w:t>
+      </w:r>
+      <w:r>
+        <w:t xml:space="preserve"> consensus.</w:t>
+      </w:r>
+    </w:p>
+    <w:p>
+      <w:pPr>
+        <w:bidi w:val="0"/>
+      </w:pPr>
+      <w:r>
+        <w:t>The problem arises when needing to read data from the block-chain</w:t>
+      </w:r>
+      <w:r>
+        <w:t>. The only way to be 100% sure the data we read is reliable, we need to have a full node that we trust to our service.</w:t>
+      </w:r>
+    </w:p>
+    <w:p>
+      <w:pPr>
+        <w:bidi w:val="0"/>
+        <w:rPr>
+          <w:rFonts w:hint="cs"/>
+          <w:rtl/>
+        </w:rPr>
+      </w:pPr>
+      <w:r>
+        <w:t>Luckily for us</w:t>
+      </w:r>
+      <w:bookmarkStart w:id="0" w:name="_GoBack"/>
+      <w:bookmarkEnd w:id="0"/>
+    </w:p>
+    <w:p>
+      <w:pPr>
+        <w:bidi w:val="0"/>
+      </w:pPr>
+    </w:p>
+    <w:p>
+      <w:pPr>
+        <w:bidi w:val="0"/>
+      </w:pPr>
+    </w:p>
+    <w:p>
+      <w:pPr>
+        <w:bidi w:val="0"/>
+      </w:pPr>
+    </w:p>
+    <w:p>
+      <w:pPr>
+        <w:pStyle w:val="Heading1"/>
         <w:numPr>
           <w:ilvl w:val="0"/>
           <w:numId w:val="2"/>
         </w:numPr>
         <w:bidi w:val="0"/>
       </w:pPr>
-      <w:proofErr w:type="gramStart"/>
-      <w:r>
-        <w:t>application</w:t>
-      </w:r>
-      <w:proofErr w:type="gramEnd"/>
-      <w:r>
-        <w:t xml:space="preserve"> and design</w:t>
-      </w:r>
-      <w:bookmarkStart w:id="0" w:name="_GoBack"/>
-      <w:bookmarkEnd w:id="0"/>
-    </w:p>
-    <w:p>
-      <w:pPr>
-        <w:pStyle w:val="2"/>
+      <w:r>
+        <w:lastRenderedPageBreak/>
+        <w:t>development process</w:t>
+      </w:r>
+    </w:p>
+    <w:p>
+      <w:pPr>
+        <w:pStyle w:val="Heading2"/>
         <w:numPr>
           <w:ilvl w:val="1"/>
           <w:numId w:val="2"/>
         </w:numPr>
         <w:bidi w:val="0"/>
       </w:pPr>
-      <w:proofErr w:type="gramStart"/>
-      <w:r>
-        <w:t>backend</w:t>
-      </w:r>
-      <w:proofErr w:type="gramEnd"/>
-      <w:r>
-        <w:t xml:space="preserve"> design</w:t>
-      </w:r>
-    </w:p>
-    <w:p>
-      <w:pPr>
-        <w:pStyle w:val="2"/>
+      <w:r>
+        <w:t>writing smart contracts in solidity</w:t>
+      </w:r>
+    </w:p>
+    <w:p>
+      <w:pPr>
+        <w:pStyle w:val="Heading2"/>
         <w:numPr>
           <w:ilvl w:val="1"/>
           <w:numId w:val="2"/>
@@ -263,20 +1723,12 @@
         <w:bidi w:val="0"/>
       </w:pPr>
       <w:r>
-        <w:t xml:space="preserve"> </w:t>
-      </w:r>
-      <w:proofErr w:type="gramStart"/>
-      <w:r>
-        <w:t>frontend</w:t>
-      </w:r>
-      <w:proofErr w:type="gramEnd"/>
-      <w:r>
-        <w:t xml:space="preserve"> design </w:t>
-      </w:r>
-    </w:p>
-    <w:p>
-      <w:pPr>
-        <w:pStyle w:val="2"/>
+        <w:t>compiling, testing and deployment using truffle framework</w:t>
+      </w:r>
+    </w:p>
+    <w:p>
+      <w:pPr>
+        <w:pStyle w:val="Heading2"/>
         <w:numPr>
           <w:ilvl w:val="1"/>
           <w:numId w:val="2"/>
@@ -284,97 +1736,77 @@
         <w:bidi w:val="0"/>
       </w:pPr>
       <w:r>
-        <w:t xml:space="preserve">User to </w:t>
-      </w:r>
-      <w:proofErr w:type="spellStart"/>
-      <w:r>
-        <w:t>blockchain</w:t>
-      </w:r>
-      <w:proofErr w:type="spellEnd"/>
-      <w:r>
-        <w:t xml:space="preserve"> Communication </w:t>
-      </w:r>
-    </w:p>
-    <w:p>
-      <w:pPr>
-        <w:pStyle w:val="1"/>
+        <w:t>ganache, testnets</w:t>
+      </w:r>
+    </w:p>
+    <w:p>
+      <w:pPr>
+        <w:pStyle w:val="Heading2"/>
+        <w:numPr>
+          <w:ilvl w:val="1"/>
+          <w:numId w:val="2"/>
+        </w:numPr>
+        <w:bidi w:val="0"/>
+      </w:pPr>
+      <w:r>
+        <w:t>web3, web3j</w:t>
+      </w:r>
+    </w:p>
+    <w:p>
+      <w:pPr>
+        <w:pStyle w:val="Heading1"/>
         <w:numPr>
           <w:ilvl w:val="0"/>
           <w:numId w:val="2"/>
         </w:numPr>
         <w:bidi w:val="0"/>
       </w:pPr>
-      <w:proofErr w:type="gramStart"/>
-      <w:r>
-        <w:t>development</w:t>
-      </w:r>
-      <w:proofErr w:type="gramEnd"/>
-      <w:r>
-        <w:t xml:space="preserve"> process</w:t>
-      </w:r>
-    </w:p>
-    <w:p>
-      <w:pPr>
-        <w:pStyle w:val="2"/>
+      <w:r>
+        <w:t>summary an conclusions</w:t>
+      </w:r>
+    </w:p>
+    <w:p>
+      <w:pPr>
+        <w:pStyle w:val="Heading2"/>
         <w:numPr>
           <w:ilvl w:val="1"/>
           <w:numId w:val="2"/>
         </w:numPr>
         <w:bidi w:val="0"/>
       </w:pPr>
-      <w:proofErr w:type="gramStart"/>
-      <w:r>
-        <w:t>writing</w:t>
-      </w:r>
-      <w:proofErr w:type="gramEnd"/>
-      <w:r>
-        <w:t xml:space="preserve"> smart contracts in solidity</w:t>
-      </w:r>
-    </w:p>
-    <w:p>
-      <w:pPr>
-        <w:pStyle w:val="2"/>
+      <w:r>
+        <w:t>summery</w:t>
+      </w:r>
+    </w:p>
+    <w:p>
+      <w:pPr>
+        <w:pStyle w:val="Heading2"/>
         <w:numPr>
           <w:ilvl w:val="1"/>
           <w:numId w:val="2"/>
         </w:numPr>
         <w:bidi w:val="0"/>
       </w:pPr>
-      <w:proofErr w:type="gramStart"/>
-      <w:r>
-        <w:t>compiling</w:t>
-      </w:r>
-      <w:proofErr w:type="gramEnd"/>
-      <w:r>
-        <w:t>, testing and deployment using truffle framework</w:t>
-      </w:r>
-    </w:p>
-    <w:p>
-      <w:pPr>
-        <w:pStyle w:val="2"/>
+      <w:r>
+        <w:t>security issues</w:t>
+      </w:r>
+    </w:p>
+    <w:p>
+      <w:pPr>
+        <w:pStyle w:val="Heading2"/>
         <w:numPr>
           <w:ilvl w:val="1"/>
           <w:numId w:val="2"/>
         </w:numPr>
         <w:bidi w:val="0"/>
       </w:pPr>
-      <w:proofErr w:type="gramStart"/>
-      <w:r>
-        <w:t>ganache</w:t>
-      </w:r>
-      <w:proofErr w:type="gramEnd"/>
-      <w:r>
-        <w:t xml:space="preserve">, </w:t>
-      </w:r>
-      <w:proofErr w:type="spellStart"/>
-      <w:r>
-        <w:t>testnets</w:t>
-      </w:r>
-      <w:proofErr w:type="spellEnd"/>
-    </w:p>
-    <w:p>
-      <w:pPr>
-        <w:pStyle w:val="2"/>
+      <w:r>
+        <w:t>problems and solutions</w:t>
+      </w:r>
+    </w:p>
+    <w:p>
+      <w:pPr>
+        <w:pStyle w:val="Heading2"/>
         <w:numPr>
           <w:ilvl w:val="1"/>
           <w:numId w:val="2"/>
@@ -382,128 +1814,36 @@
         <w:bidi w:val="0"/>
       </w:pPr>
       <w:r>
-        <w:t>web3, web3j</w:t>
-      </w:r>
-    </w:p>
-    <w:p>
-      <w:pPr>
-        <w:pStyle w:val="1"/>
+        <w:t>future work</w:t>
+      </w:r>
+    </w:p>
+    <w:p>
+      <w:pPr>
+        <w:pStyle w:val="Heading1"/>
         <w:numPr>
           <w:ilvl w:val="0"/>
           <w:numId w:val="2"/>
         </w:numPr>
         <w:bidi w:val="0"/>
       </w:pPr>
-      <w:proofErr w:type="gramStart"/>
-      <w:r>
-        <w:t>summary</w:t>
-      </w:r>
-      <w:proofErr w:type="gramEnd"/>
-      <w:r>
-        <w:t xml:space="preserve"> an conclusions</w:t>
-      </w:r>
-    </w:p>
-    <w:p>
-      <w:pPr>
-        <w:pStyle w:val="2"/>
-        <w:numPr>
-          <w:ilvl w:val="1"/>
-          <w:numId w:val="2"/>
-        </w:numPr>
-        <w:bidi w:val="0"/>
-      </w:pPr>
-      <w:proofErr w:type="gramStart"/>
-      <w:r>
-        <w:t>summery</w:t>
-      </w:r>
-      <w:proofErr w:type="gramEnd"/>
-    </w:p>
-    <w:p>
-      <w:pPr>
-        <w:pStyle w:val="2"/>
-        <w:numPr>
-          <w:ilvl w:val="1"/>
-          <w:numId w:val="2"/>
-        </w:numPr>
-        <w:bidi w:val="0"/>
-      </w:pPr>
-      <w:proofErr w:type="gramStart"/>
-      <w:r>
-        <w:t>security</w:t>
-      </w:r>
-      <w:proofErr w:type="gramEnd"/>
-      <w:r>
-        <w:t xml:space="preserve"> issues</w:t>
-      </w:r>
-    </w:p>
-    <w:p>
-      <w:pPr>
-        <w:pStyle w:val="2"/>
-        <w:numPr>
-          <w:ilvl w:val="1"/>
-          <w:numId w:val="2"/>
-        </w:numPr>
-        <w:bidi w:val="0"/>
-      </w:pPr>
-      <w:proofErr w:type="gramStart"/>
-      <w:r>
-        <w:t>problems</w:t>
-      </w:r>
-      <w:proofErr w:type="gramEnd"/>
-      <w:r>
-        <w:t xml:space="preserve"> and solutions</w:t>
-      </w:r>
-    </w:p>
-    <w:p>
-      <w:pPr>
-        <w:pStyle w:val="2"/>
-        <w:numPr>
-          <w:ilvl w:val="1"/>
-          <w:numId w:val="2"/>
-        </w:numPr>
-        <w:bidi w:val="0"/>
-      </w:pPr>
-      <w:proofErr w:type="gramStart"/>
-      <w:r>
-        <w:t>future</w:t>
-      </w:r>
-      <w:proofErr w:type="gramEnd"/>
-      <w:r>
-        <w:t xml:space="preserve"> work</w:t>
-      </w:r>
-    </w:p>
-    <w:p>
-      <w:pPr>
-        <w:pStyle w:val="1"/>
-        <w:numPr>
-          <w:ilvl w:val="0"/>
-          <w:numId w:val="2"/>
-        </w:numPr>
-        <w:bidi w:val="0"/>
-      </w:pPr>
-      <w:proofErr w:type="gramStart"/>
       <w:r>
         <w:t>references</w:t>
       </w:r>
-      <w:proofErr w:type="gramEnd"/>
-    </w:p>
-    <w:p>
-      <w:pPr>
-        <w:bidi w:val="0"/>
-      </w:pPr>
-    </w:p>
-    <w:p>
-      <w:pPr>
-        <w:pStyle w:val="1"/>
-        <w:bidi w:val="0"/>
-      </w:pPr>
-    </w:p>
-    <w:p>
-      <w:pPr>
-        <w:bidi w:val="0"/>
-        <w:rPr>
-          <w:rFonts w:hint="cs"/>
-        </w:rPr>
+    </w:p>
+    <w:p>
+      <w:pPr>
+        <w:bidi w:val="0"/>
+      </w:pPr>
+    </w:p>
+    <w:p>
+      <w:pPr>
+        <w:pStyle w:val="Heading1"/>
+        <w:bidi w:val="0"/>
+      </w:pPr>
+    </w:p>
+    <w:p>
+      <w:pPr>
+        <w:bidi w:val="0"/>
       </w:pPr>
     </w:p>
     <w:sectPr>
@@ -519,7 +1859,7 @@
 </file>
 
 <file path=word/numbering.xml><?xml version="1.0" encoding="utf-8"?>
-<w:numbering xmlns:wpc="http://schemas.microsoft.com/office/word/2010/wordprocessingCanvas" xmlns:mc="http://schemas.openxmlformats.org/markup-compatibility/2006" xmlns:o="urn:schemas-microsoft-com:office:office" xmlns:r="http://schemas.openxmlformats.org/officeDocument/2006/relationships" xmlns:m="http://schemas.openxmlformats.org/officeDocument/2006/math" xmlns:v="urn:schemas-microsoft-com:vml" xmlns:wp14="http://schemas.microsoft.com/office/word/2010/wordprocessingDrawing" xmlns:wp="http://schemas.openxmlformats.org/drawingml/2006/wordprocessingDrawing" xmlns:w10="urn:schemas-microsoft-com:office:word" xmlns:w="http://schemas.openxmlformats.org/wordprocessingml/2006/main" xmlns:w14="http://schemas.microsoft.com/office/word/2010/wordml" xmlns:w15="http://schemas.microsoft.com/office/word/2012/wordml" xmlns:wpg="http://schemas.microsoft.com/office/word/2010/wordprocessingGroup" xmlns:wpi="http://schemas.microsoft.com/office/word/2010/wordprocessingInk" xmlns:wne="http://schemas.microsoft.com/office/word/2006/wordml" xmlns:wps="http://schemas.microsoft.com/office/word/2010/wordprocessingShape" mc:Ignorable="w14 w15 wp14">
+<w:numbering xmlns:wpc="http://schemas.microsoft.com/office/word/2010/wordprocessingCanvas" xmlns:cx="http://schemas.microsoft.com/office/drawing/2014/chartex" xmlns:cx1="http://schemas.microsoft.com/office/drawing/2015/9/8/chartex" xmlns:cx2="http://schemas.microsoft.com/office/drawing/2015/10/21/chartex" xmlns:cx3="http://schemas.microsoft.com/office/drawing/2016/5/9/chartex" xmlns:cx4="http://schemas.microsoft.com/office/drawing/2016/5/10/chartex" xmlns:cx5="http://schemas.microsoft.com/office/drawing/2016/5/11/chartex" xmlns:cx6="http://schemas.microsoft.com/office/drawing/2016/5/12/chartex" xmlns:cx7="http://schemas.microsoft.com/office/drawing/2016/5/13/chartex" xmlns:cx8="http://schemas.microsoft.com/office/drawing/2016/5/14/chartex" xmlns:mc="http://schemas.openxmlformats.org/markup-compatibility/2006" xmlns:aink="http://schemas.microsoft.com/office/drawing/2016/ink" xmlns:am3d="http://schemas.microsoft.com/office/drawing/2017/model3d" xmlns:o="urn:schemas-microsoft-com:office:office" xmlns:r="http://schemas.openxmlformats.org/officeDocument/2006/relationships" xmlns:m="http://schemas.openxmlformats.org/officeDocument/2006/math" xmlns:v="urn:schemas-microsoft-com:vml" xmlns:wp14="http://schemas.microsoft.com/office/word/2010/wordprocessingDrawing" xmlns:wp="http://schemas.openxmlformats.org/drawingml/2006/wordprocessingDrawing" xmlns:w10="urn:schemas-microsoft-com:office:word" xmlns:w="http://schemas.openxmlformats.org/wordprocessingml/2006/main" xmlns:w14="http://schemas.microsoft.com/office/word/2010/wordml" xmlns:w15="http://schemas.microsoft.com/office/word/2012/wordml" xmlns:w16cid="http://schemas.microsoft.com/office/word/2016/wordml/cid" xmlns:w16se="http://schemas.microsoft.com/office/word/2015/wordml/symex" xmlns:wpg="http://schemas.microsoft.com/office/word/2010/wordprocessingGroup" xmlns:wpi="http://schemas.microsoft.com/office/word/2010/wordprocessingInk" xmlns:wne="http://schemas.microsoft.com/office/word/2006/wordml" xmlns:wps="http://schemas.microsoft.com/office/word/2010/wordprocessingShape" mc:Ignorable="w14 w15 w16se w16cid wp14">
   <w:abstractNum w:abstractNumId="0" w15:restartNumberingAfterBreak="0">
     <w:nsid w:val="2D137025"/>
     <w:multiLevelType w:val="hybridMultilevel"/>
@@ -740,7 +2080,7 @@
 </file>
 
 <file path=word/styles.xml><?xml version="1.0" encoding="utf-8"?>
-<w:styles xmlns:mc="http://schemas.openxmlformats.org/markup-compatibility/2006" xmlns:r="http://schemas.openxmlformats.org/officeDocument/2006/relationships" xmlns:w="http://schemas.openxmlformats.org/wordprocessingml/2006/main" xmlns:w14="http://schemas.microsoft.com/office/word/2010/wordml" xmlns:w15="http://schemas.microsoft.com/office/word/2012/wordml" mc:Ignorable="w14 w15">
+<w:styles xmlns:mc="http://schemas.openxmlformats.org/markup-compatibility/2006" xmlns:r="http://schemas.openxmlformats.org/officeDocument/2006/relationships" xmlns:w="http://schemas.openxmlformats.org/wordprocessingml/2006/main" xmlns:w14="http://schemas.microsoft.com/office/word/2010/wordml" xmlns:w15="http://schemas.microsoft.com/office/word/2012/wordml" xmlns:w16cid="http://schemas.microsoft.com/office/word/2016/wordml/cid" xmlns:w16se="http://schemas.microsoft.com/office/word/2015/wordml/symex" mc:Ignorable="w14 w15 w16se w16cid">
   <w:docDefaults>
     <w:rPrDefault>
       <w:rPr>
@@ -756,7 +2096,7 @@
       </w:pPr>
     </w:pPrDefault>
   </w:docDefaults>
-  <w:latentStyles w:defLockedState="0" w:defUIPriority="99" w:defSemiHidden="0" w:defUnhideWhenUsed="0" w:defQFormat="0" w:count="371">
+  <w:latentStyles w:defLockedState="0" w:defUIPriority="99" w:defSemiHidden="0" w:defUnhideWhenUsed="0" w:defQFormat="0" w:count="375">
     <w:lsdException w:name="Normal" w:uiPriority="0" w:qFormat="1"/>
     <w:lsdException w:name="heading 1" w:uiPriority="9" w:qFormat="1"/>
     <w:lsdException w:name="heading 2" w:semiHidden="1" w:uiPriority="9" w:unhideWhenUsed="1" w:qFormat="1"/>
@@ -862,7 +2202,6 @@
     <w:lsdException w:name="HTML Sample" w:semiHidden="1" w:unhideWhenUsed="1"/>
     <w:lsdException w:name="HTML Typewriter" w:semiHidden="1" w:unhideWhenUsed="1"/>
     <w:lsdException w:name="HTML Variable" w:semiHidden="1" w:unhideWhenUsed="1"/>
-    <w:lsdException w:name="Normal Table" w:semiHidden="1" w:unhideWhenUsed="1"/>
     <w:lsdException w:name="annotation subject" w:semiHidden="1" w:unhideWhenUsed="1"/>
     <w:lsdException w:name="No List" w:semiHidden="1" w:unhideWhenUsed="1"/>
     <w:lsdException w:name="Outline List 1" w:semiHidden="1" w:unhideWhenUsed="1"/>
@@ -906,10 +2245,8 @@
     <w:lsdException w:name="Table Elegant" w:semiHidden="1" w:unhideWhenUsed="1"/>
     <w:lsdException w:name="Table Professional" w:semiHidden="1" w:unhideWhenUsed="1"/>
     <w:lsdException w:name="Table Subtle 1" w:semiHidden="1" w:unhideWhenUsed="1"/>
-    <w:lsdException w:name="Table Subtle 2" w:semiHidden="1" w:unhideWhenUsed="1"/>
     <w:lsdException w:name="Table Web 1" w:semiHidden="1" w:unhideWhenUsed="1"/>
     <w:lsdException w:name="Table Web 2" w:semiHidden="1" w:unhideWhenUsed="1"/>
-    <w:lsdException w:name="Table Web 3" w:semiHidden="1" w:unhideWhenUsed="1"/>
     <w:lsdException w:name="Balloon Text" w:semiHidden="1" w:unhideWhenUsed="1"/>
     <w:lsdException w:name="Table Grid" w:uiPriority="39"/>
     <w:lsdException w:name="Table Theme" w:semiHidden="1" w:unhideWhenUsed="1"/>
@@ -1128,19 +2465,23 @@
     <w:lsdException w:name="List Table 5 Dark Accent 6" w:uiPriority="50"/>
     <w:lsdException w:name="List Table 6 Colorful Accent 6" w:uiPriority="51"/>
     <w:lsdException w:name="List Table 7 Colorful Accent 6" w:uiPriority="52"/>
+    <w:lsdException w:name="Mention" w:semiHidden="1" w:unhideWhenUsed="1"/>
+    <w:lsdException w:name="Smart Hyperlink" w:semiHidden="1" w:unhideWhenUsed="1"/>
+    <w:lsdException w:name="Hashtag" w:semiHidden="1" w:unhideWhenUsed="1"/>
+    <w:lsdException w:name="Unresolved Mention" w:semiHidden="1" w:unhideWhenUsed="1"/>
   </w:latentStyles>
-  <w:style w:type="paragraph" w:default="1" w:styleId="a">
+  <w:style w:type="paragraph" w:default="1" w:styleId="Normal">
     <w:name w:val="Normal"/>
     <w:qFormat/>
     <w:pPr>
       <w:bidi/>
     </w:pPr>
   </w:style>
-  <w:style w:type="paragraph" w:styleId="1">
+  <w:style w:type="paragraph" w:styleId="Heading1">
     <w:name w:val="heading 1"/>
-    <w:basedOn w:val="a"/>
-    <w:next w:val="a"/>
-    <w:link w:val="10"/>
+    <w:basedOn w:val="Normal"/>
+    <w:next w:val="Normal"/>
+    <w:link w:val="Heading1Char"/>
     <w:uiPriority w:val="9"/>
     <w:qFormat/>
     <w:rsid w:val="00F24249"/>
@@ -1157,11 +2498,11 @@
       <w:szCs w:val="32"/>
     </w:rPr>
   </w:style>
-  <w:style w:type="paragraph" w:styleId="2">
+  <w:style w:type="paragraph" w:styleId="Heading2">
     <w:name w:val="heading 2"/>
-    <w:basedOn w:val="a"/>
-    <w:next w:val="a"/>
-    <w:link w:val="20"/>
+    <w:basedOn w:val="Normal"/>
+    <w:next w:val="Normal"/>
+    <w:link w:val="Heading2Char"/>
     <w:uiPriority w:val="9"/>
     <w:unhideWhenUsed/>
     <w:qFormat/>
@@ -1179,11 +2520,11 @@
       <w:szCs w:val="26"/>
     </w:rPr>
   </w:style>
-  <w:style w:type="paragraph" w:styleId="3">
+  <w:style w:type="paragraph" w:styleId="Heading3">
     <w:name w:val="heading 3"/>
-    <w:basedOn w:val="a"/>
-    <w:next w:val="a"/>
-    <w:link w:val="30"/>
+    <w:basedOn w:val="Normal"/>
+    <w:next w:val="Normal"/>
+    <w:link w:val="Heading3Char"/>
     <w:uiPriority w:val="9"/>
     <w:unhideWhenUsed/>
     <w:qFormat/>
@@ -1201,13 +2542,13 @@
       <w:szCs w:val="24"/>
     </w:rPr>
   </w:style>
-  <w:style w:type="character" w:default="1" w:styleId="a0">
+  <w:style w:type="character" w:default="1" w:styleId="DefaultParagraphFont">
     <w:name w:val="Default Paragraph Font"/>
     <w:uiPriority w:val="1"/>
     <w:semiHidden/>
     <w:unhideWhenUsed/>
   </w:style>
-  <w:style w:type="table" w:default="1" w:styleId="a1">
+  <w:style w:type="table" w:default="1" w:styleId="TableNormal">
     <w:name w:val="Normal Table"/>
     <w:uiPriority w:val="99"/>
     <w:semiHidden/>
@@ -1222,16 +2563,16 @@
       </w:tblCellMar>
     </w:tblPr>
   </w:style>
-  <w:style w:type="numbering" w:default="1" w:styleId="a2">
+  <w:style w:type="numbering" w:default="1" w:styleId="NoList">
     <w:name w:val="No List"/>
     <w:uiPriority w:val="99"/>
     <w:semiHidden/>
     <w:unhideWhenUsed/>
   </w:style>
-  <w:style w:type="character" w:customStyle="1" w:styleId="10">
-    <w:name w:val="כותרת 1 תו"/>
-    <w:basedOn w:val="a0"/>
-    <w:link w:val="1"/>
+  <w:style w:type="character" w:customStyle="1" w:styleId="Heading1Char">
+    <w:name w:val="Heading 1 Char"/>
+    <w:basedOn w:val="DefaultParagraphFont"/>
+    <w:link w:val="Heading1"/>
     <w:uiPriority w:val="9"/>
     <w:rsid w:val="00F24249"/>
     <w:rPr>
@@ -1241,10 +2582,10 @@
       <w:szCs w:val="32"/>
     </w:rPr>
   </w:style>
-  <w:style w:type="paragraph" w:styleId="a3">
+  <w:style w:type="paragraph" w:styleId="TOCHeading">
     <w:name w:val="TOC Heading"/>
-    <w:basedOn w:val="1"/>
-    <w:next w:val="a"/>
+    <w:basedOn w:val="Heading1"/>
+    <w:next w:val="Normal"/>
     <w:uiPriority w:val="39"/>
     <w:unhideWhenUsed/>
     <w:qFormat/>
@@ -1257,10 +2598,10 @@
       <w:cs/>
     </w:rPr>
   </w:style>
-  <w:style w:type="character" w:customStyle="1" w:styleId="20">
-    <w:name w:val="כותרת 2 תו"/>
-    <w:basedOn w:val="a0"/>
-    <w:link w:val="2"/>
+  <w:style w:type="character" w:customStyle="1" w:styleId="Heading2Char">
+    <w:name w:val="Heading 2 Char"/>
+    <w:basedOn w:val="DefaultParagraphFont"/>
+    <w:link w:val="Heading2"/>
     <w:uiPriority w:val="9"/>
     <w:rsid w:val="00F24249"/>
     <w:rPr>
@@ -1270,9 +2611,9 @@
       <w:szCs w:val="26"/>
     </w:rPr>
   </w:style>
-  <w:style w:type="paragraph" w:styleId="a4">
+  <w:style w:type="paragraph" w:styleId="ListParagraph">
     <w:name w:val="List Paragraph"/>
-    <w:basedOn w:val="a"/>
+    <w:basedOn w:val="Normal"/>
     <w:uiPriority w:val="34"/>
     <w:qFormat/>
     <w:rsid w:val="00333B9A"/>
@@ -1281,10 +2622,10 @@
       <w:contextualSpacing/>
     </w:pPr>
   </w:style>
-  <w:style w:type="character" w:customStyle="1" w:styleId="30">
-    <w:name w:val="כותרת 3 תו"/>
-    <w:basedOn w:val="a0"/>
-    <w:link w:val="3"/>
+  <w:style w:type="character" w:customStyle="1" w:styleId="Heading3Char">
+    <w:name w:val="Heading 3 Char"/>
+    <w:basedOn w:val="DefaultParagraphFont"/>
+    <w:link w:val="Heading3"/>
     <w:uiPriority w:val="9"/>
     <w:rsid w:val="00333B9A"/>
     <w:rPr>
@@ -1292,6 +2633,18 @@
       <w:color w:val="1F4D78" w:themeColor="accent1" w:themeShade="7F"/>
       <w:sz w:val="24"/>
       <w:szCs w:val="24"/>
+    </w:rPr>
+  </w:style>
+  <w:style w:type="character" w:styleId="Hyperlink">
+    <w:name w:val="Hyperlink"/>
+    <w:basedOn w:val="DefaultParagraphFont"/>
+    <w:uiPriority w:val="99"/>
+    <w:semiHidden/>
+    <w:unhideWhenUsed/>
+    <w:rsid w:val="009D422D"/>
+    <w:rPr>
+      <w:color w:val="0000FF"/>
+      <w:u w:val="single"/>
     </w:rPr>
   </w:style>
 </w:styles>
@@ -1563,7 +2916,7 @@
 </file>
 
 <file path=customXml/itemProps1.xml><?xml version="1.0" encoding="utf-8"?>
-<ds:datastoreItem xmlns:ds="http://schemas.openxmlformats.org/officeDocument/2006/customXml" ds:itemID="{45B9893C-4CA0-4149-A019-A4C9D94E856A}">
+<ds:datastoreItem xmlns:ds="http://schemas.openxmlformats.org/officeDocument/2006/customXml" ds:itemID="{10C80584-7E15-5946-9309-C7BD63A5B890}">
   <ds:schemaRefs>
     <ds:schemaRef ds:uri="http://schemas.openxmlformats.org/officeDocument/2006/bibliography"/>
   </ds:schemaRefs>

</xml_diff>

<commit_message>
all Activities almost fully functioning, added some missing activities, book updated
</commit_message>
<xml_diff>
--- a/projectBook.docx
+++ b/projectBook.docx
@@ -159,7 +159,79 @@
           <w:shd w:val="clear" w:color="auto" w:fill="FFFFFF"/>
           <w:lang w:eastAsia="ja-JP"/>
         </w:rPr>
-        <w:t>A blockchain system is comprised of several key components which appear in defferent variations through out all diffierent blockchain products.</w:t>
+        <w:t xml:space="preserve">A blockchain system is comprised of several key components which appear in </w:t>
+      </w:r>
+      <w:proofErr w:type="spellStart"/>
+      <w:r>
+        <w:rPr>
+          <w:rFonts w:ascii="Helvetica" w:eastAsia="Times New Roman" w:hAnsi="Helvetica" w:cs="Times New Roman"/>
+          <w:color w:val="666666"/>
+          <w:sz w:val="21"/>
+          <w:szCs w:val="21"/>
+          <w:shd w:val="clear" w:color="auto" w:fill="FFFFFF"/>
+          <w:lang w:eastAsia="ja-JP"/>
+        </w:rPr>
+        <w:t>defferent</w:t>
+      </w:r>
+      <w:proofErr w:type="spellEnd"/>
+      <w:r>
+        <w:rPr>
+          <w:rFonts w:ascii="Helvetica" w:eastAsia="Times New Roman" w:hAnsi="Helvetica" w:cs="Times New Roman"/>
+          <w:color w:val="666666"/>
+          <w:sz w:val="21"/>
+          <w:szCs w:val="21"/>
+          <w:shd w:val="clear" w:color="auto" w:fill="FFFFFF"/>
+          <w:lang w:eastAsia="ja-JP"/>
+        </w:rPr>
+        <w:t xml:space="preserve"> variations </w:t>
+      </w:r>
+      <w:proofErr w:type="spellStart"/>
+      <w:r>
+        <w:rPr>
+          <w:rFonts w:ascii="Helvetica" w:eastAsia="Times New Roman" w:hAnsi="Helvetica" w:cs="Times New Roman"/>
+          <w:color w:val="666666"/>
+          <w:sz w:val="21"/>
+          <w:szCs w:val="21"/>
+          <w:shd w:val="clear" w:color="auto" w:fill="FFFFFF"/>
+          <w:lang w:eastAsia="ja-JP"/>
+        </w:rPr>
+        <w:t>through out</w:t>
+      </w:r>
+      <w:proofErr w:type="spellEnd"/>
+      <w:r>
+        <w:rPr>
+          <w:rFonts w:ascii="Helvetica" w:eastAsia="Times New Roman" w:hAnsi="Helvetica" w:cs="Times New Roman"/>
+          <w:color w:val="666666"/>
+          <w:sz w:val="21"/>
+          <w:szCs w:val="21"/>
+          <w:shd w:val="clear" w:color="auto" w:fill="FFFFFF"/>
+          <w:lang w:eastAsia="ja-JP"/>
+        </w:rPr>
+        <w:t xml:space="preserve"> all </w:t>
+      </w:r>
+      <w:proofErr w:type="spellStart"/>
+      <w:r>
+        <w:rPr>
+          <w:rFonts w:ascii="Helvetica" w:eastAsia="Times New Roman" w:hAnsi="Helvetica" w:cs="Times New Roman"/>
+          <w:color w:val="666666"/>
+          <w:sz w:val="21"/>
+          <w:szCs w:val="21"/>
+          <w:shd w:val="clear" w:color="auto" w:fill="FFFFFF"/>
+          <w:lang w:eastAsia="ja-JP"/>
+        </w:rPr>
+        <w:t>diffierent</w:t>
+      </w:r>
+      <w:proofErr w:type="spellEnd"/>
+      <w:r>
+        <w:rPr>
+          <w:rFonts w:ascii="Helvetica" w:eastAsia="Times New Roman" w:hAnsi="Helvetica" w:cs="Times New Roman"/>
+          <w:color w:val="666666"/>
+          <w:sz w:val="21"/>
+          <w:szCs w:val="21"/>
+          <w:shd w:val="clear" w:color="auto" w:fill="FFFFFF"/>
+          <w:lang w:eastAsia="ja-JP"/>
+        </w:rPr>
+        <w:t xml:space="preserve"> blockchain products.</w:t>
       </w:r>
     </w:p>
     <w:p>
@@ -284,18 +356,42 @@
           <w:shd w:val="clear" w:color="auto" w:fill="FFFFFF"/>
           <w:lang w:eastAsia="ja-JP"/>
         </w:rPr>
-        <w:t xml:space="preserve"> (content holds value only) </w:t>
-      </w:r>
-      <w:r>
-        <w:rPr>
-          <w:rFonts w:ascii="Helvetica" w:eastAsia="Times New Roman" w:hAnsi="Helvetica" w:cs="Times New Roman"/>
-          <w:color w:val="666666"/>
-          <w:sz w:val="21"/>
-          <w:szCs w:val="21"/>
-          <w:shd w:val="clear" w:color="auto" w:fill="FFFFFF"/>
-          <w:lang w:eastAsia="ja-JP"/>
-        </w:rPr>
-        <w:t>, or more complex meaning like calling some function in the system</w:t>
+        <w:t xml:space="preserve"> (content holds value only</w:t>
+      </w:r>
+      <w:proofErr w:type="gramStart"/>
+      <w:r>
+        <w:rPr>
+          <w:rFonts w:ascii="Helvetica" w:eastAsia="Times New Roman" w:hAnsi="Helvetica" w:cs="Times New Roman"/>
+          <w:color w:val="666666"/>
+          <w:sz w:val="21"/>
+          <w:szCs w:val="21"/>
+          <w:shd w:val="clear" w:color="auto" w:fill="FFFFFF"/>
+          <w:lang w:eastAsia="ja-JP"/>
+        </w:rPr>
+        <w:t xml:space="preserve">) </w:t>
+      </w:r>
+      <w:r>
+        <w:rPr>
+          <w:rFonts w:ascii="Helvetica" w:eastAsia="Times New Roman" w:hAnsi="Helvetica" w:cs="Times New Roman"/>
+          <w:color w:val="666666"/>
+          <w:sz w:val="21"/>
+          <w:szCs w:val="21"/>
+          <w:shd w:val="clear" w:color="auto" w:fill="FFFFFF"/>
+          <w:lang w:eastAsia="ja-JP"/>
+        </w:rPr>
+        <w:t>,</w:t>
+      </w:r>
+      <w:proofErr w:type="gramEnd"/>
+      <w:r>
+        <w:rPr>
+          <w:rFonts w:ascii="Helvetica" w:eastAsia="Times New Roman" w:hAnsi="Helvetica" w:cs="Times New Roman"/>
+          <w:color w:val="666666"/>
+          <w:sz w:val="21"/>
+          <w:szCs w:val="21"/>
+          <w:shd w:val="clear" w:color="auto" w:fill="FFFFFF"/>
+          <w:lang w:eastAsia="ja-JP"/>
+        </w:rPr>
+        <w:t xml:space="preserve"> or more complex meaning like calling some function in the system</w:t>
       </w:r>
       <w:r>
         <w:rPr>
@@ -392,7 +488,31 @@
           <w:shd w:val="clear" w:color="auto" w:fill="FFFFFF"/>
           <w:lang w:eastAsia="ja-JP"/>
         </w:rPr>
-        <w:t>Yuval paid Yonathan 10 ETH</w:t>
+        <w:t xml:space="preserve">Yuval paid </w:t>
+      </w:r>
+      <w:proofErr w:type="spellStart"/>
+      <w:r>
+        <w:rPr>
+          <w:rFonts w:ascii="Helvetica" w:eastAsia="Times New Roman" w:hAnsi="Helvetica" w:cs="Times New Roman"/>
+          <w:color w:val="666666"/>
+          <w:sz w:val="21"/>
+          <w:szCs w:val="21"/>
+          <w:shd w:val="clear" w:color="auto" w:fill="FFFFFF"/>
+          <w:lang w:eastAsia="ja-JP"/>
+        </w:rPr>
+        <w:t>Yonathan</w:t>
+      </w:r>
+      <w:proofErr w:type="spellEnd"/>
+      <w:r>
+        <w:rPr>
+          <w:rFonts w:ascii="Helvetica" w:eastAsia="Times New Roman" w:hAnsi="Helvetica" w:cs="Times New Roman"/>
+          <w:color w:val="666666"/>
+          <w:sz w:val="21"/>
+          <w:szCs w:val="21"/>
+          <w:shd w:val="clear" w:color="auto" w:fill="FFFFFF"/>
+          <w:lang w:eastAsia="ja-JP"/>
+        </w:rPr>
+        <w:t xml:space="preserve"> 10 ETH</w:t>
       </w:r>
     </w:p>
     <w:p>
@@ -489,7 +609,31 @@
           <w:shd w:val="clear" w:color="auto" w:fill="FFFFFF"/>
           <w:lang w:eastAsia="ja-JP"/>
         </w:rPr>
-        <w:t xml:space="preserve"> means that the private key holder can generate hash value to some data, and every one that holds the corresponding data, hash value and private key’s associated public address (which can also be calculated easily from the private key), can easily verify if those 3 match.</w:t>
+        <w:t xml:space="preserve"> means that the private key holder can generate hash value to some data, and every one that holds the corresponding data, hash value and private key’s associated public address (which can also be calculated easily from the private key), can easily verify if those 3 </w:t>
+      </w:r>
+      <w:proofErr w:type="gramStart"/>
+      <w:r>
+        <w:rPr>
+          <w:rFonts w:ascii="Helvetica" w:eastAsia="Times New Roman" w:hAnsi="Helvetica" w:cs="Times New Roman"/>
+          <w:color w:val="666666"/>
+          <w:sz w:val="21"/>
+          <w:szCs w:val="21"/>
+          <w:shd w:val="clear" w:color="auto" w:fill="FFFFFF"/>
+          <w:lang w:eastAsia="ja-JP"/>
+        </w:rPr>
+        <w:t>match</w:t>
+      </w:r>
+      <w:proofErr w:type="gramEnd"/>
+      <w:r>
+        <w:rPr>
+          <w:rFonts w:ascii="Helvetica" w:eastAsia="Times New Roman" w:hAnsi="Helvetica" w:cs="Times New Roman"/>
+          <w:color w:val="666666"/>
+          <w:sz w:val="21"/>
+          <w:szCs w:val="21"/>
+          <w:shd w:val="clear" w:color="auto" w:fill="FFFFFF"/>
+          <w:lang w:eastAsia="ja-JP"/>
+        </w:rPr>
+        <w:t>.</w:t>
       </w:r>
     </w:p>
     <w:p>
@@ -749,10 +893,18 @@
       </w:r>
       <w:r>
         <w:tab/>
-        <w:t xml:space="preserve"> DA</w:t>
-      </w:r>
-      <w:r>
-        <w:t>pp as a solution</w:t>
+        <w:t xml:space="preserve"> </w:t>
+      </w:r>
+      <w:proofErr w:type="spellStart"/>
+      <w:r>
+        <w:t>DA</w:t>
+      </w:r>
+      <w:r>
+        <w:t>pp</w:t>
+      </w:r>
+      <w:proofErr w:type="spellEnd"/>
+      <w:r>
+        <w:t xml:space="preserve"> as a solution</w:t>
       </w:r>
     </w:p>
     <w:p>
@@ -788,7 +940,15 @@
         <w:t>Our</w:t>
       </w:r>
       <w:r>
-        <w:t xml:space="preserve"> Dapp is based on 4</w:t>
+        <w:t xml:space="preserve"> </w:t>
+      </w:r>
+      <w:proofErr w:type="spellStart"/>
+      <w:r>
+        <w:t>Dapp</w:t>
+      </w:r>
+      <w:proofErr w:type="spellEnd"/>
+      <w:r>
+        <w:t xml:space="preserve"> is based on 4</w:t>
       </w:r>
       <w:r>
         <w:t xml:space="preserve"> different</w:t>
@@ -841,7 +1001,23 @@
           <w:b/>
           <w:bCs/>
         </w:rPr>
-        <w:t>A word about Dapp’s backend architecture</w:t>
+        <w:t xml:space="preserve">A word about </w:t>
+      </w:r>
+      <w:proofErr w:type="spellStart"/>
+      <w:r>
+        <w:rPr>
+          <w:b/>
+          <w:bCs/>
+        </w:rPr>
+        <w:t>Dapp’s</w:t>
+      </w:r>
+      <w:proofErr w:type="spellEnd"/>
+      <w:r>
+        <w:rPr>
+          <w:b/>
+          <w:bCs/>
+        </w:rPr>
+        <w:t xml:space="preserve"> backend architecture</w:t>
       </w:r>
     </w:p>
     <w:p>
@@ -860,7 +1036,15 @@
         <w:t xml:space="preserve">The beauty of Ethereum based Dapps, is that </w:t>
       </w:r>
       <w:r>
-        <w:t>that although having some choices in tools and languages when developing smart contracts, when moving to production, the choices collapse to one, since every node in the Ethereum network is doing your Dapp’s backend calculations.</w:t>
+        <w:t xml:space="preserve">that although having some choices in tools and languages when developing smart contracts, when moving to production, the choices collapse to one, since every node in the Ethereum network is doing your </w:t>
+      </w:r>
+      <w:proofErr w:type="spellStart"/>
+      <w:r>
+        <w:t>Dapp’s</w:t>
+      </w:r>
+      <w:proofErr w:type="spellEnd"/>
+      <w:r>
+        <w:t xml:space="preserve"> backend calculations.</w:t>
       </w:r>
     </w:p>
     <w:p>
@@ -876,7 +1060,15 @@
         <w:bidi w:val="0"/>
       </w:pPr>
       <w:r>
-        <w:t>There are quite few languges to choose from which have an EVM (Ethereum Virtual Machines) compilers:</w:t>
+        <w:t xml:space="preserve">There are quite few </w:t>
+      </w:r>
+      <w:proofErr w:type="spellStart"/>
+      <w:r>
+        <w:t>languges</w:t>
+      </w:r>
+      <w:proofErr w:type="spellEnd"/>
+      <w:r>
+        <w:t xml:space="preserve"> to choose from which have an EVM (Ethereum Virtual Machines) compilers:</w:t>
       </w:r>
     </w:p>
     <w:p>
@@ -895,23 +1087,47 @@
         <w:t xml:space="preserve">Every language has its pros and cons, </w:t>
       </w:r>
       <w:r>
-        <w:t>we chose to use solidity based on the fact that its the most commonly used contract language, and its community is the most broad and active.</w:t>
-      </w:r>
-    </w:p>
-    <w:p>
-      <w:pPr>
-        <w:bidi w:val="0"/>
-      </w:pPr>
-      <w:r>
-        <w:t>That was a key factor when using a technology which its main issue is that its still under on-going development and the change rate is very rapid.</w:t>
-      </w:r>
-    </w:p>
-    <w:p>
-      <w:pPr>
-        <w:bidi w:val="0"/>
-      </w:pPr>
-      <w:r>
-        <w:t xml:space="preserve">Moreover, one of Ethereum’s community main guidelines is that, if a change is significant enough, it will be implemented, even with the high cost of </w:t>
+        <w:t xml:space="preserve">we chose to use solidity based on the fact that </w:t>
+      </w:r>
+      <w:proofErr w:type="spellStart"/>
+      <w:r>
+        <w:t>its</w:t>
+      </w:r>
+      <w:proofErr w:type="spellEnd"/>
+      <w:r>
+        <w:t xml:space="preserve"> the most commonly used contract language, and its community is the most broad and active.</w:t>
+      </w:r>
+    </w:p>
+    <w:p>
+      <w:pPr>
+        <w:bidi w:val="0"/>
+      </w:pPr>
+      <w:r>
+        <w:t xml:space="preserve">That was a key factor when using a technology which its main issue is that </w:t>
+      </w:r>
+      <w:proofErr w:type="spellStart"/>
+      <w:r>
+        <w:t>its</w:t>
+      </w:r>
+      <w:proofErr w:type="spellEnd"/>
+      <w:r>
+        <w:t xml:space="preserve"> still under on-going development and the change rate is very rapid.</w:t>
+      </w:r>
+    </w:p>
+    <w:p>
+      <w:pPr>
+        <w:bidi w:val="0"/>
+      </w:pPr>
+      <w:r>
+        <w:t xml:space="preserve">Moreover, one of </w:t>
+      </w:r>
+      <w:proofErr w:type="spellStart"/>
+      <w:r>
+        <w:t>Ethereum’s</w:t>
+      </w:r>
+      <w:proofErr w:type="spellEnd"/>
+      <w:r>
+        <w:t xml:space="preserve"> community main guidelines is that, if a change is significant enough, it will be implemented, even with the high cost of </w:t>
       </w:r>
       <w:r>
         <w:t>backward-</w:t>
@@ -1253,7 +1469,15 @@
         <w:bidi w:val="0"/>
       </w:pPr>
       <w:r>
-        <w:t>The package contract has different beheviour defined under different states it is in.</w:t>
+        <w:t xml:space="preserve">The package contract has different </w:t>
+      </w:r>
+      <w:proofErr w:type="spellStart"/>
+      <w:r>
+        <w:t>beheviour</w:t>
+      </w:r>
+      <w:proofErr w:type="spellEnd"/>
+      <w:r>
+        <w:t xml:space="preserve"> defined under different states it is in.</w:t>
       </w:r>
     </w:p>
     <w:p>
@@ -1270,8 +1494,13 @@
         <w:t xml:space="preserve">: </w:t>
       </w:r>
       <w:r>
-        <w:t>contract had been created and is witing</w:t>
-      </w:r>
+        <w:t xml:space="preserve">contract had been created and is </w:t>
+      </w:r>
+      <w:proofErr w:type="spellStart"/>
+      <w:r>
+        <w:t>witing</w:t>
+      </w:r>
+      <w:proofErr w:type="spellEnd"/>
       <w:r>
         <w:t xml:space="preserve"> until all sides transferred all their predefined entry-stakes funds.</w:t>
       </w:r>
@@ -1369,7 +1598,15 @@
         <w:bidi w:val="0"/>
       </w:pPr>
       <w:r>
-        <w:t>When signing the package one needs to add a location string parameter, to give some descriptive info regarding the transfer.</w:t>
+        <w:t xml:space="preserve">When signing the </w:t>
+      </w:r>
+      <w:proofErr w:type="gramStart"/>
+      <w:r>
+        <w:t>package</w:t>
+      </w:r>
+      <w:proofErr w:type="gramEnd"/>
+      <w:r>
+        <w:t xml:space="preserve"> one needs to add a location string parameter, to give some descriptive info regarding the transfer.</w:t>
       </w:r>
     </w:p>
     <w:p>
@@ -1431,7 +1668,20 @@
         <w:t xml:space="preserve">for them </w:t>
       </w:r>
       <w:r>
-        <w:t>to sign a transaction such as a SignPackage() function call</w:t>
+        <w:t xml:space="preserve">to sign a transaction such as a </w:t>
+      </w:r>
+      <w:proofErr w:type="spellStart"/>
+      <w:proofErr w:type="gramStart"/>
+      <w:r>
+        <w:t>SignPackage</w:t>
+      </w:r>
+      <w:proofErr w:type="spellEnd"/>
+      <w:r>
+        <w:t>(</w:t>
+      </w:r>
+      <w:proofErr w:type="gramEnd"/>
+      <w:r>
+        <w:t>) function call</w:t>
       </w:r>
       <w:r>
         <w:t>.</w:t>
@@ -1450,7 +1700,23 @@
         <w:bidi w:val="0"/>
       </w:pPr>
       <w:r>
-        <w:t xml:space="preserve">Carrier contract inherites from an “Ownable” contract (see Helper functions below for details), and his owner can add or remove Ethereum accounts which </w:t>
+        <w:t xml:space="preserve">Carrier contract </w:t>
+      </w:r>
+      <w:proofErr w:type="spellStart"/>
+      <w:r>
+        <w:t>inherites</w:t>
+      </w:r>
+      <w:proofErr w:type="spellEnd"/>
+      <w:r>
+        <w:t xml:space="preserve"> from an “</w:t>
+      </w:r>
+      <w:proofErr w:type="spellStart"/>
+      <w:r>
+        <w:t>Ownable</w:t>
+      </w:r>
+      <w:proofErr w:type="spellEnd"/>
+      <w:r>
+        <w:t xml:space="preserve">” contract (see Helper functions below for details), and his owner can add or remove Ethereum accounts which </w:t>
       </w:r>
       <w:r>
         <w:t>are “approved” workers of that company, the data is saved in the contract’s data. The contract</w:t>
@@ -1459,15 +1725,52 @@
         <w:t xml:space="preserve"> has a f</w:t>
       </w:r>
       <w:r>
-        <w:t>unction SignPackage() which takes 2 parameters – Address of the package that needs to be signed and the “location” string needed by Package’s SignPackage() function.</w:t>
-      </w:r>
-    </w:p>
-    <w:p>
-      <w:pPr>
-        <w:bidi w:val="0"/>
-      </w:pPr>
-      <w:r>
-        <w:t>Carrier contract simply Checks if the callee address was added by the contrat’s owner, and if so, we’ll forward to call to the given package address.</w:t>
+        <w:t xml:space="preserve">unction </w:t>
+      </w:r>
+      <w:proofErr w:type="spellStart"/>
+      <w:proofErr w:type="gramStart"/>
+      <w:r>
+        <w:t>SignPackage</w:t>
+      </w:r>
+      <w:proofErr w:type="spellEnd"/>
+      <w:r>
+        <w:t>(</w:t>
+      </w:r>
+      <w:proofErr w:type="gramEnd"/>
+      <w:r>
+        <w:t xml:space="preserve">) which takes 2 parameters – Address of the package that needs to be signed and the “location” string needed by Package’s </w:t>
+      </w:r>
+      <w:proofErr w:type="spellStart"/>
+      <w:r>
+        <w:t>SignPackage</w:t>
+      </w:r>
+      <w:proofErr w:type="spellEnd"/>
+      <w:r>
+        <w:t>() function.</w:t>
+      </w:r>
+    </w:p>
+    <w:p>
+      <w:pPr>
+        <w:bidi w:val="0"/>
+      </w:pPr>
+      <w:r>
+        <w:t xml:space="preserve">Carrier contract simply Checks if the </w:t>
+      </w:r>
+      <w:proofErr w:type="spellStart"/>
+      <w:r>
+        <w:t>callee</w:t>
+      </w:r>
+      <w:proofErr w:type="spellEnd"/>
+      <w:r>
+        <w:t xml:space="preserve"> address was added by the </w:t>
+      </w:r>
+      <w:proofErr w:type="spellStart"/>
+      <w:r>
+        <w:t>contrat’s</w:t>
+      </w:r>
+      <w:proofErr w:type="spellEnd"/>
+      <w:r>
+        <w:t xml:space="preserve"> owner, and if so, we’ll forward to call to the given package address.</w:t>
       </w:r>
     </w:p>
     <w:p>
@@ -1476,78 +1779,21 @@
       </w:pPr>
       <w:r>
         <w:lastRenderedPageBreak/>
-        <w:t>The contract also has a sendFundsToPackage() function which can be called by the contract owner only, and simply transfer funds to the given package address in order to activate it.</w:t>
-      </w:r>
-    </w:p>
-    <w:p>
-      <w:pPr>
-        <w:bidi w:val="0"/>
-      </w:pPr>
-    </w:p>
-    <w:p>
-      <w:pPr>
-        <w:bidi w:val="0"/>
-      </w:pPr>
-    </w:p>
-    <w:p>
-      <w:pPr>
-        <w:bidi w:val="0"/>
-      </w:pPr>
-    </w:p>
-    <w:p>
-      <w:pPr>
-        <w:bidi w:val="0"/>
-      </w:pPr>
-    </w:p>
-    <w:p>
-      <w:pPr>
-        <w:bidi w:val="0"/>
-      </w:pPr>
-    </w:p>
-    <w:p>
-      <w:pPr>
-        <w:bidi w:val="0"/>
-      </w:pPr>
-    </w:p>
-    <w:p>
-      <w:pPr>
-        <w:bidi w:val="0"/>
-      </w:pPr>
-    </w:p>
-    <w:p>
-      <w:pPr>
-        <w:bidi w:val="0"/>
-      </w:pPr>
-    </w:p>
-    <w:p>
-      <w:pPr>
-        <w:bidi w:val="0"/>
-      </w:pPr>
-    </w:p>
-    <w:p>
-      <w:pPr>
-        <w:bidi w:val="0"/>
-      </w:pPr>
-    </w:p>
-    <w:p>
-      <w:pPr>
-        <w:bidi w:val="0"/>
-      </w:pPr>
-    </w:p>
-    <w:p>
-      <w:pPr>
-        <w:bidi w:val="0"/>
-      </w:pPr>
-    </w:p>
-    <w:p>
-      <w:pPr>
-        <w:bidi w:val="0"/>
-      </w:pPr>
-    </w:p>
-    <w:p>
-      <w:pPr>
-        <w:bidi w:val="0"/>
-      </w:pPr>
+        <w:t xml:space="preserve">The contract also has a </w:t>
+      </w:r>
+      <w:proofErr w:type="spellStart"/>
+      <w:proofErr w:type="gramStart"/>
+      <w:r>
+        <w:t>sendFundsToPackage</w:t>
+      </w:r>
+      <w:proofErr w:type="spellEnd"/>
+      <w:r>
+        <w:t>(</w:t>
+      </w:r>
+      <w:proofErr w:type="gramEnd"/>
+      <w:r>
+        <w:t>) function which can be called by the contract owner only, and simply transfer funds to the given package address in order to activate it.</w:t>
+      </w:r>
     </w:p>
     <w:p>
       <w:pPr>
@@ -1631,7 +1877,11 @@
         <w:t>ne might ask why is that a necessity, the answer to th</w:t>
       </w:r>
       <w:r>
-        <w:t>at is based on one of any block</w:t>
+        <w:t xml:space="preserve">at is based on one of any </w:t>
+      </w:r>
+      <w:proofErr w:type="spellStart"/>
+      <w:r>
+        <w:t>block</w:t>
       </w:r>
       <w:r>
         <w:t>chain</w:t>
@@ -1639,8 +1889,17 @@
       <w:r>
         <w:t>’s</w:t>
       </w:r>
-      <w:r>
-        <w:t xml:space="preserve"> main characaristic –</w:t>
+      <w:proofErr w:type="spellEnd"/>
+      <w:r>
+        <w:t xml:space="preserve"> main </w:t>
+      </w:r>
+      <w:proofErr w:type="spellStart"/>
+      <w:r>
+        <w:t>characaristic</w:t>
+      </w:r>
+      <w:proofErr w:type="spellEnd"/>
+      <w:r>
+        <w:t xml:space="preserve"> –</w:t>
       </w:r>
       <w:r>
         <w:t xml:space="preserve"> consensus.</w:t>
@@ -1654,7 +1913,156 @@
         <w:t>The problem arises when needing to read data from the block-chain</w:t>
       </w:r>
       <w:r>
-        <w:t>. The only way to be 100% sure the data we read is reliable, we need to have a full node that we trust to our service.</w:t>
+        <w:t>, to solve that we used INFURA.</w:t>
+      </w:r>
+    </w:p>
+    <w:p>
+      <w:pPr>
+        <w:jc w:val="right"/>
+      </w:pPr>
+      <w:r>
+        <w:t>The mission of INFURA is to provide the world with secure, stable, robust, balanced, fault tolerant and ea</w:t>
+      </w:r>
+      <w:r>
+        <w:t>sily scalable Ethereum node</w:t>
+      </w:r>
+      <w:r>
+        <w:t>. By doing so, it eliminates a burden for developers to mai</w:t>
+      </w:r>
+      <w:r>
+        <w:t>ntain their own infrastructure.</w:t>
+      </w:r>
+    </w:p>
+    <w:p>
+      <w:pPr>
+        <w:jc w:val="right"/>
+      </w:pPr>
+      <w:r>
+        <w:t xml:space="preserve">INFURA presents end-points for Ethereum </w:t>
+      </w:r>
+      <w:r>
+        <w:t>through a</w:t>
+      </w:r>
+      <w:r>
+        <w:t xml:space="preserve"> JSON-RPC API including the web3 and eth methods. You can also use INFURA to broadcast</w:t>
+      </w:r>
+      <w:r>
+        <w:t xml:space="preserve"> signed raw transactions to the </w:t>
+      </w:r>
+      <w:r>
+        <w:t>Ethereum blockchai</w:t>
+      </w:r>
+      <w:r>
+        <w:t>n</w:t>
+      </w:r>
+      <w:r>
+        <w:rPr>
+          <w:rFonts w:cs="Arial"/>
+        </w:rPr>
+        <w:t>.</w:t>
+      </w:r>
+    </w:p>
+    <w:p>
+      <w:pPr>
+        <w:jc w:val="right"/>
+      </w:pPr>
+      <w:r>
+        <w:t xml:space="preserve">INFURA includes a service layer called ‘Ferryman’ that provides intelligent routing of incoming requests allowing for incoming requests to be directed to </w:t>
+      </w:r>
+      <w:proofErr w:type="spellStart"/>
+      <w:r>
+        <w:t>Geth</w:t>
+      </w:r>
+      <w:proofErr w:type="spellEnd"/>
+      <w:r>
+        <w:t xml:space="preserve">, </w:t>
+      </w:r>
+      <w:proofErr w:type="spellStart"/>
+      <w:r>
+        <w:t>Strato</w:t>
+      </w:r>
+      <w:proofErr w:type="spellEnd"/>
+      <w:r>
+        <w:t xml:space="preserve">, </w:t>
+      </w:r>
+      <w:proofErr w:type="spellStart"/>
+      <w:r>
+        <w:t>EthereumH</w:t>
+      </w:r>
+      <w:proofErr w:type="spellEnd"/>
+      <w:r>
+        <w:t xml:space="preserve">, </w:t>
+      </w:r>
+      <w:proofErr w:type="spellStart"/>
+      <w:r>
+        <w:t>Nethereum</w:t>
+      </w:r>
+      <w:proofErr w:type="spellEnd"/>
+      <w:r>
+        <w:t>, Parity or any other back-end client that may be optimized for certain operations</w:t>
+      </w:r>
+      <w:r>
+        <w:rPr>
+          <w:rFonts w:cs="Arial"/>
+        </w:rPr>
+        <w:t>.</w:t>
+      </w:r>
+    </w:p>
+    <w:p>
+      <w:pPr>
+        <w:bidi w:val="0"/>
+      </w:pPr>
+      <w:r>
+        <w:t>INFURA is available for the Ethe</w:t>
+      </w:r>
+      <w:r>
+        <w:t xml:space="preserve">reum </w:t>
+      </w:r>
+      <w:proofErr w:type="spellStart"/>
+      <w:r>
+        <w:t>Mainnet</w:t>
+      </w:r>
+      <w:proofErr w:type="spellEnd"/>
+      <w:r>
+        <w:t xml:space="preserve"> (ETH), and various</w:t>
+      </w:r>
+      <w:r>
+        <w:t xml:space="preserve"> </w:t>
+      </w:r>
+      <w:proofErr w:type="spellStart"/>
+      <w:r>
+        <w:t>Testnet</w:t>
+      </w:r>
+      <w:r>
+        <w:t>s</w:t>
+      </w:r>
+      <w:proofErr w:type="spellEnd"/>
+      <w:r>
+        <w:t xml:space="preserve"> (</w:t>
+      </w:r>
+      <w:proofErr w:type="spellStart"/>
+      <w:r>
+        <w:t>Morden</w:t>
+      </w:r>
+      <w:proofErr w:type="spellEnd"/>
+      <w:r>
+        <w:t xml:space="preserve">, </w:t>
+      </w:r>
+      <w:proofErr w:type="spellStart"/>
+      <w:r>
+        <w:t>Ropsten</w:t>
+      </w:r>
+      <w:proofErr w:type="spellEnd"/>
+      <w:r>
+        <w:t xml:space="preserve">, </w:t>
+      </w:r>
+      <w:proofErr w:type="spellStart"/>
+      <w:r>
+        <w:t>Rinkeby</w:t>
+      </w:r>
+      <w:proofErr w:type="spellEnd"/>
+      <w:r>
+        <w:t>).</w:t>
       </w:r>
     </w:p>
     <w:p>
@@ -1666,25 +2074,664 @@
         </w:rPr>
       </w:pPr>
       <w:r>
-        <w:t>Luckily for us</w:t>
+        <w:t xml:space="preserve">Web3j and truffle offers a built-in support for using </w:t>
+      </w:r>
+      <w:proofErr w:type="spellStart"/>
+      <w:r>
+        <w:t>infura</w:t>
+      </w:r>
+      <w:proofErr w:type="spellEnd"/>
+      <w:r>
+        <w:t xml:space="preserve"> and other remote nodes through the use of http service class.</w:t>
+      </w:r>
+    </w:p>
+    <w:p>
+      <w:pPr>
+        <w:bidi w:val="0"/>
+        <w:jc w:val="both"/>
+      </w:pPr>
+    </w:p>
+    <w:p>
+      <w:pPr>
+        <w:bidi w:val="0"/>
+      </w:pPr>
+    </w:p>
+    <w:p>
+      <w:pPr>
+        <w:bidi w:val="0"/>
+      </w:pPr>
+    </w:p>
+    <w:p>
+      <w:pPr>
+        <w:pStyle w:val="Heading1"/>
+        <w:bidi w:val="0"/>
+      </w:pPr>
+      <w:r>
+        <w:t>development process</w:t>
+      </w:r>
+    </w:p>
+    <w:p>
+      <w:pPr>
+        <w:bidi w:val="0"/>
+      </w:pPr>
+      <w:r>
+        <w:t xml:space="preserve">As any software project, the process </w:t>
+      </w:r>
+      <w:proofErr w:type="spellStart"/>
+      <w:r>
+        <w:t>involces</w:t>
+      </w:r>
+      <w:proofErr w:type="spellEnd"/>
+      <w:r>
+        <w:t xml:space="preserve"> the usage of different languages, tools and frameworks.</w:t>
+      </w:r>
+    </w:p>
+    <w:p>
+      <w:pPr>
+        <w:bidi w:val="0"/>
+      </w:pPr>
+      <w:r>
+        <w:t xml:space="preserve">In the following section we will discuss the main, smart </w:t>
+      </w:r>
+      <w:proofErr w:type="gramStart"/>
+      <w:r>
+        <w:t>contract oriented</w:t>
+      </w:r>
+      <w:proofErr w:type="gramEnd"/>
+      <w:r>
+        <w:t xml:space="preserve"> tools we used.</w:t>
+      </w:r>
+    </w:p>
+    <w:p>
+      <w:pPr>
+        <w:pStyle w:val="Heading2"/>
+        <w:bidi w:val="0"/>
+      </w:pPr>
+      <w:r>
+        <w:lastRenderedPageBreak/>
+        <w:t>writing smart contracts in solidity</w:t>
+      </w:r>
+    </w:p>
+    <w:p>
+      <w:pPr>
+        <w:pStyle w:val="NormalWeb"/>
+        <w:shd w:val="clear" w:color="auto" w:fill="FCFCFC"/>
+        <w:spacing w:before="0" w:beforeAutospacing="0" w:after="360" w:afterAutospacing="0" w:line="360" w:lineRule="atLeast"/>
+        <w:rPr>
+          <w:rFonts w:ascii="Helvetica Neue" w:hAnsi="Helvetica Neue"/>
+          <w:color w:val="404040"/>
+        </w:rPr>
+      </w:pPr>
+      <w:r>
+        <w:rPr>
+          <w:rFonts w:ascii="Helvetica Neue" w:hAnsi="Helvetica Neue"/>
+          <w:color w:val="404040"/>
+        </w:rPr>
+        <w:t>Solidity is a contract-oriented, high-level language for implementing smart contracts. It was influenced by C++, Python and JavaScript and is designed to target the Ethereum Virtual Machine (EVM).</w:t>
+      </w:r>
+    </w:p>
+    <w:p>
+      <w:pPr>
+        <w:pStyle w:val="NormalWeb"/>
+        <w:shd w:val="clear" w:color="auto" w:fill="FCFCFC"/>
+        <w:spacing w:before="0" w:beforeAutospacing="0" w:after="360" w:afterAutospacing="0" w:line="360" w:lineRule="atLeast"/>
+        <w:rPr>
+          <w:rFonts w:ascii="Helvetica Neue" w:hAnsi="Helvetica Neue"/>
+          <w:color w:val="404040"/>
+        </w:rPr>
+      </w:pPr>
+      <w:r>
+        <w:rPr>
+          <w:rFonts w:ascii="Helvetica Neue" w:hAnsi="Helvetica Neue"/>
+          <w:color w:val="404040"/>
+        </w:rPr>
+        <w:t>Solidity is statically typed, supports inheritance, libraries and complex user-defined types among other features.</w:t>
+      </w:r>
+    </w:p>
+    <w:p>
+      <w:pPr>
+        <w:pStyle w:val="NormalWeb"/>
+        <w:shd w:val="clear" w:color="auto" w:fill="FCFCFC"/>
+        <w:spacing w:before="0" w:beforeAutospacing="0" w:after="360" w:afterAutospacing="0" w:line="360" w:lineRule="atLeast"/>
+        <w:rPr>
+          <w:rFonts w:ascii="Helvetica Neue" w:hAnsi="Helvetica Neue"/>
+          <w:color w:val="404040"/>
+        </w:rPr>
+      </w:pPr>
+      <w:r>
+        <w:rPr>
+          <w:rFonts w:ascii="Helvetica Neue" w:hAnsi="Helvetica Neue"/>
+          <w:color w:val="404040"/>
+        </w:rPr>
+        <w:t>Using solidity is extremely intuitive and easy to start for people who have experience with programming and understands the basics of Ethereum.</w:t>
+      </w:r>
+    </w:p>
+    <w:p>
+      <w:pPr>
+        <w:pStyle w:val="NormalWeb"/>
+        <w:shd w:val="clear" w:color="auto" w:fill="FCFCFC"/>
+        <w:spacing w:before="0" w:beforeAutospacing="0" w:after="360" w:afterAutospacing="0" w:line="360" w:lineRule="atLeast"/>
+        <w:rPr>
+          <w:rFonts w:ascii="Helvetica Neue" w:hAnsi="Helvetica Neue"/>
+          <w:color w:val="404040"/>
+        </w:rPr>
+      </w:pPr>
+      <w:r>
+        <w:rPr>
+          <w:rFonts w:ascii="Helvetica Neue" w:hAnsi="Helvetica Neue"/>
+          <w:color w:val="404040"/>
+        </w:rPr>
+        <w:t>Instead of classes you have “contract” and “library” entities.</w:t>
+      </w:r>
+    </w:p>
+    <w:p>
+      <w:pPr>
+        <w:pStyle w:val="NormalWeb"/>
+        <w:shd w:val="clear" w:color="auto" w:fill="FCFCFC"/>
+        <w:spacing w:before="0" w:beforeAutospacing="0" w:after="360" w:afterAutospacing="0" w:line="360" w:lineRule="atLeast"/>
+        <w:rPr>
+          <w:rFonts w:ascii="Helvetica Neue" w:hAnsi="Helvetica Neue"/>
+          <w:color w:val="404040"/>
+        </w:rPr>
+      </w:pPr>
+      <w:r>
+        <w:rPr>
+          <w:rFonts w:ascii="Helvetica Neue" w:hAnsi="Helvetica Neue"/>
+          <w:color w:val="404040"/>
+        </w:rPr>
+        <w:t xml:space="preserve">The language data-types are pretty standard and include the known: bool, integer, fixed-point, </w:t>
+      </w:r>
+      <w:proofErr w:type="spellStart"/>
+      <w:r>
+        <w:rPr>
+          <w:rFonts w:ascii="Helvetica Neue" w:hAnsi="Helvetica Neue"/>
+          <w:color w:val="404040"/>
+        </w:rPr>
+        <w:t>enum</w:t>
+      </w:r>
+      <w:proofErr w:type="spellEnd"/>
+      <w:r>
+        <w:rPr>
+          <w:rFonts w:ascii="Helvetica Neue" w:hAnsi="Helvetica Neue"/>
+          <w:color w:val="404040"/>
+        </w:rPr>
+        <w:t xml:space="preserve">, arrays, strings, etc. </w:t>
+      </w:r>
+    </w:p>
+    <w:p>
+      <w:pPr>
+        <w:pStyle w:val="NormalWeb"/>
+        <w:shd w:val="clear" w:color="auto" w:fill="FCFCFC"/>
+        <w:spacing w:before="0" w:beforeAutospacing="0" w:after="360" w:afterAutospacing="0" w:line="360" w:lineRule="atLeast"/>
+        <w:rPr>
+          <w:rFonts w:ascii="Helvetica Neue" w:hAnsi="Helvetica Neue"/>
+          <w:color w:val="404040"/>
+        </w:rPr>
+      </w:pPr>
+      <w:r>
+        <w:rPr>
+          <w:rFonts w:ascii="Helvetica Neue" w:hAnsi="Helvetica Neue"/>
+          <w:color w:val="404040"/>
+        </w:rPr>
+        <w:t xml:space="preserve">A new and interesting data type that is worth mentioning is “Address” which holds a </w:t>
+      </w:r>
+      <w:proofErr w:type="gramStart"/>
+      <w:r>
+        <w:rPr>
+          <w:rFonts w:ascii="Helvetica Neue" w:hAnsi="Helvetica Neue"/>
+          <w:color w:val="404040"/>
+        </w:rPr>
+        <w:t>20 byte</w:t>
+      </w:r>
+      <w:proofErr w:type="gramEnd"/>
+      <w:r>
+        <w:rPr>
+          <w:rFonts w:ascii="Helvetica Neue" w:hAnsi="Helvetica Neue"/>
+          <w:color w:val="404040"/>
+        </w:rPr>
+        <w:t xml:space="preserve"> address value. Address type has a useful member functions such as </w:t>
+      </w:r>
+      <w:proofErr w:type="gramStart"/>
+      <w:r>
+        <w:rPr>
+          <w:rFonts w:ascii="Helvetica Neue" w:hAnsi="Helvetica Neue"/>
+          <w:color w:val="404040"/>
+        </w:rPr>
+        <w:t>balance(</w:t>
+      </w:r>
+      <w:proofErr w:type="gramEnd"/>
+      <w:r>
+        <w:rPr>
+          <w:rFonts w:ascii="Helvetica Neue" w:hAnsi="Helvetica Neue"/>
+          <w:color w:val="404040"/>
+        </w:rPr>
+        <w:t>) and transfer().</w:t>
       </w:r>
       <w:bookmarkStart w:id="0" w:name="_GoBack"/>
       <w:bookmarkEnd w:id="0"/>
     </w:p>
     <w:p>
       <w:pPr>
-        <w:bidi w:val="0"/>
-      </w:pPr>
-    </w:p>
-    <w:p>
-      <w:pPr>
-        <w:bidi w:val="0"/>
-      </w:pPr>
-    </w:p>
-    <w:p>
-      <w:pPr>
-        <w:bidi w:val="0"/>
-      </w:pPr>
+        <w:pStyle w:val="NormalWeb"/>
+        <w:shd w:val="clear" w:color="auto" w:fill="FCFCFC"/>
+        <w:spacing w:before="0" w:beforeAutospacing="0" w:after="360" w:afterAutospacing="0" w:line="360" w:lineRule="atLeast"/>
+        <w:rPr>
+          <w:rFonts w:ascii="Helvetica Neue" w:hAnsi="Helvetica Neue"/>
+          <w:color w:val="404040"/>
+        </w:rPr>
+      </w:pPr>
+      <w:r>
+        <w:rPr>
+          <w:rFonts w:ascii="Helvetica Neue" w:hAnsi="Helvetica Neue"/>
+          <w:color w:val="404040"/>
+        </w:rPr>
+        <w:t>Solidity was invented to help developers to create smart contracts in the most secure, fast, and intuitive way, and it does that in a great manner.</w:t>
+      </w:r>
+    </w:p>
+    <w:p>
+      <w:pPr>
+        <w:pStyle w:val="NormalWeb"/>
+        <w:shd w:val="clear" w:color="auto" w:fill="FCFCFC"/>
+        <w:spacing w:before="0" w:beforeAutospacing="0" w:after="360" w:afterAutospacing="0" w:line="360" w:lineRule="atLeast"/>
+        <w:rPr>
+          <w:rFonts w:ascii="Helvetica Neue" w:hAnsi="Helvetica Neue"/>
+          <w:color w:val="404040"/>
+        </w:rPr>
+      </w:pPr>
+      <w:r>
+        <w:rPr>
+          <w:rFonts w:ascii="Helvetica Neue" w:hAnsi="Helvetica Neue"/>
+          <w:color w:val="404040"/>
+        </w:rPr>
+        <w:t xml:space="preserve">Solidity written contracts can be easily compiled using </w:t>
+      </w:r>
+      <w:proofErr w:type="spellStart"/>
+      <w:r>
+        <w:rPr>
+          <w:rFonts w:ascii="Helvetica Neue" w:hAnsi="Helvetica Neue"/>
+          <w:color w:val="404040"/>
+        </w:rPr>
+        <w:t>solc</w:t>
+      </w:r>
+      <w:proofErr w:type="spellEnd"/>
+      <w:r>
+        <w:rPr>
+          <w:rFonts w:ascii="Helvetica Neue" w:hAnsi="Helvetica Neue"/>
+          <w:color w:val="404040"/>
+        </w:rPr>
+        <w:t>.</w:t>
+      </w:r>
+    </w:p>
+    <w:p>
+      <w:pPr>
+        <w:bidi w:val="0"/>
+      </w:pPr>
+    </w:p>
+    <w:p>
+      <w:pPr>
+        <w:pStyle w:val="Heading2"/>
+        <w:numPr>
+          <w:ilvl w:val="1"/>
+          <w:numId w:val="2"/>
+        </w:numPr>
+        <w:bidi w:val="0"/>
+      </w:pPr>
+      <w:r>
+        <w:t>compiling, testing and deployment using truffle framework</w:t>
+      </w:r>
+    </w:p>
+    <w:p>
+      <w:pPr>
+        <w:bidi w:val="0"/>
+        <w:spacing w:after="100" w:afterAutospacing="1" w:line="240" w:lineRule="auto"/>
+        <w:rPr>
+          <w:rFonts w:ascii="Arial" w:eastAsia="Times New Roman" w:hAnsi="Arial" w:cs="Arial"/>
+          <w:color w:val="5E464D"/>
+          <w:sz w:val="24"/>
+          <w:szCs w:val="24"/>
+          <w:lang w:eastAsia="ja-JP"/>
+        </w:rPr>
+      </w:pPr>
+      <w:r>
+        <w:rPr>
+          <w:rFonts w:ascii="Arial" w:eastAsia="Times New Roman" w:hAnsi="Arial" w:cs="Arial"/>
+          <w:color w:val="5E464D"/>
+          <w:sz w:val="24"/>
+          <w:szCs w:val="24"/>
+          <w:lang w:eastAsia="ja-JP"/>
+        </w:rPr>
+        <w:t>Truffle is probably the most broad and easy to use</w:t>
+      </w:r>
+      <w:r>
+        <w:rPr>
+          <w:rFonts w:ascii="Arial" w:eastAsia="Times New Roman" w:hAnsi="Arial" w:cs="Arial"/>
+          <w:color w:val="5E464D"/>
+          <w:sz w:val="24"/>
+          <w:szCs w:val="24"/>
+          <w:lang w:eastAsia="ja-JP"/>
+        </w:rPr>
+        <w:t xml:space="preserve"> development environment, testing framework and asset pipeline for </w:t>
+      </w:r>
+      <w:proofErr w:type="spellStart"/>
+      <w:r>
+        <w:rPr>
+          <w:rFonts w:ascii="Arial" w:eastAsia="Times New Roman" w:hAnsi="Arial" w:cs="Arial"/>
+          <w:color w:val="5E464D"/>
+          <w:sz w:val="24"/>
+          <w:szCs w:val="24"/>
+          <w:lang w:eastAsia="ja-JP"/>
+        </w:rPr>
+        <w:t>blockchains</w:t>
+      </w:r>
+      <w:proofErr w:type="spellEnd"/>
+      <w:r>
+        <w:rPr>
+          <w:rFonts w:ascii="Arial" w:eastAsia="Times New Roman" w:hAnsi="Arial" w:cs="Arial"/>
+          <w:color w:val="5E464D"/>
+          <w:sz w:val="24"/>
+          <w:szCs w:val="24"/>
+          <w:lang w:eastAsia="ja-JP"/>
+        </w:rPr>
+        <w:t xml:space="preserve"> using the Ethereum Virtual Machine (EVM), aiming to make life as a developer easier. With Truffle, you get:</w:t>
+      </w:r>
+    </w:p>
+    <w:p>
+      <w:pPr>
+        <w:numPr>
+          <w:ilvl w:val="0"/>
+          <w:numId w:val="3"/>
+        </w:numPr>
+        <w:bidi w:val="0"/>
+        <w:spacing w:before="100" w:beforeAutospacing="1" w:after="100" w:afterAutospacing="1" w:line="240" w:lineRule="auto"/>
+        <w:rPr>
+          <w:rFonts w:ascii="Arial" w:eastAsia="Times New Roman" w:hAnsi="Arial" w:cs="Arial"/>
+          <w:color w:val="5E464D"/>
+          <w:sz w:val="24"/>
+          <w:szCs w:val="24"/>
+          <w:lang w:eastAsia="ja-JP"/>
+        </w:rPr>
+      </w:pPr>
+      <w:r>
+        <w:rPr>
+          <w:rFonts w:ascii="Arial" w:eastAsia="Times New Roman" w:hAnsi="Arial" w:cs="Arial"/>
+          <w:color w:val="5E464D"/>
+          <w:sz w:val="24"/>
+          <w:szCs w:val="24"/>
+          <w:lang w:eastAsia="ja-JP"/>
+        </w:rPr>
+        <w:t>Built-in smart contract compilation, linking, deployment and binary management.</w:t>
+      </w:r>
+    </w:p>
+    <w:p>
+      <w:pPr>
+        <w:numPr>
+          <w:ilvl w:val="0"/>
+          <w:numId w:val="3"/>
+        </w:numPr>
+        <w:bidi w:val="0"/>
+        <w:spacing w:before="100" w:beforeAutospacing="1" w:after="100" w:afterAutospacing="1" w:line="240" w:lineRule="auto"/>
+        <w:rPr>
+          <w:rFonts w:ascii="Arial" w:eastAsia="Times New Roman" w:hAnsi="Arial" w:cs="Arial"/>
+          <w:color w:val="5E464D"/>
+          <w:sz w:val="24"/>
+          <w:szCs w:val="24"/>
+          <w:lang w:eastAsia="ja-JP"/>
+        </w:rPr>
+      </w:pPr>
+      <w:r>
+        <w:rPr>
+          <w:rFonts w:ascii="Arial" w:eastAsia="Times New Roman" w:hAnsi="Arial" w:cs="Arial"/>
+          <w:color w:val="5E464D"/>
+          <w:sz w:val="24"/>
+          <w:szCs w:val="24"/>
+          <w:lang w:eastAsia="ja-JP"/>
+        </w:rPr>
+        <w:t>Automated contract testing for rapid development.</w:t>
+      </w:r>
+    </w:p>
+    <w:p>
+      <w:pPr>
+        <w:numPr>
+          <w:ilvl w:val="0"/>
+          <w:numId w:val="3"/>
+        </w:numPr>
+        <w:bidi w:val="0"/>
+        <w:spacing w:before="100" w:beforeAutospacing="1" w:after="100" w:afterAutospacing="1" w:line="240" w:lineRule="auto"/>
+        <w:rPr>
+          <w:rFonts w:ascii="Arial" w:eastAsia="Times New Roman" w:hAnsi="Arial" w:cs="Arial"/>
+          <w:color w:val="5E464D"/>
+          <w:sz w:val="24"/>
+          <w:szCs w:val="24"/>
+          <w:lang w:eastAsia="ja-JP"/>
+        </w:rPr>
+      </w:pPr>
+      <w:r>
+        <w:rPr>
+          <w:rFonts w:ascii="Arial" w:eastAsia="Times New Roman" w:hAnsi="Arial" w:cs="Arial"/>
+          <w:color w:val="5E464D"/>
+          <w:sz w:val="24"/>
+          <w:szCs w:val="24"/>
+          <w:lang w:eastAsia="ja-JP"/>
+        </w:rPr>
+        <w:t>Scriptable, extensible deployment &amp; migrations framework.</w:t>
+      </w:r>
+    </w:p>
+    <w:p>
+      <w:pPr>
+        <w:numPr>
+          <w:ilvl w:val="0"/>
+          <w:numId w:val="3"/>
+        </w:numPr>
+        <w:bidi w:val="0"/>
+        <w:spacing w:before="100" w:beforeAutospacing="1" w:after="100" w:afterAutospacing="1" w:line="240" w:lineRule="auto"/>
+        <w:rPr>
+          <w:rFonts w:ascii="Arial" w:eastAsia="Times New Roman" w:hAnsi="Arial" w:cs="Arial"/>
+          <w:color w:val="5E464D"/>
+          <w:sz w:val="24"/>
+          <w:szCs w:val="24"/>
+          <w:lang w:eastAsia="ja-JP"/>
+        </w:rPr>
+      </w:pPr>
+      <w:r>
+        <w:rPr>
+          <w:rFonts w:ascii="Arial" w:eastAsia="Times New Roman" w:hAnsi="Arial" w:cs="Arial"/>
+          <w:color w:val="5E464D"/>
+          <w:sz w:val="24"/>
+          <w:szCs w:val="24"/>
+          <w:lang w:eastAsia="ja-JP"/>
+        </w:rPr>
+        <w:t>Network management for deploying to any number of public &amp; private networks.</w:t>
+      </w:r>
+    </w:p>
+    <w:p>
+      <w:pPr>
+        <w:numPr>
+          <w:ilvl w:val="0"/>
+          <w:numId w:val="3"/>
+        </w:numPr>
+        <w:bidi w:val="0"/>
+        <w:spacing w:before="100" w:beforeAutospacing="1" w:after="100" w:afterAutospacing="1" w:line="240" w:lineRule="auto"/>
+        <w:rPr>
+          <w:rFonts w:ascii="Arial" w:eastAsia="Times New Roman" w:hAnsi="Arial" w:cs="Arial"/>
+          <w:color w:val="5E464D"/>
+          <w:sz w:val="24"/>
+          <w:szCs w:val="24"/>
+          <w:lang w:eastAsia="ja-JP"/>
+        </w:rPr>
+      </w:pPr>
+      <w:r>
+        <w:rPr>
+          <w:rFonts w:ascii="Arial" w:eastAsia="Times New Roman" w:hAnsi="Arial" w:cs="Arial"/>
+          <w:color w:val="5E464D"/>
+          <w:sz w:val="24"/>
+          <w:szCs w:val="24"/>
+          <w:lang w:eastAsia="ja-JP"/>
+        </w:rPr>
+        <w:t xml:space="preserve">Package management with </w:t>
+      </w:r>
+      <w:proofErr w:type="spellStart"/>
+      <w:r>
+        <w:rPr>
+          <w:rFonts w:ascii="Arial" w:eastAsia="Times New Roman" w:hAnsi="Arial" w:cs="Arial"/>
+          <w:color w:val="5E464D"/>
+          <w:sz w:val="24"/>
+          <w:szCs w:val="24"/>
+          <w:lang w:eastAsia="ja-JP"/>
+        </w:rPr>
+        <w:t>EthPM</w:t>
+      </w:r>
+      <w:proofErr w:type="spellEnd"/>
+      <w:r>
+        <w:rPr>
+          <w:rFonts w:ascii="Arial" w:eastAsia="Times New Roman" w:hAnsi="Arial" w:cs="Arial"/>
+          <w:color w:val="5E464D"/>
+          <w:sz w:val="24"/>
+          <w:szCs w:val="24"/>
+          <w:lang w:eastAsia="ja-JP"/>
+        </w:rPr>
+        <w:t xml:space="preserve"> &amp; NPM, using the </w:t>
+      </w:r>
+      <w:hyperlink r:id="rId6" w:history="1">
+        <w:r>
+          <w:rPr>
+            <w:rFonts w:ascii="Arial" w:eastAsia="Times New Roman" w:hAnsi="Arial" w:cs="Arial"/>
+            <w:color w:val="25A9E0"/>
+            <w:sz w:val="24"/>
+            <w:szCs w:val="24"/>
+            <w:u w:val="single"/>
+            <w:lang w:eastAsia="ja-JP"/>
+          </w:rPr>
+          <w:t>ERC190</w:t>
+        </w:r>
+      </w:hyperlink>
+      <w:r>
+        <w:rPr>
+          <w:rFonts w:ascii="Arial" w:eastAsia="Times New Roman" w:hAnsi="Arial" w:cs="Arial"/>
+          <w:color w:val="5E464D"/>
+          <w:sz w:val="24"/>
+          <w:szCs w:val="24"/>
+          <w:lang w:eastAsia="ja-JP"/>
+        </w:rPr>
+        <w:t> standard.</w:t>
+      </w:r>
+    </w:p>
+    <w:p>
+      <w:pPr>
+        <w:numPr>
+          <w:ilvl w:val="0"/>
+          <w:numId w:val="3"/>
+        </w:numPr>
+        <w:bidi w:val="0"/>
+        <w:spacing w:before="100" w:beforeAutospacing="1" w:after="100" w:afterAutospacing="1" w:line="240" w:lineRule="auto"/>
+        <w:rPr>
+          <w:rFonts w:ascii="Arial" w:eastAsia="Times New Roman" w:hAnsi="Arial" w:cs="Arial"/>
+          <w:color w:val="5E464D"/>
+          <w:sz w:val="24"/>
+          <w:szCs w:val="24"/>
+          <w:lang w:eastAsia="ja-JP"/>
+        </w:rPr>
+      </w:pPr>
+      <w:r>
+        <w:rPr>
+          <w:rFonts w:ascii="Arial" w:eastAsia="Times New Roman" w:hAnsi="Arial" w:cs="Arial"/>
+          <w:color w:val="5E464D"/>
+          <w:sz w:val="24"/>
+          <w:szCs w:val="24"/>
+          <w:lang w:eastAsia="ja-JP"/>
+        </w:rPr>
+        <w:t>Interactive console for direct contract communication.</w:t>
+      </w:r>
+    </w:p>
+    <w:p>
+      <w:pPr>
+        <w:numPr>
+          <w:ilvl w:val="0"/>
+          <w:numId w:val="3"/>
+        </w:numPr>
+        <w:bidi w:val="0"/>
+        <w:spacing w:before="100" w:beforeAutospacing="1" w:after="100" w:afterAutospacing="1" w:line="240" w:lineRule="auto"/>
+        <w:rPr>
+          <w:rFonts w:ascii="Arial" w:eastAsia="Times New Roman" w:hAnsi="Arial" w:cs="Arial"/>
+          <w:color w:val="5E464D"/>
+          <w:sz w:val="24"/>
+          <w:szCs w:val="24"/>
+          <w:lang w:eastAsia="ja-JP"/>
+        </w:rPr>
+      </w:pPr>
+      <w:r>
+        <w:rPr>
+          <w:rFonts w:ascii="Arial" w:eastAsia="Times New Roman" w:hAnsi="Arial" w:cs="Arial"/>
+          <w:color w:val="5E464D"/>
+          <w:sz w:val="24"/>
+          <w:szCs w:val="24"/>
+          <w:lang w:eastAsia="ja-JP"/>
+        </w:rPr>
+        <w:t>Configurable build pipeline with support for tight integration.</w:t>
+      </w:r>
+    </w:p>
+    <w:p>
+      <w:pPr>
+        <w:numPr>
+          <w:ilvl w:val="0"/>
+          <w:numId w:val="3"/>
+        </w:numPr>
+        <w:bidi w:val="0"/>
+        <w:spacing w:before="100" w:beforeAutospacing="1" w:after="100" w:afterAutospacing="1" w:line="240" w:lineRule="auto"/>
+        <w:rPr>
+          <w:rFonts w:ascii="Arial" w:eastAsia="Times New Roman" w:hAnsi="Arial" w:cs="Arial"/>
+          <w:color w:val="5E464D"/>
+          <w:sz w:val="24"/>
+          <w:szCs w:val="24"/>
+          <w:lang w:eastAsia="ja-JP"/>
+        </w:rPr>
+      </w:pPr>
+      <w:r>
+        <w:rPr>
+          <w:rFonts w:ascii="Arial" w:eastAsia="Times New Roman" w:hAnsi="Arial" w:cs="Arial"/>
+          <w:color w:val="5E464D"/>
+          <w:sz w:val="24"/>
+          <w:szCs w:val="24"/>
+          <w:lang w:eastAsia="ja-JP"/>
+        </w:rPr>
+        <w:lastRenderedPageBreak/>
+        <w:t>External script runner that executes scripts within a Truffle environment.</w:t>
+      </w:r>
+    </w:p>
+    <w:p>
+      <w:pPr>
+        <w:bidi w:val="0"/>
+      </w:pPr>
+    </w:p>
+    <w:p>
+      <w:pPr>
+        <w:pStyle w:val="Heading2"/>
+        <w:numPr>
+          <w:ilvl w:val="1"/>
+          <w:numId w:val="2"/>
+        </w:numPr>
+        <w:bidi w:val="0"/>
+      </w:pPr>
+      <w:r>
+        <w:t xml:space="preserve">ganache, </w:t>
+      </w:r>
+      <w:proofErr w:type="spellStart"/>
+      <w:r>
+        <w:t>testnets</w:t>
+      </w:r>
+      <w:proofErr w:type="spellEnd"/>
+    </w:p>
+    <w:p>
+      <w:pPr>
+        <w:pStyle w:val="Heading2"/>
+        <w:numPr>
+          <w:ilvl w:val="1"/>
+          <w:numId w:val="2"/>
+        </w:numPr>
+        <w:bidi w:val="0"/>
+      </w:pPr>
+      <w:r>
+        <w:t>web3, web3j</w:t>
+      </w:r>
     </w:p>
     <w:p>
       <w:pPr>
@@ -1696,73 +2743,15 @@
         <w:bidi w:val="0"/>
       </w:pPr>
       <w:r>
-        <w:lastRenderedPageBreak/>
-        <w:t>development process</w:t>
-      </w:r>
-    </w:p>
-    <w:p>
-      <w:pPr>
-        <w:pStyle w:val="Heading2"/>
-        <w:numPr>
-          <w:ilvl w:val="1"/>
-          <w:numId w:val="2"/>
-        </w:numPr>
-        <w:bidi w:val="0"/>
-      </w:pPr>
-      <w:r>
-        <w:t>writing smart contracts in solidity</w:t>
-      </w:r>
-    </w:p>
-    <w:p>
-      <w:pPr>
-        <w:pStyle w:val="Heading2"/>
-        <w:numPr>
-          <w:ilvl w:val="1"/>
-          <w:numId w:val="2"/>
-        </w:numPr>
-        <w:bidi w:val="0"/>
-      </w:pPr>
-      <w:r>
-        <w:t>compiling, testing and deployment using truffle framework</w:t>
-      </w:r>
-    </w:p>
-    <w:p>
-      <w:pPr>
-        <w:pStyle w:val="Heading2"/>
-        <w:numPr>
-          <w:ilvl w:val="1"/>
-          <w:numId w:val="2"/>
-        </w:numPr>
-        <w:bidi w:val="0"/>
-      </w:pPr>
-      <w:r>
-        <w:t>ganache, testnets</w:t>
-      </w:r>
-    </w:p>
-    <w:p>
-      <w:pPr>
-        <w:pStyle w:val="Heading2"/>
-        <w:numPr>
-          <w:ilvl w:val="1"/>
-          <w:numId w:val="2"/>
-        </w:numPr>
-        <w:bidi w:val="0"/>
-      </w:pPr>
-      <w:r>
-        <w:t>web3, web3j</w:t>
-      </w:r>
-    </w:p>
-    <w:p>
-      <w:pPr>
-        <w:pStyle w:val="Heading1"/>
-        <w:numPr>
-          <w:ilvl w:val="0"/>
-          <w:numId w:val="2"/>
-        </w:numPr>
-        <w:bidi w:val="0"/>
-      </w:pPr>
-      <w:r>
-        <w:t>summary an conclusions</w:t>
+        <w:t xml:space="preserve">summary </w:t>
+      </w:r>
+      <w:proofErr w:type="gramStart"/>
+      <w:r>
+        <w:t>an</w:t>
+      </w:r>
+      <w:proofErr w:type="gramEnd"/>
+      <w:r>
+        <w:t xml:space="preserve"> conclusions</w:t>
       </w:r>
     </w:p>
     <w:p>
@@ -1950,6 +2939,155 @@
     </w:lvl>
   </w:abstractNum>
   <w:abstractNum w:abstractNumId="1" w15:restartNumberingAfterBreak="0">
+    <w:nsid w:val="36CD2400"/>
+    <w:multiLevelType w:val="multilevel"/>
+    <w:tmpl w:val="B8481D20"/>
+    <w:lvl w:ilvl="0">
+      <w:start w:val="1"/>
+      <w:numFmt w:val="bullet"/>
+      <w:lvlText w:val=""/>
+      <w:lvlJc w:val="left"/>
+      <w:pPr>
+        <w:tabs>
+          <w:tab w:val="num" w:pos="720"/>
+        </w:tabs>
+        <w:ind w:left="720" w:hanging="360"/>
+      </w:pPr>
+      <w:rPr>
+        <w:rFonts w:ascii="Symbol" w:hAnsi="Symbol" w:hint="default"/>
+        <w:sz w:val="20"/>
+      </w:rPr>
+    </w:lvl>
+    <w:lvl w:ilvl="1" w:tentative="1">
+      <w:start w:val="1"/>
+      <w:numFmt w:val="bullet"/>
+      <w:lvlText w:val="o"/>
+      <w:lvlJc w:val="left"/>
+      <w:pPr>
+        <w:tabs>
+          <w:tab w:val="num" w:pos="1440"/>
+        </w:tabs>
+        <w:ind w:left="1440" w:hanging="360"/>
+      </w:pPr>
+      <w:rPr>
+        <w:rFonts w:ascii="Courier New" w:hAnsi="Courier New" w:hint="default"/>
+        <w:sz w:val="20"/>
+      </w:rPr>
+    </w:lvl>
+    <w:lvl w:ilvl="2" w:tentative="1">
+      <w:start w:val="1"/>
+      <w:numFmt w:val="bullet"/>
+      <w:lvlText w:val=""/>
+      <w:lvlJc w:val="left"/>
+      <w:pPr>
+        <w:tabs>
+          <w:tab w:val="num" w:pos="2160"/>
+        </w:tabs>
+        <w:ind w:left="2160" w:hanging="360"/>
+      </w:pPr>
+      <w:rPr>
+        <w:rFonts w:ascii="Wingdings" w:hAnsi="Wingdings" w:hint="default"/>
+        <w:sz w:val="20"/>
+      </w:rPr>
+    </w:lvl>
+    <w:lvl w:ilvl="3" w:tentative="1">
+      <w:start w:val="1"/>
+      <w:numFmt w:val="bullet"/>
+      <w:lvlText w:val=""/>
+      <w:lvlJc w:val="left"/>
+      <w:pPr>
+        <w:tabs>
+          <w:tab w:val="num" w:pos="2880"/>
+        </w:tabs>
+        <w:ind w:left="2880" w:hanging="360"/>
+      </w:pPr>
+      <w:rPr>
+        <w:rFonts w:ascii="Wingdings" w:hAnsi="Wingdings" w:hint="default"/>
+        <w:sz w:val="20"/>
+      </w:rPr>
+    </w:lvl>
+    <w:lvl w:ilvl="4" w:tentative="1">
+      <w:start w:val="1"/>
+      <w:numFmt w:val="bullet"/>
+      <w:lvlText w:val=""/>
+      <w:lvlJc w:val="left"/>
+      <w:pPr>
+        <w:tabs>
+          <w:tab w:val="num" w:pos="3600"/>
+        </w:tabs>
+        <w:ind w:left="3600" w:hanging="360"/>
+      </w:pPr>
+      <w:rPr>
+        <w:rFonts w:ascii="Wingdings" w:hAnsi="Wingdings" w:hint="default"/>
+        <w:sz w:val="20"/>
+      </w:rPr>
+    </w:lvl>
+    <w:lvl w:ilvl="5" w:tentative="1">
+      <w:start w:val="1"/>
+      <w:numFmt w:val="bullet"/>
+      <w:lvlText w:val=""/>
+      <w:lvlJc w:val="left"/>
+      <w:pPr>
+        <w:tabs>
+          <w:tab w:val="num" w:pos="4320"/>
+        </w:tabs>
+        <w:ind w:left="4320" w:hanging="360"/>
+      </w:pPr>
+      <w:rPr>
+        <w:rFonts w:ascii="Wingdings" w:hAnsi="Wingdings" w:hint="default"/>
+        <w:sz w:val="20"/>
+      </w:rPr>
+    </w:lvl>
+    <w:lvl w:ilvl="6" w:tentative="1">
+      <w:start w:val="1"/>
+      <w:numFmt w:val="bullet"/>
+      <w:lvlText w:val=""/>
+      <w:lvlJc w:val="left"/>
+      <w:pPr>
+        <w:tabs>
+          <w:tab w:val="num" w:pos="5040"/>
+        </w:tabs>
+        <w:ind w:left="5040" w:hanging="360"/>
+      </w:pPr>
+      <w:rPr>
+        <w:rFonts w:ascii="Wingdings" w:hAnsi="Wingdings" w:hint="default"/>
+        <w:sz w:val="20"/>
+      </w:rPr>
+    </w:lvl>
+    <w:lvl w:ilvl="7" w:tentative="1">
+      <w:start w:val="1"/>
+      <w:numFmt w:val="bullet"/>
+      <w:lvlText w:val=""/>
+      <w:lvlJc w:val="left"/>
+      <w:pPr>
+        <w:tabs>
+          <w:tab w:val="num" w:pos="5760"/>
+        </w:tabs>
+        <w:ind w:left="5760" w:hanging="360"/>
+      </w:pPr>
+      <w:rPr>
+        <w:rFonts w:ascii="Wingdings" w:hAnsi="Wingdings" w:hint="default"/>
+        <w:sz w:val="20"/>
+      </w:rPr>
+    </w:lvl>
+    <w:lvl w:ilvl="8" w:tentative="1">
+      <w:start w:val="1"/>
+      <w:numFmt w:val="bullet"/>
+      <w:lvlText w:val=""/>
+      <w:lvlJc w:val="left"/>
+      <w:pPr>
+        <w:tabs>
+          <w:tab w:val="num" w:pos="6480"/>
+        </w:tabs>
+        <w:ind w:left="6480" w:hanging="360"/>
+      </w:pPr>
+      <w:rPr>
+        <w:rFonts w:ascii="Wingdings" w:hAnsi="Wingdings" w:hint="default"/>
+        <w:sz w:val="20"/>
+      </w:rPr>
+    </w:lvl>
+  </w:abstractNum>
+  <w:abstractNum w:abstractNumId="2" w15:restartNumberingAfterBreak="0">
     <w:nsid w:val="6D5D537D"/>
     <w:multiLevelType w:val="multilevel"/>
     <w:tmpl w:val="6A92C4D8"/>
@@ -2074,6 +3212,9 @@
     <w:abstractNumId w:val="0"/>
   </w:num>
   <w:num w:numId="2">
+    <w:abstractNumId w:val="2"/>
+  </w:num>
+  <w:num w:numId="3">
     <w:abstractNumId w:val="1"/>
   </w:num>
 </w:numbering>
@@ -2647,6 +3788,24 @@
       <w:u w:val="single"/>
     </w:rPr>
   </w:style>
+  <w:style w:type="paragraph" w:styleId="NormalWeb">
+    <w:name w:val="Normal (Web)"/>
+    <w:basedOn w:val="Normal"/>
+    <w:uiPriority w:val="99"/>
+    <w:semiHidden/>
+    <w:unhideWhenUsed/>
+    <w:rsid w:val="00DC648A"/>
+    <w:pPr>
+      <w:bidi w:val="0"/>
+      <w:spacing w:before="100" w:beforeAutospacing="1" w:after="100" w:afterAutospacing="1" w:line="240" w:lineRule="auto"/>
+    </w:pPr>
+    <w:rPr>
+      <w:rFonts w:ascii="Times New Roman" w:eastAsia="Times New Roman" w:hAnsi="Times New Roman" w:cs="Times New Roman"/>
+      <w:sz w:val="24"/>
+      <w:szCs w:val="24"/>
+      <w:lang w:eastAsia="ja-JP"/>
+    </w:rPr>
+  </w:style>
 </w:styles>
 </file>
 
@@ -2916,7 +4075,7 @@
 </file>
 
 <file path=customXml/itemProps1.xml><?xml version="1.0" encoding="utf-8"?>
-<ds:datastoreItem xmlns:ds="http://schemas.openxmlformats.org/officeDocument/2006/customXml" ds:itemID="{10C80584-7E15-5946-9309-C7BD63A5B890}">
+<ds:datastoreItem xmlns:ds="http://schemas.openxmlformats.org/officeDocument/2006/customXml" ds:itemID="{555AF4FE-1811-3C4C-9134-23EECE0066AE}">
   <ds:schemaRefs>
     <ds:schemaRef ds:uri="http://schemas.openxmlformats.org/officeDocument/2006/bibliography"/>
   </ds:schemaRefs>

</xml_diff>

<commit_message>
final presentation and umls
</commit_message>
<xml_diff>
--- a/projectBook.docx
+++ b/projectBook.docx
@@ -1,6 +1,6 @@
 
 <file path=word/document.xml><?xml version="1.0" encoding="utf-8"?>
-<w:document xmlns:wpc="http://schemas.microsoft.com/office/word/2010/wordprocessingCanvas" xmlns:cx="http://schemas.microsoft.com/office/drawing/2014/chartex" xmlns:cx1="http://schemas.microsoft.com/office/drawing/2015/9/8/chartex" xmlns:cx2="http://schemas.microsoft.com/office/drawing/2015/10/21/chartex" xmlns:cx3="http://schemas.microsoft.com/office/drawing/2016/5/9/chartex" xmlns:cx4="http://schemas.microsoft.com/office/drawing/2016/5/10/chartex" xmlns:cx5="http://schemas.microsoft.com/office/drawing/2016/5/11/chartex" xmlns:cx6="http://schemas.microsoft.com/office/drawing/2016/5/12/chartex" xmlns:cx7="http://schemas.microsoft.com/office/drawing/2016/5/13/chartex" xmlns:cx8="http://schemas.microsoft.com/office/drawing/2016/5/14/chartex" xmlns:mc="http://schemas.openxmlformats.org/markup-compatibility/2006" xmlns:aink="http://schemas.microsoft.com/office/drawing/2016/ink" xmlns:am3d="http://schemas.microsoft.com/office/drawing/2017/model3d" xmlns:o="urn:schemas-microsoft-com:office:office" xmlns:r="http://schemas.openxmlformats.org/officeDocument/2006/relationships" xmlns:m="http://schemas.openxmlformats.org/officeDocument/2006/math" xmlns:v="urn:schemas-microsoft-com:vml" xmlns:wp14="http://schemas.microsoft.com/office/word/2010/wordprocessingDrawing" xmlns:wp="http://schemas.openxmlformats.org/drawingml/2006/wordprocessingDrawing" xmlns:w10="urn:schemas-microsoft-com:office:word" xmlns:w="http://schemas.openxmlformats.org/wordprocessingml/2006/main" xmlns:w14="http://schemas.microsoft.com/office/word/2010/wordml" xmlns:w15="http://schemas.microsoft.com/office/word/2012/wordml" xmlns:w16cid="http://schemas.microsoft.com/office/word/2016/wordml/cid" xmlns:w16se="http://schemas.microsoft.com/office/word/2015/wordml/symex" xmlns:wpg="http://schemas.microsoft.com/office/word/2010/wordprocessingGroup" xmlns:wpi="http://schemas.microsoft.com/office/word/2010/wordprocessingInk" xmlns:wne="http://schemas.microsoft.com/office/word/2006/wordml" xmlns:wps="http://schemas.microsoft.com/office/word/2010/wordprocessingShape" mc:Ignorable="w14 w15 w16se w16cid wp14">
+<w:document xmlns:wpc="http://schemas.microsoft.com/office/word/2010/wordprocessingCanvas" xmlns:mc="http://schemas.openxmlformats.org/markup-compatibility/2006" xmlns:o="urn:schemas-microsoft-com:office:office" xmlns:r="http://schemas.openxmlformats.org/officeDocument/2006/relationships" xmlns:m="http://schemas.openxmlformats.org/officeDocument/2006/math" xmlns:v="urn:schemas-microsoft-com:vml" xmlns:wp14="http://schemas.microsoft.com/office/word/2010/wordprocessingDrawing" xmlns:wp="http://schemas.openxmlformats.org/drawingml/2006/wordprocessingDrawing" xmlns:w10="urn:schemas-microsoft-com:office:word" xmlns:w="http://schemas.openxmlformats.org/wordprocessingml/2006/main" xmlns:w14="http://schemas.microsoft.com/office/word/2010/wordml" xmlns:w15="http://schemas.microsoft.com/office/word/2012/wordml" xmlns:wpg="http://schemas.microsoft.com/office/word/2010/wordprocessingGroup" xmlns:wpi="http://schemas.microsoft.com/office/word/2010/wordprocessingInk" xmlns:wne="http://schemas.microsoft.com/office/word/2006/wordml" xmlns:wps="http://schemas.microsoft.com/office/word/2010/wordprocessingShape" mc:Ignorable="w14 w15 wp14">
   <w:body>
     <w:p>
       <w:pPr>
@@ -9,7 +9,7 @@
     </w:p>
     <w:p>
       <w:pPr>
-        <w:pStyle w:val="Heading1"/>
+        <w:pStyle w:val="1"/>
         <w:numPr>
           <w:ilvl w:val="0"/>
           <w:numId w:val="2"/>
@@ -22,7 +22,7 @@
     </w:p>
     <w:p>
       <w:pPr>
-        <w:pStyle w:val="Heading1"/>
+        <w:pStyle w:val="1"/>
         <w:numPr>
           <w:ilvl w:val="0"/>
           <w:numId w:val="2"/>
@@ -38,7 +38,7 @@
     </w:p>
     <w:p>
       <w:pPr>
-        <w:pStyle w:val="Heading2"/>
+        <w:pStyle w:val="2"/>
         <w:numPr>
           <w:ilvl w:val="1"/>
           <w:numId w:val="2"/>
@@ -231,7 +231,31 @@
           <w:shd w:val="clear" w:color="auto" w:fill="FFFFFF"/>
           <w:lang w:eastAsia="ja-JP"/>
         </w:rPr>
-        <w:t xml:space="preserve"> blockchain products.</w:t>
+        <w:t xml:space="preserve"> </w:t>
+      </w:r>
+      <w:proofErr w:type="spellStart"/>
+      <w:r>
+        <w:rPr>
+          <w:rFonts w:ascii="Helvetica" w:eastAsia="Times New Roman" w:hAnsi="Helvetica" w:cs="Times New Roman"/>
+          <w:color w:val="666666"/>
+          <w:sz w:val="21"/>
+          <w:szCs w:val="21"/>
+          <w:shd w:val="clear" w:color="auto" w:fill="FFFFFF"/>
+          <w:lang w:eastAsia="ja-JP"/>
+        </w:rPr>
+        <w:t>blockchain</w:t>
+      </w:r>
+      <w:proofErr w:type="spellEnd"/>
+      <w:r>
+        <w:rPr>
+          <w:rFonts w:ascii="Helvetica" w:eastAsia="Times New Roman" w:hAnsi="Helvetica" w:cs="Times New Roman"/>
+          <w:color w:val="666666"/>
+          <w:sz w:val="21"/>
+          <w:szCs w:val="21"/>
+          <w:shd w:val="clear" w:color="auto" w:fill="FFFFFF"/>
+          <w:lang w:eastAsia="ja-JP"/>
+        </w:rPr>
+        <w:t xml:space="preserve"> products.</w:t>
       </w:r>
     </w:p>
     <w:p>
@@ -263,7 +287,7 @@
       </w:pPr>
       <w:r>
         <w:rPr>
-          <w:rStyle w:val="Heading3Char"/>
+          <w:rStyle w:val="30"/>
         </w:rPr>
         <w:t>Transaction</w:t>
       </w:r>
@@ -537,18 +561,7 @@
           <w:shd w:val="clear" w:color="auto" w:fill="FFFFFF"/>
           <w:lang w:eastAsia="ja-JP"/>
         </w:rPr>
-        <w:t>- Alex</w:t>
-      </w:r>
-      <w:r>
-        <w:rPr>
-          <w:rFonts w:ascii="Helvetica" w:eastAsia="Times New Roman" w:hAnsi="Helvetica" w:cs="Times New Roman"/>
-          <w:color w:val="666666"/>
-          <w:sz w:val="21"/>
-          <w:szCs w:val="21"/>
-          <w:shd w:val="clear" w:color="auto" w:fill="FFFFFF"/>
-          <w:lang w:eastAsia="ja-JP"/>
-        </w:rPr>
-        <w:t xml:space="preserve"> called function X with parameter Y in contract which is identified by address 0x123</w:t>
+        <w:t>- Alex called function X with parameter Y in contract which is identified by address 0x123</w:t>
       </w:r>
     </w:p>
     <w:p>
@@ -609,31 +622,7 @@
           <w:shd w:val="clear" w:color="auto" w:fill="FFFFFF"/>
           <w:lang w:eastAsia="ja-JP"/>
         </w:rPr>
-        <w:t xml:space="preserve"> means that the private key holder can generate hash value to some data, and every one that holds the corresponding data, hash value and private key’s associated public address (which can also be calculated easily from the private key), can easily verify if those 3 </w:t>
-      </w:r>
-      <w:proofErr w:type="gramStart"/>
-      <w:r>
-        <w:rPr>
-          <w:rFonts w:ascii="Helvetica" w:eastAsia="Times New Roman" w:hAnsi="Helvetica" w:cs="Times New Roman"/>
-          <w:color w:val="666666"/>
-          <w:sz w:val="21"/>
-          <w:szCs w:val="21"/>
-          <w:shd w:val="clear" w:color="auto" w:fill="FFFFFF"/>
-          <w:lang w:eastAsia="ja-JP"/>
-        </w:rPr>
-        <w:t>match</w:t>
-      </w:r>
-      <w:proofErr w:type="gramEnd"/>
-      <w:r>
-        <w:rPr>
-          <w:rFonts w:ascii="Helvetica" w:eastAsia="Times New Roman" w:hAnsi="Helvetica" w:cs="Times New Roman"/>
-          <w:color w:val="666666"/>
-          <w:sz w:val="21"/>
-          <w:szCs w:val="21"/>
-          <w:shd w:val="clear" w:color="auto" w:fill="FFFFFF"/>
-          <w:lang w:eastAsia="ja-JP"/>
-        </w:rPr>
-        <w:t>.</w:t>
+        <w:t xml:space="preserve"> means that the private key holder can generate hash value to some data, and every one that holds the corresponding data, hash value and private key’s associated public address (which can also be calculated easily from the private key), can easily verify if those 3 match.</w:t>
       </w:r>
     </w:p>
     <w:p>
@@ -732,7 +721,7 @@
       </w:pPr>
       <w:r>
         <w:rPr>
-          <w:rStyle w:val="Heading3Char"/>
+          <w:rStyle w:val="30"/>
         </w:rPr>
         <w:t xml:space="preserve">Block and block chain </w:t>
       </w:r>
@@ -809,7 +798,7 @@
     </w:p>
     <w:p>
       <w:pPr>
-        <w:pStyle w:val="Heading2"/>
+        <w:pStyle w:val="2"/>
         <w:numPr>
           <w:ilvl w:val="1"/>
           <w:numId w:val="2"/>
@@ -826,7 +815,7 @@
     </w:p>
     <w:p>
       <w:pPr>
-        <w:pStyle w:val="Heading2"/>
+        <w:pStyle w:val="2"/>
         <w:numPr>
           <w:ilvl w:val="1"/>
           <w:numId w:val="2"/>
@@ -839,7 +828,7 @@
     </w:p>
     <w:p>
       <w:pPr>
-        <w:pStyle w:val="Heading2"/>
+        <w:pStyle w:val="2"/>
         <w:numPr>
           <w:ilvl w:val="1"/>
           <w:numId w:val="2"/>
@@ -855,7 +844,7 @@
     </w:p>
     <w:p>
       <w:pPr>
-        <w:pStyle w:val="Heading1"/>
+        <w:pStyle w:val="1"/>
         <w:numPr>
           <w:ilvl w:val="0"/>
           <w:numId w:val="2"/>
@@ -868,7 +857,7 @@
     </w:p>
     <w:p>
       <w:pPr>
-        <w:pStyle w:val="Heading2"/>
+        <w:pStyle w:val="2"/>
         <w:bidi w:val="0"/>
         <w:ind w:firstLine="720"/>
       </w:pPr>
@@ -884,7 +873,7 @@
     </w:p>
     <w:p>
       <w:pPr>
-        <w:pStyle w:val="Heading2"/>
+        <w:pStyle w:val="2"/>
         <w:bidi w:val="0"/>
         <w:ind w:firstLine="720"/>
       </w:pPr>
@@ -909,7 +898,7 @@
     </w:p>
     <w:p>
       <w:pPr>
-        <w:pStyle w:val="Heading2"/>
+        <w:pStyle w:val="2"/>
         <w:bidi w:val="0"/>
         <w:ind w:firstLine="720"/>
       </w:pPr>
@@ -925,7 +914,7 @@
     </w:p>
     <w:p>
       <w:pPr>
-        <w:pStyle w:val="Heading1"/>
+        <w:pStyle w:val="1"/>
         <w:bidi w:val="0"/>
       </w:pPr>
       <w:r>
@@ -972,7 +961,7 @@
     </w:p>
     <w:p>
       <w:pPr>
-        <w:pStyle w:val="Heading2"/>
+        <w:pStyle w:val="2"/>
         <w:bidi w:val="0"/>
       </w:pPr>
       <w:r>
@@ -1265,13 +1254,7 @@
         <w:bidi w:val="0"/>
       </w:pPr>
       <w:r>
-        <w:t>This is a common design patter</w:t>
-      </w:r>
-      <w:r>
-        <w:t>n</w:t>
-      </w:r>
-      <w:r>
-        <w:t xml:space="preserve"> when using smart contracts</w:t>
+        <w:t>This is a common design pattern when using smart contracts</w:t>
       </w:r>
       <w:r>
         <w:t xml:space="preserve"> because:</w:t>
@@ -1526,26 +1509,20 @@
         <w:t xml:space="preserve"> had been transferred </w:t>
       </w:r>
       <w:r>
-        <w:t>to the contract, and the package is either waiting for pickup by carrier or carrier shipping the package to the buyer</w:t>
-      </w:r>
-      <w:r>
-        <w:t>. This state is time limited, refunds according to pricing policy.</w:t>
-      </w:r>
-    </w:p>
-    <w:p>
-      <w:pPr>
-        <w:bidi w:val="0"/>
-      </w:pPr>
-    </w:p>
-    <w:p>
-      <w:pPr>
-        <w:bidi w:val="0"/>
-      </w:pPr>
-      <w:r>
-        <w:t>-Returned: buyer decided to return the package to the seller, before signing the package himself</w:t>
-      </w:r>
-      <w:r>
-        <w:t>. This state is time limited, refunds according to pricing policy.</w:t>
+        <w:t>to the contract, and the package is either waiting for pickup by carrier or carrier shipping the package to the buyer. This state is time limited, refunds according to pricing policy.</w:t>
+      </w:r>
+    </w:p>
+    <w:p>
+      <w:pPr>
+        <w:bidi w:val="0"/>
+      </w:pPr>
+    </w:p>
+    <w:p>
+      <w:pPr>
+        <w:bidi w:val="0"/>
+      </w:pPr>
+      <w:r>
+        <w:t>-Returned: buyer decided to return the package to the seller, before signing the package himself. This state is time limited, refunds according to pricing policy.</w:t>
       </w:r>
     </w:p>
     <w:p>
@@ -1598,15 +1575,7 @@
         <w:bidi w:val="0"/>
       </w:pPr>
       <w:r>
-        <w:t xml:space="preserve">When signing the </w:t>
-      </w:r>
-      <w:proofErr w:type="gramStart"/>
-      <w:r>
-        <w:t>package</w:t>
-      </w:r>
-      <w:proofErr w:type="gramEnd"/>
-      <w:r>
-        <w:t xml:space="preserve"> one needs to add a location string parameter, to give some descriptive info regarding the transfer.</w:t>
+        <w:t>When signing the package one needs to add a location string parameter, to give some descriptive info regarding the transfer.</w:t>
       </w:r>
     </w:p>
     <w:p>
@@ -1659,29 +1628,15 @@
         <w:t>shared</w:t>
       </w:r>
       <w:r>
-        <w:t xml:space="preserve"> to all of our carriers, because this account will need to have enough ether in it for gas, while all of our workers will have access to the account’s private key in</w:t>
-      </w:r>
-      <w:r>
-        <w:t xml:space="preserve"> order </w:t>
-      </w:r>
-      <w:r>
-        <w:t xml:space="preserve">for them </w:t>
-      </w:r>
-      <w:r>
-        <w:t xml:space="preserve">to sign a transaction such as a </w:t>
-      </w:r>
-      <w:proofErr w:type="spellStart"/>
-      <w:proofErr w:type="gramStart"/>
+        <w:t xml:space="preserve"> to all of our carriers, because this account will need to have enough ether in it for gas, while all of our workers will have access to the account’s private key in order for them to sign a transaction such as a </w:t>
+      </w:r>
+      <w:proofErr w:type="spellStart"/>
       <w:r>
         <w:t>SignPackage</w:t>
       </w:r>
       <w:proofErr w:type="spellEnd"/>
       <w:r>
-        <w:t>(</w:t>
-      </w:r>
-      <w:proofErr w:type="gramEnd"/>
-      <w:r>
-        <w:t>) function call</w:t>
+        <w:t>() function call</w:t>
       </w:r>
       <w:r>
         <w:t>.</w:t>
@@ -1807,7 +1762,7 @@
     </w:p>
     <w:p>
       <w:pPr>
-        <w:pStyle w:val="Heading2"/>
+        <w:pStyle w:val="2"/>
         <w:bidi w:val="0"/>
       </w:pPr>
       <w:r>
@@ -1825,7 +1780,7 @@
     </w:p>
     <w:p>
       <w:pPr>
-        <w:pStyle w:val="Heading2"/>
+        <w:pStyle w:val="2"/>
         <w:bidi w:val="0"/>
       </w:pPr>
       <w:r>
@@ -1921,16 +1876,7 @@
         <w:jc w:val="right"/>
       </w:pPr>
       <w:r>
-        <w:t>The mission of INFURA is to provide the world with secure, stable, robust, balanced, fault tolerant and ea</w:t>
-      </w:r>
-      <w:r>
-        <w:t>sily scalable Ethereum node</w:t>
-      </w:r>
-      <w:r>
-        <w:t>. By doing so, it eliminates a burden for developers to mai</w:t>
-      </w:r>
-      <w:r>
-        <w:t>ntain their own infrastructure.</w:t>
+        <w:t>The mission of INFURA is to provide the world with secure, stable, robust, balanced, fault tolerant and easily scalable Ethereum node. By doing so, it eliminates a burden for developers to maintain their own infrastructure.</w:t>
       </w:r>
     </w:p>
     <w:p>
@@ -1938,13 +1884,7 @@
         <w:jc w:val="right"/>
       </w:pPr>
       <w:r>
-        <w:t xml:space="preserve">INFURA presents end-points for Ethereum </w:t>
-      </w:r>
-      <w:r>
-        <w:t>through a</w:t>
-      </w:r>
-      <w:r>
-        <w:t xml:space="preserve"> JSON-RPC API including the web3 and eth methods. You can also use INFURA to broadcast</w:t>
+        <w:t>INFURA presents end-points for Ethereum through a JSON-RPC API including the web3 and eth methods. You can also use INFURA to broadcast</w:t>
       </w:r>
       <w:r>
         <w:t xml:space="preserve"> signed raw transactions to the </w:t>
@@ -2013,10 +1953,18 @@
         <w:bidi w:val="0"/>
       </w:pPr>
       <w:r>
-        <w:t>INFURA is available for the Ethe</w:t>
-      </w:r>
-      <w:r>
-        <w:t xml:space="preserve">reum </w:t>
+        <w:t xml:space="preserve">INFURA is available for the </w:t>
+      </w:r>
+      <w:proofErr w:type="spellStart"/>
+      <w:r>
+        <w:t>Ethe</w:t>
+      </w:r>
+      <w:r>
+        <w:t>reum</w:t>
+      </w:r>
+      <w:proofErr w:type="spellEnd"/>
+      <w:r>
+        <w:t xml:space="preserve"> </w:t>
       </w:r>
       <w:proofErr w:type="spellStart"/>
       <w:r>
@@ -2069,7 +2017,6 @@
       <w:pPr>
         <w:bidi w:val="0"/>
         <w:rPr>
-          <w:rFonts w:hint="cs"/>
           <w:rtl/>
         </w:rPr>
       </w:pPr>
@@ -2103,7 +2050,7 @@
     </w:p>
     <w:p>
       <w:pPr>
-        <w:pStyle w:val="Heading1"/>
+        <w:pStyle w:val="1"/>
         <w:bidi w:val="0"/>
       </w:pPr>
       <w:r>
@@ -2131,20 +2078,12 @@
         <w:bidi w:val="0"/>
       </w:pPr>
       <w:r>
-        <w:t xml:space="preserve">In the following section we will discuss the main, smart </w:t>
-      </w:r>
-      <w:proofErr w:type="gramStart"/>
-      <w:r>
-        <w:t>contract oriented</w:t>
-      </w:r>
-      <w:proofErr w:type="gramEnd"/>
-      <w:r>
-        <w:t xml:space="preserve"> tools we used.</w:t>
-      </w:r>
-    </w:p>
-    <w:p>
-      <w:pPr>
-        <w:pStyle w:val="Heading2"/>
+        <w:t>In the following section we will discuss the main, smart contract oriented tools we used.</w:t>
+      </w:r>
+    </w:p>
+    <w:p>
+      <w:pPr>
+        <w:pStyle w:val="2"/>
         <w:bidi w:val="0"/>
       </w:pPr>
       <w:r>
@@ -2273,7 +2212,7 @@
           <w:rFonts w:ascii="Helvetica Neue" w:hAnsi="Helvetica Neue"/>
           <w:color w:val="404040"/>
         </w:rPr>
-        <w:t xml:space="preserve">A new and interesting data type that is worth mentioning is “Address” which holds a </w:t>
+        <w:t xml:space="preserve">A new and interesting data type that is worth mentioning is “Address” which holds a 20 byte address value. Address type has a useful member functions such as </w:t>
       </w:r>
       <w:proofErr w:type="gramStart"/>
       <w:r>
@@ -2281,7 +2220,7 @@
           <w:rFonts w:ascii="Helvetica Neue" w:hAnsi="Helvetica Neue"/>
           <w:color w:val="404040"/>
         </w:rPr>
-        <w:t>20 byte</w:t>
+        <w:t>balance(</w:t>
       </w:r>
       <w:proofErr w:type="gramEnd"/>
       <w:r>
@@ -2289,26 +2228,8 @@
           <w:rFonts w:ascii="Helvetica Neue" w:hAnsi="Helvetica Neue"/>
           <w:color w:val="404040"/>
         </w:rPr>
-        <w:t xml:space="preserve"> address value. Address type has a useful member functions such as </w:t>
-      </w:r>
-      <w:proofErr w:type="gramStart"/>
-      <w:r>
-        <w:rPr>
-          <w:rFonts w:ascii="Helvetica Neue" w:hAnsi="Helvetica Neue"/>
-          <w:color w:val="404040"/>
-        </w:rPr>
-        <w:t>balance(</w:t>
-      </w:r>
-      <w:proofErr w:type="gramEnd"/>
-      <w:r>
-        <w:rPr>
-          <w:rFonts w:ascii="Helvetica Neue" w:hAnsi="Helvetica Neue"/>
-          <w:color w:val="404040"/>
-        </w:rPr>
         <w:t>) and transfer().</w:t>
       </w:r>
-      <w:bookmarkStart w:id="0" w:name="_GoBack"/>
-      <w:bookmarkEnd w:id="0"/>
     </w:p>
     <w:p>
       <w:pPr>
@@ -2369,7 +2290,7 @@
     </w:p>
     <w:p>
       <w:pPr>
-        <w:pStyle w:val="Heading2"/>
+        <w:pStyle w:val="2"/>
         <w:numPr>
           <w:ilvl w:val="1"/>
           <w:numId w:val="2"/>
@@ -2432,7 +2353,29 @@
           <w:szCs w:val="24"/>
           <w:lang w:eastAsia="ja-JP"/>
         </w:rPr>
-        <w:t xml:space="preserve"> using the Ethereum Virtual Machine (EVM), aiming to make life as a developer easier. With Truffle, you get:</w:t>
+        <w:t xml:space="preserve"> using the </w:t>
+      </w:r>
+      <w:proofErr w:type="spellStart"/>
+      <w:r>
+        <w:rPr>
+          <w:rFonts w:ascii="Arial" w:eastAsia="Times New Roman" w:hAnsi="Arial" w:cs="Arial"/>
+          <w:color w:val="5E464D"/>
+          <w:sz w:val="24"/>
+          <w:szCs w:val="24"/>
+          <w:lang w:eastAsia="ja-JP"/>
+        </w:rPr>
+        <w:t>Ethereum</w:t>
+      </w:r>
+      <w:proofErr w:type="spellEnd"/>
+      <w:r>
+        <w:rPr>
+          <w:rFonts w:ascii="Arial" w:eastAsia="Times New Roman" w:hAnsi="Arial" w:cs="Arial"/>
+          <w:color w:val="5E464D"/>
+          <w:sz w:val="24"/>
+          <w:szCs w:val="24"/>
+          <w:lang w:eastAsia="ja-JP"/>
+        </w:rPr>
+        <w:t xml:space="preserve"> Virtual Machine (EVM), aiming to make life as a developer easier. With Truffle, you get:</w:t>
       </w:r>
     </w:p>
     <w:p>
@@ -2704,7 +2647,7 @@
     </w:p>
     <w:p>
       <w:pPr>
-        <w:pStyle w:val="Heading2"/>
+        <w:pStyle w:val="2"/>
         <w:numPr>
           <w:ilvl w:val="1"/>
           <w:numId w:val="2"/>
@@ -2722,7 +2665,7 @@
     </w:p>
     <w:p>
       <w:pPr>
-        <w:pStyle w:val="Heading2"/>
+        <w:pStyle w:val="2"/>
         <w:numPr>
           <w:ilvl w:val="1"/>
           <w:numId w:val="2"/>
@@ -2735,7 +2678,7 @@
     </w:p>
     <w:p>
       <w:pPr>
-        <w:pStyle w:val="Heading1"/>
+        <w:pStyle w:val="1"/>
         <w:numPr>
           <w:ilvl w:val="0"/>
           <w:numId w:val="2"/>
@@ -2743,20 +2686,17 @@
         <w:bidi w:val="0"/>
       </w:pPr>
       <w:r>
-        <w:t xml:space="preserve">summary </w:t>
-      </w:r>
-      <w:proofErr w:type="gramStart"/>
-      <w:r>
-        <w:t>an</w:t>
-      </w:r>
-      <w:proofErr w:type="gramEnd"/>
-      <w:r>
-        <w:t xml:space="preserve"> conclusions</w:t>
-      </w:r>
-    </w:p>
-    <w:p>
-      <w:pPr>
-        <w:pStyle w:val="Heading2"/>
+        <w:t>S</w:t>
+      </w:r>
+      <w:bookmarkStart w:id="0" w:name="_GoBack"/>
+      <w:bookmarkEnd w:id="0"/>
+      <w:r>
+        <w:t>ummary an conclusions</w:t>
+      </w:r>
+    </w:p>
+    <w:p>
+      <w:pPr>
+        <w:pStyle w:val="2"/>
         <w:numPr>
           <w:ilvl w:val="1"/>
           <w:numId w:val="2"/>
@@ -2769,7 +2709,7 @@
     </w:p>
     <w:p>
       <w:pPr>
-        <w:pStyle w:val="Heading2"/>
+        <w:pStyle w:val="2"/>
         <w:numPr>
           <w:ilvl w:val="1"/>
           <w:numId w:val="2"/>
@@ -2782,7 +2722,7 @@
     </w:p>
     <w:p>
       <w:pPr>
-        <w:pStyle w:val="Heading2"/>
+        <w:pStyle w:val="2"/>
         <w:numPr>
           <w:ilvl w:val="1"/>
           <w:numId w:val="2"/>
@@ -2795,7 +2735,7 @@
     </w:p>
     <w:p>
       <w:pPr>
-        <w:pStyle w:val="Heading2"/>
+        <w:pStyle w:val="2"/>
         <w:numPr>
           <w:ilvl w:val="1"/>
           <w:numId w:val="2"/>
@@ -2808,7 +2748,7 @@
     </w:p>
     <w:p>
       <w:pPr>
-        <w:pStyle w:val="Heading1"/>
+        <w:pStyle w:val="1"/>
         <w:numPr>
           <w:ilvl w:val="0"/>
           <w:numId w:val="2"/>
@@ -2826,7 +2766,7 @@
     </w:p>
     <w:p>
       <w:pPr>
-        <w:pStyle w:val="Heading1"/>
+        <w:pStyle w:val="1"/>
         <w:bidi w:val="0"/>
       </w:pPr>
     </w:p>
@@ -2848,7 +2788,7 @@
 </file>
 
 <file path=word/numbering.xml><?xml version="1.0" encoding="utf-8"?>
-<w:numbering xmlns:wpc="http://schemas.microsoft.com/office/word/2010/wordprocessingCanvas" xmlns:cx="http://schemas.microsoft.com/office/drawing/2014/chartex" xmlns:cx1="http://schemas.microsoft.com/office/drawing/2015/9/8/chartex" xmlns:cx2="http://schemas.microsoft.com/office/drawing/2015/10/21/chartex" xmlns:cx3="http://schemas.microsoft.com/office/drawing/2016/5/9/chartex" xmlns:cx4="http://schemas.microsoft.com/office/drawing/2016/5/10/chartex" xmlns:cx5="http://schemas.microsoft.com/office/drawing/2016/5/11/chartex" xmlns:cx6="http://schemas.microsoft.com/office/drawing/2016/5/12/chartex" xmlns:cx7="http://schemas.microsoft.com/office/drawing/2016/5/13/chartex" xmlns:cx8="http://schemas.microsoft.com/office/drawing/2016/5/14/chartex" xmlns:mc="http://schemas.openxmlformats.org/markup-compatibility/2006" xmlns:aink="http://schemas.microsoft.com/office/drawing/2016/ink" xmlns:am3d="http://schemas.microsoft.com/office/drawing/2017/model3d" xmlns:o="urn:schemas-microsoft-com:office:office" xmlns:r="http://schemas.openxmlformats.org/officeDocument/2006/relationships" xmlns:m="http://schemas.openxmlformats.org/officeDocument/2006/math" xmlns:v="urn:schemas-microsoft-com:vml" xmlns:wp14="http://schemas.microsoft.com/office/word/2010/wordprocessingDrawing" xmlns:wp="http://schemas.openxmlformats.org/drawingml/2006/wordprocessingDrawing" xmlns:w10="urn:schemas-microsoft-com:office:word" xmlns:w="http://schemas.openxmlformats.org/wordprocessingml/2006/main" xmlns:w14="http://schemas.microsoft.com/office/word/2010/wordml" xmlns:w15="http://schemas.microsoft.com/office/word/2012/wordml" xmlns:w16cid="http://schemas.microsoft.com/office/word/2016/wordml/cid" xmlns:w16se="http://schemas.microsoft.com/office/word/2015/wordml/symex" xmlns:wpg="http://schemas.microsoft.com/office/word/2010/wordprocessingGroup" xmlns:wpi="http://schemas.microsoft.com/office/word/2010/wordprocessingInk" xmlns:wne="http://schemas.microsoft.com/office/word/2006/wordml" xmlns:wps="http://schemas.microsoft.com/office/word/2010/wordprocessingShape" mc:Ignorable="w14 w15 w16se w16cid wp14">
+<w:numbering xmlns:wpc="http://schemas.microsoft.com/office/word/2010/wordprocessingCanvas" xmlns:mc="http://schemas.openxmlformats.org/markup-compatibility/2006" xmlns:o="urn:schemas-microsoft-com:office:office" xmlns:r="http://schemas.openxmlformats.org/officeDocument/2006/relationships" xmlns:m="http://schemas.openxmlformats.org/officeDocument/2006/math" xmlns:v="urn:schemas-microsoft-com:vml" xmlns:wp14="http://schemas.microsoft.com/office/word/2010/wordprocessingDrawing" xmlns:wp="http://schemas.openxmlformats.org/drawingml/2006/wordprocessingDrawing" xmlns:w10="urn:schemas-microsoft-com:office:word" xmlns:w="http://schemas.openxmlformats.org/wordprocessingml/2006/main" xmlns:w14="http://schemas.microsoft.com/office/word/2010/wordml" xmlns:w15="http://schemas.microsoft.com/office/word/2012/wordml" xmlns:wpg="http://schemas.microsoft.com/office/word/2010/wordprocessingGroup" xmlns:wpi="http://schemas.microsoft.com/office/word/2010/wordprocessingInk" xmlns:wne="http://schemas.microsoft.com/office/word/2006/wordml" xmlns:wps="http://schemas.microsoft.com/office/word/2010/wordprocessingShape" mc:Ignorable="w14 w15 wp14">
   <w:abstractNum w:abstractNumId="0" w15:restartNumberingAfterBreak="0">
     <w:nsid w:val="2D137025"/>
     <w:multiLevelType w:val="hybridMultilevel"/>
@@ -3221,7 +3161,7 @@
 </file>
 
 <file path=word/styles.xml><?xml version="1.0" encoding="utf-8"?>
-<w:styles xmlns:mc="http://schemas.openxmlformats.org/markup-compatibility/2006" xmlns:r="http://schemas.openxmlformats.org/officeDocument/2006/relationships" xmlns:w="http://schemas.openxmlformats.org/wordprocessingml/2006/main" xmlns:w14="http://schemas.microsoft.com/office/word/2010/wordml" xmlns:w15="http://schemas.microsoft.com/office/word/2012/wordml" xmlns:w16cid="http://schemas.microsoft.com/office/word/2016/wordml/cid" xmlns:w16se="http://schemas.microsoft.com/office/word/2015/wordml/symex" mc:Ignorable="w14 w15 w16se w16cid">
+<w:styles xmlns:mc="http://schemas.openxmlformats.org/markup-compatibility/2006" xmlns:r="http://schemas.openxmlformats.org/officeDocument/2006/relationships" xmlns:w="http://schemas.openxmlformats.org/wordprocessingml/2006/main" xmlns:w14="http://schemas.microsoft.com/office/word/2010/wordml" xmlns:w15="http://schemas.microsoft.com/office/word/2012/wordml" mc:Ignorable="w14 w15">
   <w:docDefaults>
     <w:rPrDefault>
       <w:rPr>
@@ -3237,7 +3177,7 @@
       </w:pPr>
     </w:pPrDefault>
   </w:docDefaults>
-  <w:latentStyles w:defLockedState="0" w:defUIPriority="99" w:defSemiHidden="0" w:defUnhideWhenUsed="0" w:defQFormat="0" w:count="375">
+  <w:latentStyles w:defLockedState="0" w:defUIPriority="99" w:defSemiHidden="0" w:defUnhideWhenUsed="0" w:defQFormat="0" w:count="371">
     <w:lsdException w:name="Normal" w:uiPriority="0" w:qFormat="1"/>
     <w:lsdException w:name="heading 1" w:uiPriority="9" w:qFormat="1"/>
     <w:lsdException w:name="heading 2" w:semiHidden="1" w:uiPriority="9" w:unhideWhenUsed="1" w:qFormat="1"/>
@@ -3343,6 +3283,7 @@
     <w:lsdException w:name="HTML Sample" w:semiHidden="1" w:unhideWhenUsed="1"/>
     <w:lsdException w:name="HTML Typewriter" w:semiHidden="1" w:unhideWhenUsed="1"/>
     <w:lsdException w:name="HTML Variable" w:semiHidden="1" w:unhideWhenUsed="1"/>
+    <w:lsdException w:name="Normal Table" w:semiHidden="1" w:unhideWhenUsed="1"/>
     <w:lsdException w:name="annotation subject" w:semiHidden="1" w:unhideWhenUsed="1"/>
     <w:lsdException w:name="No List" w:semiHidden="1" w:unhideWhenUsed="1"/>
     <w:lsdException w:name="Outline List 1" w:semiHidden="1" w:unhideWhenUsed="1"/>
@@ -3386,8 +3327,10 @@
     <w:lsdException w:name="Table Elegant" w:semiHidden="1" w:unhideWhenUsed="1"/>
     <w:lsdException w:name="Table Professional" w:semiHidden="1" w:unhideWhenUsed="1"/>
     <w:lsdException w:name="Table Subtle 1" w:semiHidden="1" w:unhideWhenUsed="1"/>
+    <w:lsdException w:name="Table Subtle 2" w:semiHidden="1" w:unhideWhenUsed="1"/>
     <w:lsdException w:name="Table Web 1" w:semiHidden="1" w:unhideWhenUsed="1"/>
     <w:lsdException w:name="Table Web 2" w:semiHidden="1" w:unhideWhenUsed="1"/>
+    <w:lsdException w:name="Table Web 3" w:semiHidden="1" w:unhideWhenUsed="1"/>
     <w:lsdException w:name="Balloon Text" w:semiHidden="1" w:unhideWhenUsed="1"/>
     <w:lsdException w:name="Table Grid" w:uiPriority="39"/>
     <w:lsdException w:name="Table Theme" w:semiHidden="1" w:unhideWhenUsed="1"/>
@@ -3606,23 +3549,19 @@
     <w:lsdException w:name="List Table 5 Dark Accent 6" w:uiPriority="50"/>
     <w:lsdException w:name="List Table 6 Colorful Accent 6" w:uiPriority="51"/>
     <w:lsdException w:name="List Table 7 Colorful Accent 6" w:uiPriority="52"/>
-    <w:lsdException w:name="Mention" w:semiHidden="1" w:unhideWhenUsed="1"/>
-    <w:lsdException w:name="Smart Hyperlink" w:semiHidden="1" w:unhideWhenUsed="1"/>
-    <w:lsdException w:name="Hashtag" w:semiHidden="1" w:unhideWhenUsed="1"/>
-    <w:lsdException w:name="Unresolved Mention" w:semiHidden="1" w:unhideWhenUsed="1"/>
   </w:latentStyles>
-  <w:style w:type="paragraph" w:default="1" w:styleId="Normal">
+  <w:style w:type="paragraph" w:default="1" w:styleId="a">
     <w:name w:val="Normal"/>
     <w:qFormat/>
     <w:pPr>
       <w:bidi/>
     </w:pPr>
   </w:style>
-  <w:style w:type="paragraph" w:styleId="Heading1">
+  <w:style w:type="paragraph" w:styleId="1">
     <w:name w:val="heading 1"/>
-    <w:basedOn w:val="Normal"/>
-    <w:next w:val="Normal"/>
-    <w:link w:val="Heading1Char"/>
+    <w:basedOn w:val="a"/>
+    <w:next w:val="a"/>
+    <w:link w:val="10"/>
     <w:uiPriority w:val="9"/>
     <w:qFormat/>
     <w:rsid w:val="00F24249"/>
@@ -3639,11 +3578,11 @@
       <w:szCs w:val="32"/>
     </w:rPr>
   </w:style>
-  <w:style w:type="paragraph" w:styleId="Heading2">
+  <w:style w:type="paragraph" w:styleId="2">
     <w:name w:val="heading 2"/>
-    <w:basedOn w:val="Normal"/>
-    <w:next w:val="Normal"/>
-    <w:link w:val="Heading2Char"/>
+    <w:basedOn w:val="a"/>
+    <w:next w:val="a"/>
+    <w:link w:val="20"/>
     <w:uiPriority w:val="9"/>
     <w:unhideWhenUsed/>
     <w:qFormat/>
@@ -3661,11 +3600,11 @@
       <w:szCs w:val="26"/>
     </w:rPr>
   </w:style>
-  <w:style w:type="paragraph" w:styleId="Heading3">
+  <w:style w:type="paragraph" w:styleId="3">
     <w:name w:val="heading 3"/>
-    <w:basedOn w:val="Normal"/>
-    <w:next w:val="Normal"/>
-    <w:link w:val="Heading3Char"/>
+    <w:basedOn w:val="a"/>
+    <w:next w:val="a"/>
+    <w:link w:val="30"/>
     <w:uiPriority w:val="9"/>
     <w:unhideWhenUsed/>
     <w:qFormat/>
@@ -3683,13 +3622,13 @@
       <w:szCs w:val="24"/>
     </w:rPr>
   </w:style>
-  <w:style w:type="character" w:default="1" w:styleId="DefaultParagraphFont">
+  <w:style w:type="character" w:default="1" w:styleId="a0">
     <w:name w:val="Default Paragraph Font"/>
     <w:uiPriority w:val="1"/>
     <w:semiHidden/>
     <w:unhideWhenUsed/>
   </w:style>
-  <w:style w:type="table" w:default="1" w:styleId="TableNormal">
+  <w:style w:type="table" w:default="1" w:styleId="a1">
     <w:name w:val="Normal Table"/>
     <w:uiPriority w:val="99"/>
     <w:semiHidden/>
@@ -3704,16 +3643,16 @@
       </w:tblCellMar>
     </w:tblPr>
   </w:style>
-  <w:style w:type="numbering" w:default="1" w:styleId="NoList">
+  <w:style w:type="numbering" w:default="1" w:styleId="a2">
     <w:name w:val="No List"/>
     <w:uiPriority w:val="99"/>
     <w:semiHidden/>
     <w:unhideWhenUsed/>
   </w:style>
-  <w:style w:type="character" w:customStyle="1" w:styleId="Heading1Char">
-    <w:name w:val="Heading 1 Char"/>
-    <w:basedOn w:val="DefaultParagraphFont"/>
-    <w:link w:val="Heading1"/>
+  <w:style w:type="character" w:customStyle="1" w:styleId="10">
+    <w:name w:val="כותרת 1 תו"/>
+    <w:basedOn w:val="a0"/>
+    <w:link w:val="1"/>
     <w:uiPriority w:val="9"/>
     <w:rsid w:val="00F24249"/>
     <w:rPr>
@@ -3723,10 +3662,10 @@
       <w:szCs w:val="32"/>
     </w:rPr>
   </w:style>
-  <w:style w:type="paragraph" w:styleId="TOCHeading">
+  <w:style w:type="paragraph" w:styleId="a3">
     <w:name w:val="TOC Heading"/>
-    <w:basedOn w:val="Heading1"/>
-    <w:next w:val="Normal"/>
+    <w:basedOn w:val="1"/>
+    <w:next w:val="a"/>
     <w:uiPriority w:val="39"/>
     <w:unhideWhenUsed/>
     <w:qFormat/>
@@ -3739,10 +3678,10 @@
       <w:cs/>
     </w:rPr>
   </w:style>
-  <w:style w:type="character" w:customStyle="1" w:styleId="Heading2Char">
-    <w:name w:val="Heading 2 Char"/>
-    <w:basedOn w:val="DefaultParagraphFont"/>
-    <w:link w:val="Heading2"/>
+  <w:style w:type="character" w:customStyle="1" w:styleId="20">
+    <w:name w:val="כותרת 2 תו"/>
+    <w:basedOn w:val="a0"/>
+    <w:link w:val="2"/>
     <w:uiPriority w:val="9"/>
     <w:rsid w:val="00F24249"/>
     <w:rPr>
@@ -3752,9 +3691,9 @@
       <w:szCs w:val="26"/>
     </w:rPr>
   </w:style>
-  <w:style w:type="paragraph" w:styleId="ListParagraph">
+  <w:style w:type="paragraph" w:styleId="a4">
     <w:name w:val="List Paragraph"/>
-    <w:basedOn w:val="Normal"/>
+    <w:basedOn w:val="a"/>
     <w:uiPriority w:val="34"/>
     <w:qFormat/>
     <w:rsid w:val="00333B9A"/>
@@ -3763,10 +3702,10 @@
       <w:contextualSpacing/>
     </w:pPr>
   </w:style>
-  <w:style w:type="character" w:customStyle="1" w:styleId="Heading3Char">
-    <w:name w:val="Heading 3 Char"/>
-    <w:basedOn w:val="DefaultParagraphFont"/>
-    <w:link w:val="Heading3"/>
+  <w:style w:type="character" w:customStyle="1" w:styleId="30">
+    <w:name w:val="כותרת 3 תו"/>
+    <w:basedOn w:val="a0"/>
+    <w:link w:val="3"/>
     <w:uiPriority w:val="9"/>
     <w:rsid w:val="00333B9A"/>
     <w:rPr>
@@ -3778,7 +3717,7 @@
   </w:style>
   <w:style w:type="character" w:styleId="Hyperlink">
     <w:name w:val="Hyperlink"/>
-    <w:basedOn w:val="DefaultParagraphFont"/>
+    <w:basedOn w:val="a0"/>
     <w:uiPriority w:val="99"/>
     <w:semiHidden/>
     <w:unhideWhenUsed/>
@@ -3790,7 +3729,7 @@
   </w:style>
   <w:style w:type="paragraph" w:styleId="NormalWeb">
     <w:name w:val="Normal (Web)"/>
-    <w:basedOn w:val="Normal"/>
+    <w:basedOn w:val="a"/>
     <w:uiPriority w:val="99"/>
     <w:semiHidden/>
     <w:unhideWhenUsed/>
@@ -4075,7 +4014,7 @@
 </file>
 
 <file path=customXml/itemProps1.xml><?xml version="1.0" encoding="utf-8"?>
-<ds:datastoreItem xmlns:ds="http://schemas.openxmlformats.org/officeDocument/2006/customXml" ds:itemID="{555AF4FE-1811-3C4C-9134-23EECE0066AE}">
+<ds:datastoreItem xmlns:ds="http://schemas.openxmlformats.org/officeDocument/2006/customXml" ds:itemID="{EE95E80D-A0E8-4AB0-8E11-E0E321D8D25B}">
   <ds:schemaRefs>
     <ds:schemaRef ds:uri="http://schemas.openxmlformats.org/officeDocument/2006/bibliography"/>
   </ds:schemaRefs>

</xml_diff>

<commit_message>
updated project book, added README
</commit_message>
<xml_diff>
--- a/projectBook.docx
+++ b/projectBook.docx
@@ -28,6 +28,18 @@
         <w:bidi w:val="0"/>
       </w:pPr>
       <w:r>
+        <w:t>A</w:t>
+      </w:r>
+      <w:r>
+        <w:t xml:space="preserve">s block-chain based crypto currencies </w:t>
+      </w:r>
+      <w:r>
+        <w:t xml:space="preserve">are rising, smart contracts are </w:t>
+      </w:r>
+      <w:r>
+        <w:t xml:space="preserve">gaining popularity. </w:t>
+      </w:r>
+      <w:r>
         <w:t>In this project we investigate the properties a smart contract</w:t>
       </w:r>
       <w:r>
@@ -37,72 +49,72 @@
         <w:t xml:space="preserve"> and their applications</w:t>
       </w:r>
       <w:r>
-        <w:t>,</w:t>
+        <w:t xml:space="preserve">. </w:t>
+      </w:r>
+      <w:r>
+        <w:t>We attempt utilize smart contracts in order to provide a trustless environment for online shopping.</w:t>
+      </w:r>
+      <w:r>
+        <w:t xml:space="preserve"> The contract is designed </w:t>
+      </w:r>
+      <w:r>
+        <w:t>to</w:t>
+      </w:r>
+      <w:r>
+        <w:t xml:space="preserve"> protect buyers and sellers from possible risks that are built in every online deal, E.g. fraud, package lost or stolen in shipment, misleading advertisement etc.  We </w:t>
+      </w:r>
+      <w:r>
+        <w:t>implement an application</w:t>
+      </w:r>
+      <w:r>
+        <w:t xml:space="preserve"> that</w:t>
+      </w:r>
+      <w:r>
+        <w:t xml:space="preserve"> allow</w:t>
+      </w:r>
+      <w:r>
+        <w:t>s</w:t>
+      </w:r>
+      <w:r>
+        <w:t xml:space="preserve"> users to create and configure an instance of</w:t>
+      </w:r>
+      <w:r>
+        <w:t xml:space="preserve"> such </w:t>
+      </w:r>
+      <w:r>
+        <w:t>contract</w:t>
+      </w:r>
+      <w:r>
+        <w:t>, and to interact with it intuitively and fast</w:t>
+      </w:r>
+      <w:r>
+        <w:t>.</w:t>
       </w:r>
       <w:r>
         <w:t xml:space="preserve"> </w:t>
       </w:r>
       <w:r>
-        <w:t>as block-chain based crypto currencies are rising and gaining trust and popularity. We attempt utilize smart contracts in order to provide a trustless environment for online shopping.</w:t>
-      </w:r>
-      <w:r>
-        <w:t xml:space="preserve"> The contract is designed </w:t>
-      </w:r>
-      <w:r>
-        <w:t>to</w:t>
-      </w:r>
-      <w:r>
-        <w:t xml:space="preserve"> protect buyers and sellers from possible risks that are built in every online deal, E.g. fraud, package lost or stolen in shipment, misleading advertisement etc.  </w:t>
+        <w:t xml:space="preserve">We utilize </w:t>
+      </w:r>
+      <w:proofErr w:type="spellStart"/>
+      <w:r>
+        <w:t>Ethereum</w:t>
+      </w:r>
+      <w:proofErr w:type="spellEnd"/>
+      <w:r>
+        <w:t xml:space="preserve"> as a nearly -</w:t>
       </w:r>
       <w:r>
         <w:t xml:space="preserve"> </w:t>
       </w:r>
       <w:r>
-        <w:t xml:space="preserve">We </w:t>
-      </w:r>
-      <w:r>
-        <w:t>implement an application</w:t>
-      </w:r>
-      <w:r>
-        <w:t xml:space="preserve"> that</w:t>
-      </w:r>
-      <w:r>
-        <w:t xml:space="preserve"> allow</w:t>
-      </w:r>
-      <w:r>
-        <w:t>s</w:t>
-      </w:r>
-      <w:r>
-        <w:t xml:space="preserve"> users to create and configure an instance of</w:t>
-      </w:r>
-      <w:r>
-        <w:t xml:space="preserve"> such </w:t>
-      </w:r>
-      <w:r>
-        <w:t>contract</w:t>
-      </w:r>
-      <w:r>
-        <w:t>, and to interact with it intuitively and fast</w:t>
-      </w:r>
-      <w:r>
-        <w:t>.</w:t>
-      </w:r>
-      <w:r>
-        <w:t xml:space="preserve"> </w:t>
-      </w:r>
-      <w:r>
-        <w:t xml:space="preserve">We utilize Ethereum as a nearly -complete Turing machine to implement a complex contract that defines a set rules agreed by all parties involved in an online purchase.  </w:t>
+        <w:t xml:space="preserve">complete Turing machine to implement a complex contract that defines a set rules agreed by all parties involved in an online purchase.  </w:t>
       </w:r>
       <w:r>
         <w:t>We</w:t>
       </w:r>
       <w:r>
-        <w:t xml:space="preserve"> also</w:t>
-      </w:r>
-      <w:bookmarkStart w:id="0" w:name="_GoBack"/>
-      <w:bookmarkEnd w:id="0"/>
-      <w:r>
-        <w:t xml:space="preserve"> </w:t>
+        <w:t xml:space="preserve"> also </w:t>
       </w:r>
       <w:r>
         <w:t>investigate the hacks and limitations of smart contracts, and optimize our design in terms of cost per transaction – "gas"</w:t>
@@ -127,10 +139,21 @@
         <w:bidi w:val="0"/>
       </w:pPr>
       <w:r>
-        <w:t>introduction to E</w:t>
-      </w:r>
-      <w:r>
-        <w:t>thereum smart contracts</w:t>
+        <w:t>I</w:t>
+      </w:r>
+      <w:r>
+        <w:t xml:space="preserve">ntroduction to </w:t>
+      </w:r>
+      <w:proofErr w:type="spellStart"/>
+      <w:r>
+        <w:t>E</w:t>
+      </w:r>
+      <w:r>
+        <w:t>thereum</w:t>
+      </w:r>
+      <w:proofErr w:type="spellEnd"/>
+      <w:r>
+        <w:t xml:space="preserve"> smart contracts</w:t>
       </w:r>
     </w:p>
     <w:p>
@@ -143,12 +166,362 @@
         <w:bidi w:val="0"/>
       </w:pPr>
       <w:r>
-        <w:t>blockchain background</w:t>
-      </w:r>
-    </w:p>
-    <w:p>
-      <w:pPr>
-        <w:bidi w:val="0"/>
+        <w:t>B</w:t>
+      </w:r>
+      <w:r>
+        <w:t>lock</w:t>
+      </w:r>
+      <w:r>
+        <w:t>-</w:t>
+      </w:r>
+      <w:r>
+        <w:t>chain background</w:t>
+      </w:r>
+    </w:p>
+    <w:p>
+      <w:pPr>
+        <w:bidi w:val="0"/>
+      </w:pPr>
+    </w:p>
+    <w:p>
+      <w:pPr>
+        <w:bidi w:val="0"/>
+        <w:spacing w:after="0" w:line="240" w:lineRule="auto"/>
+        <w:rPr>
+          <w:rFonts w:eastAsia="Times New Roman" w:cstheme="minorHAnsi"/>
+          <w:shd w:val="clear" w:color="auto" w:fill="FFFFFF"/>
+          <w:lang w:eastAsia="ja-JP"/>
+        </w:rPr>
+      </w:pPr>
+      <w:r>
+        <w:rPr>
+          <w:rFonts w:eastAsia="Times New Roman" w:cstheme="minorHAnsi"/>
+          <w:sz w:val="21"/>
+          <w:szCs w:val="21"/>
+          <w:shd w:val="clear" w:color="auto" w:fill="FFFFFF"/>
+          <w:lang w:eastAsia="ja-JP"/>
+        </w:rPr>
+        <w:t>hash value to some data, and every one that holds the corresponding data, hash value</w:t>
+      </w:r>
+      <w:r>
+        <w:rPr>
+          <w:rFonts w:eastAsia="Times New Roman" w:cstheme="minorHAnsi"/>
+          <w:color w:val="666666"/>
+          <w:sz w:val="21"/>
+          <w:szCs w:val="21"/>
+          <w:shd w:val="clear" w:color="auto" w:fill="FFFFFF"/>
+          <w:lang w:eastAsia="ja-JP"/>
+        </w:rPr>
+        <w:t xml:space="preserve"> </w:t>
+      </w:r>
+      <w:r>
+        <w:rPr>
+          <w:rFonts w:eastAsia="Times New Roman" w:cstheme="minorHAnsi"/>
+          <w:shd w:val="clear" w:color="auto" w:fill="FFFFFF"/>
+          <w:lang w:eastAsia="ja-JP"/>
+        </w:rPr>
+        <w:t>Block</w:t>
+      </w:r>
+      <w:r>
+        <w:rPr>
+          <w:rFonts w:eastAsia="Times New Roman" w:cstheme="minorHAnsi"/>
+          <w:shd w:val="clear" w:color="auto" w:fill="FFFFFF"/>
+          <w:lang w:eastAsia="ja-JP"/>
+        </w:rPr>
+        <w:t>-</w:t>
+      </w:r>
+      <w:r>
+        <w:rPr>
+          <w:rFonts w:eastAsia="Times New Roman" w:cstheme="minorHAnsi"/>
+          <w:shd w:val="clear" w:color="auto" w:fill="FFFFFF"/>
+          <w:lang w:eastAsia="ja-JP"/>
+        </w:rPr>
+        <w:t>chain, the technology behind Bitcoin, Ethereum, and many other crypto-currency systems, seems to be the driving technology behind the next generation of Internet, also referred to as the Decentralized Web. Blockchain is a novel solution to the age-old human problem of trust. It provides an architecture for so-called trustless trust. It allows us to trust the outputs of the system without trusting any actor within it.</w:t>
+      </w:r>
+    </w:p>
+    <w:p>
+      <w:pPr>
+        <w:bidi w:val="0"/>
+        <w:spacing w:after="0" w:line="240" w:lineRule="auto"/>
+        <w:rPr>
+          <w:rFonts w:eastAsia="Times New Roman" w:cstheme="minorHAnsi"/>
+          <w:shd w:val="clear" w:color="auto" w:fill="FFFFFF"/>
+          <w:lang w:eastAsia="ja-JP"/>
+        </w:rPr>
+      </w:pPr>
+    </w:p>
+    <w:p>
+      <w:pPr>
+        <w:bidi w:val="0"/>
+        <w:spacing w:after="0" w:line="240" w:lineRule="auto"/>
+        <w:rPr>
+          <w:rFonts w:eastAsia="Times New Roman" w:cstheme="minorHAnsi"/>
+          <w:shd w:val="clear" w:color="auto" w:fill="FFFFFF"/>
+          <w:lang w:eastAsia="ja-JP"/>
+        </w:rPr>
+      </w:pPr>
+      <w:r>
+        <w:rPr>
+          <w:rFonts w:eastAsia="Times New Roman" w:cstheme="minorHAnsi"/>
+          <w:shd w:val="clear" w:color="auto" w:fill="FFFFFF"/>
+          <w:lang w:eastAsia="ja-JP"/>
+        </w:rPr>
+        <w:t>A blockchain system is comprised of several key components which appear in different variations throughout all different block-chain products.</w:t>
+      </w:r>
+    </w:p>
+    <w:p>
+      <w:pPr>
+        <w:bidi w:val="0"/>
+        <w:spacing w:after="0" w:line="240" w:lineRule="auto"/>
+        <w:rPr>
+          <w:rFonts w:eastAsia="Times New Roman" w:cstheme="minorHAnsi"/>
+          <w:shd w:val="clear" w:color="auto" w:fill="FFFFFF"/>
+          <w:lang w:eastAsia="ja-JP"/>
+        </w:rPr>
+      </w:pPr>
+    </w:p>
+    <w:p>
+      <w:pPr>
+        <w:bidi w:val="0"/>
+        <w:spacing w:after="0" w:line="240" w:lineRule="auto"/>
+        <w:rPr>
+          <w:rFonts w:eastAsia="Times New Roman" w:cstheme="minorHAnsi"/>
+          <w:shd w:val="clear" w:color="auto" w:fill="FFFFFF"/>
+          <w:lang w:eastAsia="ja-JP"/>
+        </w:rPr>
+      </w:pPr>
+      <w:r>
+        <w:rPr>
+          <w:rStyle w:val="30"/>
+          <w:rFonts w:asciiTheme="minorHAnsi" w:hAnsiTheme="minorHAnsi" w:cstheme="minorHAnsi"/>
+          <w:color w:val="auto"/>
+          <w:sz w:val="22"/>
+          <w:szCs w:val="22"/>
+        </w:rPr>
+        <w:t>Transaction</w:t>
+      </w:r>
+      <w:r>
+        <w:rPr>
+          <w:rFonts w:eastAsia="Times New Roman" w:cstheme="minorHAnsi"/>
+          <w:shd w:val="clear" w:color="auto" w:fill="FFFFFF"/>
+          <w:lang w:eastAsia="ja-JP"/>
+        </w:rPr>
+        <w:t xml:space="preserve"> – A transaction is the basic message / action that can be done in the system, it’s comprised of the transaction’s content (in Ethereum: value and/or data) and some </w:t>
+      </w:r>
+      <w:proofErr w:type="gramStart"/>
+      <w:r>
+        <w:rPr>
+          <w:rFonts w:eastAsia="Times New Roman" w:cstheme="minorHAnsi"/>
+          <w:shd w:val="clear" w:color="auto" w:fill="FFFFFF"/>
+          <w:lang w:eastAsia="ja-JP"/>
+        </w:rPr>
+        <w:t>meta</w:t>
+      </w:r>
+      <w:proofErr w:type="gramEnd"/>
+      <w:r>
+        <w:rPr>
+          <w:rFonts w:eastAsia="Times New Roman" w:cstheme="minorHAnsi"/>
+          <w:shd w:val="clear" w:color="auto" w:fill="FFFFFF"/>
+          <w:lang w:eastAsia="ja-JP"/>
+        </w:rPr>
+        <w:t xml:space="preserve"> data.</w:t>
+      </w:r>
+    </w:p>
+    <w:p>
+      <w:pPr>
+        <w:bidi w:val="0"/>
+        <w:spacing w:after="0" w:line="240" w:lineRule="auto"/>
+        <w:rPr>
+          <w:rFonts w:eastAsia="Times New Roman" w:cstheme="minorHAnsi"/>
+          <w:shd w:val="clear" w:color="auto" w:fill="FFFFFF"/>
+          <w:lang w:eastAsia="ja-JP"/>
+        </w:rPr>
+      </w:pPr>
+      <w:r>
+        <w:rPr>
+          <w:rFonts w:eastAsia="Times New Roman" w:cstheme="minorHAnsi"/>
+          <w:shd w:val="clear" w:color="auto" w:fill="FFFFFF"/>
+          <w:lang w:eastAsia="ja-JP"/>
+        </w:rPr>
+        <w:t>The transaction’s content can vary and can mean a simple transfer of the system’s underlying currency (content holds value only), or more complex meaning like calling some function in the system (content holds data only).</w:t>
+      </w:r>
+    </w:p>
+    <w:p>
+      <w:pPr>
+        <w:bidi w:val="0"/>
+        <w:spacing w:after="0" w:line="240" w:lineRule="auto"/>
+        <w:rPr>
+          <w:rFonts w:eastAsia="Times New Roman" w:cstheme="minorHAnsi"/>
+          <w:shd w:val="clear" w:color="auto" w:fill="FFFFFF"/>
+          <w:lang w:eastAsia="ja-JP"/>
+        </w:rPr>
+      </w:pPr>
+    </w:p>
+    <w:p>
+      <w:pPr>
+        <w:bidi w:val="0"/>
+        <w:spacing w:after="0" w:line="240" w:lineRule="auto"/>
+        <w:rPr>
+          <w:rFonts w:eastAsia="Times New Roman" w:cstheme="minorHAnsi"/>
+          <w:shd w:val="clear" w:color="auto" w:fill="FFFFFF"/>
+          <w:lang w:eastAsia="ja-JP"/>
+        </w:rPr>
+      </w:pPr>
+      <w:r>
+        <w:rPr>
+          <w:rFonts w:eastAsia="Times New Roman" w:cstheme="minorHAnsi"/>
+          <w:shd w:val="clear" w:color="auto" w:fill="FFFFFF"/>
+          <w:lang w:eastAsia="ja-JP"/>
+        </w:rPr>
+        <w:t>Examples of transaction’s meaning in Ethereum:</w:t>
+      </w:r>
+    </w:p>
+    <w:p>
+      <w:pPr>
+        <w:bidi w:val="0"/>
+        <w:spacing w:after="0" w:line="240" w:lineRule="auto"/>
+        <w:rPr>
+          <w:rFonts w:eastAsia="Times New Roman" w:cstheme="minorHAnsi"/>
+          <w:shd w:val="clear" w:color="auto" w:fill="FFFFFF"/>
+          <w:lang w:eastAsia="ja-JP"/>
+        </w:rPr>
+      </w:pPr>
+      <w:r>
+        <w:rPr>
+          <w:rFonts w:eastAsia="Times New Roman" w:cstheme="minorHAnsi"/>
+          <w:shd w:val="clear" w:color="auto" w:fill="FFFFFF"/>
+          <w:lang w:eastAsia="ja-JP"/>
+        </w:rPr>
+        <w:t xml:space="preserve">- Yuval paid </w:t>
+      </w:r>
+      <w:proofErr w:type="spellStart"/>
+      <w:r>
+        <w:rPr>
+          <w:rFonts w:eastAsia="Times New Roman" w:cstheme="minorHAnsi"/>
+          <w:shd w:val="clear" w:color="auto" w:fill="FFFFFF"/>
+          <w:lang w:eastAsia="ja-JP"/>
+        </w:rPr>
+        <w:t>Yonathan</w:t>
+      </w:r>
+      <w:proofErr w:type="spellEnd"/>
+      <w:r>
+        <w:rPr>
+          <w:rFonts w:eastAsia="Times New Roman" w:cstheme="minorHAnsi"/>
+          <w:shd w:val="clear" w:color="auto" w:fill="FFFFFF"/>
+          <w:lang w:eastAsia="ja-JP"/>
+        </w:rPr>
+        <w:t xml:space="preserve"> 10 ETH</w:t>
+      </w:r>
+    </w:p>
+    <w:p>
+      <w:pPr>
+        <w:bidi w:val="0"/>
+        <w:spacing w:after="0" w:line="240" w:lineRule="auto"/>
+        <w:rPr>
+          <w:rFonts w:eastAsia="Times New Roman" w:cstheme="minorHAnsi"/>
+          <w:shd w:val="clear" w:color="auto" w:fill="FFFFFF"/>
+          <w:lang w:eastAsia="ja-JP"/>
+        </w:rPr>
+      </w:pPr>
+      <w:r>
+        <w:rPr>
+          <w:rFonts w:eastAsia="Times New Roman" w:cstheme="minorHAnsi"/>
+          <w:shd w:val="clear" w:color="auto" w:fill="FFFFFF"/>
+          <w:lang w:eastAsia="ja-JP"/>
+        </w:rPr>
+        <w:t>- Alex called function X with parameter Y in contract which is identified by address 0x123</w:t>
+      </w:r>
+    </w:p>
+    <w:p>
+      <w:pPr>
+        <w:bidi w:val="0"/>
+        <w:spacing w:after="0" w:line="240" w:lineRule="auto"/>
+        <w:rPr>
+          <w:rFonts w:eastAsia="Times New Roman" w:cstheme="minorHAnsi"/>
+          <w:shd w:val="clear" w:color="auto" w:fill="FFFFFF"/>
+          <w:lang w:eastAsia="ja-JP"/>
+        </w:rPr>
+      </w:pPr>
+    </w:p>
+    <w:p>
+      <w:pPr>
+        <w:bidi w:val="0"/>
+        <w:spacing w:after="0" w:line="240" w:lineRule="auto"/>
+        <w:rPr>
+          <w:rFonts w:eastAsia="Times New Roman" w:cstheme="minorHAnsi"/>
+          <w:shd w:val="clear" w:color="auto" w:fill="FFFFFF"/>
+          <w:lang w:eastAsia="ja-JP"/>
+        </w:rPr>
+      </w:pPr>
+      <w:r>
+        <w:rPr>
+          <w:rFonts w:eastAsia="Times New Roman" w:cstheme="minorHAnsi"/>
+          <w:shd w:val="clear" w:color="auto" w:fill="FFFFFF"/>
+          <w:lang w:eastAsia="ja-JP"/>
+        </w:rPr>
+        <w:t xml:space="preserve">Transactions in Ethereum are being encrypted (signed) using an elliptic curve digital signatures algorithm (ECDSA), which means that the private key holder can generate </w:t>
+      </w:r>
+      <w:r>
+        <w:rPr>
+          <w:rFonts w:eastAsia="Times New Roman" w:cstheme="minorHAnsi"/>
+          <w:shd w:val="clear" w:color="auto" w:fill="FFFFFF"/>
+          <w:lang w:eastAsia="ja-JP"/>
+        </w:rPr>
+        <w:t>and private key’s associated public address (which can also be calculated easily from the private key), can easily verify if those 3 match.</w:t>
+      </w:r>
+    </w:p>
+    <w:p>
+      <w:pPr>
+        <w:bidi w:val="0"/>
+        <w:spacing w:after="0" w:line="240" w:lineRule="auto"/>
+        <w:rPr>
+          <w:rFonts w:eastAsia="Times New Roman" w:cstheme="minorHAnsi"/>
+          <w:shd w:val="clear" w:color="auto" w:fill="FFFFFF"/>
+          <w:lang w:eastAsia="ja-JP"/>
+        </w:rPr>
+      </w:pPr>
+      <w:r>
+        <w:rPr>
+          <w:rFonts w:eastAsia="Times New Roman" w:cstheme="minorHAnsi"/>
+          <w:shd w:val="clear" w:color="auto" w:fill="FFFFFF"/>
+          <w:lang w:eastAsia="ja-JP"/>
+        </w:rPr>
+        <w:t xml:space="preserve">On the contrary, </w:t>
+      </w:r>
+      <w:r>
+        <w:rPr>
+          <w:rFonts w:eastAsia="Times New Roman" w:cstheme="minorHAnsi"/>
+          <w:shd w:val="clear" w:color="auto" w:fill="FFFFFF"/>
+          <w:lang w:eastAsia="ja-JP"/>
+        </w:rPr>
+        <w:t>it</w:t>
+      </w:r>
+      <w:r>
+        <w:rPr>
+          <w:rFonts w:eastAsia="Times New Roman" w:cstheme="minorHAnsi"/>
+          <w:shd w:val="clear" w:color="auto" w:fill="FFFFFF"/>
+          <w:lang w:eastAsia="ja-JP"/>
+        </w:rPr>
+        <w:t xml:space="preserve"> will take the same verifier nearly infinite amount of resources, and some additional d</w:t>
+      </w:r>
+      <w:r>
+        <w:rPr>
+          <w:rFonts w:eastAsia="Times New Roman" w:cstheme="minorHAnsi"/>
+          <w:shd w:val="clear" w:color="auto" w:fill="FFFFFF"/>
+          <w:lang w:eastAsia="ja-JP"/>
+        </w:rPr>
+        <w:t>ata to induce the private key which generated the transaction.</w:t>
+      </w:r>
+    </w:p>
+    <w:p>
+      <w:pPr>
+        <w:bidi w:val="0"/>
+        <w:spacing w:after="0" w:line="240" w:lineRule="auto"/>
+        <w:rPr>
+          <w:rFonts w:ascii="Helvetica" w:eastAsia="Times New Roman" w:hAnsi="Helvetica" w:cs="Times New Roman"/>
+          <w:shd w:val="clear" w:color="auto" w:fill="FFFFFF"/>
+          <w:lang w:eastAsia="ja-JP"/>
+        </w:rPr>
       </w:pPr>
     </w:p>
     <w:p>
@@ -164,7 +537,66 @@
           <w:lang w:eastAsia="ja-JP"/>
         </w:rPr>
       </w:pPr>
-      <w:r>
+    </w:p>
+    <w:p>
+      <w:pPr>
+        <w:jc w:val="right"/>
+        <w:rPr>
+          <w:shd w:val="clear" w:color="auto" w:fill="FFFFFF"/>
+          <w:lang w:eastAsia="ja-JP"/>
+        </w:rPr>
+      </w:pPr>
+      <w:r>
+        <w:rPr>
+          <w:rStyle w:val="30"/>
+        </w:rPr>
+        <w:lastRenderedPageBreak/>
+        <w:t xml:space="preserve">Block and block chain </w:t>
+      </w:r>
+      <w:r>
+        <w:rPr>
+          <w:shd w:val="clear" w:color="auto" w:fill="FFFFFF"/>
+          <w:lang w:eastAsia="ja-JP"/>
+        </w:rPr>
+        <w:t xml:space="preserve">– A block is just a list of transactions bundled together, with some additional meta data. </w:t>
+      </w:r>
+    </w:p>
+    <w:p>
+      <w:pPr>
+        <w:jc w:val="right"/>
+        <w:rPr>
+          <w:shd w:val="clear" w:color="auto" w:fill="FFFFFF"/>
+          <w:lang w:eastAsia="ja-JP"/>
+        </w:rPr>
+      </w:pPr>
+      <w:r>
+        <w:rPr>
+          <w:shd w:val="clear" w:color="auto" w:fill="FFFFFF"/>
+          <w:lang w:eastAsia="ja-JP"/>
+        </w:rPr>
+        <w:t>In the blocks meta-data, hides 3 main components which hold a key rule in Proof-Of-Work block chains.</w:t>
+      </w:r>
+    </w:p>
+    <w:p>
+      <w:pPr>
+        <w:jc w:val="right"/>
+        <w:rPr>
+          <w:shd w:val="clear" w:color="auto" w:fill="FFFFFF"/>
+          <w:lang w:eastAsia="ja-JP"/>
+        </w:rPr>
+      </w:pPr>
+      <w:r>
+        <w:rPr>
+          <w:shd w:val="clear" w:color="auto" w:fill="FFFFFF"/>
+          <w:lang w:eastAsia="ja-JP"/>
+        </w:rPr>
+        <w:t>Nonce – In</w:t>
+      </w:r>
+    </w:p>
+    <w:p>
+      <w:pPr>
+        <w:bidi w:val="0"/>
+        <w:spacing w:after="0" w:line="240" w:lineRule="auto"/>
         <w:rPr>
           <w:rFonts w:ascii="Helvetica" w:eastAsia="Times New Roman" w:hAnsi="Helvetica" w:cs="Times New Roman"/>
           <w:color w:val="666666"/>
@@ -173,564 +605,6 @@
           <w:shd w:val="clear" w:color="auto" w:fill="FFFFFF"/>
           <w:lang w:eastAsia="ja-JP"/>
         </w:rPr>
-        <w:t>Blockchain, the technology beh</w:t>
-      </w:r>
-      <w:r>
-        <w:rPr>
-          <w:rFonts w:ascii="Helvetica" w:eastAsia="Times New Roman" w:hAnsi="Helvetica" w:cs="Times New Roman"/>
-          <w:color w:val="666666"/>
-          <w:sz w:val="21"/>
-          <w:szCs w:val="21"/>
-          <w:shd w:val="clear" w:color="auto" w:fill="FFFFFF"/>
-          <w:lang w:eastAsia="ja-JP"/>
-        </w:rPr>
-        <w:t>ind Bitcoin, Ethereum, and many other crypto-currency systems,</w:t>
-      </w:r>
-      <w:r>
-        <w:rPr>
-          <w:rFonts w:ascii="Helvetica" w:eastAsia="Times New Roman" w:hAnsi="Helvetica" w:cs="Times New Roman"/>
-          <w:color w:val="666666"/>
-          <w:sz w:val="21"/>
-          <w:szCs w:val="21"/>
-          <w:shd w:val="clear" w:color="auto" w:fill="FFFFFF"/>
-          <w:lang w:eastAsia="ja-JP"/>
-        </w:rPr>
-        <w:t xml:space="preserve"> seems to be the driving technology behind the next generation of Internet, also referred to as th</w:t>
-      </w:r>
-      <w:r>
-        <w:rPr>
-          <w:rFonts w:ascii="Helvetica" w:eastAsia="Times New Roman" w:hAnsi="Helvetica" w:cs="Times New Roman"/>
-          <w:color w:val="666666"/>
-          <w:sz w:val="21"/>
-          <w:szCs w:val="21"/>
-          <w:shd w:val="clear" w:color="auto" w:fill="FFFFFF"/>
-          <w:lang w:eastAsia="ja-JP"/>
-        </w:rPr>
-        <w:t>e Decentralized Web</w:t>
-      </w:r>
-      <w:r>
-        <w:rPr>
-          <w:rFonts w:ascii="Helvetica" w:eastAsia="Times New Roman" w:hAnsi="Helvetica" w:cs="Times New Roman"/>
-          <w:color w:val="666666"/>
-          <w:sz w:val="21"/>
-          <w:szCs w:val="21"/>
-          <w:shd w:val="clear" w:color="auto" w:fill="FFFFFF"/>
-          <w:lang w:eastAsia="ja-JP"/>
-        </w:rPr>
-        <w:t>. Blockchain is a novel solution to the age-old human problem of trust. It provides an architecture for so-called trustless trust. It allows us to trust the outputs of the system without trusting any actor within it.</w:t>
-      </w:r>
-    </w:p>
-    <w:p>
-      <w:pPr>
-        <w:bidi w:val="0"/>
-        <w:spacing w:after="0" w:line="240" w:lineRule="auto"/>
-        <w:rPr>
-          <w:rFonts w:ascii="Helvetica" w:eastAsia="Times New Roman" w:hAnsi="Helvetica" w:cs="Times New Roman"/>
-          <w:color w:val="666666"/>
-          <w:sz w:val="21"/>
-          <w:szCs w:val="21"/>
-          <w:shd w:val="clear" w:color="auto" w:fill="FFFFFF"/>
-          <w:lang w:eastAsia="ja-JP"/>
-        </w:rPr>
-      </w:pPr>
-    </w:p>
-    <w:p>
-      <w:pPr>
-        <w:bidi w:val="0"/>
-        <w:spacing w:after="0" w:line="240" w:lineRule="auto"/>
-        <w:rPr>
-          <w:rFonts w:ascii="Helvetica" w:eastAsia="Times New Roman" w:hAnsi="Helvetica" w:cs="Times New Roman"/>
-          <w:color w:val="666666"/>
-          <w:sz w:val="21"/>
-          <w:szCs w:val="21"/>
-          <w:shd w:val="clear" w:color="auto" w:fill="FFFFFF"/>
-          <w:lang w:eastAsia="ja-JP"/>
-        </w:rPr>
-      </w:pPr>
-      <w:r>
-        <w:rPr>
-          <w:rFonts w:ascii="Helvetica" w:eastAsia="Times New Roman" w:hAnsi="Helvetica" w:cs="Times New Roman"/>
-          <w:color w:val="666666"/>
-          <w:sz w:val="21"/>
-          <w:szCs w:val="21"/>
-          <w:shd w:val="clear" w:color="auto" w:fill="FFFFFF"/>
-          <w:lang w:eastAsia="ja-JP"/>
-        </w:rPr>
-        <w:t>A blockchain system is comprised of several key components which appear in defferent variations through out all diffierent blockchain products.</w:t>
-      </w:r>
-    </w:p>
-    <w:p>
-      <w:pPr>
-        <w:bidi w:val="0"/>
-        <w:spacing w:after="0" w:line="240" w:lineRule="auto"/>
-        <w:rPr>
-          <w:rFonts w:ascii="Helvetica" w:eastAsia="Times New Roman" w:hAnsi="Helvetica" w:cs="Times New Roman"/>
-          <w:color w:val="666666"/>
-          <w:sz w:val="21"/>
-          <w:szCs w:val="21"/>
-          <w:shd w:val="clear" w:color="auto" w:fill="FFFFFF"/>
-          <w:lang w:eastAsia="ja-JP"/>
-        </w:rPr>
-      </w:pPr>
-    </w:p>
-    <w:p>
-      <w:pPr>
-        <w:bidi w:val="0"/>
-        <w:spacing w:after="0" w:line="240" w:lineRule="auto"/>
-        <w:rPr>
-          <w:rFonts w:ascii="Helvetica" w:eastAsia="Times New Roman" w:hAnsi="Helvetica" w:cs="Times New Roman"/>
-          <w:color w:val="666666"/>
-          <w:sz w:val="21"/>
-          <w:szCs w:val="21"/>
-          <w:shd w:val="clear" w:color="auto" w:fill="FFFFFF"/>
-          <w:lang w:eastAsia="ja-JP"/>
-        </w:rPr>
-      </w:pPr>
-      <w:r>
-        <w:rPr>
-          <w:rStyle w:val="30"/>
-        </w:rPr>
-        <w:t>Transaction</w:t>
-      </w:r>
-      <w:r>
-        <w:rPr>
-          <w:rFonts w:ascii="Helvetica" w:eastAsia="Times New Roman" w:hAnsi="Helvetica" w:cs="Times New Roman"/>
-          <w:color w:val="666666"/>
-          <w:sz w:val="21"/>
-          <w:szCs w:val="21"/>
-          <w:shd w:val="clear" w:color="auto" w:fill="FFFFFF"/>
-          <w:lang w:eastAsia="ja-JP"/>
-        </w:rPr>
-        <w:t xml:space="preserve"> – A transaction is the basic </w:t>
-      </w:r>
-      <w:r>
-        <w:rPr>
-          <w:rFonts w:ascii="Helvetica" w:eastAsia="Times New Roman" w:hAnsi="Helvetica" w:cs="Times New Roman"/>
-          <w:color w:val="666666"/>
-          <w:sz w:val="21"/>
-          <w:szCs w:val="21"/>
-          <w:shd w:val="clear" w:color="auto" w:fill="FFFFFF"/>
-          <w:lang w:eastAsia="ja-JP"/>
-        </w:rPr>
-        <w:t>message</w:t>
-      </w:r>
-      <w:r>
-        <w:rPr>
-          <w:rFonts w:ascii="Helvetica" w:eastAsia="Times New Roman" w:hAnsi="Helvetica" w:cs="Times New Roman"/>
-          <w:color w:val="666666"/>
-          <w:sz w:val="21"/>
-          <w:szCs w:val="21"/>
-          <w:shd w:val="clear" w:color="auto" w:fill="FFFFFF"/>
-          <w:lang w:eastAsia="ja-JP"/>
-        </w:rPr>
-        <w:t xml:space="preserve"> / action t</w:t>
-      </w:r>
-      <w:r>
-        <w:rPr>
-          <w:rFonts w:ascii="Helvetica" w:eastAsia="Times New Roman" w:hAnsi="Helvetica" w:cs="Times New Roman"/>
-          <w:color w:val="666666"/>
-          <w:sz w:val="21"/>
-          <w:szCs w:val="21"/>
-          <w:shd w:val="clear" w:color="auto" w:fill="FFFFFF"/>
-          <w:lang w:eastAsia="ja-JP"/>
-        </w:rPr>
-        <w:t>hat can be done in the system, it’s comprised of the transaction’s content (in Ethereum: value and/or data) and some meta data.</w:t>
-      </w:r>
-    </w:p>
-    <w:p>
-      <w:pPr>
-        <w:bidi w:val="0"/>
-        <w:spacing w:after="0" w:line="240" w:lineRule="auto"/>
-        <w:rPr>
-          <w:rFonts w:ascii="Helvetica" w:eastAsia="Times New Roman" w:hAnsi="Helvetica" w:cs="Times New Roman"/>
-          <w:color w:val="666666"/>
-          <w:sz w:val="21"/>
-          <w:szCs w:val="21"/>
-          <w:shd w:val="clear" w:color="auto" w:fill="FFFFFF"/>
-          <w:lang w:eastAsia="ja-JP"/>
-        </w:rPr>
-      </w:pPr>
-      <w:r>
-        <w:rPr>
-          <w:rFonts w:ascii="Helvetica" w:eastAsia="Times New Roman" w:hAnsi="Helvetica" w:cs="Times New Roman"/>
-          <w:color w:val="666666"/>
-          <w:sz w:val="21"/>
-          <w:szCs w:val="21"/>
-          <w:shd w:val="clear" w:color="auto" w:fill="FFFFFF"/>
-          <w:lang w:eastAsia="ja-JP"/>
-        </w:rPr>
-        <w:t>The transaction’s content</w:t>
-      </w:r>
-      <w:r>
-        <w:rPr>
-          <w:rFonts w:ascii="Helvetica" w:eastAsia="Times New Roman" w:hAnsi="Helvetica" w:cs="Times New Roman"/>
-          <w:color w:val="666666"/>
-          <w:sz w:val="21"/>
-          <w:szCs w:val="21"/>
-          <w:shd w:val="clear" w:color="auto" w:fill="FFFFFF"/>
-          <w:lang w:eastAsia="ja-JP"/>
-        </w:rPr>
-        <w:t xml:space="preserve"> can vary and can mean a simple transfer of the system’s underlying currency</w:t>
-      </w:r>
-      <w:r>
-        <w:rPr>
-          <w:rFonts w:ascii="Helvetica" w:eastAsia="Times New Roman" w:hAnsi="Helvetica" w:cs="Times New Roman"/>
-          <w:color w:val="666666"/>
-          <w:sz w:val="21"/>
-          <w:szCs w:val="21"/>
-          <w:shd w:val="clear" w:color="auto" w:fill="FFFFFF"/>
-          <w:lang w:eastAsia="ja-JP"/>
-        </w:rPr>
-        <w:t xml:space="preserve"> (content holds value only) </w:t>
-      </w:r>
-      <w:r>
-        <w:rPr>
-          <w:rFonts w:ascii="Helvetica" w:eastAsia="Times New Roman" w:hAnsi="Helvetica" w:cs="Times New Roman"/>
-          <w:color w:val="666666"/>
-          <w:sz w:val="21"/>
-          <w:szCs w:val="21"/>
-          <w:shd w:val="clear" w:color="auto" w:fill="FFFFFF"/>
-          <w:lang w:eastAsia="ja-JP"/>
-        </w:rPr>
-        <w:t>, or more complex meaning like calling some function in the system</w:t>
-      </w:r>
-      <w:r>
-        <w:rPr>
-          <w:rFonts w:ascii="Helvetica" w:eastAsia="Times New Roman" w:hAnsi="Helvetica" w:cs="Times New Roman"/>
-          <w:color w:val="666666"/>
-          <w:sz w:val="21"/>
-          <w:szCs w:val="21"/>
-          <w:shd w:val="clear" w:color="auto" w:fill="FFFFFF"/>
-          <w:lang w:eastAsia="ja-JP"/>
-        </w:rPr>
-        <w:t xml:space="preserve"> (content holds data only).</w:t>
-      </w:r>
-    </w:p>
-    <w:p>
-      <w:pPr>
-        <w:bidi w:val="0"/>
-        <w:spacing w:after="0" w:line="240" w:lineRule="auto"/>
-        <w:rPr>
-          <w:rFonts w:ascii="Helvetica" w:eastAsia="Times New Roman" w:hAnsi="Helvetica" w:cs="Times New Roman"/>
-          <w:color w:val="666666"/>
-          <w:sz w:val="21"/>
-          <w:szCs w:val="21"/>
-          <w:shd w:val="clear" w:color="auto" w:fill="FFFFFF"/>
-          <w:lang w:eastAsia="ja-JP"/>
-        </w:rPr>
-      </w:pPr>
-    </w:p>
-    <w:p>
-      <w:pPr>
-        <w:bidi w:val="0"/>
-        <w:spacing w:after="0" w:line="240" w:lineRule="auto"/>
-        <w:rPr>
-          <w:rFonts w:ascii="Helvetica" w:eastAsia="Times New Roman" w:hAnsi="Helvetica" w:cs="Times New Roman"/>
-          <w:color w:val="666666"/>
-          <w:sz w:val="21"/>
-          <w:szCs w:val="21"/>
-          <w:shd w:val="clear" w:color="auto" w:fill="FFFFFF"/>
-          <w:lang w:eastAsia="ja-JP"/>
-        </w:rPr>
-      </w:pPr>
-      <w:r>
-        <w:rPr>
-          <w:rFonts w:ascii="Helvetica" w:eastAsia="Times New Roman" w:hAnsi="Helvetica" w:cs="Times New Roman"/>
-          <w:color w:val="666666"/>
-          <w:sz w:val="21"/>
-          <w:szCs w:val="21"/>
-          <w:shd w:val="clear" w:color="auto" w:fill="FFFFFF"/>
-          <w:lang w:eastAsia="ja-JP"/>
-        </w:rPr>
-        <w:t>Examples of transaction’s meaning in Ethereum:</w:t>
-      </w:r>
-    </w:p>
-    <w:p>
-      <w:pPr>
-        <w:bidi w:val="0"/>
-        <w:spacing w:after="0" w:line="240" w:lineRule="auto"/>
-        <w:rPr>
-          <w:rFonts w:ascii="Helvetica" w:eastAsia="Times New Roman" w:hAnsi="Helvetica" w:cs="Times New Roman"/>
-          <w:color w:val="666666"/>
-          <w:sz w:val="21"/>
-          <w:szCs w:val="21"/>
-          <w:shd w:val="clear" w:color="auto" w:fill="FFFFFF"/>
-          <w:lang w:eastAsia="ja-JP"/>
-        </w:rPr>
-      </w:pPr>
-      <w:r>
-        <w:rPr>
-          <w:rFonts w:ascii="Helvetica" w:eastAsia="Times New Roman" w:hAnsi="Helvetica" w:cs="Times New Roman"/>
-          <w:color w:val="666666"/>
-          <w:sz w:val="21"/>
-          <w:szCs w:val="21"/>
-          <w:shd w:val="clear" w:color="auto" w:fill="FFFFFF"/>
-          <w:lang w:eastAsia="ja-JP"/>
-        </w:rPr>
-        <w:t>-</w:t>
-      </w:r>
-      <w:r>
-        <w:rPr>
-          <w:rFonts w:ascii="Helvetica" w:eastAsia="Times New Roman" w:hAnsi="Helvetica" w:cs="Times New Roman"/>
-          <w:color w:val="666666"/>
-          <w:sz w:val="21"/>
-          <w:szCs w:val="21"/>
-          <w:shd w:val="clear" w:color="auto" w:fill="FFFFFF"/>
-          <w:lang w:eastAsia="ja-JP"/>
-        </w:rPr>
-        <w:t xml:space="preserve"> </w:t>
-      </w:r>
-      <w:r>
-        <w:rPr>
-          <w:rFonts w:ascii="Helvetica" w:eastAsia="Times New Roman" w:hAnsi="Helvetica" w:cs="Times New Roman"/>
-          <w:color w:val="666666"/>
-          <w:sz w:val="21"/>
-          <w:szCs w:val="21"/>
-          <w:shd w:val="clear" w:color="auto" w:fill="FFFFFF"/>
-          <w:lang w:eastAsia="ja-JP"/>
-        </w:rPr>
-        <w:t>Yuval paid Yonathan 10 ETH</w:t>
-      </w:r>
-    </w:p>
-    <w:p>
-      <w:pPr>
-        <w:bidi w:val="0"/>
-        <w:spacing w:after="0" w:line="240" w:lineRule="auto"/>
-        <w:rPr>
-          <w:rFonts w:ascii="Helvetica" w:eastAsia="Times New Roman" w:hAnsi="Helvetica" w:cs="Times New Roman"/>
-          <w:color w:val="666666"/>
-          <w:sz w:val="21"/>
-          <w:szCs w:val="21"/>
-          <w:shd w:val="clear" w:color="auto" w:fill="FFFFFF"/>
-          <w:lang w:eastAsia="ja-JP"/>
-        </w:rPr>
-      </w:pPr>
-      <w:r>
-        <w:rPr>
-          <w:rFonts w:ascii="Helvetica" w:eastAsia="Times New Roman" w:hAnsi="Helvetica" w:cs="Times New Roman"/>
-          <w:color w:val="666666"/>
-          <w:sz w:val="21"/>
-          <w:szCs w:val="21"/>
-          <w:shd w:val="clear" w:color="auto" w:fill="FFFFFF"/>
-          <w:lang w:eastAsia="ja-JP"/>
-        </w:rPr>
-        <w:t>- Alex called function X with parameter Y in contract which is identified by address 0x123</w:t>
-      </w:r>
-    </w:p>
-    <w:p>
-      <w:pPr>
-        <w:bidi w:val="0"/>
-        <w:spacing w:after="0" w:line="240" w:lineRule="auto"/>
-        <w:rPr>
-          <w:rFonts w:ascii="Helvetica" w:eastAsia="Times New Roman" w:hAnsi="Helvetica" w:cs="Times New Roman"/>
-          <w:color w:val="666666"/>
-          <w:sz w:val="21"/>
-          <w:szCs w:val="21"/>
-          <w:shd w:val="clear" w:color="auto" w:fill="FFFFFF"/>
-          <w:lang w:eastAsia="ja-JP"/>
-        </w:rPr>
-      </w:pPr>
-    </w:p>
-    <w:p>
-      <w:pPr>
-        <w:bidi w:val="0"/>
-        <w:spacing w:after="0" w:line="240" w:lineRule="auto"/>
-        <w:rPr>
-          <w:rFonts w:ascii="Helvetica" w:eastAsia="Times New Roman" w:hAnsi="Helvetica" w:cs="Times New Roman"/>
-          <w:color w:val="666666"/>
-          <w:sz w:val="21"/>
-          <w:szCs w:val="21"/>
-          <w:shd w:val="clear" w:color="auto" w:fill="FFFFFF"/>
-          <w:lang w:eastAsia="ja-JP"/>
-        </w:rPr>
-      </w:pPr>
-      <w:r>
-        <w:rPr>
-          <w:rFonts w:ascii="Helvetica" w:eastAsia="Times New Roman" w:hAnsi="Helvetica" w:cs="Times New Roman"/>
-          <w:color w:val="666666"/>
-          <w:sz w:val="21"/>
-          <w:szCs w:val="21"/>
-          <w:shd w:val="clear" w:color="auto" w:fill="FFFFFF"/>
-          <w:lang w:eastAsia="ja-JP"/>
-        </w:rPr>
-        <w:t>Transactions in Ethereum are being encrypted (signed) using an elliptic curve digital signatures algorithm (ECDSA)</w:t>
-      </w:r>
-      <w:r>
-        <w:rPr>
-          <w:rFonts w:ascii="Helvetica" w:eastAsia="Times New Roman" w:hAnsi="Helvetica" w:cs="Times New Roman"/>
-          <w:color w:val="666666"/>
-          <w:sz w:val="21"/>
-          <w:szCs w:val="21"/>
-          <w:shd w:val="clear" w:color="auto" w:fill="FFFFFF"/>
-          <w:lang w:eastAsia="ja-JP"/>
-        </w:rPr>
-        <w:t>, which</w:t>
-      </w:r>
-      <w:r>
-        <w:rPr>
-          <w:rFonts w:ascii="Helvetica" w:eastAsia="Times New Roman" w:hAnsi="Helvetica" w:cs="Times New Roman"/>
-          <w:color w:val="666666"/>
-          <w:sz w:val="21"/>
-          <w:szCs w:val="21"/>
-          <w:shd w:val="clear" w:color="auto" w:fill="FFFFFF"/>
-          <w:lang w:eastAsia="ja-JP"/>
-        </w:rPr>
-        <w:t xml:space="preserve"> means that the private key holder can generate hash value to some data, and every one that holds the corresponding data, hash value and private key’s associated public address (which can also be calculated easily from the private key), can easily verify if those 3 match.</w:t>
-      </w:r>
-    </w:p>
-    <w:p>
-      <w:pPr>
-        <w:bidi w:val="0"/>
-        <w:spacing w:after="0" w:line="240" w:lineRule="auto"/>
-        <w:rPr>
-          <w:rFonts w:ascii="Helvetica" w:eastAsia="Times New Roman" w:hAnsi="Helvetica" w:cs="Times New Roman"/>
-          <w:color w:val="666666"/>
-          <w:sz w:val="21"/>
-          <w:szCs w:val="21"/>
-          <w:shd w:val="clear" w:color="auto" w:fill="FFFFFF"/>
-          <w:lang w:eastAsia="ja-JP"/>
-        </w:rPr>
-      </w:pPr>
-      <w:r>
-        <w:rPr>
-          <w:rFonts w:ascii="Helvetica" w:eastAsia="Times New Roman" w:hAnsi="Helvetica" w:cs="Times New Roman"/>
-          <w:color w:val="666666"/>
-          <w:sz w:val="21"/>
-          <w:szCs w:val="21"/>
-          <w:shd w:val="clear" w:color="auto" w:fill="FFFFFF"/>
-          <w:lang w:eastAsia="ja-JP"/>
-        </w:rPr>
-        <w:t xml:space="preserve">On the contrary, </w:t>
-      </w:r>
-      <w:r>
-        <w:rPr>
-          <w:rFonts w:ascii="Helvetica" w:eastAsia="Times New Roman" w:hAnsi="Helvetica" w:cs="Times New Roman"/>
-          <w:color w:val="666666"/>
-          <w:sz w:val="21"/>
-          <w:szCs w:val="21"/>
-          <w:shd w:val="clear" w:color="auto" w:fill="FFFFFF"/>
-          <w:lang w:eastAsia="ja-JP"/>
-        </w:rPr>
-        <w:t>it</w:t>
-      </w:r>
-      <w:r>
-        <w:rPr>
-          <w:rFonts w:ascii="Helvetica" w:eastAsia="Times New Roman" w:hAnsi="Helvetica" w:cs="Times New Roman"/>
-          <w:color w:val="666666"/>
-          <w:sz w:val="21"/>
-          <w:szCs w:val="21"/>
-          <w:shd w:val="clear" w:color="auto" w:fill="FFFFFF"/>
-          <w:lang w:eastAsia="ja-JP"/>
-        </w:rPr>
-        <w:t xml:space="preserve"> will take the same verifier nearly infinite amount of resources, and some additional d</w:t>
-      </w:r>
-      <w:r>
-        <w:rPr>
-          <w:rFonts w:ascii="Helvetica" w:eastAsia="Times New Roman" w:hAnsi="Helvetica" w:cs="Times New Roman"/>
-          <w:color w:val="666666"/>
-          <w:sz w:val="21"/>
-          <w:szCs w:val="21"/>
-          <w:shd w:val="clear" w:color="auto" w:fill="FFFFFF"/>
-          <w:lang w:eastAsia="ja-JP"/>
-        </w:rPr>
-        <w:t>ata to induce the private key which generated the transaction.</w:t>
-      </w:r>
-    </w:p>
-    <w:p>
-      <w:pPr>
-        <w:bidi w:val="0"/>
-        <w:spacing w:after="0" w:line="240" w:lineRule="auto"/>
-        <w:rPr>
-          <w:rFonts w:ascii="Helvetica" w:eastAsia="Times New Roman" w:hAnsi="Helvetica" w:cs="Times New Roman"/>
-          <w:color w:val="666666"/>
-          <w:sz w:val="21"/>
-          <w:szCs w:val="21"/>
-          <w:shd w:val="clear" w:color="auto" w:fill="FFFFFF"/>
-          <w:lang w:eastAsia="ja-JP"/>
-        </w:rPr>
-      </w:pPr>
-    </w:p>
-    <w:p>
-      <w:pPr>
-        <w:bidi w:val="0"/>
-        <w:spacing w:after="0" w:line="240" w:lineRule="auto"/>
-        <w:rPr>
-          <w:rFonts w:ascii="Helvetica" w:eastAsia="Times New Roman" w:hAnsi="Helvetica" w:cs="Times New Roman"/>
-          <w:color w:val="666666"/>
-          <w:sz w:val="21"/>
-          <w:szCs w:val="21"/>
-          <w:shd w:val="clear" w:color="auto" w:fill="FFFFFF"/>
-          <w:lang w:eastAsia="ja-JP"/>
-        </w:rPr>
-      </w:pPr>
-    </w:p>
-    <w:p>
-      <w:pPr>
-        <w:jc w:val="right"/>
-        <w:rPr>
-          <w:shd w:val="clear" w:color="auto" w:fill="FFFFFF"/>
-          <w:lang w:eastAsia="ja-JP"/>
-        </w:rPr>
-      </w:pPr>
-      <w:r>
-        <w:rPr>
-          <w:rStyle w:val="30"/>
-        </w:rPr>
-        <w:t xml:space="preserve">Block and block chain </w:t>
-      </w:r>
-      <w:r>
-        <w:rPr>
-          <w:shd w:val="clear" w:color="auto" w:fill="FFFFFF"/>
-          <w:lang w:eastAsia="ja-JP"/>
-        </w:rPr>
-        <w:t xml:space="preserve">– A block is just a list of transactions bundled together, with some additional meta data. </w:t>
-      </w:r>
-    </w:p>
-    <w:p>
-      <w:pPr>
-        <w:jc w:val="right"/>
-        <w:rPr>
-          <w:shd w:val="clear" w:color="auto" w:fill="FFFFFF"/>
-          <w:lang w:eastAsia="ja-JP"/>
-        </w:rPr>
-      </w:pPr>
-      <w:r>
-        <w:rPr>
-          <w:shd w:val="clear" w:color="auto" w:fill="FFFFFF"/>
-          <w:lang w:eastAsia="ja-JP"/>
-        </w:rPr>
-        <w:t>In the blocks meta-data, hides 3 main components which hold a key rule in Proof-Of-Work block chains.</w:t>
-      </w:r>
-    </w:p>
-    <w:p>
-      <w:pPr>
-        <w:jc w:val="right"/>
-        <w:rPr>
-          <w:shd w:val="clear" w:color="auto" w:fill="FFFFFF"/>
-          <w:lang w:eastAsia="ja-JP"/>
-        </w:rPr>
-      </w:pPr>
-      <w:r>
-        <w:rPr>
-          <w:shd w:val="clear" w:color="auto" w:fill="FFFFFF"/>
-          <w:lang w:eastAsia="ja-JP"/>
-        </w:rPr>
-        <w:lastRenderedPageBreak/>
-        <w:t>Nonce – In</w:t>
-      </w:r>
-    </w:p>
-    <w:p>
-      <w:pPr>
-        <w:bidi w:val="0"/>
-        <w:spacing w:after="0" w:line="240" w:lineRule="auto"/>
-        <w:rPr>
-          <w:rFonts w:ascii="Helvetica" w:eastAsia="Times New Roman" w:hAnsi="Helvetica" w:cs="Times New Roman"/>
-          <w:color w:val="666666"/>
-          <w:sz w:val="21"/>
-          <w:szCs w:val="21"/>
-          <w:shd w:val="clear" w:color="auto" w:fill="FFFFFF"/>
-          <w:lang w:eastAsia="ja-JP"/>
-        </w:rPr>
       </w:pPr>
     </w:p>
     <w:p>
@@ -788,8 +662,13 @@
         </w:numPr>
         <w:bidi w:val="0"/>
       </w:pPr>
-      <w:r>
-        <w:t>decentralized app</w:t>
+      <w:proofErr w:type="gramStart"/>
+      <w:r>
+        <w:t>decentralized</w:t>
+      </w:r>
+      <w:proofErr w:type="gramEnd"/>
+      <w:r>
+        <w:t xml:space="preserve"> app</w:t>
       </w:r>
       <w:r>
         <w:t xml:space="preserve"> </w:t>
@@ -817,6 +696,7 @@
         </w:rPr>
         <w:t>A Decentralized Application, or </w:t>
       </w:r>
+      <w:proofErr w:type="spellStart"/>
       <w:r>
         <w:rPr>
           <w:rStyle w:val="a5"/>
@@ -825,6 +705,7 @@
         </w:rPr>
         <w:t>DApp</w:t>
       </w:r>
+      <w:proofErr w:type="spellEnd"/>
       <w:r>
         <w:rPr>
           <w:rFonts w:ascii="Segoe UI" w:hAnsi="Segoe UI" w:cs="Segoe UI"/>
@@ -994,7 +875,23 @@
           <w:rFonts w:ascii="Segoe UI" w:hAnsi="Segoe UI" w:cs="Segoe UI"/>
           <w:color w:val="24292E"/>
         </w:rPr>
-        <w:t>There are many advantages to creating a DApp that a typic</w:t>
+        <w:t xml:space="preserve">There are many advantages to creating a </w:t>
+      </w:r>
+      <w:proofErr w:type="spellStart"/>
+      <w:r>
+        <w:rPr>
+          <w:rFonts w:ascii="Segoe UI" w:hAnsi="Segoe UI" w:cs="Segoe UI"/>
+          <w:color w:val="24292E"/>
+        </w:rPr>
+        <w:t>DApp</w:t>
+      </w:r>
+      <w:proofErr w:type="spellEnd"/>
+      <w:r>
+        <w:rPr>
+          <w:rFonts w:ascii="Segoe UI" w:hAnsi="Segoe UI" w:cs="Segoe UI"/>
+          <w:color w:val="24292E"/>
+        </w:rPr>
+        <w:t xml:space="preserve"> that a typic</w:t>
       </w:r>
       <w:r>
         <w:rPr>
@@ -1026,7 +923,55 @@
           <w:rFonts w:ascii="Segoe UI" w:hAnsi="Segoe UI" w:cs="Segoe UI"/>
           <w:color w:val="24292E"/>
         </w:rPr>
-        <w:t>1) Resiliency: by having the business-logic controlled by a smart contract, a DApp back-end will be fully distributed and managed on a blockchain platform. Unlike deploying an application on a centralized server, a DApp will have no downtime and will continue to persist as long as the platform is still operating.</w:t>
+        <w:t xml:space="preserve">1) Resiliency: by having the business-logic controlled by a smart contract, a </w:t>
+      </w:r>
+      <w:proofErr w:type="spellStart"/>
+      <w:r>
+        <w:rPr>
+          <w:rFonts w:ascii="Segoe UI" w:hAnsi="Segoe UI" w:cs="Segoe UI"/>
+          <w:color w:val="24292E"/>
+        </w:rPr>
+        <w:t>DApp</w:t>
+      </w:r>
+      <w:proofErr w:type="spellEnd"/>
+      <w:r>
+        <w:rPr>
+          <w:rFonts w:ascii="Segoe UI" w:hAnsi="Segoe UI" w:cs="Segoe UI"/>
+          <w:color w:val="24292E"/>
+        </w:rPr>
+        <w:t xml:space="preserve"> back-end will be fully distributed and managed on a </w:t>
+      </w:r>
+      <w:proofErr w:type="spellStart"/>
+      <w:r>
+        <w:rPr>
+          <w:rFonts w:ascii="Segoe UI" w:hAnsi="Segoe UI" w:cs="Segoe UI"/>
+          <w:color w:val="24292E"/>
+        </w:rPr>
+        <w:t>blockchain</w:t>
+      </w:r>
+      <w:proofErr w:type="spellEnd"/>
+      <w:r>
+        <w:rPr>
+          <w:rFonts w:ascii="Segoe UI" w:hAnsi="Segoe UI" w:cs="Segoe UI"/>
+          <w:color w:val="24292E"/>
+        </w:rPr>
+        <w:t xml:space="preserve"> platform. Unlike deploying an application on a centralized server, a </w:t>
+      </w:r>
+      <w:proofErr w:type="spellStart"/>
+      <w:r>
+        <w:rPr>
+          <w:rFonts w:ascii="Segoe UI" w:hAnsi="Segoe UI" w:cs="Segoe UI"/>
+          <w:color w:val="24292E"/>
+        </w:rPr>
+        <w:t>DApp</w:t>
+      </w:r>
+      <w:proofErr w:type="spellEnd"/>
+      <w:r>
+        <w:rPr>
+          <w:rFonts w:ascii="Segoe UI" w:hAnsi="Segoe UI" w:cs="Segoe UI"/>
+          <w:color w:val="24292E"/>
+        </w:rPr>
+        <w:t xml:space="preserve"> will have no downtime and will continue to persist as long as the platform is still operating.</w:t>
       </w:r>
     </w:p>
     <w:p>
@@ -1044,7 +989,87 @@
           <w:rFonts w:ascii="Segoe UI" w:hAnsi="Segoe UI" w:cs="Segoe UI"/>
           <w:color w:val="24292E"/>
         </w:rPr>
-        <w:t>2) Transparency: the on-chain nature of a DApp allows everyone to inspect the code and be more sure about its function. On the same note, any interaction with the the DApp will be stored forever in the blockchain.</w:t>
+        <w:t xml:space="preserve">2) Transparency: the on-chain nature of a </w:t>
+      </w:r>
+      <w:proofErr w:type="spellStart"/>
+      <w:r>
+        <w:rPr>
+          <w:rFonts w:ascii="Segoe UI" w:hAnsi="Segoe UI" w:cs="Segoe UI"/>
+          <w:color w:val="24292E"/>
+        </w:rPr>
+        <w:t>DApp</w:t>
+      </w:r>
+      <w:proofErr w:type="spellEnd"/>
+      <w:r>
+        <w:rPr>
+          <w:rFonts w:ascii="Segoe UI" w:hAnsi="Segoe UI" w:cs="Segoe UI"/>
+          <w:color w:val="24292E"/>
+        </w:rPr>
+        <w:t xml:space="preserve"> allows everyone to inspect the code and be </w:t>
+      </w:r>
+      <w:proofErr w:type="gramStart"/>
+      <w:r>
+        <w:rPr>
+          <w:rFonts w:ascii="Segoe UI" w:hAnsi="Segoe UI" w:cs="Segoe UI"/>
+          <w:color w:val="24292E"/>
+        </w:rPr>
+        <w:t>more sure</w:t>
+      </w:r>
+      <w:proofErr w:type="gramEnd"/>
+      <w:r>
+        <w:rPr>
+          <w:rFonts w:ascii="Segoe UI" w:hAnsi="Segoe UI" w:cs="Segoe UI"/>
+          <w:color w:val="24292E"/>
+        </w:rPr>
+        <w:t xml:space="preserve"> about its function. On the same note, any interaction with the </w:t>
+      </w:r>
+      <w:proofErr w:type="spellStart"/>
+      <w:r>
+        <w:rPr>
+          <w:rFonts w:ascii="Segoe UI" w:hAnsi="Segoe UI" w:cs="Segoe UI"/>
+          <w:color w:val="24292E"/>
+        </w:rPr>
+        <w:t>the</w:t>
+      </w:r>
+      <w:proofErr w:type="spellEnd"/>
+      <w:r>
+        <w:rPr>
+          <w:rFonts w:ascii="Segoe UI" w:hAnsi="Segoe UI" w:cs="Segoe UI"/>
+          <w:color w:val="24292E"/>
+        </w:rPr>
+        <w:t xml:space="preserve"> </w:t>
+      </w:r>
+      <w:proofErr w:type="spellStart"/>
+      <w:r>
+        <w:rPr>
+          <w:rFonts w:ascii="Segoe UI" w:hAnsi="Segoe UI" w:cs="Segoe UI"/>
+          <w:color w:val="24292E"/>
+        </w:rPr>
+        <w:t>DApp</w:t>
+      </w:r>
+      <w:proofErr w:type="spellEnd"/>
+      <w:r>
+        <w:rPr>
+          <w:rFonts w:ascii="Segoe UI" w:hAnsi="Segoe UI" w:cs="Segoe UI"/>
+          <w:color w:val="24292E"/>
+        </w:rPr>
+        <w:t xml:space="preserve"> will be stored forever in the </w:t>
+      </w:r>
+      <w:proofErr w:type="spellStart"/>
+      <w:r>
+        <w:rPr>
+          <w:rFonts w:ascii="Segoe UI" w:hAnsi="Segoe UI" w:cs="Segoe UI"/>
+          <w:color w:val="24292E"/>
+        </w:rPr>
+        <w:t>blockchain</w:t>
+      </w:r>
+      <w:proofErr w:type="spellEnd"/>
+      <w:r>
+        <w:rPr>
+          <w:rFonts w:ascii="Segoe UI" w:hAnsi="Segoe UI" w:cs="Segoe UI"/>
+          <w:color w:val="24292E"/>
+        </w:rPr>
+        <w:t>.</w:t>
       </w:r>
     </w:p>
     <w:p>
@@ -1062,15 +1087,40 @@
           <w:rFonts w:ascii="Segoe UI" w:hAnsi="Segoe UI" w:cs="Segoe UI"/>
           <w:color w:val="24292E"/>
         </w:rPr>
-        <w:t xml:space="preserve">3) Censorship Resistance: as long as a user has access to an Ethereum node (running one if necessary), the user will always be able to interact with a DApp without interference from any centralized control. No service provider, or even </w:t>
-      </w:r>
-      <w:r>
-        <w:rPr>
-          <w:rFonts w:ascii="Segoe UI" w:hAnsi="Segoe UI" w:cs="Segoe UI"/>
-          <w:color w:val="24292E"/>
-        </w:rPr>
         <w:lastRenderedPageBreak/>
-        <w:t>the owner of the smart contract, could alter the code once it is deployed on the network.</w:t>
+        <w:t xml:space="preserve">3) Censorship Resistance: as long as a user has access to an </w:t>
+      </w:r>
+      <w:proofErr w:type="spellStart"/>
+      <w:r>
+        <w:rPr>
+          <w:rFonts w:ascii="Segoe UI" w:hAnsi="Segoe UI" w:cs="Segoe UI"/>
+          <w:color w:val="24292E"/>
+        </w:rPr>
+        <w:t>Ethereum</w:t>
+      </w:r>
+      <w:proofErr w:type="spellEnd"/>
+      <w:r>
+        <w:rPr>
+          <w:rFonts w:ascii="Segoe UI" w:hAnsi="Segoe UI" w:cs="Segoe UI"/>
+          <w:color w:val="24292E"/>
+        </w:rPr>
+        <w:t xml:space="preserve"> node (running one if necessary), the user will always be able to interact with a </w:t>
+      </w:r>
+      <w:proofErr w:type="spellStart"/>
+      <w:r>
+        <w:rPr>
+          <w:rFonts w:ascii="Segoe UI" w:hAnsi="Segoe UI" w:cs="Segoe UI"/>
+          <w:color w:val="24292E"/>
+        </w:rPr>
+        <w:t>DApp</w:t>
+      </w:r>
+      <w:proofErr w:type="spellEnd"/>
+      <w:r>
+        <w:rPr>
+          <w:rFonts w:ascii="Segoe UI" w:hAnsi="Segoe UI" w:cs="Segoe UI"/>
+          <w:color w:val="24292E"/>
+        </w:rPr>
+        <w:t xml:space="preserve"> without interference from any centralized control. No service provider, or even the owner of the smart contract, could alter the code once it is deployed on the network.</w:t>
       </w:r>
     </w:p>
     <w:p>
@@ -1107,7 +1157,23 @@
           <w:rFonts w:ascii="Segoe UI" w:hAnsi="Segoe UI" w:cs="Segoe UI"/>
           <w:color w:val="24292E"/>
         </w:rPr>
-        <w:t>In a DApp, smart contracts are used to store the business logic (program code) and the related state of your application. You can think of a smart contract replacing a server-side (a.k.a. "back end") component in a regular application. This is an oversimplification, of course. One of the main differences is that any computation executed in a smart contract is very expensive and so should be kept as minimal as possible. It is therefore important to identify which aspects of the application need a trusted and decentralized execution platform.</w:t>
+        <w:t xml:space="preserve">In a </w:t>
+      </w:r>
+      <w:proofErr w:type="spellStart"/>
+      <w:r>
+        <w:rPr>
+          <w:rFonts w:ascii="Segoe UI" w:hAnsi="Segoe UI" w:cs="Segoe UI"/>
+          <w:color w:val="24292E"/>
+        </w:rPr>
+        <w:t>DApp</w:t>
+      </w:r>
+      <w:proofErr w:type="spellEnd"/>
+      <w:r>
+        <w:rPr>
+          <w:rFonts w:ascii="Segoe UI" w:hAnsi="Segoe UI" w:cs="Segoe UI"/>
+          <w:color w:val="24292E"/>
+        </w:rPr>
+        <w:t>, smart contracts are used to store the business logic (program code) and the related state of your application. You can think of a smart contract replacing a server-side (a.k.a. "back end") component in a regular application. This is an oversimplification, of course. One of the main differences is that any computation executed in a smart contract is very expensive and so should be kept as minimal as possible. It is therefore important to identify which aspects of the application need a trusted and decentralized execution platform.</w:t>
       </w:r>
     </w:p>
     <w:p>
@@ -1120,12 +1186,21 @@
           <w:color w:val="24292E"/>
         </w:rPr>
       </w:pPr>
-      <w:r>
-        <w:rPr>
-          <w:rFonts w:ascii="Segoe UI" w:hAnsi="Segoe UI" w:cs="Segoe UI"/>
-          <w:color w:val="24292E"/>
-        </w:rPr>
-        <w:t>Ethereum smart contracts allow you to build almost arbitrarily complex architectures in which a network of smart contracts call and pass data between each other, reading and writing their own state variables as they go. We have to add "almost" in our description, because the amount of computation that can be done in one transaction will always be limited to some degree, as specified by the block gas limit. After deploying your smart contract, your business logic could well be used by many other developers in the future.</w:t>
+      <w:proofErr w:type="spellStart"/>
+      <w:r>
+        <w:rPr>
+          <w:rFonts w:ascii="Segoe UI" w:hAnsi="Segoe UI" w:cs="Segoe UI"/>
+          <w:color w:val="24292E"/>
+        </w:rPr>
+        <w:t>Ethereum</w:t>
+      </w:r>
+      <w:proofErr w:type="spellEnd"/>
+      <w:r>
+        <w:rPr>
+          <w:rFonts w:ascii="Segoe UI" w:hAnsi="Segoe UI" w:cs="Segoe UI"/>
+          <w:color w:val="24292E"/>
+        </w:rPr>
+        <w:t xml:space="preserve"> smart contracts allow you to build almost arbitrarily complex architectures in which a network of smart contracts call and pass data between each other, reading and writing their own state variables as they go. We have to add "almost" in our description, because the amount of computation that can be done in one transaction will always be limited to some degree, as specified by the block gas limit. After deploying your smart contract, your business logic could well be used by many other developers in the future.</w:t>
       </w:r>
     </w:p>
     <w:p>
@@ -1161,7 +1236,39 @@
           <w:rFonts w:ascii="Segoe UI" w:hAnsi="Segoe UI" w:cs="Segoe UI"/>
           <w:color w:val="24292E"/>
         </w:rPr>
-        <w:t>The second major consideration of smart contract architecture design is DApp size; a really large monolithic smart contract may cost a lot of gas to deploy and use. Therefore, some applications may choose to have off chain computation and an external data source. Keep in mind, however, that having the core business logic of the DApp be dependent on external data (e.g. from a centralized server) would mean your users will have to trust these external resources.</w:t>
+        <w:t xml:space="preserve">The second major consideration of smart contract architecture design is </w:t>
+      </w:r>
+      <w:proofErr w:type="spellStart"/>
+      <w:r>
+        <w:rPr>
+          <w:rFonts w:ascii="Segoe UI" w:hAnsi="Segoe UI" w:cs="Segoe UI"/>
+          <w:color w:val="24292E"/>
+        </w:rPr>
+        <w:t>DApp</w:t>
+      </w:r>
+      <w:proofErr w:type="spellEnd"/>
+      <w:r>
+        <w:rPr>
+          <w:rFonts w:ascii="Segoe UI" w:hAnsi="Segoe UI" w:cs="Segoe UI"/>
+          <w:color w:val="24292E"/>
+        </w:rPr>
+        <w:t xml:space="preserve"> size; a really large monolithic smart contract may cost a lot of gas to deploy and use. Therefore, some applications may choose to have off chain computation and an external data source. Keep in mind, however, that having the core business logic of the </w:t>
+      </w:r>
+      <w:proofErr w:type="spellStart"/>
+      <w:r>
+        <w:rPr>
+          <w:rFonts w:ascii="Segoe UI" w:hAnsi="Segoe UI" w:cs="Segoe UI"/>
+          <w:color w:val="24292E"/>
+        </w:rPr>
+        <w:t>DApp</w:t>
+      </w:r>
+      <w:proofErr w:type="spellEnd"/>
+      <w:r>
+        <w:rPr>
+          <w:rFonts w:ascii="Segoe UI" w:hAnsi="Segoe UI" w:cs="Segoe UI"/>
+          <w:color w:val="24292E"/>
+        </w:rPr>
+        <w:t xml:space="preserve"> be dependent on external data (e.g. from a centralized server) would mean your users will have to trust these external resources.</w:t>
       </w:r>
     </w:p>
     <w:p>
@@ -1198,7 +1305,95 @@
           <w:rFonts w:ascii="Segoe UI" w:hAnsi="Segoe UI" w:cs="Segoe UI"/>
           <w:color w:val="24292E"/>
         </w:rPr>
-        <w:t>Unlike the business logic of the DApp that requires a developer to understand the EVM and new languages such as Solidity, the client side interface of a DApp can use basic web technologies (HTML, CSS, JavaScript, etc). This allows a traditional web developer to utilize the tools, libraries and frameworks they are familiar with using on a regular basis. Interactions with Ethereum, such as signing messages, sending transactions and key management are often conducted through the web browser, via an extension such as MetaMask.</w:t>
+        <w:t xml:space="preserve">Unlike the business logic of the </w:t>
+      </w:r>
+      <w:proofErr w:type="spellStart"/>
+      <w:r>
+        <w:rPr>
+          <w:rFonts w:ascii="Segoe UI" w:hAnsi="Segoe UI" w:cs="Segoe UI"/>
+          <w:color w:val="24292E"/>
+        </w:rPr>
+        <w:t>DApp</w:t>
+      </w:r>
+      <w:proofErr w:type="spellEnd"/>
+      <w:r>
+        <w:rPr>
+          <w:rFonts w:ascii="Segoe UI" w:hAnsi="Segoe UI" w:cs="Segoe UI"/>
+          <w:color w:val="24292E"/>
+        </w:rPr>
+        <w:t xml:space="preserve"> that requires a developer to understand the EVM and new languages such as Solidity, the client side interface of a </w:t>
+      </w:r>
+      <w:proofErr w:type="spellStart"/>
+      <w:r>
+        <w:rPr>
+          <w:rFonts w:ascii="Segoe UI" w:hAnsi="Segoe UI" w:cs="Segoe UI"/>
+          <w:color w:val="24292E"/>
+        </w:rPr>
+        <w:t>DApp</w:t>
+      </w:r>
+      <w:proofErr w:type="spellEnd"/>
+      <w:r>
+        <w:rPr>
+          <w:rFonts w:ascii="Segoe UI" w:hAnsi="Segoe UI" w:cs="Segoe UI"/>
+          <w:color w:val="24292E"/>
+        </w:rPr>
+        <w:t xml:space="preserve"> can use basic web technologies (HTML, CSS, JavaScript, </w:t>
+      </w:r>
+      <w:proofErr w:type="spellStart"/>
+      <w:r>
+        <w:rPr>
+          <w:rFonts w:ascii="Segoe UI" w:hAnsi="Segoe UI" w:cs="Segoe UI"/>
+          <w:color w:val="24292E"/>
+        </w:rPr>
+        <w:t>etc</w:t>
+      </w:r>
+      <w:proofErr w:type="spellEnd"/>
+      <w:r>
+        <w:rPr>
+          <w:rFonts w:ascii="Segoe UI" w:hAnsi="Segoe UI" w:cs="Segoe UI"/>
+          <w:color w:val="24292E"/>
+        </w:rPr>
+        <w:t xml:space="preserve">). This allows a traditional web developer to utilize the tools, libraries and frameworks they </w:t>
+      </w:r>
+      <w:r>
+        <w:rPr>
+          <w:rFonts w:ascii="Segoe UI" w:hAnsi="Segoe UI" w:cs="Segoe UI"/>
+          <w:color w:val="24292E"/>
+        </w:rPr>
+        <w:lastRenderedPageBreak/>
+        <w:t xml:space="preserve">are familiar with using on a regular basis. Interactions with </w:t>
+      </w:r>
+      <w:proofErr w:type="spellStart"/>
+      <w:r>
+        <w:rPr>
+          <w:rFonts w:ascii="Segoe UI" w:hAnsi="Segoe UI" w:cs="Segoe UI"/>
+          <w:color w:val="24292E"/>
+        </w:rPr>
+        <w:t>Ethereum</w:t>
+      </w:r>
+      <w:proofErr w:type="spellEnd"/>
+      <w:r>
+        <w:rPr>
+          <w:rFonts w:ascii="Segoe UI" w:hAnsi="Segoe UI" w:cs="Segoe UI"/>
+          <w:color w:val="24292E"/>
+        </w:rPr>
+        <w:t xml:space="preserve">, such as signing messages, sending transactions and key management are often conducted through the web browser, via an extension such as </w:t>
+      </w:r>
+      <w:proofErr w:type="spellStart"/>
+      <w:r>
+        <w:rPr>
+          <w:rFonts w:ascii="Segoe UI" w:hAnsi="Segoe UI" w:cs="Segoe UI"/>
+          <w:color w:val="24292E"/>
+        </w:rPr>
+        <w:t>MetaMask</w:t>
+      </w:r>
+      <w:proofErr w:type="spellEnd"/>
+      <w:r>
+        <w:rPr>
+          <w:rFonts w:ascii="Segoe UI" w:hAnsi="Segoe UI" w:cs="Segoe UI"/>
+          <w:color w:val="24292E"/>
+        </w:rPr>
+        <w:t>.</w:t>
       </w:r>
     </w:p>
     <w:p>
@@ -1216,8 +1411,39 @@
           <w:rFonts w:ascii="Segoe UI" w:hAnsi="Segoe UI" w:cs="Segoe UI"/>
           <w:color w:val="24292E"/>
         </w:rPr>
-        <w:lastRenderedPageBreak/>
-        <w:t>The front-end is usually linked to Ethereum via the web3.js Javascript library, which is bundled with the front-end resources and served to a browser by a web server.</w:t>
+        <w:t xml:space="preserve">The front-end is usually linked to </w:t>
+      </w:r>
+      <w:proofErr w:type="spellStart"/>
+      <w:r>
+        <w:rPr>
+          <w:rFonts w:ascii="Segoe UI" w:hAnsi="Segoe UI" w:cs="Segoe UI"/>
+          <w:color w:val="24292E"/>
+        </w:rPr>
+        <w:t>Ethereum</w:t>
+      </w:r>
+      <w:proofErr w:type="spellEnd"/>
+      <w:r>
+        <w:rPr>
+          <w:rFonts w:ascii="Segoe UI" w:hAnsi="Segoe UI" w:cs="Segoe UI"/>
+          <w:color w:val="24292E"/>
+        </w:rPr>
+        <w:t xml:space="preserve"> via the web3.js </w:t>
+      </w:r>
+      <w:proofErr w:type="spellStart"/>
+      <w:r>
+        <w:rPr>
+          <w:rFonts w:ascii="Segoe UI" w:hAnsi="Segoe UI" w:cs="Segoe UI"/>
+          <w:color w:val="24292E"/>
+        </w:rPr>
+        <w:t>Javascript</w:t>
+      </w:r>
+      <w:proofErr w:type="spellEnd"/>
+      <w:r>
+        <w:rPr>
+          <w:rFonts w:ascii="Segoe UI" w:hAnsi="Segoe UI" w:cs="Segoe UI"/>
+          <w:color w:val="24292E"/>
+        </w:rPr>
+        <w:t xml:space="preserve"> library, which is bundled with the front-end resources and served to a browser by a web server.</w:t>
       </w:r>
     </w:p>
     <w:p>
@@ -1254,7 +1480,39 @@
           <w:rFonts w:ascii="Segoe UI" w:hAnsi="Segoe UI" w:cs="Segoe UI"/>
           <w:color w:val="24292E"/>
         </w:rPr>
-        <w:t>Due to high gas costs and the currently low block gas limit, smart contracts are not suited to store or process large amounts of data. Hence, most DApps will utilize off-chain data storage services, meaning they store the bulky data off the Ethereum chain, on a data storage platform.</w:t>
+        <w:t xml:space="preserve">Due to high gas costs and the currently low block gas limit, smart contracts are not suited to store or process large amounts of data. Hence, most </w:t>
+      </w:r>
+      <w:proofErr w:type="spellStart"/>
+      <w:r>
+        <w:rPr>
+          <w:rFonts w:ascii="Segoe UI" w:hAnsi="Segoe UI" w:cs="Segoe UI"/>
+          <w:color w:val="24292E"/>
+        </w:rPr>
+        <w:t>DApps</w:t>
+      </w:r>
+      <w:proofErr w:type="spellEnd"/>
+      <w:r>
+        <w:rPr>
+          <w:rFonts w:ascii="Segoe UI" w:hAnsi="Segoe UI" w:cs="Segoe UI"/>
+          <w:color w:val="24292E"/>
+        </w:rPr>
+        <w:t xml:space="preserve"> will utilize off-chain data storage services, meaning they store the bulky data off the </w:t>
+      </w:r>
+      <w:proofErr w:type="spellStart"/>
+      <w:r>
+        <w:rPr>
+          <w:rFonts w:ascii="Segoe UI" w:hAnsi="Segoe UI" w:cs="Segoe UI"/>
+          <w:color w:val="24292E"/>
+        </w:rPr>
+        <w:t>Ethereum</w:t>
+      </w:r>
+      <w:proofErr w:type="spellEnd"/>
+      <w:r>
+        <w:rPr>
+          <w:rFonts w:ascii="Segoe UI" w:hAnsi="Segoe UI" w:cs="Segoe UI"/>
+          <w:color w:val="24292E"/>
+        </w:rPr>
+        <w:t xml:space="preserve"> chain, on a data storage platform.</w:t>
       </w:r>
     </w:p>
     <w:p>
@@ -1978,6 +2236,7 @@
         <w:bidi w:val="0"/>
       </w:pPr>
       <w:r>
+        <w:lastRenderedPageBreak/>
         <w:t>All parties should send the agreed stakes, values calculated from the parameters in 2.1., to the system.</w:t>
       </w:r>
     </w:p>
@@ -2054,7 +2313,6 @@
         <w:bidi w:val="0"/>
       </w:pPr>
       <w:r>
-        <w:lastRenderedPageBreak/>
         <w:t xml:space="preserve"> </w:t>
       </w:r>
       <w:r>
@@ -2435,11 +2693,16 @@
         </w:numPr>
         <w:bidi w:val="0"/>
       </w:pPr>
+      <w:proofErr w:type="spellStart"/>
       <w:r>
         <w:t>DA</w:t>
       </w:r>
       <w:r>
-        <w:t>pp as a solution</w:t>
+        <w:t>pp</w:t>
+      </w:r>
+      <w:proofErr w:type="spellEnd"/>
+      <w:r>
+        <w:t xml:space="preserve"> as a solution</w:t>
       </w:r>
     </w:p>
     <w:p>
@@ -2452,7 +2715,11 @@
         <w:t xml:space="preserve">Under the assumption </w:t>
       </w:r>
       <w:r>
-        <w:t xml:space="preserve">that 'Ether' or similar crypto-currency maintains value as currency and will eventually become an acceptable form of payment, a decentralized application could provide a solution the minimizes the risks </w:t>
+        <w:t xml:space="preserve">that 'Ether' or similar crypto-currency maintains value as currency and will eventually become an acceptable form of payment, a </w:t>
+      </w:r>
+      <w:r>
+        <w:lastRenderedPageBreak/>
+        <w:t xml:space="preserve">decentralized application could provide a solution the minimizes the risks </w:t>
       </w:r>
       <w:r>
         <w:t xml:space="preserve">in </w:t>
@@ -2498,15 +2765,13 @@
         <w:t xml:space="preserve">. That </w:t>
       </w:r>
       <w:r>
-        <w:t xml:space="preserve">will provide users with immutability of the terms, transparency of the </w:t>
-      </w:r>
-      <w:r>
-        <w:lastRenderedPageBreak/>
-        <w:t xml:space="preserve">package state, </w:t>
-      </w:r>
+        <w:t xml:space="preserve">will provide users with immutability of the terms, transparency of the package state, </w:t>
+      </w:r>
+      <w:proofErr w:type="gramStart"/>
       <w:r>
         <w:t>authentication</w:t>
       </w:r>
+      <w:proofErr w:type="gramEnd"/>
       <w:r>
         <w:t xml:space="preserve"> of the users, decentralization, and consequently trustlessness. A smart design of the contract would allow us to use minimal gas, hence meet requirement 3.1.  </w:t>
       </w:r>
@@ -2566,7 +2831,15 @@
         <w:t>Our</w:t>
       </w:r>
       <w:r>
-        <w:t xml:space="preserve"> Dapp is based on 4</w:t>
+        <w:t xml:space="preserve"> </w:t>
+      </w:r>
+      <w:proofErr w:type="spellStart"/>
+      <w:r>
+        <w:t>Dapp</w:t>
+      </w:r>
+      <w:proofErr w:type="spellEnd"/>
+      <w:r>
+        <w:t xml:space="preserve"> is based on 4</w:t>
       </w:r>
       <w:r>
         <w:t xml:space="preserve"> different</w:t>
@@ -2623,7 +2896,23 @@
           <w:b/>
           <w:bCs/>
         </w:rPr>
-        <w:t>A word about Dapp’s backend architecture</w:t>
+        <w:t xml:space="preserve">A word about </w:t>
+      </w:r>
+      <w:proofErr w:type="spellStart"/>
+      <w:r>
+        <w:rPr>
+          <w:b/>
+          <w:bCs/>
+        </w:rPr>
+        <w:t>Dapp’s</w:t>
+      </w:r>
+      <w:proofErr w:type="spellEnd"/>
+      <w:r>
+        <w:rPr>
+          <w:b/>
+          <w:bCs/>
+        </w:rPr>
+        <w:t xml:space="preserve"> backend architecture</w:t>
       </w:r>
     </w:p>
     <w:p>
@@ -2642,7 +2931,15 @@
         <w:t xml:space="preserve">The beauty of Ethereum based Dapps, is that </w:t>
       </w:r>
       <w:r>
-        <w:t>that although having some choices in tools and languages when developing smart contracts, when moving to production, the choices collapse to one, since every node in the Ethereum network is doing your Dapp’s backend calculations.</w:t>
+        <w:t xml:space="preserve">that although having some choices in tools and languages when developing smart contracts, when moving to production, the choices collapse to one, since every node in the Ethereum network is doing your </w:t>
+      </w:r>
+      <w:proofErr w:type="spellStart"/>
+      <w:r>
+        <w:t>Dapp’s</w:t>
+      </w:r>
+      <w:proofErr w:type="spellEnd"/>
+      <w:r>
+        <w:t xml:space="preserve"> backend calculations.</w:t>
       </w:r>
     </w:p>
     <w:p>
@@ -2666,7 +2963,23 @@
         <w:bidi w:val="0"/>
       </w:pPr>
       <w:r>
-        <w:t>There are quite few languges to choose from which have an EVM (Ethereum Virtual Machines) compilers:</w:t>
+        <w:t xml:space="preserve">There are quite few </w:t>
+      </w:r>
+      <w:proofErr w:type="spellStart"/>
+      <w:r>
+        <w:t>languges</w:t>
+      </w:r>
+      <w:proofErr w:type="spellEnd"/>
+      <w:r>
+        <w:t xml:space="preserve"> to choose from which </w:t>
+      </w:r>
+      <w:proofErr w:type="gramStart"/>
+      <w:r>
+        <w:t>have an EVM (Ethereum Virtual Machines) compilers</w:t>
+      </w:r>
+      <w:proofErr w:type="gramEnd"/>
+      <w:r>
+        <w:t>:</w:t>
       </w:r>
     </w:p>
     <w:p>
@@ -2685,23 +2998,47 @@
         <w:t xml:space="preserve">Every language has its pros and cons, </w:t>
       </w:r>
       <w:r>
-        <w:t>we chose to use solidity based on the fact that its the most commonly used contract language, and its community is the most broad and active.</w:t>
-      </w:r>
-    </w:p>
-    <w:p>
-      <w:pPr>
-        <w:bidi w:val="0"/>
-      </w:pPr>
-      <w:r>
-        <w:t>That was a key factor when using a technology which its main issue is that its still under on-going development and the change rate is very rapid.</w:t>
-      </w:r>
-    </w:p>
-    <w:p>
-      <w:pPr>
-        <w:bidi w:val="0"/>
-      </w:pPr>
-      <w:r>
-        <w:t xml:space="preserve">Moreover, one of Ethereum’s community main guidelines is that, if a change is significant enough, it will be implemented, even with the high cost of </w:t>
+        <w:t xml:space="preserve">we chose to use solidity based on the fact that </w:t>
+      </w:r>
+      <w:proofErr w:type="spellStart"/>
+      <w:r>
+        <w:t>its</w:t>
+      </w:r>
+      <w:proofErr w:type="spellEnd"/>
+      <w:r>
+        <w:t xml:space="preserve"> the most commonly used contract language, and its community is the most broad and active.</w:t>
+      </w:r>
+    </w:p>
+    <w:p>
+      <w:pPr>
+        <w:bidi w:val="0"/>
+      </w:pPr>
+      <w:r>
+        <w:t xml:space="preserve">That was a key factor when using a technology which its main issue is that </w:t>
+      </w:r>
+      <w:proofErr w:type="spellStart"/>
+      <w:r>
+        <w:t>its</w:t>
+      </w:r>
+      <w:proofErr w:type="spellEnd"/>
+      <w:r>
+        <w:t xml:space="preserve"> still under on-going development and the change rate is very rapid.</w:t>
+      </w:r>
+    </w:p>
+    <w:p>
+      <w:pPr>
+        <w:bidi w:val="0"/>
+      </w:pPr>
+      <w:r>
+        <w:t xml:space="preserve">Moreover, one of </w:t>
+      </w:r>
+      <w:proofErr w:type="spellStart"/>
+      <w:r>
+        <w:t>Ethereum’s</w:t>
+      </w:r>
+      <w:proofErr w:type="spellEnd"/>
+      <w:r>
+        <w:t xml:space="preserve"> community main guidelines is that, if a change is significant enough, it will be implemented, even with the high cost of </w:t>
       </w:r>
       <w:r>
         <w:t>backward-</w:t>
@@ -3018,6 +3355,7 @@
         <w:bidi w:val="0"/>
       </w:pPr>
       <w:r>
+        <w:lastRenderedPageBreak/>
         <w:t>Predetermined agreed details:</w:t>
       </w:r>
     </w:p>
@@ -3042,7 +3380,6 @@
         <w:bidi w:val="0"/>
       </w:pPr>
       <w:r>
-        <w:lastRenderedPageBreak/>
         <w:t>-time for all sides to transfer money to the account [units: DAYS]</w:t>
       </w:r>
     </w:p>
@@ -3097,7 +3434,13 @@
         <w:bidi w:val="0"/>
       </w:pPr>
       <w:r>
-        <w:t>The package contract has different beheviour defined under different states it is in.</w:t>
+        <w:t xml:space="preserve">The package contract has different </w:t>
+      </w:r>
+      <w:r>
+        <w:t>behavior</w:t>
+      </w:r>
+      <w:r>
+        <w:t xml:space="preserve"> defined under different states it is in.</w:t>
       </w:r>
     </w:p>
     <w:p>
@@ -3114,10 +3457,22 @@
         <w:t xml:space="preserve">: </w:t>
       </w:r>
       <w:r>
-        <w:t>contract had been created and is witing</w:t>
-      </w:r>
-      <w:r>
-        <w:t xml:space="preserve"> until all sides transferred all their predefined entry-stakes funds.</w:t>
+        <w:t>contract had been created and is w</w:t>
+      </w:r>
+      <w:r>
+        <w:t>a</w:t>
+      </w:r>
+      <w:r>
+        <w:t>iting</w:t>
+      </w:r>
+      <w:r>
+        <w:t xml:space="preserve"> </w:t>
+      </w:r>
+      <w:r>
+        <w:t>for</w:t>
+      </w:r>
+      <w:r>
+        <w:t xml:space="preserve"> all sides transferred all their predefined entry-stakes funds.</w:t>
       </w:r>
       <w:r>
         <w:t xml:space="preserve"> This state is time limited, refunds according to pricing policy.</w:t>
@@ -3237,6 +3592,7 @@
           <w:bCs/>
           <w:u w:val="single"/>
         </w:rPr>
+        <w:lastRenderedPageBreak/>
         <w:t xml:space="preserve">Carrier contract: </w:t>
       </w:r>
     </w:p>
@@ -3253,14 +3609,21 @@
         <w:bidi w:val="0"/>
       </w:pPr>
       <w:r>
-        <w:lastRenderedPageBreak/>
         <w:t xml:space="preserve">As a carrier company manager, we wouldn’t want to have an account which is </w:t>
       </w:r>
       <w:r>
         <w:t>shared</w:t>
       </w:r>
       <w:r>
-        <w:t xml:space="preserve"> to all of our carriers, because this account will need to have enough ether in it for gas, while all of our workers will have access to the account’s private key in order for them to sign a transaction such as a SignPackage() function call</w:t>
+        <w:t xml:space="preserve"> to all of our carriers, because this account will need to have enough ether in it for gas, while all of our workers will have access to the account’s private key in order for them to sign a transaction such as a </w:t>
+      </w:r>
+      <w:proofErr w:type="spellStart"/>
+      <w:r>
+        <w:t>SignPackage</w:t>
+      </w:r>
+      <w:proofErr w:type="spellEnd"/>
+      <w:r>
+        <w:t>() function call</w:t>
       </w:r>
       <w:r>
         <w:t>.</w:t>
@@ -3289,7 +3652,23 @@
         <w:bidi w:val="0"/>
       </w:pPr>
       <w:r>
-        <w:t xml:space="preserve">Carrier contract inherites from an “Ownable” contract (see Helper functions below for details), and his owner can add or remove Ethereum accounts which </w:t>
+        <w:t xml:space="preserve">Carrier contract </w:t>
+      </w:r>
+      <w:proofErr w:type="spellStart"/>
+      <w:r>
+        <w:t>inherites</w:t>
+      </w:r>
+      <w:proofErr w:type="spellEnd"/>
+      <w:r>
+        <w:t xml:space="preserve"> from an “</w:t>
+      </w:r>
+      <w:proofErr w:type="spellStart"/>
+      <w:r>
+        <w:t>Ownable</w:t>
+      </w:r>
+      <w:proofErr w:type="spellEnd"/>
+      <w:r>
+        <w:t xml:space="preserve">” contract (see Helper functions below for details), and his owner can add or remove Ethereum accounts which </w:t>
       </w:r>
       <w:r>
         <w:t>are “approved” workers of that company, the data is saved in the contract’s data. The contract</w:t>
@@ -3298,23 +3677,73 @@
         <w:t xml:space="preserve"> has a f</w:t>
       </w:r>
       <w:r>
-        <w:t>unction SignPackage() which takes 2 parameters – Address of the package that needs to be signed and the “location” string needed by Package’s SignPackage() function.</w:t>
-      </w:r>
-    </w:p>
-    <w:p>
-      <w:pPr>
-        <w:bidi w:val="0"/>
-      </w:pPr>
-      <w:r>
-        <w:t>Carrier contract simply Checks if the callee address was added by the contrat’s owner, and if so, we’ll forward to call to the given package address.</w:t>
-      </w:r>
-    </w:p>
-    <w:p>
-      <w:pPr>
-        <w:bidi w:val="0"/>
-      </w:pPr>
-      <w:r>
-        <w:t>The contract also has a sendFundsToPackage() function which can be called by the contract owner only, and simply transfer funds to the given package address in order to activate it.</w:t>
+        <w:t xml:space="preserve">unction </w:t>
+      </w:r>
+      <w:proofErr w:type="spellStart"/>
+      <w:proofErr w:type="gramStart"/>
+      <w:r>
+        <w:t>SignPackage</w:t>
+      </w:r>
+      <w:proofErr w:type="spellEnd"/>
+      <w:r>
+        <w:t>(</w:t>
+      </w:r>
+      <w:proofErr w:type="gramEnd"/>
+      <w:r>
+        <w:t xml:space="preserve">) which takes 2 parameters – Address of the package that needs to be signed and the “location” string needed by Package’s </w:t>
+      </w:r>
+      <w:proofErr w:type="spellStart"/>
+      <w:r>
+        <w:t>SignPackage</w:t>
+      </w:r>
+      <w:proofErr w:type="spellEnd"/>
+      <w:r>
+        <w:t>() function.</w:t>
+      </w:r>
+    </w:p>
+    <w:p>
+      <w:pPr>
+        <w:bidi w:val="0"/>
+      </w:pPr>
+      <w:r>
+        <w:t xml:space="preserve">Carrier contract simply Checks if the </w:t>
+      </w:r>
+      <w:proofErr w:type="spellStart"/>
+      <w:r>
+        <w:t>callee</w:t>
+      </w:r>
+      <w:proofErr w:type="spellEnd"/>
+      <w:r>
+        <w:t xml:space="preserve"> address was added by the </w:t>
+      </w:r>
+      <w:proofErr w:type="spellStart"/>
+      <w:r>
+        <w:t>contrat’s</w:t>
+      </w:r>
+      <w:proofErr w:type="spellEnd"/>
+      <w:r>
+        <w:t xml:space="preserve"> owner, and if so, we’ll forward to call to the given package address.</w:t>
+      </w:r>
+    </w:p>
+    <w:p>
+      <w:pPr>
+        <w:bidi w:val="0"/>
+      </w:pPr>
+      <w:r>
+        <w:t xml:space="preserve">The contract also has a </w:t>
+      </w:r>
+      <w:proofErr w:type="spellStart"/>
+      <w:proofErr w:type="gramStart"/>
+      <w:r>
+        <w:t>sendFundsToPackage</w:t>
+      </w:r>
+      <w:proofErr w:type="spellEnd"/>
+      <w:r>
+        <w:t>(</w:t>
+      </w:r>
+      <w:proofErr w:type="gramEnd"/>
+      <w:r>
+        <w:t>) function which can be called by the contract owner only, and simply transfer funds to the given package address in order to activate it.</w:t>
       </w:r>
     </w:p>
     <w:p>
@@ -3665,10 +4094,18 @@
         <w:t>Following that, o</w:t>
       </w:r>
       <w:r>
-        <w:t>ne might ask why is that a necessity, the answer to th</w:t>
-      </w:r>
-      <w:r>
-        <w:t>at is based on one of any block</w:t>
+        <w:t xml:space="preserve">ne might ask why </w:t>
+      </w:r>
+      <w:r>
+        <w:lastRenderedPageBreak/>
+        <w:t>is that a necessity, the answer to th</w:t>
+      </w:r>
+      <w:r>
+        <w:t xml:space="preserve">at is based on one of any </w:t>
+      </w:r>
+      <w:proofErr w:type="spellStart"/>
+      <w:r>
+        <w:t>block</w:t>
       </w:r>
       <w:r>
         <w:t>chain</w:t>
@@ -3676,8 +4113,17 @@
       <w:r>
         <w:t>’s</w:t>
       </w:r>
-      <w:r>
-        <w:t xml:space="preserve"> main characaristic –</w:t>
+      <w:proofErr w:type="spellEnd"/>
+      <w:r>
+        <w:t xml:space="preserve"> main </w:t>
+      </w:r>
+      <w:proofErr w:type="spellStart"/>
+      <w:r>
+        <w:t>characaristic</w:t>
+      </w:r>
+      <w:proofErr w:type="spellEnd"/>
+      <w:r>
+        <w:t xml:space="preserve"> –</w:t>
       </w:r>
       <w:r>
         <w:t xml:space="preserve"> consensus.</w:t>
@@ -3699,7 +4145,6 @@
         <w:jc w:val="right"/>
       </w:pPr>
       <w:r>
-        <w:lastRenderedPageBreak/>
         <w:t>The mission of INFURA is to provide the world with secure, stable, robust, balanced, fault tolerant and easily scalable Ethereum node. By doing so, it eliminates a burden for developers to maintain their own infrastructure.</w:t>
       </w:r>
     </w:p>
@@ -3731,7 +4176,39 @@
         <w:jc w:val="right"/>
       </w:pPr>
       <w:r>
-        <w:t>INFURA includes a service layer called ‘Ferryman’ that provides intelligent routing of incoming requests allowing for incoming requests to be directed to Geth, Strato, EthereumH, Nethereum, Parity or any other back-end client that may be optimized for certain operations</w:t>
+        <w:t xml:space="preserve">INFURA includes a service layer called ‘Ferryman’ that provides intelligent routing of incoming requests allowing for incoming requests to be directed to </w:t>
+      </w:r>
+      <w:proofErr w:type="spellStart"/>
+      <w:r>
+        <w:t>Geth</w:t>
+      </w:r>
+      <w:proofErr w:type="spellEnd"/>
+      <w:r>
+        <w:t xml:space="preserve">, </w:t>
+      </w:r>
+      <w:proofErr w:type="spellStart"/>
+      <w:r>
+        <w:t>Strato</w:t>
+      </w:r>
+      <w:proofErr w:type="spellEnd"/>
+      <w:r>
+        <w:t xml:space="preserve">, </w:t>
+      </w:r>
+      <w:proofErr w:type="spellStart"/>
+      <w:r>
+        <w:t>EthereumH</w:t>
+      </w:r>
+      <w:proofErr w:type="spellEnd"/>
+      <w:r>
+        <w:t xml:space="preserve">, </w:t>
+      </w:r>
+      <w:proofErr w:type="spellStart"/>
+      <w:r>
+        <w:t>Nethereum</w:t>
+      </w:r>
+      <w:proofErr w:type="spellEnd"/>
+      <w:r>
+        <w:t>, Parity or any other back-end client that may be optimized for certain operations</w:t>
       </w:r>
       <w:r>
         <w:rPr>
@@ -3745,22 +4222,64 @@
         <w:bidi w:val="0"/>
       </w:pPr>
       <w:r>
-        <w:t>INFURA is available for the Ethe</w:t>
-      </w:r>
-      <w:r>
-        <w:t>reum Mainnet (ETH), and various</w:t>
-      </w:r>
-      <w:r>
-        <w:t xml:space="preserve"> Testnet</w:t>
+        <w:t xml:space="preserve">INFURA is available for the </w:t>
+      </w:r>
+      <w:proofErr w:type="spellStart"/>
+      <w:r>
+        <w:t>Ethe</w:t>
+      </w:r>
+      <w:r>
+        <w:t>reum</w:t>
+      </w:r>
+      <w:proofErr w:type="spellEnd"/>
+      <w:r>
+        <w:t xml:space="preserve"> </w:t>
+      </w:r>
+      <w:proofErr w:type="spellStart"/>
+      <w:r>
+        <w:t>Mainnet</w:t>
+      </w:r>
+      <w:proofErr w:type="spellEnd"/>
+      <w:r>
+        <w:t xml:space="preserve"> (ETH), and various</w:t>
+      </w:r>
+      <w:r>
+        <w:t xml:space="preserve"> </w:t>
+      </w:r>
+      <w:proofErr w:type="spellStart"/>
+      <w:r>
+        <w:t>Testnet</w:t>
       </w:r>
       <w:r>
         <w:t>s</w:t>
       </w:r>
-      <w:r>
-        <w:t xml:space="preserve"> (Morden</w:t>
-      </w:r>
-      <w:r>
-        <w:t>, Ropsten, Rinkeby).</w:t>
+      <w:proofErr w:type="spellEnd"/>
+      <w:r>
+        <w:t xml:space="preserve"> (</w:t>
+      </w:r>
+      <w:proofErr w:type="spellStart"/>
+      <w:r>
+        <w:t>Morden</w:t>
+      </w:r>
+      <w:proofErr w:type="spellEnd"/>
+      <w:r>
+        <w:t xml:space="preserve">, </w:t>
+      </w:r>
+      <w:proofErr w:type="spellStart"/>
+      <w:r>
+        <w:t>Ropsten</w:t>
+      </w:r>
+      <w:proofErr w:type="spellEnd"/>
+      <w:r>
+        <w:t xml:space="preserve">, </w:t>
+      </w:r>
+      <w:proofErr w:type="spellStart"/>
+      <w:r>
+        <w:t>Rinkeby</w:t>
+      </w:r>
+      <w:proofErr w:type="spellEnd"/>
+      <w:r>
+        <w:t>).</w:t>
       </w:r>
     </w:p>
     <w:p>
@@ -3771,7 +4290,15 @@
         </w:rPr>
       </w:pPr>
       <w:r>
-        <w:t>Web3j and truffle offers a built-in support for using infura and other remote nodes through the use of http service class.</w:t>
+        <w:t xml:space="preserve">Web3j and truffle offers a built-in support for using </w:t>
+      </w:r>
+      <w:proofErr w:type="spellStart"/>
+      <w:r>
+        <w:t>infura</w:t>
+      </w:r>
+      <w:proofErr w:type="spellEnd"/>
+      <w:r>
+        <w:t xml:space="preserve"> and other remote nodes through the use of http service class.</w:t>
       </w:r>
     </w:p>
     <w:p>
@@ -3800,15 +4327,24 @@
         <w:bidi w:val="0"/>
       </w:pPr>
       <w:r>
-        <w:t>development process</w:t>
-      </w:r>
-    </w:p>
-    <w:p>
-      <w:pPr>
-        <w:bidi w:val="0"/>
-      </w:pPr>
-      <w:r>
-        <w:t>As any software project, the process involces the usage of different languages, tools and frameworks.</w:t>
+        <w:t>D</w:t>
+      </w:r>
+      <w:r>
+        <w:t>evelopment process</w:t>
+      </w:r>
+    </w:p>
+    <w:p>
+      <w:pPr>
+        <w:bidi w:val="0"/>
+      </w:pPr>
+      <w:r>
+        <w:t>As any soft</w:t>
+      </w:r>
+      <w:r>
+        <w:t>ware project, the process involv</w:t>
+      </w:r>
+      <w:r>
+        <w:t>es the usage of different languages, tools and frameworks.</w:t>
       </w:r>
     </w:p>
     <w:p>
@@ -3828,7 +4364,10 @@
         <w:t xml:space="preserve">5.1. </w:t>
       </w:r>
       <w:r>
-        <w:t>writing smart contracts in solidity</w:t>
+        <w:t>W</w:t>
+      </w:r>
+      <w:r>
+        <w:t>riting smart contracts in solidity</w:t>
       </w:r>
     </w:p>
     <w:p>
@@ -3918,7 +4457,24 @@
           <w:rFonts w:ascii="Helvetica Neue" w:hAnsi="Helvetica Neue"/>
           <w:color w:val="404040"/>
         </w:rPr>
-        <w:t xml:space="preserve">The language data-types are pretty standard and include the known: bool, integer, fixed-point, enum, arrays, strings, etc. </w:t>
+        <w:lastRenderedPageBreak/>
+        <w:t xml:space="preserve">The language data-types are pretty standard and include the known: bool, integer, fixed-point, </w:t>
+      </w:r>
+      <w:proofErr w:type="spellStart"/>
+      <w:r>
+        <w:rPr>
+          <w:rFonts w:ascii="Helvetica Neue" w:hAnsi="Helvetica Neue"/>
+          <w:color w:val="404040"/>
+        </w:rPr>
+        <w:t>enum</w:t>
+      </w:r>
+      <w:proofErr w:type="spellEnd"/>
+      <w:r>
+        <w:rPr>
+          <w:rFonts w:ascii="Helvetica Neue" w:hAnsi="Helvetica Neue"/>
+          <w:color w:val="404040"/>
+        </w:rPr>
+        <w:t xml:space="preserve">, arrays, strings, etc. </w:t>
       </w:r>
     </w:p>
     <w:p>
@@ -3936,8 +4492,23 @@
           <w:rFonts w:ascii="Helvetica Neue" w:hAnsi="Helvetica Neue"/>
           <w:color w:val="404040"/>
         </w:rPr>
-        <w:lastRenderedPageBreak/>
-        <w:t>A new and interesting data type that is worth mentioning is “Address” which holds a 20 byte address value. Address type has a useful member functions such as balance() and transfer().</w:t>
+        <w:t xml:space="preserve">A new and interesting data type that is worth mentioning is “Address” which holds a 20 byte address value. Address type has a useful member functions such as </w:t>
+      </w:r>
+      <w:proofErr w:type="gramStart"/>
+      <w:r>
+        <w:rPr>
+          <w:rFonts w:ascii="Helvetica Neue" w:hAnsi="Helvetica Neue"/>
+          <w:color w:val="404040"/>
+        </w:rPr>
+        <w:t>balance(</w:t>
+      </w:r>
+      <w:proofErr w:type="gramEnd"/>
+      <w:r>
+        <w:rPr>
+          <w:rFonts w:ascii="Helvetica Neue" w:hAnsi="Helvetica Neue"/>
+          <w:color w:val="404040"/>
+        </w:rPr>
+        <w:t>) and transfer().</w:t>
       </w:r>
     </w:p>
     <w:p>
@@ -3973,7 +4544,23 @@
           <w:rFonts w:ascii="Helvetica Neue" w:hAnsi="Helvetica Neue"/>
           <w:color w:val="404040"/>
         </w:rPr>
-        <w:t>Solidity written contracts can be easily compiled using solc.</w:t>
+        <w:t xml:space="preserve">Solidity written contracts can be easily compiled using </w:t>
+      </w:r>
+      <w:proofErr w:type="spellStart"/>
+      <w:r>
+        <w:rPr>
+          <w:rFonts w:ascii="Helvetica Neue" w:hAnsi="Helvetica Neue"/>
+          <w:color w:val="404040"/>
+        </w:rPr>
+        <w:t>solc</w:t>
+      </w:r>
+      <w:proofErr w:type="spellEnd"/>
+      <w:r>
+        <w:rPr>
+          <w:rFonts w:ascii="Helvetica Neue" w:hAnsi="Helvetica Neue"/>
+          <w:color w:val="404040"/>
+        </w:rPr>
+        <w:t>.</w:t>
       </w:r>
     </w:p>
     <w:p>
@@ -4024,17 +4611,10 @@
           <w:szCs w:val="24"/>
           <w:lang w:eastAsia="ja-JP"/>
         </w:rPr>
-        <w:t xml:space="preserve"> development environment, testing framework and asset pipeline for blockchains using the Ethereum Virtual Machine (EVM), aiming to make life as a developer easier. With Truffle, you get:</w:t>
-      </w:r>
-    </w:p>
-    <w:p>
-      <w:pPr>
-        <w:numPr>
-          <w:ilvl w:val="0"/>
-          <w:numId w:val="3"/>
-        </w:numPr>
-        <w:bidi w:val="0"/>
-        <w:spacing w:before="100" w:beforeAutospacing="1" w:after="100" w:afterAutospacing="1" w:line="240" w:lineRule="auto"/>
+        <w:t xml:space="preserve"> development environment, testing framework and asset pipeline for </w:t>
+      </w:r>
+      <w:proofErr w:type="spellStart"/>
+      <w:r>
         <w:rPr>
           <w:rFonts w:ascii="Arial" w:eastAsia="Times New Roman" w:hAnsi="Arial" w:cs="Arial"/>
           <w:color w:val="5E464D"/>
@@ -4042,7 +4622,9 @@
           <w:szCs w:val="24"/>
           <w:lang w:eastAsia="ja-JP"/>
         </w:rPr>
-      </w:pPr>
+        <w:t>blockchains</w:t>
+      </w:r>
+      <w:proofErr w:type="spellEnd"/>
       <w:r>
         <w:rPr>
           <w:rFonts w:ascii="Arial" w:eastAsia="Times New Roman" w:hAnsi="Arial" w:cs="Arial"/>
@@ -4051,17 +4633,10 @@
           <w:szCs w:val="24"/>
           <w:lang w:eastAsia="ja-JP"/>
         </w:rPr>
-        <w:t>Built-in smart contract compilation, linking, deployment and binary management.</w:t>
-      </w:r>
-    </w:p>
-    <w:p>
-      <w:pPr>
-        <w:numPr>
-          <w:ilvl w:val="0"/>
-          <w:numId w:val="3"/>
-        </w:numPr>
-        <w:bidi w:val="0"/>
-        <w:spacing w:before="100" w:beforeAutospacing="1" w:after="100" w:afterAutospacing="1" w:line="240" w:lineRule="auto"/>
+        <w:t xml:space="preserve"> using the </w:t>
+      </w:r>
+      <w:proofErr w:type="spellStart"/>
+      <w:r>
         <w:rPr>
           <w:rFonts w:ascii="Arial" w:eastAsia="Times New Roman" w:hAnsi="Arial" w:cs="Arial"/>
           <w:color w:val="5E464D"/>
@@ -4069,7 +4644,9 @@
           <w:szCs w:val="24"/>
           <w:lang w:eastAsia="ja-JP"/>
         </w:rPr>
-      </w:pPr>
+        <w:t>Ethereum</w:t>
+      </w:r>
+      <w:proofErr w:type="spellEnd"/>
       <w:r>
         <w:rPr>
           <w:rFonts w:ascii="Arial" w:eastAsia="Times New Roman" w:hAnsi="Arial" w:cs="Arial"/>
@@ -4078,7 +4655,7 @@
           <w:szCs w:val="24"/>
           <w:lang w:eastAsia="ja-JP"/>
         </w:rPr>
-        <w:t>Automated contract testing for rapid development.</w:t>
+        <w:t xml:space="preserve"> Virtual Machine (EVM), aiming to make life as a developer easier. With Truffle, you get:</w:t>
       </w:r>
     </w:p>
     <w:p>
@@ -4105,7 +4682,7 @@
           <w:szCs w:val="24"/>
           <w:lang w:eastAsia="ja-JP"/>
         </w:rPr>
-        <w:t>Scriptable, extensible deployment &amp; migrations framework.</w:t>
+        <w:t>Built-in smart contract compilation, linking, deployment and binary management.</w:t>
       </w:r>
     </w:p>
     <w:p>
@@ -4132,7 +4709,7 @@
           <w:szCs w:val="24"/>
           <w:lang w:eastAsia="ja-JP"/>
         </w:rPr>
-        <w:t>Network management for deploying to any number of public &amp; private networks.</w:t>
+        <w:t>Automated contract testing for rapid development.</w:t>
       </w:r>
     </w:p>
     <w:p>
@@ -4159,7 +4736,83 @@
           <w:szCs w:val="24"/>
           <w:lang w:eastAsia="ja-JP"/>
         </w:rPr>
-        <w:t>Package management with EthPM &amp; NPM, using the </w:t>
+        <w:t>Scriptable, extensible deployment &amp; migrations framework.</w:t>
+      </w:r>
+    </w:p>
+    <w:p>
+      <w:pPr>
+        <w:numPr>
+          <w:ilvl w:val="0"/>
+          <w:numId w:val="3"/>
+        </w:numPr>
+        <w:bidi w:val="0"/>
+        <w:spacing w:before="100" w:beforeAutospacing="1" w:after="100" w:afterAutospacing="1" w:line="240" w:lineRule="auto"/>
+        <w:rPr>
+          <w:rFonts w:ascii="Arial" w:eastAsia="Times New Roman" w:hAnsi="Arial" w:cs="Arial"/>
+          <w:color w:val="5E464D"/>
+          <w:sz w:val="24"/>
+          <w:szCs w:val="24"/>
+          <w:lang w:eastAsia="ja-JP"/>
+        </w:rPr>
+      </w:pPr>
+      <w:r>
+        <w:rPr>
+          <w:rFonts w:ascii="Arial" w:eastAsia="Times New Roman" w:hAnsi="Arial" w:cs="Arial"/>
+          <w:color w:val="5E464D"/>
+          <w:sz w:val="24"/>
+          <w:szCs w:val="24"/>
+          <w:lang w:eastAsia="ja-JP"/>
+        </w:rPr>
+        <w:t>Network management for deploying to any number of public &amp; private networks.</w:t>
+      </w:r>
+    </w:p>
+    <w:p>
+      <w:pPr>
+        <w:numPr>
+          <w:ilvl w:val="0"/>
+          <w:numId w:val="3"/>
+        </w:numPr>
+        <w:bidi w:val="0"/>
+        <w:spacing w:before="100" w:beforeAutospacing="1" w:after="100" w:afterAutospacing="1" w:line="240" w:lineRule="auto"/>
+        <w:rPr>
+          <w:rFonts w:ascii="Arial" w:eastAsia="Times New Roman" w:hAnsi="Arial" w:cs="Arial"/>
+          <w:color w:val="5E464D"/>
+          <w:sz w:val="24"/>
+          <w:szCs w:val="24"/>
+          <w:lang w:eastAsia="ja-JP"/>
+        </w:rPr>
+      </w:pPr>
+      <w:r>
+        <w:rPr>
+          <w:rFonts w:ascii="Arial" w:eastAsia="Times New Roman" w:hAnsi="Arial" w:cs="Arial"/>
+          <w:color w:val="5E464D"/>
+          <w:sz w:val="24"/>
+          <w:szCs w:val="24"/>
+          <w:lang w:eastAsia="ja-JP"/>
+        </w:rPr>
+        <w:t xml:space="preserve">Package management with </w:t>
+      </w:r>
+      <w:proofErr w:type="spellStart"/>
+      <w:r>
+        <w:rPr>
+          <w:rFonts w:ascii="Arial" w:eastAsia="Times New Roman" w:hAnsi="Arial" w:cs="Arial"/>
+          <w:color w:val="5E464D"/>
+          <w:sz w:val="24"/>
+          <w:szCs w:val="24"/>
+          <w:lang w:eastAsia="ja-JP"/>
+        </w:rPr>
+        <w:t>EthPM</w:t>
+      </w:r>
+      <w:proofErr w:type="spellEnd"/>
+      <w:r>
+        <w:rPr>
+          <w:rFonts w:ascii="Arial" w:eastAsia="Times New Roman" w:hAnsi="Arial" w:cs="Arial"/>
+          <w:color w:val="5E464D"/>
+          <w:sz w:val="24"/>
+          <w:szCs w:val="24"/>
+          <w:lang w:eastAsia="ja-JP"/>
+        </w:rPr>
+        <w:t xml:space="preserve"> &amp; NPM, using the </w:t>
       </w:r>
       <w:hyperlink r:id="rId8" w:history="1">
         <w:r>
@@ -4281,8 +4934,13 @@
         <w:bidi w:val="0"/>
       </w:pPr>
       <w:r>
-        <w:t>ganache, testnets</w:t>
-      </w:r>
+        <w:t xml:space="preserve">ganache, </w:t>
+      </w:r>
+      <w:proofErr w:type="spellStart"/>
+      <w:r>
+        <w:t>testnets</w:t>
+      </w:r>
+      <w:proofErr w:type="spellEnd"/>
     </w:p>
     <w:p>
       <w:pPr>
@@ -4296,6 +4954,808 @@
       <w:r>
         <w:t>web3, web3j</w:t>
       </w:r>
+    </w:p>
+    <w:p>
+      <w:pPr>
+        <w:bidi w:val="0"/>
+      </w:pPr>
+    </w:p>
+    <w:p>
+      <w:pPr>
+        <w:bidi w:val="0"/>
+      </w:pPr>
+    </w:p>
+    <w:p>
+      <w:pPr>
+        <w:bidi w:val="0"/>
+      </w:pPr>
+    </w:p>
+    <w:p>
+      <w:pPr>
+        <w:pStyle w:val="2"/>
+        <w:bidi w:val="0"/>
+        <w:ind w:left="1440"/>
+      </w:pPr>
+    </w:p>
+    <w:p>
+      <w:pPr>
+        <w:bidi w:val="0"/>
+      </w:pPr>
+    </w:p>
+    <w:p>
+      <w:pPr>
+        <w:pStyle w:val="2"/>
+        <w:numPr>
+          <w:ilvl w:val="1"/>
+          <w:numId w:val="2"/>
+        </w:numPr>
+        <w:bidi w:val="0"/>
+      </w:pPr>
+      <w:r>
+        <w:lastRenderedPageBreak/>
+        <w:t>Developer</w:t>
+      </w:r>
+      <w:r>
+        <w:t xml:space="preserve"> instructions </w:t>
+      </w:r>
+      <w:r>
+        <w:t>–</w:t>
+      </w:r>
+      <w:r>
+        <w:t xml:space="preserve"> README</w:t>
+      </w:r>
+    </w:p>
+    <w:p>
+      <w:pPr>
+        <w:bidi w:val="0"/>
+      </w:pPr>
+    </w:p>
+    <w:p>
+      <w:pPr>
+        <w:bidi w:val="0"/>
+        <w:rPr>
+          <w:b/>
+          <w:bCs/>
+          <w:u w:val="single"/>
+        </w:rPr>
+      </w:pPr>
+      <w:r>
+        <w:rPr>
+          <w:b/>
+          <w:bCs/>
+          <w:u w:val="single"/>
+        </w:rPr>
+        <w:t>Setting up the development environment</w:t>
+      </w:r>
+    </w:p>
+    <w:p>
+      <w:pPr>
+        <w:bidi w:val="0"/>
+      </w:pPr>
+      <w:r>
+        <w:t>There are a few technical requirements. Please install the following:</w:t>
+      </w:r>
+    </w:p>
+    <w:p>
+      <w:pPr>
+        <w:pStyle w:val="a4"/>
+        <w:numPr>
+          <w:ilvl w:val="0"/>
+          <w:numId w:val="3"/>
+        </w:numPr>
+        <w:bidi w:val="0"/>
+      </w:pPr>
+      <w:hyperlink r:id="rId9" w:history="1">
+        <w:r>
+          <w:rPr>
+            <w:rStyle w:val="Hyperlink"/>
+          </w:rPr>
+          <w:t>Node.js v6+ L</w:t>
+        </w:r>
+        <w:r>
+          <w:rPr>
+            <w:rStyle w:val="Hyperlink"/>
+          </w:rPr>
+          <w:t>T</w:t>
+        </w:r>
+        <w:r>
+          <w:rPr>
+            <w:rStyle w:val="Hyperlink"/>
+          </w:rPr>
+          <w:t xml:space="preserve">S and </w:t>
+        </w:r>
+        <w:proofErr w:type="spellStart"/>
+        <w:r>
+          <w:rPr>
+            <w:rStyle w:val="Hyperlink"/>
+          </w:rPr>
+          <w:t>npm</w:t>
+        </w:r>
+        <w:proofErr w:type="spellEnd"/>
+      </w:hyperlink>
+    </w:p>
+    <w:p>
+      <w:pPr>
+        <w:pStyle w:val="a4"/>
+        <w:numPr>
+          <w:ilvl w:val="0"/>
+          <w:numId w:val="3"/>
+        </w:numPr>
+        <w:bidi w:val="0"/>
+      </w:pPr>
+      <w:hyperlink r:id="rId10" w:history="1">
+        <w:proofErr w:type="spellStart"/>
+        <w:r>
+          <w:rPr>
+            <w:rStyle w:val="Hyperlink"/>
+          </w:rPr>
+          <w:t>Git</w:t>
+        </w:r>
+        <w:proofErr w:type="spellEnd"/>
+      </w:hyperlink>
+    </w:p>
+    <w:p>
+      <w:pPr>
+        <w:bidi w:val="0"/>
+      </w:pPr>
+      <w:r>
+        <w:t>Next, install truffle by executing one command in your Node.js console:</w:t>
+      </w:r>
+    </w:p>
+    <w:p>
+      <w:pPr>
+        <w:bidi w:val="0"/>
+        <w:ind w:left="720"/>
+        <w:jc w:val="center"/>
+        <w:rPr>
+          <w:b/>
+          <w:bCs/>
+        </w:rPr>
+      </w:pPr>
+      <w:proofErr w:type="spellStart"/>
+      <w:proofErr w:type="gramStart"/>
+      <w:r>
+        <w:rPr>
+          <w:b/>
+          <w:bCs/>
+        </w:rPr>
+        <w:t>npm</w:t>
+      </w:r>
+      <w:proofErr w:type="spellEnd"/>
+      <w:proofErr w:type="gramEnd"/>
+      <w:r>
+        <w:rPr>
+          <w:b/>
+          <w:bCs/>
+        </w:rPr>
+        <w:t xml:space="preserve"> install –g truffle</w:t>
+      </w:r>
+    </w:p>
+    <w:p>
+      <w:pPr>
+        <w:bidi w:val="0"/>
+      </w:pPr>
+      <w:r>
+        <w:t>To deploy contracts on local block – chain node, for debugging and testing purposes (optional) download and install</w:t>
+      </w:r>
+      <w:r>
+        <w:rPr>
+          <w:b/>
+          <w:bCs/>
+        </w:rPr>
+        <w:t xml:space="preserve"> </w:t>
+      </w:r>
+      <w:hyperlink r:id="rId11" w:history="1">
+        <w:r>
+          <w:rPr>
+            <w:u w:val="single"/>
+          </w:rPr>
+          <w:t>ganache</w:t>
+        </w:r>
+      </w:hyperlink>
+      <w:r>
+        <w:t xml:space="preserve">. </w:t>
+      </w:r>
+    </w:p>
+    <w:p>
+      <w:pPr>
+        <w:bidi w:val="0"/>
+      </w:pPr>
+      <w:r>
+        <w:t xml:space="preserve">For developing the front end side of the application, download and install </w:t>
+      </w:r>
+      <w:hyperlink r:id="rId12" w:history="1">
+        <w:r>
+          <w:rPr>
+            <w:rStyle w:val="Hyperlink"/>
+          </w:rPr>
+          <w:t>android studio</w:t>
+        </w:r>
+      </w:hyperlink>
+      <w:r>
+        <w:t>.</w:t>
+      </w:r>
+    </w:p>
+    <w:p>
+      <w:pPr>
+        <w:bidi w:val="0"/>
+        <w:rPr>
+          <w:b/>
+          <w:bCs/>
+          <w:u w:val="single"/>
+        </w:rPr>
+      </w:pPr>
+      <w:r>
+        <w:rPr>
+          <w:b/>
+          <w:bCs/>
+          <w:u w:val="single"/>
+        </w:rPr>
+        <w:t>Clone project</w:t>
+      </w:r>
+    </w:p>
+    <w:p>
+      <w:pPr>
+        <w:bidi w:val="0"/>
+        <w:jc w:val="center"/>
+        <w:rPr>
+          <w:b/>
+          <w:bCs/>
+        </w:rPr>
+      </w:pPr>
+      <w:proofErr w:type="spellStart"/>
+      <w:proofErr w:type="gramStart"/>
+      <w:r>
+        <w:rPr>
+          <w:b/>
+          <w:bCs/>
+        </w:rPr>
+        <w:t>git</w:t>
+      </w:r>
+      <w:proofErr w:type="spellEnd"/>
+      <w:proofErr w:type="gramEnd"/>
+      <w:r>
+        <w:rPr>
+          <w:b/>
+          <w:bCs/>
+        </w:rPr>
+        <w:t xml:space="preserve"> clone </w:t>
+      </w:r>
+      <w:hyperlink r:id="rId13" w:history="1">
+        <w:r>
+          <w:rPr>
+            <w:rStyle w:val="Hyperlink"/>
+            <w:b/>
+            <w:bCs/>
+          </w:rPr>
+          <w:t>https://github.com/ykurtser/Project2SmartContract.git</w:t>
+        </w:r>
+      </w:hyperlink>
+    </w:p>
+    <w:p>
+      <w:pPr>
+        <w:bidi w:val="0"/>
+      </w:pPr>
+      <w:r>
+        <w:rPr>
+          <w:b/>
+          <w:bCs/>
+          <w:u w:val="single"/>
+        </w:rPr>
+        <w:t>Contract developing, testing and deployment</w:t>
+      </w:r>
+      <w:r>
+        <w:t xml:space="preserve"> </w:t>
+      </w:r>
+    </w:p>
+    <w:p>
+      <w:pPr>
+        <w:bidi w:val="0"/>
+      </w:pPr>
+      <w:r>
+        <w:t xml:space="preserve">In the project directory, navigate </w:t>
+      </w:r>
+      <w:proofErr w:type="gramStart"/>
+      <w:r>
+        <w:t xml:space="preserve">to </w:t>
+      </w:r>
+      <w:r>
+        <w:rPr>
+          <w:b/>
+          <w:bCs/>
+        </w:rPr>
+        <w:t>./</w:t>
+      </w:r>
+      <w:proofErr w:type="gramEnd"/>
+      <w:r>
+        <w:rPr>
+          <w:b/>
+          <w:bCs/>
+        </w:rPr>
+        <w:t>truffle</w:t>
+      </w:r>
+      <w:r>
+        <w:t>.</w:t>
+      </w:r>
+      <w:r>
+        <w:t xml:space="preserve"> This directory contains:</w:t>
+      </w:r>
+    </w:p>
+    <w:p>
+      <w:pPr>
+        <w:pStyle w:val="a4"/>
+        <w:numPr>
+          <w:ilvl w:val="0"/>
+          <w:numId w:val="3"/>
+        </w:numPr>
+        <w:bidi w:val="0"/>
+        <w:rPr>
+          <w:b/>
+          <w:bCs/>
+        </w:rPr>
+      </w:pPr>
+      <w:r>
+        <w:rPr>
+          <w:b/>
+          <w:bCs/>
+        </w:rPr>
+        <w:t xml:space="preserve">Contracts: </w:t>
+      </w:r>
+      <w:r>
+        <w:rPr>
+          <w:b/>
+          <w:bCs/>
+        </w:rPr>
+        <w:t xml:space="preserve"> </w:t>
+      </w:r>
+      <w:r>
+        <w:t>contains the solidity source files for our smart contracts.</w:t>
+      </w:r>
+    </w:p>
+    <w:p>
+      <w:pPr>
+        <w:pStyle w:val="a4"/>
+        <w:numPr>
+          <w:ilvl w:val="0"/>
+          <w:numId w:val="3"/>
+        </w:numPr>
+        <w:bidi w:val="0"/>
+        <w:rPr>
+          <w:b/>
+          <w:bCs/>
+        </w:rPr>
+      </w:pPr>
+      <w:r>
+        <w:rPr>
+          <w:b/>
+          <w:bCs/>
+        </w:rPr>
+        <w:t xml:space="preserve">Migrations: </w:t>
+      </w:r>
+      <w:r>
+        <w:t>Truffle uses a migration system to handle smart contract deployments. The migrations contract is an additional special smart contract that keeps track of changes to avoid unintentional spending.</w:t>
+      </w:r>
+    </w:p>
+    <w:p>
+      <w:pPr>
+        <w:pStyle w:val="a4"/>
+        <w:numPr>
+          <w:ilvl w:val="0"/>
+          <w:numId w:val="3"/>
+        </w:numPr>
+        <w:bidi w:val="0"/>
+        <w:rPr>
+          <w:b/>
+          <w:bCs/>
+        </w:rPr>
+      </w:pPr>
+      <w:r>
+        <w:rPr>
+          <w:b/>
+          <w:bCs/>
+        </w:rPr>
+        <w:t xml:space="preserve">Test: </w:t>
+      </w:r>
+      <w:r>
+        <w:t xml:space="preserve">contains both </w:t>
+      </w:r>
+      <w:proofErr w:type="spellStart"/>
+      <w:r>
+        <w:t>javascript</w:t>
+      </w:r>
+      <w:proofErr w:type="spellEnd"/>
+      <w:r>
+        <w:t xml:space="preserve"> and solidity tests for our contracts</w:t>
+      </w:r>
+    </w:p>
+    <w:p>
+      <w:pPr>
+        <w:pStyle w:val="a4"/>
+        <w:numPr>
+          <w:ilvl w:val="0"/>
+          <w:numId w:val="3"/>
+        </w:numPr>
+        <w:bidi w:val="0"/>
+        <w:rPr>
+          <w:b/>
+          <w:bCs/>
+        </w:rPr>
+      </w:pPr>
+      <w:r>
+        <w:rPr>
+          <w:b/>
+          <w:bCs/>
+        </w:rPr>
+        <w:t xml:space="preserve">Truffle.js: </w:t>
+      </w:r>
+      <w:r>
+        <w:t>a truffle configuration file.</w:t>
+      </w:r>
+    </w:p>
+    <w:p>
+      <w:pPr>
+        <w:bidi w:val="0"/>
+      </w:pPr>
+      <w:r>
+        <w:t xml:space="preserve">Now, for editing or creating new contracts, </w:t>
+      </w:r>
+      <w:r>
+        <w:t xml:space="preserve">go </w:t>
+      </w:r>
+      <w:proofErr w:type="gramStart"/>
+      <w:r>
+        <w:t>to ./</w:t>
+      </w:r>
+      <w:proofErr w:type="gramEnd"/>
+      <w:r>
+        <w:rPr>
+          <w:b/>
+          <w:bCs/>
+        </w:rPr>
+        <w:t>contracts</w:t>
+      </w:r>
+      <w:r>
+        <w:t xml:space="preserve"> and edit .sol files.</w:t>
+      </w:r>
+    </w:p>
+    <w:p>
+      <w:pPr>
+        <w:bidi w:val="0"/>
+      </w:pPr>
+      <w:r>
+        <w:t>To deploy new added contracts, you will have to update ./migrations/2_deploy_contracts.js</w:t>
+      </w:r>
+      <w:r>
+        <w:t xml:space="preserve"> for more details, go to </w:t>
+      </w:r>
+      <w:hyperlink r:id="rId14" w:history="1">
+        <w:r>
+          <w:rPr>
+            <w:rStyle w:val="Hyperlink"/>
+          </w:rPr>
+          <w:t>https://truffleframework.com/docs/truffle/getting-started/running-migrations</w:t>
+        </w:r>
+      </w:hyperlink>
+      <w:r>
+        <w:t>.</w:t>
+      </w:r>
+    </w:p>
+    <w:p>
+      <w:pPr>
+        <w:bidi w:val="0"/>
+      </w:pPr>
+      <w:r>
+        <w:t xml:space="preserve">To deploy project's </w:t>
+      </w:r>
+      <w:proofErr w:type="spellStart"/>
+      <w:r>
+        <w:rPr>
+          <w:b/>
+          <w:bCs/>
+        </w:rPr>
+        <w:t>PackageManager</w:t>
+      </w:r>
+      <w:proofErr w:type="spellEnd"/>
+      <w:r>
+        <w:t xml:space="preserve"> developed by us, run command:</w:t>
+      </w:r>
+    </w:p>
+    <w:p>
+      <w:pPr>
+        <w:bidi w:val="0"/>
+        <w:jc w:val="center"/>
+      </w:pPr>
+      <w:proofErr w:type="gramStart"/>
+      <w:r>
+        <w:t>truffle</w:t>
+      </w:r>
+      <w:proofErr w:type="gramEnd"/>
+      <w:r>
+        <w:t xml:space="preserve"> migrate –reset –network &lt;network name&gt; </w:t>
+      </w:r>
+    </w:p>
+    <w:p>
+      <w:pPr>
+        <w:bidi w:val="0"/>
+      </w:pPr>
+      <w:r>
+        <w:t>T</w:t>
+      </w:r>
+      <w:r>
+        <w:t>he –</w:t>
+      </w:r>
+      <w:r>
+        <w:rPr>
+          <w:b/>
+          <w:bCs/>
+        </w:rPr>
+        <w:t>reset</w:t>
+      </w:r>
+      <w:r>
+        <w:t xml:space="preserve"> flag is for a new deployment of the contract, if not used the migrations contract will allow contract to be deployed only once, to avoid ether spending by mistake.</w:t>
+      </w:r>
+    </w:p>
+    <w:p>
+      <w:pPr>
+        <w:bidi w:val="0"/>
+        <w:rPr>
+          <w:b/>
+          <w:bCs/>
+        </w:rPr>
+      </w:pPr>
+      <w:r>
+        <w:t>The –</w:t>
+      </w:r>
+      <w:r>
+        <w:rPr>
+          <w:b/>
+          <w:bCs/>
+        </w:rPr>
+        <w:t>network</w:t>
+      </w:r>
+      <w:r>
+        <w:t xml:space="preserve"> flag specifies the network contract will be deployed to.</w:t>
+      </w:r>
+      <w:r>
+        <w:t xml:space="preserve"> Truffle provides a system for managing the compilation and deployment artifacts for each network, and does so in a way that simplifies final application deployment.</w:t>
+      </w:r>
+      <w:r>
+        <w:t xml:space="preserve"> </w:t>
+      </w:r>
+      <w:r>
+        <w:rPr>
+          <w:b/>
+          <w:bCs/>
+        </w:rPr>
+        <w:t>The network must be configured in ./truffle.js.</w:t>
+      </w:r>
+      <w:r>
+        <w:rPr>
+          <w:b/>
+          <w:bCs/>
+        </w:rPr>
+        <w:t xml:space="preserve"> </w:t>
+      </w:r>
+      <w:r>
+        <w:t xml:space="preserve"> </w:t>
+      </w:r>
+      <w:proofErr w:type="gramStart"/>
+      <w:r>
+        <w:t>the</w:t>
+      </w:r>
+      <w:proofErr w:type="gramEnd"/>
+      <w:r>
+        <w:t xml:space="preserve"> currently configured networks we have used</w:t>
+      </w:r>
+      <w:r>
+        <w:t xml:space="preserve"> are </w:t>
+      </w:r>
+      <w:r>
+        <w:rPr>
+          <w:b/>
+          <w:bCs/>
+        </w:rPr>
+        <w:t>ganache</w:t>
+      </w:r>
+      <w:r>
+        <w:t xml:space="preserve"> (on local node), </w:t>
+      </w:r>
+      <w:proofErr w:type="spellStart"/>
+      <w:r>
+        <w:rPr>
+          <w:b/>
+          <w:bCs/>
+        </w:rPr>
+        <w:t>rinkeby</w:t>
+      </w:r>
+      <w:proofErr w:type="spellEnd"/>
+      <w:r>
+        <w:t xml:space="preserve"> and </w:t>
+      </w:r>
+      <w:proofErr w:type="spellStart"/>
+      <w:r>
+        <w:rPr>
+          <w:b/>
+          <w:bCs/>
+        </w:rPr>
+        <w:t>ropsten</w:t>
+      </w:r>
+      <w:proofErr w:type="spellEnd"/>
+      <w:r>
+        <w:rPr>
+          <w:b/>
+          <w:bCs/>
+        </w:rPr>
+        <w:t xml:space="preserve">. </w:t>
+      </w:r>
+      <w:r>
+        <w:t xml:space="preserve">For </w:t>
+      </w:r>
+      <w:r>
+        <w:t>more details go to:</w:t>
+      </w:r>
+      <w:r>
+        <w:rPr>
+          <w:b/>
+          <w:bCs/>
+        </w:rPr>
+        <w:t xml:space="preserve"> </w:t>
+      </w:r>
+      <w:hyperlink r:id="rId15" w:history="1">
+        <w:r>
+          <w:rPr>
+            <w:rStyle w:val="Hyperlink"/>
+            <w:b/>
+            <w:bCs/>
+          </w:rPr>
+          <w:t>https://truffleframework.com/docs/truffle/advanced/networks-and-app-deployment</w:t>
+        </w:r>
+      </w:hyperlink>
+    </w:p>
+    <w:p>
+      <w:pPr>
+        <w:jc w:val="right"/>
+      </w:pPr>
+      <w:r>
+        <w:lastRenderedPageBreak/>
+        <w:t>For testing</w:t>
+      </w:r>
+      <w:r>
+        <w:t xml:space="preserve">, all test files should be located in </w:t>
+      </w:r>
+      <w:proofErr w:type="gramStart"/>
+      <w:r>
+        <w:t>the ./</w:t>
+      </w:r>
+      <w:proofErr w:type="gramEnd"/>
+      <w:r>
+        <w:t>test directory. Truffle will only run test files with the following file extensions: .</w:t>
+      </w:r>
+      <w:proofErr w:type="spellStart"/>
+      <w:r>
+        <w:t>js</w:t>
+      </w:r>
+      <w:proofErr w:type="spellEnd"/>
+      <w:r>
+        <w:t>, .</w:t>
+      </w:r>
+      <w:proofErr w:type="spellStart"/>
+      <w:r>
+        <w:t>es</w:t>
+      </w:r>
+      <w:proofErr w:type="spellEnd"/>
+      <w:r>
+        <w:t>, .es6, and .</w:t>
+      </w:r>
+      <w:proofErr w:type="spellStart"/>
+      <w:r>
+        <w:t>jsx</w:t>
+      </w:r>
+      <w:proofErr w:type="spellEnd"/>
+      <w:r>
+        <w:t>, and .sol. All other files are ignored. Run command:</w:t>
+      </w:r>
+    </w:p>
+    <w:p>
+      <w:pPr>
+        <w:bidi w:val="0"/>
+        <w:jc w:val="center"/>
+        <w:rPr>
+          <w:b/>
+          <w:bCs/>
+        </w:rPr>
+      </w:pPr>
+      <w:proofErr w:type="gramStart"/>
+      <w:r>
+        <w:rPr>
+          <w:b/>
+          <w:bCs/>
+        </w:rPr>
+        <w:t>truffle</w:t>
+      </w:r>
+      <w:proofErr w:type="gramEnd"/>
+      <w:r>
+        <w:rPr>
+          <w:b/>
+          <w:bCs/>
+        </w:rPr>
+        <w:t xml:space="preserve"> test .</w:t>
+      </w:r>
+      <w:proofErr w:type="spellStart"/>
+      <w:r>
+        <w:rPr>
+          <w:b/>
+          <w:bCs/>
+        </w:rPr>
+        <w:t>pathToTestFile</w:t>
+      </w:r>
+      <w:proofErr w:type="spellEnd"/>
+      <w:r>
+        <w:rPr>
+          <w:b/>
+          <w:bCs/>
+        </w:rPr>
+        <w:t>/testFile.js –network  &lt;network name&gt;</w:t>
+      </w:r>
+    </w:p>
+    <w:p>
+      <w:pPr>
+        <w:bidi w:val="0"/>
+      </w:pPr>
+      <w:proofErr w:type="gramStart"/>
+      <w:r>
+        <w:t>for</w:t>
+      </w:r>
+      <w:proofErr w:type="gramEnd"/>
+      <w:r>
+        <w:t xml:space="preserve"> more details on testing go to:</w:t>
+      </w:r>
+    </w:p>
+    <w:p>
+      <w:pPr>
+        <w:bidi w:val="0"/>
+        <w:jc w:val="center"/>
+      </w:pPr>
+      <w:hyperlink r:id="rId16" w:history="1">
+        <w:r>
+          <w:rPr>
+            <w:rStyle w:val="Hyperlink"/>
+          </w:rPr>
+          <w:t>https://truffleframework.com/docs/truffle/testing/writing-tests-in-javascript</w:t>
+        </w:r>
+      </w:hyperlink>
+      <w:bookmarkStart w:id="0" w:name="_GoBack"/>
+      <w:bookmarkEnd w:id="0"/>
+    </w:p>
+    <w:p>
+      <w:pPr>
+        <w:bidi w:val="0"/>
+        <w:jc w:val="center"/>
+      </w:pPr>
+    </w:p>
+    <w:p>
+      <w:pPr>
+        <w:bidi w:val="0"/>
+        <w:jc w:val="center"/>
+      </w:pPr>
+    </w:p>
+    <w:p>
+      <w:pPr>
+        <w:bidi w:val="0"/>
+      </w:pPr>
+      <w:r>
+        <w:t xml:space="preserve"> </w:t>
+      </w:r>
+    </w:p>
+    <w:p>
+      <w:pPr>
+        <w:bidi w:val="0"/>
+      </w:pPr>
+    </w:p>
+    <w:p>
+      <w:pPr>
+        <w:bidi w:val="0"/>
+      </w:pPr>
     </w:p>
     <w:p>
       <w:pPr>
@@ -4662,6 +6122,119 @@
     </w:lvl>
   </w:abstractNum>
   <w:abstractNum w:abstractNumId="2" w15:restartNumberingAfterBreak="0">
+    <w:nsid w:val="248073FA"/>
+    <w:multiLevelType w:val="hybridMultilevel"/>
+    <w:tmpl w:val="1A6E7894"/>
+    <w:lvl w:ilvl="0" w:tplc="C1DE12AE">
+      <w:start w:val="5"/>
+      <w:numFmt w:val="bullet"/>
+      <w:lvlText w:val=""/>
+      <w:lvlJc w:val="left"/>
+      <w:pPr>
+        <w:ind w:left="720" w:hanging="360"/>
+      </w:pPr>
+      <w:rPr>
+        <w:rFonts w:ascii="Wingdings" w:eastAsiaTheme="minorHAnsi" w:hAnsi="Wingdings" w:cstheme="minorBidi" w:hint="default"/>
+      </w:rPr>
+    </w:lvl>
+    <w:lvl w:ilvl="1" w:tplc="04090003" w:tentative="1">
+      <w:start w:val="1"/>
+      <w:numFmt w:val="bullet"/>
+      <w:lvlText w:val="o"/>
+      <w:lvlJc w:val="left"/>
+      <w:pPr>
+        <w:ind w:left="1440" w:hanging="360"/>
+      </w:pPr>
+      <w:rPr>
+        <w:rFonts w:ascii="Courier New" w:hAnsi="Courier New" w:cs="Courier New" w:hint="default"/>
+      </w:rPr>
+    </w:lvl>
+    <w:lvl w:ilvl="2" w:tplc="04090005" w:tentative="1">
+      <w:start w:val="1"/>
+      <w:numFmt w:val="bullet"/>
+      <w:lvlText w:val=""/>
+      <w:lvlJc w:val="left"/>
+      <w:pPr>
+        <w:ind w:left="2160" w:hanging="360"/>
+      </w:pPr>
+      <w:rPr>
+        <w:rFonts w:ascii="Wingdings" w:hAnsi="Wingdings" w:hint="default"/>
+      </w:rPr>
+    </w:lvl>
+    <w:lvl w:ilvl="3" w:tplc="04090001" w:tentative="1">
+      <w:start w:val="1"/>
+      <w:numFmt w:val="bullet"/>
+      <w:lvlText w:val=""/>
+      <w:lvlJc w:val="left"/>
+      <w:pPr>
+        <w:ind w:left="2880" w:hanging="360"/>
+      </w:pPr>
+      <w:rPr>
+        <w:rFonts w:ascii="Symbol" w:hAnsi="Symbol" w:hint="default"/>
+      </w:rPr>
+    </w:lvl>
+    <w:lvl w:ilvl="4" w:tplc="04090003" w:tentative="1">
+      <w:start w:val="1"/>
+      <w:numFmt w:val="bullet"/>
+      <w:lvlText w:val="o"/>
+      <w:lvlJc w:val="left"/>
+      <w:pPr>
+        <w:ind w:left="3600" w:hanging="360"/>
+      </w:pPr>
+      <w:rPr>
+        <w:rFonts w:ascii="Courier New" w:hAnsi="Courier New" w:cs="Courier New" w:hint="default"/>
+      </w:rPr>
+    </w:lvl>
+    <w:lvl w:ilvl="5" w:tplc="04090005" w:tentative="1">
+      <w:start w:val="1"/>
+      <w:numFmt w:val="bullet"/>
+      <w:lvlText w:val=""/>
+      <w:lvlJc w:val="left"/>
+      <w:pPr>
+        <w:ind w:left="4320" w:hanging="360"/>
+      </w:pPr>
+      <w:rPr>
+        <w:rFonts w:ascii="Wingdings" w:hAnsi="Wingdings" w:hint="default"/>
+      </w:rPr>
+    </w:lvl>
+    <w:lvl w:ilvl="6" w:tplc="04090001" w:tentative="1">
+      <w:start w:val="1"/>
+      <w:numFmt w:val="bullet"/>
+      <w:lvlText w:val=""/>
+      <w:lvlJc w:val="left"/>
+      <w:pPr>
+        <w:ind w:left="5040" w:hanging="360"/>
+      </w:pPr>
+      <w:rPr>
+        <w:rFonts w:ascii="Symbol" w:hAnsi="Symbol" w:hint="default"/>
+      </w:rPr>
+    </w:lvl>
+    <w:lvl w:ilvl="7" w:tplc="04090003" w:tentative="1">
+      <w:start w:val="1"/>
+      <w:numFmt w:val="bullet"/>
+      <w:lvlText w:val="o"/>
+      <w:lvlJc w:val="left"/>
+      <w:pPr>
+        <w:ind w:left="5760" w:hanging="360"/>
+      </w:pPr>
+      <w:rPr>
+        <w:rFonts w:ascii="Courier New" w:hAnsi="Courier New" w:cs="Courier New" w:hint="default"/>
+      </w:rPr>
+    </w:lvl>
+    <w:lvl w:ilvl="8" w:tplc="04090005" w:tentative="1">
+      <w:start w:val="1"/>
+      <w:numFmt w:val="bullet"/>
+      <w:lvlText w:val=""/>
+      <w:lvlJc w:val="left"/>
+      <w:pPr>
+        <w:ind w:left="6480" w:hanging="360"/>
+      </w:pPr>
+      <w:rPr>
+        <w:rFonts w:ascii="Wingdings" w:hAnsi="Wingdings" w:hint="default"/>
+      </w:rPr>
+    </w:lvl>
+  </w:abstractNum>
+  <w:abstractNum w:abstractNumId="3" w15:restartNumberingAfterBreak="0">
     <w:nsid w:val="2D137025"/>
     <w:multiLevelType w:val="hybridMultilevel"/>
     <w:tmpl w:val="F23227CA"/>
@@ -4750,7 +6323,7 @@
       </w:pPr>
     </w:lvl>
   </w:abstractNum>
-  <w:abstractNum w:abstractNumId="3" w15:restartNumberingAfterBreak="0">
+  <w:abstractNum w:abstractNumId="4" w15:restartNumberingAfterBreak="0">
     <w:nsid w:val="36CD2400"/>
     <w:multiLevelType w:val="multilevel"/>
     <w:tmpl w:val="B8481D20"/>
@@ -4899,7 +6472,7 @@
       </w:rPr>
     </w:lvl>
   </w:abstractNum>
-  <w:abstractNum w:abstractNumId="4" w15:restartNumberingAfterBreak="0">
+  <w:abstractNum w:abstractNumId="5" w15:restartNumberingAfterBreak="0">
     <w:nsid w:val="435F546A"/>
     <w:multiLevelType w:val="hybridMultilevel"/>
     <w:tmpl w:val="55B6BBFA"/>
@@ -5039,7 +6612,7 @@
       </w:rPr>
     </w:lvl>
   </w:abstractNum>
-  <w:abstractNum w:abstractNumId="5" w15:restartNumberingAfterBreak="0">
+  <w:abstractNum w:abstractNumId="6" w15:restartNumberingAfterBreak="0">
     <w:nsid w:val="54F62604"/>
     <w:multiLevelType w:val="multilevel"/>
     <w:tmpl w:val="5FBC1636"/>
@@ -5160,7 +6733,156 @@
       </w:rPr>
     </w:lvl>
   </w:abstractNum>
-  <w:abstractNum w:abstractNumId="6" w15:restartNumberingAfterBreak="0">
+  <w:abstractNum w:abstractNumId="7" w15:restartNumberingAfterBreak="0">
+    <w:nsid w:val="5D2D4282"/>
+    <w:multiLevelType w:val="multilevel"/>
+    <w:tmpl w:val="884C2F8E"/>
+    <w:lvl w:ilvl="0">
+      <w:start w:val="1"/>
+      <w:numFmt w:val="bullet"/>
+      <w:lvlText w:val=""/>
+      <w:lvlJc w:val="left"/>
+      <w:pPr>
+        <w:tabs>
+          <w:tab w:val="num" w:pos="720"/>
+        </w:tabs>
+        <w:ind w:left="720" w:hanging="360"/>
+      </w:pPr>
+      <w:rPr>
+        <w:rFonts w:ascii="Symbol" w:hAnsi="Symbol" w:hint="default"/>
+        <w:sz w:val="20"/>
+      </w:rPr>
+    </w:lvl>
+    <w:lvl w:ilvl="1" w:tentative="1">
+      <w:start w:val="1"/>
+      <w:numFmt w:val="bullet"/>
+      <w:lvlText w:val="o"/>
+      <w:lvlJc w:val="left"/>
+      <w:pPr>
+        <w:tabs>
+          <w:tab w:val="num" w:pos="1440"/>
+        </w:tabs>
+        <w:ind w:left="1440" w:hanging="360"/>
+      </w:pPr>
+      <w:rPr>
+        <w:rFonts w:ascii="Courier New" w:hAnsi="Courier New" w:hint="default"/>
+        <w:sz w:val="20"/>
+      </w:rPr>
+    </w:lvl>
+    <w:lvl w:ilvl="2" w:tentative="1">
+      <w:start w:val="1"/>
+      <w:numFmt w:val="bullet"/>
+      <w:lvlText w:val=""/>
+      <w:lvlJc w:val="left"/>
+      <w:pPr>
+        <w:tabs>
+          <w:tab w:val="num" w:pos="2160"/>
+        </w:tabs>
+        <w:ind w:left="2160" w:hanging="360"/>
+      </w:pPr>
+      <w:rPr>
+        <w:rFonts w:ascii="Wingdings" w:hAnsi="Wingdings" w:hint="default"/>
+        <w:sz w:val="20"/>
+      </w:rPr>
+    </w:lvl>
+    <w:lvl w:ilvl="3" w:tentative="1">
+      <w:start w:val="1"/>
+      <w:numFmt w:val="bullet"/>
+      <w:lvlText w:val=""/>
+      <w:lvlJc w:val="left"/>
+      <w:pPr>
+        <w:tabs>
+          <w:tab w:val="num" w:pos="2880"/>
+        </w:tabs>
+        <w:ind w:left="2880" w:hanging="360"/>
+      </w:pPr>
+      <w:rPr>
+        <w:rFonts w:ascii="Wingdings" w:hAnsi="Wingdings" w:hint="default"/>
+        <w:sz w:val="20"/>
+      </w:rPr>
+    </w:lvl>
+    <w:lvl w:ilvl="4" w:tentative="1">
+      <w:start w:val="1"/>
+      <w:numFmt w:val="bullet"/>
+      <w:lvlText w:val=""/>
+      <w:lvlJc w:val="left"/>
+      <w:pPr>
+        <w:tabs>
+          <w:tab w:val="num" w:pos="3600"/>
+        </w:tabs>
+        <w:ind w:left="3600" w:hanging="360"/>
+      </w:pPr>
+      <w:rPr>
+        <w:rFonts w:ascii="Wingdings" w:hAnsi="Wingdings" w:hint="default"/>
+        <w:sz w:val="20"/>
+      </w:rPr>
+    </w:lvl>
+    <w:lvl w:ilvl="5" w:tentative="1">
+      <w:start w:val="1"/>
+      <w:numFmt w:val="bullet"/>
+      <w:lvlText w:val=""/>
+      <w:lvlJc w:val="left"/>
+      <w:pPr>
+        <w:tabs>
+          <w:tab w:val="num" w:pos="4320"/>
+        </w:tabs>
+        <w:ind w:left="4320" w:hanging="360"/>
+      </w:pPr>
+      <w:rPr>
+        <w:rFonts w:ascii="Wingdings" w:hAnsi="Wingdings" w:hint="default"/>
+        <w:sz w:val="20"/>
+      </w:rPr>
+    </w:lvl>
+    <w:lvl w:ilvl="6" w:tentative="1">
+      <w:start w:val="1"/>
+      <w:numFmt w:val="bullet"/>
+      <w:lvlText w:val=""/>
+      <w:lvlJc w:val="left"/>
+      <w:pPr>
+        <w:tabs>
+          <w:tab w:val="num" w:pos="5040"/>
+        </w:tabs>
+        <w:ind w:left="5040" w:hanging="360"/>
+      </w:pPr>
+      <w:rPr>
+        <w:rFonts w:ascii="Wingdings" w:hAnsi="Wingdings" w:hint="default"/>
+        <w:sz w:val="20"/>
+      </w:rPr>
+    </w:lvl>
+    <w:lvl w:ilvl="7" w:tentative="1">
+      <w:start w:val="1"/>
+      <w:numFmt w:val="bullet"/>
+      <w:lvlText w:val=""/>
+      <w:lvlJc w:val="left"/>
+      <w:pPr>
+        <w:tabs>
+          <w:tab w:val="num" w:pos="5760"/>
+        </w:tabs>
+        <w:ind w:left="5760" w:hanging="360"/>
+      </w:pPr>
+      <w:rPr>
+        <w:rFonts w:ascii="Wingdings" w:hAnsi="Wingdings" w:hint="default"/>
+        <w:sz w:val="20"/>
+      </w:rPr>
+    </w:lvl>
+    <w:lvl w:ilvl="8" w:tentative="1">
+      <w:start w:val="1"/>
+      <w:numFmt w:val="bullet"/>
+      <w:lvlText w:val=""/>
+      <w:lvlJc w:val="left"/>
+      <w:pPr>
+        <w:tabs>
+          <w:tab w:val="num" w:pos="6480"/>
+        </w:tabs>
+        <w:ind w:left="6480" w:hanging="360"/>
+      </w:pPr>
+      <w:rPr>
+        <w:rFonts w:ascii="Wingdings" w:hAnsi="Wingdings" w:hint="default"/>
+        <w:sz w:val="20"/>
+      </w:rPr>
+    </w:lvl>
+  </w:abstractNum>
+  <w:abstractNum w:abstractNumId="8" w15:restartNumberingAfterBreak="0">
     <w:nsid w:val="6661586F"/>
     <w:multiLevelType w:val="multilevel"/>
     <w:tmpl w:val="CAFA5A04"/>
@@ -5309,7 +7031,7 @@
       </w:rPr>
     </w:lvl>
   </w:abstractNum>
-  <w:abstractNum w:abstractNumId="7" w15:restartNumberingAfterBreak="0">
+  <w:abstractNum w:abstractNumId="9" w15:restartNumberingAfterBreak="0">
     <w:nsid w:val="6D5D537D"/>
     <w:multiLevelType w:val="multilevel"/>
     <w:tmpl w:val="6A92C4D8"/>
@@ -5430,7 +7152,7 @@
       </w:rPr>
     </w:lvl>
   </w:abstractNum>
-  <w:abstractNum w:abstractNumId="8" w15:restartNumberingAfterBreak="0">
+  <w:abstractNum w:abstractNumId="10" w15:restartNumberingAfterBreak="0">
     <w:nsid w:val="7C3429FB"/>
     <w:multiLevelType w:val="hybridMultilevel"/>
     <w:tmpl w:val="2EC80200"/>
@@ -5520,31 +7242,37 @@
     </w:lvl>
   </w:abstractNum>
   <w:num w:numId="1">
-    <w:abstractNumId w:val="2"/>
+    <w:abstractNumId w:val="3"/>
   </w:num>
   <w:num w:numId="2">
-    <w:abstractNumId w:val="7"/>
+    <w:abstractNumId w:val="9"/>
   </w:num>
   <w:num w:numId="3">
-    <w:abstractNumId w:val="3"/>
+    <w:abstractNumId w:val="4"/>
   </w:num>
   <w:num w:numId="4">
-    <w:abstractNumId w:val="4"/>
+    <w:abstractNumId w:val="5"/>
   </w:num>
   <w:num w:numId="5">
     <w:abstractNumId w:val="0"/>
   </w:num>
   <w:num w:numId="6">
-    <w:abstractNumId w:val="8"/>
+    <w:abstractNumId w:val="10"/>
   </w:num>
   <w:num w:numId="7">
     <w:abstractNumId w:val="1"/>
   </w:num>
   <w:num w:numId="8">
-    <w:abstractNumId w:val="5"/>
+    <w:abstractNumId w:val="6"/>
   </w:num>
   <w:num w:numId="9">
-    <w:abstractNumId w:val="6"/>
+    <w:abstractNumId w:val="8"/>
+  </w:num>
+  <w:num w:numId="10">
+    <w:abstractNumId w:val="7"/>
+  </w:num>
+  <w:num w:numId="11">
+    <w:abstractNumId w:val="2"/>
   </w:num>
 </w:numbering>
 </file>
@@ -6151,7 +7879,6 @@
     <w:name w:val="Hyperlink"/>
     <w:basedOn w:val="a0"/>
     <w:uiPriority w:val="99"/>
-    <w:semiHidden/>
     <w:unhideWhenUsed/>
     <w:rsid w:val="009D422D"/>
     <w:rPr>
@@ -6211,6 +7938,31 @@
     <w:rPr>
       <w:i/>
       <w:iCs/>
+    </w:rPr>
+  </w:style>
+  <w:style w:type="character" w:styleId="FollowedHyperlink">
+    <w:name w:val="FollowedHyperlink"/>
+    <w:basedOn w:val="a0"/>
+    <w:uiPriority w:val="99"/>
+    <w:semiHidden/>
+    <w:unhideWhenUsed/>
+    <w:rsid w:val="00CD1F0C"/>
+    <w:rPr>
+      <w:color w:val="954F72" w:themeColor="followedHyperlink"/>
+      <w:u w:val="single"/>
+    </w:rPr>
+  </w:style>
+  <w:style w:type="character" w:styleId="HTMLCode">
+    <w:name w:val="HTML Code"/>
+    <w:basedOn w:val="a0"/>
+    <w:uiPriority w:val="99"/>
+    <w:semiHidden/>
+    <w:unhideWhenUsed/>
+    <w:rsid w:val="004F7095"/>
+    <w:rPr>
+      <w:rFonts w:ascii="Courier New" w:eastAsia="Times New Roman" w:hAnsi="Courier New" w:cs="Courier New"/>
+      <w:sz w:val="20"/>
+      <w:szCs w:val="20"/>
     </w:rPr>
   </w:style>
 </w:styles>
@@ -6482,7 +8234,7 @@
 </file>
 
 <file path=customXml/itemProps1.xml><?xml version="1.0" encoding="utf-8"?>
-<ds:datastoreItem xmlns:ds="http://schemas.openxmlformats.org/officeDocument/2006/customXml" ds:itemID="{4E265C39-F772-4A29-A9E6-30DF33E316F4}">
+<ds:datastoreItem xmlns:ds="http://schemas.openxmlformats.org/officeDocument/2006/customXml" ds:itemID="{03047FF0-4BA8-4963-B49B-B83BDF548C40}">
   <ds:schemaRefs>
     <ds:schemaRef ds:uri="http://schemas.openxmlformats.org/officeDocument/2006/bibliography"/>
   </ds:schemaRefs>

</xml_diff>

<commit_message>
project book, added chapters 6,7
</commit_message>
<xml_diff>
--- a/projectBook.docx
+++ b/projectBook.docx
@@ -85,15 +85,7 @@
         <w:t xml:space="preserve"> </w:t>
       </w:r>
       <w:r>
-        <w:t xml:space="preserve">We utilize </w:t>
-      </w:r>
-      <w:proofErr w:type="spellStart"/>
-      <w:r>
-        <w:t>Ethereum</w:t>
-      </w:r>
-      <w:proofErr w:type="spellEnd"/>
-      <w:r>
-        <w:t xml:space="preserve"> as a nearly -</w:t>
+        <w:t>We utilize Ethereum as a nearly -</w:t>
       </w:r>
       <w:r>
         <w:t xml:space="preserve"> </w:t>
@@ -133,18 +125,10 @@
         <w:t>I</w:t>
       </w:r>
       <w:r>
-        <w:t xml:space="preserve">ntroduction to </w:t>
-      </w:r>
-      <w:proofErr w:type="spellStart"/>
-      <w:r>
-        <w:t>E</w:t>
-      </w:r>
-      <w:r>
-        <w:t>thereum</w:t>
-      </w:r>
-      <w:proofErr w:type="spellEnd"/>
-      <w:r>
-        <w:t xml:space="preserve"> smart contracts</w:t>
+        <w:t>ntroduction to E</w:t>
+      </w:r>
+      <w:r>
+        <w:t>thereum smart contracts</w:t>
       </w:r>
     </w:p>
     <w:p>
@@ -1000,7 +984,7 @@
           <w:sz w:val="22"/>
           <w:szCs w:val="22"/>
         </w:rPr>
-        <w:t xml:space="preserve"> DApp will be stored forever in the </w:t>
+        <w:t xml:space="preserve"> </w:t>
       </w:r>
       <w:proofErr w:type="spellStart"/>
       <w:r>
@@ -1010,7 +994,7 @@
           <w:sz w:val="22"/>
           <w:szCs w:val="22"/>
         </w:rPr>
-        <w:t>blockchain</w:t>
+        <w:t>DApp</w:t>
       </w:r>
       <w:proofErr w:type="spellEnd"/>
       <w:r>
@@ -1020,21 +1004,19 @@
           <w:sz w:val="22"/>
           <w:szCs w:val="22"/>
         </w:rPr>
-        <w:t>.</w:t>
-      </w:r>
-    </w:p>
-    <w:p>
-      <w:pPr>
-        <w:pStyle w:val="NormalWeb"/>
-        <w:shd w:val="clear" w:color="auto" w:fill="FFFFFF"/>
-        <w:spacing w:before="0" w:beforeAutospacing="0" w:after="240" w:afterAutospacing="0"/>
+        <w:t xml:space="preserve"> will be stored forever in the </w:t>
+      </w:r>
+      <w:proofErr w:type="spellStart"/>
+      <w:r>
         <w:rPr>
           <w:rFonts w:asciiTheme="minorHAnsi" w:hAnsiTheme="minorHAnsi" w:cstheme="minorHAnsi"/>
           <w:color w:val="24292E"/>
           <w:sz w:val="22"/>
           <w:szCs w:val="22"/>
         </w:rPr>
-      </w:pPr>
+        <w:t>blockchain</w:t>
+      </w:r>
+      <w:proofErr w:type="spellEnd"/>
       <w:r>
         <w:rPr>
           <w:rFonts w:asciiTheme="minorHAnsi" w:hAnsiTheme="minorHAnsi" w:cstheme="minorHAnsi"/>
@@ -1042,19 +1024,21 @@
           <w:sz w:val="22"/>
           <w:szCs w:val="22"/>
         </w:rPr>
-        <w:t xml:space="preserve">3) Censorship Resistance: as long as a user has access to an </w:t>
-      </w:r>
-      <w:proofErr w:type="spellStart"/>
-      <w:r>
+        <w:t>.</w:t>
+      </w:r>
+    </w:p>
+    <w:p>
+      <w:pPr>
+        <w:pStyle w:val="NormalWeb"/>
+        <w:shd w:val="clear" w:color="auto" w:fill="FFFFFF"/>
+        <w:spacing w:before="0" w:beforeAutospacing="0" w:after="240" w:afterAutospacing="0"/>
         <w:rPr>
           <w:rFonts w:asciiTheme="minorHAnsi" w:hAnsiTheme="minorHAnsi" w:cstheme="minorHAnsi"/>
           <w:color w:val="24292E"/>
           <w:sz w:val="22"/>
           <w:szCs w:val="22"/>
         </w:rPr>
-        <w:t>Ethereum</w:t>
-      </w:r>
-      <w:proofErr w:type="spellEnd"/>
+      </w:pPr>
       <w:r>
         <w:rPr>
           <w:rFonts w:asciiTheme="minorHAnsi" w:hAnsiTheme="minorHAnsi" w:cstheme="minorHAnsi"/>
@@ -1062,7 +1046,7 @@
           <w:sz w:val="22"/>
           <w:szCs w:val="22"/>
         </w:rPr>
-        <w:t xml:space="preserve"> node (running one if necessary), the user will always be able to interact with a DApp without interference from any centralized control. No service provider, or even the owner of the smart contract, could alter the code once it is deployed on the network.</w:t>
+        <w:t>3) Censorship Resistance: as long as a user has access to an Ethereum node (running one if necessary), the user will always be able to interact with a DApp without interference from any centralized control. No service provider, or even the owner of the smart contract, could alter the code once it is deployed on the network.</w:t>
       </w:r>
     </w:p>
     <w:p>
@@ -1128,7 +1112,6 @@
           <w:szCs w:val="22"/>
         </w:rPr>
       </w:pPr>
-      <w:proofErr w:type="spellStart"/>
       <w:r>
         <w:rPr>
           <w:rFonts w:asciiTheme="minorHAnsi" w:hAnsiTheme="minorHAnsi" w:cstheme="minorHAnsi"/>
@@ -1136,31 +1119,31 @@
           <w:sz w:val="22"/>
           <w:szCs w:val="22"/>
         </w:rPr>
-        <w:t>Ethereum</w:t>
-      </w:r>
-      <w:proofErr w:type="spellEnd"/>
-      <w:r>
+        <w:t>Ethereum smart contracts allow you to build almost arbitrarily complex architectures in which a network of smart contracts call and pass data between each other, reading and writing their own state variables as they go. We have to add "almost" in our description, because the amount of computation that can be done in one transaction will always be limited to some degree, as specified by the block gas</w:t>
+      </w:r>
+    </w:p>
+    <w:p>
+      <w:pPr>
+        <w:pStyle w:val="NormalWeb"/>
+        <w:shd w:val="clear" w:color="auto" w:fill="FFFFFF"/>
+        <w:spacing w:before="0" w:beforeAutospacing="0" w:after="240" w:afterAutospacing="0"/>
         <w:rPr>
           <w:rFonts w:asciiTheme="minorHAnsi" w:hAnsiTheme="minorHAnsi" w:cstheme="minorHAnsi"/>
           <w:color w:val="24292E"/>
           <w:sz w:val="22"/>
           <w:szCs w:val="22"/>
         </w:rPr>
-        <w:t xml:space="preserve"> smart contracts allow you to build almost arbitrarily complex architectures in which a network of smart contracts call and pass data between each other, reading and writing their own state variables as they go. We have to add "almost" in our description, because the amount of computation that can be done in one transaction will always be limited to some degree, as specified by the block gas limit. After deploying your smart contract, your business logic could well be used by many other developers in the future.</w:t>
-      </w:r>
-    </w:p>
-    <w:p>
-      <w:pPr>
-        <w:pStyle w:val="NormalWeb"/>
-        <w:shd w:val="clear" w:color="auto" w:fill="FFFFFF"/>
-        <w:spacing w:before="0" w:beforeAutospacing="0" w:after="240" w:afterAutospacing="0"/>
+      </w:pPr>
+      <w:r>
         <w:rPr>
           <w:rFonts w:asciiTheme="minorHAnsi" w:hAnsiTheme="minorHAnsi" w:cstheme="minorHAnsi"/>
           <w:color w:val="24292E"/>
           <w:sz w:val="22"/>
           <w:szCs w:val="22"/>
         </w:rPr>
-      </w:pPr>
+        <w:t xml:space="preserve"> </w:t>
+      </w:r>
+      <w:proofErr w:type="gramStart"/>
       <w:r>
         <w:rPr>
           <w:rFonts w:asciiTheme="minorHAnsi" w:hAnsiTheme="minorHAnsi" w:cstheme="minorHAnsi"/>
@@ -1168,72 +1151,53 @@
           <w:sz w:val="22"/>
           <w:szCs w:val="22"/>
         </w:rPr>
-        <w:t>One major consideration of smart contract architecture design is the inability to change the code of a smart contract once it is deployed. It can be deleted if it is programmed with an accessible SELFDESTRUCT opcode, but other than complete removal, the code cannot be changed in any way.</w:t>
-      </w:r>
-    </w:p>
-    <w:p>
-      <w:pPr>
-        <w:pStyle w:val="NormalWeb"/>
-        <w:shd w:val="clear" w:color="auto" w:fill="FFFFFF"/>
-        <w:spacing w:before="0" w:beforeAutospacing="0" w:after="240" w:afterAutospacing="0"/>
+        <w:t>limit</w:t>
+      </w:r>
+      <w:proofErr w:type="gramEnd"/>
+      <w:r>
         <w:rPr>
           <w:rFonts w:asciiTheme="minorHAnsi" w:hAnsiTheme="minorHAnsi" w:cstheme="minorHAnsi"/>
           <w:color w:val="24292E"/>
           <w:sz w:val="22"/>
           <w:szCs w:val="22"/>
         </w:rPr>
-      </w:pPr>
-      <w:r>
+        <w:t>. After deploying your smart contract, your business logic could well be used by many other developers in the future.</w:t>
+      </w:r>
+    </w:p>
+    <w:p>
+      <w:pPr>
+        <w:pStyle w:val="NormalWeb"/>
+        <w:shd w:val="clear" w:color="auto" w:fill="FFFFFF"/>
+        <w:spacing w:before="0" w:beforeAutospacing="0" w:after="240" w:afterAutospacing="0"/>
         <w:rPr>
           <w:rFonts w:asciiTheme="minorHAnsi" w:hAnsiTheme="minorHAnsi" w:cstheme="minorHAnsi"/>
           <w:color w:val="24292E"/>
           <w:sz w:val="22"/>
           <w:szCs w:val="22"/>
         </w:rPr>
-        <w:t>The second major consideration of smart contract architecture design is DApp size; a really large monolithic smart contract may cost a lot of gas to deploy and use. Therefore, some applications may choose to have off chain computation and an external data source. Keep in mind, however, that having the core business logic of the DApp be dependent on external data (e.g. from a centralized server) would mean your users will have to trust these external resources.</w:t>
-      </w:r>
-    </w:p>
-    <w:p>
-      <w:pPr>
-        <w:pStyle w:val="4"/>
-        <w:shd w:val="clear" w:color="auto" w:fill="FFFFFF"/>
-        <w:bidi w:val="0"/>
-        <w:spacing w:before="360" w:after="240"/>
-        <w:rPr>
-          <w:rFonts w:asciiTheme="minorHAnsi" w:hAnsiTheme="minorHAnsi" w:cstheme="minorHAnsi"/>
-          <w:color w:val="24292E"/>
-        </w:rPr>
-      </w:pPr>
-      <w:r>
-        <w:rPr>
-          <w:rFonts w:asciiTheme="minorHAnsi" w:hAnsiTheme="minorHAnsi" w:cstheme="minorHAnsi"/>
-          <w:color w:val="24292E"/>
-        </w:rPr>
-        <w:t>Front end (Web User Interface)</w:t>
-      </w:r>
-    </w:p>
-    <w:p>
-      <w:pPr>
-        <w:pStyle w:val="NormalWeb"/>
-        <w:shd w:val="clear" w:color="auto" w:fill="FFFFFF"/>
-        <w:spacing w:before="0" w:beforeAutospacing="0" w:after="240" w:afterAutospacing="0"/>
+      </w:pPr>
+      <w:r>
         <w:rPr>
           <w:rFonts w:asciiTheme="minorHAnsi" w:hAnsiTheme="minorHAnsi" w:cstheme="minorHAnsi"/>
           <w:color w:val="24292E"/>
           <w:sz w:val="22"/>
           <w:szCs w:val="22"/>
         </w:rPr>
-      </w:pPr>
-      <w:r>
+        <w:t>One major consideration of smart contract architecture design is the inability to change the code of a smart contract once it is deployed. It can be deleted if it is programmed with an accessible SELFDESTRUCT opcode, but other than complete removal, the code cannot be changed in any way.</w:t>
+      </w:r>
+    </w:p>
+    <w:p>
+      <w:pPr>
+        <w:pStyle w:val="NormalWeb"/>
+        <w:shd w:val="clear" w:color="auto" w:fill="FFFFFF"/>
+        <w:spacing w:before="0" w:beforeAutospacing="0" w:after="240" w:afterAutospacing="0"/>
         <w:rPr>
           <w:rFonts w:asciiTheme="minorHAnsi" w:hAnsiTheme="minorHAnsi" w:cstheme="minorHAnsi"/>
           <w:color w:val="24292E"/>
           <w:sz w:val="22"/>
           <w:szCs w:val="22"/>
         </w:rPr>
-        <w:t xml:space="preserve">Unlike the business logic of the DApp that requires a developer to understand the EVM and new languages such as Solidity, the client side interface of a DApp can use basic web technologies (HTML, CSS, JavaScript, </w:t>
-      </w:r>
-      <w:proofErr w:type="spellStart"/>
+      </w:pPr>
       <w:r>
         <w:rPr>
           <w:rFonts w:asciiTheme="minorHAnsi" w:hAnsiTheme="minorHAnsi" w:cstheme="minorHAnsi"/>
@@ -1241,19 +1205,40 @@
           <w:sz w:val="22"/>
           <w:szCs w:val="22"/>
         </w:rPr>
-        <w:t>etc</w:t>
-      </w:r>
-      <w:proofErr w:type="spellEnd"/>
-      <w:r>
+        <w:t>The second major consideration of smart contract architecture design is DApp size; a really large monolithic smart contract may cost a lot of gas to deploy and use. Therefore, some applications may choose to have off chain computation and an external data source. Keep in mind, however, that having the core business logic of the DApp be dependent on external data (e.g. from a centralized server) would mean your users will have to trust these external resources.</w:t>
+      </w:r>
+    </w:p>
+    <w:p>
+      <w:pPr>
+        <w:pStyle w:val="4"/>
+        <w:shd w:val="clear" w:color="auto" w:fill="FFFFFF"/>
+        <w:bidi w:val="0"/>
+        <w:spacing w:before="360" w:after="240"/>
+        <w:rPr>
+          <w:rFonts w:asciiTheme="minorHAnsi" w:hAnsiTheme="minorHAnsi" w:cstheme="minorHAnsi"/>
+          <w:color w:val="24292E"/>
+        </w:rPr>
+      </w:pPr>
+      <w:r>
+        <w:rPr>
+          <w:rFonts w:asciiTheme="minorHAnsi" w:hAnsiTheme="minorHAnsi" w:cstheme="minorHAnsi"/>
+          <w:color w:val="24292E"/>
+        </w:rPr>
+        <w:t>Front end (Web User Interface)</w:t>
+      </w:r>
+    </w:p>
+    <w:p>
+      <w:pPr>
+        <w:pStyle w:val="NormalWeb"/>
+        <w:shd w:val="clear" w:color="auto" w:fill="FFFFFF"/>
+        <w:spacing w:before="0" w:beforeAutospacing="0" w:after="240" w:afterAutospacing="0"/>
         <w:rPr>
           <w:rFonts w:asciiTheme="minorHAnsi" w:hAnsiTheme="minorHAnsi" w:cstheme="minorHAnsi"/>
           <w:color w:val="24292E"/>
           <w:sz w:val="22"/>
           <w:szCs w:val="22"/>
         </w:rPr>
-        <w:t xml:space="preserve">). This allows a traditional web developer to utilize the tools, libraries and frameworks they are familiar with using on a regular basis. Interactions with </w:t>
-      </w:r>
-      <w:proofErr w:type="spellStart"/>
+      </w:pPr>
       <w:r>
         <w:rPr>
           <w:rFonts w:asciiTheme="minorHAnsi" w:hAnsiTheme="minorHAnsi" w:cstheme="minorHAnsi"/>
@@ -1261,9 +1246,9 @@
           <w:sz w:val="22"/>
           <w:szCs w:val="22"/>
         </w:rPr>
-        <w:t>Ethereum</w:t>
-      </w:r>
-      <w:proofErr w:type="spellEnd"/>
+        <w:t xml:space="preserve">Unlike the business logic of the DApp that requires a developer to understand the EVM and new languages such as Solidity, the client side interface of a DApp can use basic web technologies (HTML, CSS, JavaScript, </w:t>
+      </w:r>
+      <w:proofErr w:type="spellStart"/>
       <w:r>
         <w:rPr>
           <w:rFonts w:asciiTheme="minorHAnsi" w:hAnsiTheme="minorHAnsi" w:cstheme="minorHAnsi"/>
@@ -1271,9 +1256,9 @@
           <w:sz w:val="22"/>
           <w:szCs w:val="22"/>
         </w:rPr>
-        <w:t xml:space="preserve">, such as signing messages, sending transactions and key management are often conducted through the web browser, via an extension such as </w:t>
-      </w:r>
-      <w:proofErr w:type="spellStart"/>
+        <w:t>etc</w:t>
+      </w:r>
+      <w:proofErr w:type="spellEnd"/>
       <w:r>
         <w:rPr>
           <w:rFonts w:asciiTheme="minorHAnsi" w:hAnsiTheme="minorHAnsi" w:cstheme="minorHAnsi"/>
@@ -1281,9 +1266,9 @@
           <w:sz w:val="22"/>
           <w:szCs w:val="22"/>
         </w:rPr>
-        <w:t>MetaMask</w:t>
-      </w:r>
-      <w:proofErr w:type="spellEnd"/>
+        <w:t xml:space="preserve">). This allows a traditional web developer to utilize the tools, libraries and frameworks they are familiar with using on a regular basis. Interactions with Ethereum, such as signing messages, sending transactions and key management are often conducted through the web browser, via an extension such as </w:t>
+      </w:r>
+      <w:proofErr w:type="spellStart"/>
       <w:r>
         <w:rPr>
           <w:rFonts w:asciiTheme="minorHAnsi" w:hAnsiTheme="minorHAnsi" w:cstheme="minorHAnsi"/>
@@ -1291,31 +1276,31 @@
           <w:sz w:val="22"/>
           <w:szCs w:val="22"/>
         </w:rPr>
-        <w:t>.</w:t>
-      </w:r>
-    </w:p>
-    <w:p>
-      <w:pPr>
-        <w:pStyle w:val="NormalWeb"/>
-        <w:shd w:val="clear" w:color="auto" w:fill="FFFFFF"/>
-        <w:spacing w:before="0" w:beforeAutospacing="0" w:after="240" w:afterAutospacing="0"/>
+        <w:t>MetaMask</w:t>
+      </w:r>
+      <w:proofErr w:type="spellEnd"/>
+      <w:r>
         <w:rPr>
           <w:rFonts w:asciiTheme="minorHAnsi" w:hAnsiTheme="minorHAnsi" w:cstheme="minorHAnsi"/>
           <w:color w:val="24292E"/>
           <w:sz w:val="22"/>
           <w:szCs w:val="22"/>
         </w:rPr>
-      </w:pPr>
-      <w:r>
+        <w:t>.</w:t>
+      </w:r>
+    </w:p>
+    <w:p>
+      <w:pPr>
+        <w:pStyle w:val="NormalWeb"/>
+        <w:shd w:val="clear" w:color="auto" w:fill="FFFFFF"/>
+        <w:spacing w:before="0" w:beforeAutospacing="0" w:after="240" w:afterAutospacing="0"/>
         <w:rPr>
           <w:rFonts w:asciiTheme="minorHAnsi" w:hAnsiTheme="minorHAnsi" w:cstheme="minorHAnsi"/>
           <w:color w:val="24292E"/>
           <w:sz w:val="22"/>
           <w:szCs w:val="22"/>
         </w:rPr>
-        <w:t xml:space="preserve">The front-end is usually linked to </w:t>
-      </w:r>
-      <w:proofErr w:type="spellStart"/>
+      </w:pPr>
       <w:r>
         <w:rPr>
           <w:rFonts w:asciiTheme="minorHAnsi" w:hAnsiTheme="minorHAnsi" w:cstheme="minorHAnsi"/>
@@ -1323,9 +1308,9 @@
           <w:sz w:val="22"/>
           <w:szCs w:val="22"/>
         </w:rPr>
-        <w:t>Ethereum</w:t>
-      </w:r>
-      <w:proofErr w:type="spellEnd"/>
+        <w:t xml:space="preserve">The front-end is usually linked to Ethereum via the web3.js </w:t>
+      </w:r>
+      <w:proofErr w:type="spellStart"/>
       <w:r>
         <w:rPr>
           <w:rFonts w:asciiTheme="minorHAnsi" w:hAnsiTheme="minorHAnsi" w:cstheme="minorHAnsi"/>
@@ -1333,9 +1318,9 @@
           <w:sz w:val="22"/>
           <w:szCs w:val="22"/>
         </w:rPr>
-        <w:t xml:space="preserve"> via the web3.js </w:t>
-      </w:r>
-      <w:proofErr w:type="spellStart"/>
+        <w:t>Javascript</w:t>
+      </w:r>
+      <w:proofErr w:type="spellEnd"/>
       <w:r>
         <w:rPr>
           <w:rFonts w:asciiTheme="minorHAnsi" w:hAnsiTheme="minorHAnsi" w:cstheme="minorHAnsi"/>
@@ -1343,50 +1328,50 @@
           <w:sz w:val="22"/>
           <w:szCs w:val="22"/>
         </w:rPr>
-        <w:t>Javascript</w:t>
-      </w:r>
-      <w:proofErr w:type="spellEnd"/>
-      <w:r>
+        <w:t xml:space="preserve"> library, which is bundled with the front-end resources and served to a browser by a web server.</w:t>
+      </w:r>
+    </w:p>
+    <w:p>
+      <w:pPr>
+        <w:pStyle w:val="4"/>
+        <w:shd w:val="clear" w:color="auto" w:fill="FFFFFF"/>
+        <w:bidi w:val="0"/>
+        <w:spacing w:before="360" w:after="240"/>
+        <w:rPr>
+          <w:rFonts w:asciiTheme="minorHAnsi" w:hAnsiTheme="minorHAnsi" w:cstheme="minorHAnsi"/>
+          <w:color w:val="24292E"/>
+        </w:rPr>
+      </w:pPr>
+      <w:r>
+        <w:rPr>
+          <w:rFonts w:asciiTheme="minorHAnsi" w:hAnsiTheme="minorHAnsi" w:cstheme="minorHAnsi"/>
+          <w:color w:val="24292E"/>
+        </w:rPr>
+        <w:t>Data storage</w:t>
+      </w:r>
+    </w:p>
+    <w:p>
+      <w:pPr>
+        <w:pStyle w:val="NormalWeb"/>
+        <w:shd w:val="clear" w:color="auto" w:fill="FFFFFF"/>
+        <w:spacing w:before="0" w:beforeAutospacing="0" w:after="240" w:afterAutospacing="0"/>
         <w:rPr>
           <w:rFonts w:asciiTheme="minorHAnsi" w:hAnsiTheme="minorHAnsi" w:cstheme="minorHAnsi"/>
           <w:color w:val="24292E"/>
           <w:sz w:val="22"/>
           <w:szCs w:val="22"/>
         </w:rPr>
-        <w:t xml:space="preserve"> library, which is bundled with the front-end resources and served to a browser by a web server.</w:t>
-      </w:r>
-    </w:p>
-    <w:p>
-      <w:pPr>
-        <w:pStyle w:val="4"/>
-        <w:shd w:val="clear" w:color="auto" w:fill="FFFFFF"/>
-        <w:bidi w:val="0"/>
-        <w:spacing w:before="360" w:after="240"/>
-        <w:rPr>
-          <w:rFonts w:asciiTheme="minorHAnsi" w:hAnsiTheme="minorHAnsi" w:cstheme="minorHAnsi"/>
-          <w:color w:val="24292E"/>
-        </w:rPr>
-      </w:pPr>
-      <w:r>
-        <w:rPr>
-          <w:rFonts w:asciiTheme="minorHAnsi" w:hAnsiTheme="minorHAnsi" w:cstheme="minorHAnsi"/>
-          <w:color w:val="24292E"/>
-        </w:rPr>
-        <w:t>Data storage</w:t>
-      </w:r>
-    </w:p>
-    <w:p>
-      <w:pPr>
-        <w:pStyle w:val="NormalWeb"/>
-        <w:shd w:val="clear" w:color="auto" w:fill="FFFFFF"/>
-        <w:spacing w:before="0" w:beforeAutospacing="0" w:after="240" w:afterAutospacing="0"/>
+      </w:pPr>
+      <w:r>
         <w:rPr>
           <w:rFonts w:asciiTheme="minorHAnsi" w:hAnsiTheme="minorHAnsi" w:cstheme="minorHAnsi"/>
           <w:color w:val="24292E"/>
           <w:sz w:val="22"/>
           <w:szCs w:val="22"/>
         </w:rPr>
-      </w:pPr>
+        <w:t xml:space="preserve">Due to high gas costs and the currently low block gas limit, smart contracts are not suited to store or process large amounts of data. Hence, most </w:t>
+      </w:r>
+      <w:proofErr w:type="spellStart"/>
       <w:r>
         <w:rPr>
           <w:rFonts w:asciiTheme="minorHAnsi" w:hAnsiTheme="minorHAnsi" w:cstheme="minorHAnsi"/>
@@ -1394,9 +1379,9 @@
           <w:sz w:val="22"/>
           <w:szCs w:val="22"/>
         </w:rPr>
-        <w:t xml:space="preserve">Due to high gas costs and the currently low block gas limit, smart contracts are not suited to store or process large amounts of data. Hence, most </w:t>
-      </w:r>
-      <w:proofErr w:type="spellStart"/>
+        <w:t>DApps</w:t>
+      </w:r>
+      <w:proofErr w:type="spellEnd"/>
       <w:r>
         <w:rPr>
           <w:rFonts w:asciiTheme="minorHAnsi" w:hAnsiTheme="minorHAnsi" w:cstheme="minorHAnsi"/>
@@ -1404,37 +1389,7 @@
           <w:sz w:val="22"/>
           <w:szCs w:val="22"/>
         </w:rPr>
-        <w:t>DApps</w:t>
-      </w:r>
-      <w:proofErr w:type="spellEnd"/>
-      <w:r>
-        <w:rPr>
-          <w:rFonts w:asciiTheme="minorHAnsi" w:hAnsiTheme="minorHAnsi" w:cstheme="minorHAnsi"/>
-          <w:color w:val="24292E"/>
-          <w:sz w:val="22"/>
-          <w:szCs w:val="22"/>
-        </w:rPr>
-        <w:t xml:space="preserve"> will utilize off-chain data storage services, meaning they store the bulky data off the </w:t>
-      </w:r>
-      <w:proofErr w:type="spellStart"/>
-      <w:r>
-        <w:rPr>
-          <w:rFonts w:asciiTheme="minorHAnsi" w:hAnsiTheme="minorHAnsi" w:cstheme="minorHAnsi"/>
-          <w:color w:val="24292E"/>
-          <w:sz w:val="22"/>
-          <w:szCs w:val="22"/>
-        </w:rPr>
-        <w:t>Ethereum</w:t>
-      </w:r>
-      <w:proofErr w:type="spellEnd"/>
-      <w:r>
-        <w:rPr>
-          <w:rFonts w:asciiTheme="minorHAnsi" w:hAnsiTheme="minorHAnsi" w:cstheme="minorHAnsi"/>
-          <w:color w:val="24292E"/>
-          <w:sz w:val="22"/>
-          <w:szCs w:val="22"/>
-        </w:rPr>
-        <w:t xml:space="preserve"> chain, on a data storage platform.</w:t>
+        <w:t xml:space="preserve"> will utilize off-chain data storage services, meaning they store the bulky data off the Ethereum chain, on a data storage platform.</w:t>
       </w:r>
     </w:p>
     <w:p>
@@ -2624,7 +2579,6 @@
       <w:pPr>
         <w:ind w:left="1440"/>
         <w:rPr>
-          <w:rFonts w:hint="cs"/>
           <w:b/>
           <w:bCs/>
           <w:rtl/>
@@ -2733,7 +2687,6 @@
         <w:ind w:left="1440"/>
         <w:jc w:val="right"/>
         <w:rPr>
-          <w:rFonts w:hint="cs"/>
           <w:rtl/>
         </w:rPr>
       </w:pPr>
@@ -4134,18 +4087,10 @@
         <w:bidi w:val="0"/>
       </w:pPr>
       <w:r>
-        <w:t xml:space="preserve">INFURA is available for the </w:t>
-      </w:r>
-      <w:proofErr w:type="spellStart"/>
-      <w:r>
-        <w:t>Ethe</w:t>
-      </w:r>
-      <w:r>
-        <w:t>reum</w:t>
-      </w:r>
-      <w:proofErr w:type="spellEnd"/>
-      <w:r>
-        <w:t xml:space="preserve"> </w:t>
+        <w:t>INFURA is available for the Ethe</w:t>
+      </w:r>
+      <w:r>
+        <w:t xml:space="preserve">reum </w:t>
       </w:r>
       <w:proofErr w:type="spellStart"/>
       <w:r>
@@ -4349,15 +4294,7 @@
         <w:jc w:val="right"/>
       </w:pPr>
       <w:r>
-        <w:t xml:space="preserve">Solidity is a contract-oriented, high-level language for implementing smart contracts. It was influenced by C++, Python and JavaScript and is designed to target the </w:t>
-      </w:r>
-      <w:proofErr w:type="spellStart"/>
-      <w:r>
-        <w:t>Ethereum</w:t>
-      </w:r>
-      <w:proofErr w:type="spellEnd"/>
-      <w:r>
-        <w:t xml:space="preserve"> Virtual Machine (EVM).</w:t>
+        <w:t>Solidity is a contract-oriented, high-level language for implementing smart contracts. It was influenced by C++, Python and JavaScript and is designed to target the Ethereum Virtual Machine (EVM).</w:t>
       </w:r>
     </w:p>
     <w:p>
@@ -4373,15 +4310,7 @@
         <w:jc w:val="right"/>
       </w:pPr>
       <w:r>
-        <w:t xml:space="preserve">Using solidity is extremely intuitive and easy to start for people who have experience with programming and understands the basics of </w:t>
-      </w:r>
-      <w:proofErr w:type="spellStart"/>
-      <w:r>
-        <w:t>Ethereum</w:t>
-      </w:r>
-      <w:proofErr w:type="spellEnd"/>
-      <w:r>
-        <w:t>.</w:t>
+        <w:t>Using solidity is extremely intuitive and easy to start for people who have experience with programming and understands the basics of Ethereum.</w:t>
       </w:r>
     </w:p>
     <w:p>
@@ -4488,15 +4417,7 @@
       </w:r>
       <w:proofErr w:type="spellEnd"/>
       <w:r>
-        <w:t xml:space="preserve"> using the </w:t>
-      </w:r>
-      <w:proofErr w:type="spellStart"/>
-      <w:r>
-        <w:t>Ethereum</w:t>
-      </w:r>
-      <w:proofErr w:type="spellEnd"/>
-      <w:r>
-        <w:t xml:space="preserve"> Virtual Machine (EVM), aiming to make life as a developer easier. With Truffle, you get:</w:t>
+        <w:t xml:space="preserve"> using the Ethereum Virtual Machine (EVM), aiming to make life as a developer easier. With Truffle, you get:</w:t>
       </w:r>
     </w:p>
     <w:p>
@@ -4785,8 +4706,6 @@
       <w:pPr>
         <w:bidi w:val="0"/>
       </w:pPr>
-      <w:bookmarkStart w:id="0" w:name="_GoBack"/>
-      <w:bookmarkEnd w:id="0"/>
     </w:p>
     <w:p>
       <w:pPr>
@@ -4934,19 +4853,7 @@
           <w:rPr>
             <w:rStyle w:val="Hyperlink"/>
           </w:rPr>
-          <w:t>Node.js v6+ L</w:t>
-        </w:r>
-        <w:r>
-          <w:rPr>
-            <w:rStyle w:val="Hyperlink"/>
-          </w:rPr>
-          <w:t>T</w:t>
-        </w:r>
-        <w:r>
-          <w:rPr>
-            <w:rStyle w:val="Hyperlink"/>
-          </w:rPr>
-          <w:t xml:space="preserve">S and </w:t>
+          <w:t xml:space="preserve">Node.js v6+ LTS and </w:t>
         </w:r>
         <w:proofErr w:type="spellStart"/>
         <w:r>
@@ -4967,26 +4874,16 @@
         </w:numPr>
         <w:bidi w:val="0"/>
       </w:pPr>
-      <w:r>
-        <w:fldChar w:fldCharType="begin"/>
-      </w:r>
-      <w:r>
-        <w:instrText xml:space="preserve"> HYPERLINK "https://git-scm.com/" </w:instrText>
-      </w:r>
-      <w:r>
-        <w:fldChar w:fldCharType="separate"/>
-      </w:r>
-      <w:proofErr w:type="spellStart"/>
-      <w:r>
-        <w:rPr>
-          <w:rStyle w:val="Hyperlink"/>
-        </w:rPr>
-        <w:t>Git</w:t>
-      </w:r>
-      <w:proofErr w:type="spellEnd"/>
-      <w:r>
-        <w:fldChar w:fldCharType="end"/>
-      </w:r>
+      <w:hyperlink r:id="rId12" w:history="1">
+        <w:proofErr w:type="spellStart"/>
+        <w:r>
+          <w:rPr>
+            <w:rStyle w:val="Hyperlink"/>
+          </w:rPr>
+          <w:t>Git</w:t>
+        </w:r>
+        <w:proofErr w:type="spellEnd"/>
+      </w:hyperlink>
     </w:p>
     <w:p>
       <w:pPr>
@@ -5039,7 +4936,7 @@
         </w:rPr>
         <w:t xml:space="preserve"> </w:t>
       </w:r>
-      <w:hyperlink r:id="rId12" w:history="1">
+      <w:hyperlink r:id="rId13" w:history="1">
         <w:r>
           <w:rPr>
             <w:u w:val="single"/>
@@ -5058,7 +4955,7 @@
       <w:r>
         <w:t xml:space="preserve">For developing the front end side of the application, download and install </w:t>
       </w:r>
-      <w:hyperlink r:id="rId13" w:history="1">
+      <w:hyperlink r:id="rId14" w:history="1">
         <w:r>
           <w:rPr>
             <w:rStyle w:val="Hyperlink"/>
@@ -5115,7 +5012,7 @@
         </w:rPr>
         <w:t xml:space="preserve"> clone </w:t>
       </w:r>
-      <w:hyperlink r:id="rId14" w:history="1">
+      <w:hyperlink r:id="rId15" w:history="1">
         <w:r>
           <w:rPr>
             <w:rStyle w:val="Hyperlink"/>
@@ -5323,7 +5220,7 @@
       <w:r>
         <w:t xml:space="preserve"> for more details, go to </w:t>
       </w:r>
-      <w:hyperlink r:id="rId15" w:history="1">
+      <w:hyperlink r:id="rId16" w:history="1">
         <w:r>
           <w:rPr>
             <w:rStyle w:val="Hyperlink"/>
@@ -5496,7 +5393,7 @@
         </w:rPr>
         <w:t xml:space="preserve"> </w:t>
       </w:r>
-      <w:hyperlink r:id="rId16" w:history="1">
+      <w:hyperlink r:id="rId17" w:history="1">
         <w:r>
           <w:rPr>
             <w:rStyle w:val="Hyperlink"/>
@@ -5595,17 +5492,9 @@
     <w:p>
       <w:pPr>
         <w:bidi w:val="0"/>
-      </w:pPr>
-      <w:r>
-        <w:t xml:space="preserve"> </w:t>
-      </w:r>
-    </w:p>
-    <w:p>
-      <w:pPr>
-        <w:bidi w:val="0"/>
         <w:jc w:val="center"/>
       </w:pPr>
-      <w:hyperlink r:id="rId17" w:history="1">
+      <w:hyperlink r:id="rId18" w:history="1">
         <w:r>
           <w:rPr>
             <w:rStyle w:val="Hyperlink"/>
@@ -5623,52 +5512,12 @@
           <w:u w:val="single"/>
         </w:rPr>
       </w:pPr>
-    </w:p>
-    <w:p>
-      <w:pPr>
-        <w:bidi w:val="0"/>
+      <w:r>
         <w:rPr>
           <w:b/>
           <w:bCs/>
           <w:u w:val="single"/>
         </w:rPr>
-      </w:pPr>
-    </w:p>
-    <w:p>
-      <w:pPr>
-        <w:bidi w:val="0"/>
-        <w:rPr>
-          <w:b/>
-          <w:bCs/>
-          <w:u w:val="single"/>
-        </w:rPr>
-      </w:pPr>
-    </w:p>
-    <w:p>
-      <w:pPr>
-        <w:bidi w:val="0"/>
-        <w:rPr>
-          <w:b/>
-          <w:bCs/>
-          <w:u w:val="single"/>
-        </w:rPr>
-      </w:pPr>
-    </w:p>
-    <w:p>
-      <w:pPr>
-        <w:bidi w:val="0"/>
-        <w:rPr>
-          <w:b/>
-          <w:bCs/>
-          <w:u w:val="single"/>
-        </w:rPr>
-      </w:pPr>
-      <w:r>
-        <w:rPr>
-          <w:b/>
-          <w:bCs/>
-          <w:u w:val="single"/>
-        </w:rPr>
         <w:t>Android app</w:t>
       </w:r>
     </w:p>
@@ -5723,7 +5572,7 @@
           <w:bCs/>
         </w:rPr>
       </w:pPr>
-      <w:hyperlink r:id="rId18" w:history="1">
+      <w:hyperlink r:id="rId19" w:history="1">
         <w:r>
           <w:rPr>
             <w:rStyle w:val="Hyperlink"/>
@@ -5866,7 +5715,6 @@
         <w:rPr>
           <w:rFonts w:eastAsia="Times New Roman" w:cstheme="minorHAnsi"/>
         </w:rPr>
-        <w:lastRenderedPageBreak/>
         <w:t>web3j</w:t>
       </w:r>
       <w:proofErr w:type="gramEnd"/>
@@ -5947,7 +5795,7 @@
         </w:rPr>
         <w:t xml:space="preserve">For a better understanding on how to interact with contracts go to </w:t>
       </w:r>
-      <w:hyperlink r:id="rId19" w:history="1">
+      <w:hyperlink r:id="rId20" w:history="1">
         <w:proofErr w:type="gramStart"/>
         <w:r>
           <w:rPr>
@@ -5976,56 +5824,18 @@
     <w:p>
       <w:pPr>
         <w:bidi w:val="0"/>
-        <w:rPr>
-          <w:b/>
-          <w:bCs/>
-        </w:rPr>
-      </w:pPr>
-    </w:p>
-    <w:p>
-      <w:pPr>
-        <w:bidi w:val="0"/>
-        <w:rPr>
-          <w:b/>
-          <w:bCs/>
-        </w:rPr>
-      </w:pPr>
-    </w:p>
-    <w:p>
-      <w:pPr>
-        <w:bidi w:val="0"/>
-      </w:pPr>
-    </w:p>
-    <w:p>
-      <w:pPr>
-        <w:bidi w:val="0"/>
-        <w:jc w:val="center"/>
-      </w:pPr>
-    </w:p>
-    <w:p>
-      <w:pPr>
-        <w:bidi w:val="0"/>
-        <w:jc w:val="center"/>
-      </w:pPr>
-    </w:p>
-    <w:p>
-      <w:pPr>
-        <w:bidi w:val="0"/>
-      </w:pPr>
+      </w:pPr>
+    </w:p>
+    <w:p>
+      <w:pPr>
+        <w:bidi w:val="0"/>
+      </w:pPr>
+      <w:bookmarkStart w:id="0" w:name="_GoBack"/>
       <w:r>
         <w:t xml:space="preserve"> </w:t>
       </w:r>
     </w:p>
-    <w:p>
-      <w:pPr>
-        <w:bidi w:val="0"/>
-      </w:pPr>
-    </w:p>
-    <w:p>
-      <w:pPr>
-        <w:bidi w:val="0"/>
-      </w:pPr>
-    </w:p>
+    <w:bookmarkEnd w:id="0"/>
     <w:p>
       <w:pPr>
         <w:pStyle w:val="1"/>
@@ -6036,6 +5846,7 @@
         <w:bidi w:val="0"/>
       </w:pPr>
       <w:r>
+        <w:lastRenderedPageBreak/>
         <w:t>S</w:t>
       </w:r>
       <w:r>
@@ -6058,8 +5869,767 @@
         <w:bidi w:val="0"/>
       </w:pPr>
       <w:r>
-        <w:t>summery</w:t>
-      </w:r>
+        <w:t>S</w:t>
+      </w:r>
+      <w:r>
+        <w:t>ummery</w:t>
+      </w:r>
+    </w:p>
+    <w:p>
+      <w:pPr>
+        <w:bidi w:val="0"/>
+      </w:pPr>
+      <w:r>
+        <w:t xml:space="preserve">We have created a feasible solution that meets the requirements in chapter 3.2. However, a </w:t>
+      </w:r>
+      <w:proofErr w:type="spellStart"/>
+      <w:r>
+        <w:t>Dapp</w:t>
+      </w:r>
+      <w:proofErr w:type="spellEnd"/>
+      <w:r>
+        <w:t xml:space="preserve"> has its own </w:t>
+      </w:r>
+      <w:r>
+        <w:t xml:space="preserve">problems and </w:t>
+      </w:r>
+      <w:proofErr w:type="gramStart"/>
+      <w:r>
+        <w:t xml:space="preserve">limitations, </w:t>
+      </w:r>
+      <w:r>
+        <w:t>that</w:t>
+      </w:r>
+      <w:proofErr w:type="gramEnd"/>
+      <w:r>
+        <w:t xml:space="preserve"> </w:t>
+      </w:r>
+      <w:r>
+        <w:t>have to be considered when developing block-chain based application</w:t>
+      </w:r>
+      <w:r>
+        <w:t>:</w:t>
+      </w:r>
+    </w:p>
+    <w:p>
+      <w:pPr>
+        <w:pStyle w:val="a4"/>
+        <w:numPr>
+          <w:ilvl w:val="0"/>
+          <w:numId w:val="3"/>
+        </w:numPr>
+        <w:bidi w:val="0"/>
+        <w:rPr>
+          <w:b/>
+          <w:bCs/>
+        </w:rPr>
+      </w:pPr>
+      <w:r>
+        <w:rPr>
+          <w:b/>
+          <w:bCs/>
+        </w:rPr>
+        <w:t xml:space="preserve">Performance </w:t>
+      </w:r>
+      <w:r>
+        <w:rPr>
+          <w:b/>
+          <w:bCs/>
+        </w:rPr>
+        <w:t xml:space="preserve">and scalability </w:t>
+      </w:r>
+      <w:r>
+        <w:rPr>
+          <w:b/>
+          <w:bCs/>
+        </w:rPr>
+        <w:t xml:space="preserve">  </w:t>
+      </w:r>
+    </w:p>
+    <w:p>
+      <w:pPr>
+        <w:pStyle w:val="a4"/>
+        <w:bidi w:val="0"/>
+      </w:pPr>
+    </w:p>
+    <w:p>
+      <w:pPr>
+        <w:pStyle w:val="a4"/>
+        <w:bidi w:val="0"/>
+      </w:pPr>
+      <w:r>
+        <w:t xml:space="preserve">A lot of research is currently done on the way Ethereum balances gas price and block </w:t>
+      </w:r>
+      <w:r>
+        <w:t>size according to the state of network. Also scalability to a large number of users depend</w:t>
+      </w:r>
+      <w:r>
+        <w:t>s</w:t>
+      </w:r>
+      <w:r>
+        <w:t xml:space="preserve"> on the state of the EVM, which is still being developed.</w:t>
+      </w:r>
+      <w:r>
+        <w:rPr>
+          <w:rFonts w:cstheme="minorHAnsi"/>
+        </w:rPr>
+        <w:t xml:space="preserve"> This underlying an even more vast issue than just </w:t>
+      </w:r>
+      <w:r>
+        <w:rPr>
+          <w:rFonts w:cstheme="minorHAnsi"/>
+        </w:rPr>
+        <w:t>performance</w:t>
+      </w:r>
+      <w:r>
+        <w:rPr>
+          <w:rFonts w:cstheme="minorHAnsi"/>
+        </w:rPr>
+        <w:t xml:space="preserve"> – </w:t>
+      </w:r>
+      <w:r>
+        <w:rPr>
+          <w:rFonts w:cstheme="minorHAnsi"/>
+          <w:spacing w:val="-1"/>
+          <w:shd w:val="clear" w:color="auto" w:fill="FFFFFF"/>
+        </w:rPr>
+        <w:t>because of Ethereum’s exponentially growing block</w:t>
+      </w:r>
+      <w:r>
+        <w:rPr>
+          <w:rFonts w:cstheme="minorHAnsi"/>
+          <w:spacing w:val="-1"/>
+          <w:shd w:val="clear" w:color="auto" w:fill="FFFFFF"/>
+        </w:rPr>
+        <w:t xml:space="preserve"> </w:t>
+      </w:r>
+      <w:r>
+        <w:rPr>
+          <w:rFonts w:cstheme="minorHAnsi"/>
+          <w:spacing w:val="-1"/>
+          <w:shd w:val="clear" w:color="auto" w:fill="FFFFFF"/>
+        </w:rPr>
+        <w:t>size, the bottleneck is not regulated by  </w:t>
+      </w:r>
+      <w:hyperlink r:id="rId21" w:tgtFrame="_blank" w:history="1">
+        <w:r>
+          <w:rPr>
+            <w:rStyle w:val="Hyperlink"/>
+            <w:rFonts w:cstheme="minorHAnsi"/>
+            <w:color w:val="auto"/>
+            <w:spacing w:val="-1"/>
+            <w:u w:val="none"/>
+            <w:shd w:val="clear" w:color="auto" w:fill="FFFFFF"/>
+          </w:rPr>
+          <w:t>computational performance</w:t>
+        </w:r>
+      </w:hyperlink>
+      <w:r>
+        <w:rPr>
+          <w:rFonts w:cstheme="minorHAnsi"/>
+          <w:spacing w:val="-1"/>
+          <w:shd w:val="clear" w:color="auto" w:fill="FFFFFF"/>
+        </w:rPr>
+        <w:t> or </w:t>
+      </w:r>
+      <w:hyperlink r:id="rId22" w:tgtFrame="_blank" w:history="1">
+        <w:r>
+          <w:rPr>
+            <w:rStyle w:val="Hyperlink"/>
+            <w:rFonts w:cstheme="minorHAnsi"/>
+            <w:color w:val="auto"/>
+            <w:spacing w:val="-1"/>
+            <w:u w:val="none"/>
+            <w:shd w:val="clear" w:color="auto" w:fill="FFFFFF"/>
+          </w:rPr>
+          <w:t>network performance</w:t>
+        </w:r>
+      </w:hyperlink>
+      <w:r>
+        <w:t xml:space="preserve">, which </w:t>
+      </w:r>
+      <w:r>
+        <w:rPr>
+          <w:rFonts w:cstheme="minorHAnsi"/>
+          <w:spacing w:val="-1"/>
+          <w:shd w:val="clear" w:color="auto" w:fill="FFFFFF"/>
+        </w:rPr>
+        <w:t xml:space="preserve">results in a shrinking and more centralized network due to network demands that </w:t>
+      </w:r>
+      <w:r>
+        <w:rPr>
+          <w:rStyle w:val="a6"/>
+          <w:rFonts w:cstheme="minorHAnsi"/>
+          <w:b w:val="0"/>
+          <w:bCs w:val="0"/>
+          <w:spacing w:val="-1"/>
+          <w:shd w:val="clear" w:color="auto" w:fill="FFFFFF"/>
+        </w:rPr>
+        <w:t>increasingly</w:t>
+      </w:r>
+      <w:r>
+        <w:rPr>
+          <w:rFonts w:cstheme="minorHAnsi"/>
+          <w:spacing w:val="-1"/>
+          <w:shd w:val="clear" w:color="auto" w:fill="FFFFFF"/>
+        </w:rPr>
+        <w:t> exceed the average users hardware and bandwidth.</w:t>
+      </w:r>
+      <w:r>
+        <w:rPr>
+          <w:rFonts w:cstheme="minorHAnsi"/>
+        </w:rPr>
+        <w:t xml:space="preserve"> This undermines a major fundamental of a </w:t>
+      </w:r>
+      <w:proofErr w:type="spellStart"/>
+      <w:r>
+        <w:rPr>
+          <w:rFonts w:cstheme="minorHAnsi"/>
+        </w:rPr>
+        <w:t>Dapp</w:t>
+      </w:r>
+      <w:proofErr w:type="spellEnd"/>
+      <w:r>
+        <w:rPr>
+          <w:rFonts w:cstheme="minorHAnsi"/>
+        </w:rPr>
+        <w:t xml:space="preserve"> – decentralization.</w:t>
+      </w:r>
+      <w:r>
+        <w:rPr>
+          <w:rFonts w:cstheme="minorHAnsi"/>
+        </w:rPr>
+        <w:t xml:space="preserve"> </w:t>
+      </w:r>
+      <w:r>
+        <w:rPr>
+          <w:rFonts w:cstheme="minorHAnsi"/>
+        </w:rPr>
+        <w:t>In our project we have neglected those issues, and assumed the network is decentralized enough for our needs</w:t>
+      </w:r>
+      <w:r>
+        <w:t>. However we will briefly discuss the main issues and how they have affected our design.</w:t>
+      </w:r>
+    </w:p>
+    <w:p>
+      <w:pPr>
+        <w:pStyle w:val="a4"/>
+        <w:bidi w:val="0"/>
+      </w:pPr>
+    </w:p>
+    <w:p>
+      <w:pPr>
+        <w:pStyle w:val="a4"/>
+        <w:bidi w:val="0"/>
+      </w:pPr>
+      <w:r>
+        <w:rPr>
+          <w:b/>
+          <w:bCs/>
+        </w:rPr>
+        <w:t>Response time</w:t>
+      </w:r>
+      <w:r>
+        <w:t xml:space="preserve"> - while reading and verifying on-chain data is fast (milliseconds), any state changing activity, a transaction, depends on the miners and can take seconds or even minutes. This can be frustrating to users and also eliminate the possibility to use </w:t>
+      </w:r>
+      <w:proofErr w:type="spellStart"/>
+      <w:r>
+        <w:t>Dapps</w:t>
+      </w:r>
+      <w:proofErr w:type="spellEnd"/>
+      <w:r>
+        <w:t xml:space="preserve"> for any real-time or fast rate communication applications.</w:t>
+      </w:r>
+      <w:r>
+        <w:t xml:space="preserve"> </w:t>
+      </w:r>
+    </w:p>
+    <w:p>
+      <w:pPr>
+        <w:pStyle w:val="a4"/>
+        <w:bidi w:val="0"/>
+      </w:pPr>
+      <w:r>
+        <w:t xml:space="preserve"> </w:t>
+      </w:r>
+    </w:p>
+    <w:p>
+      <w:pPr>
+        <w:pStyle w:val="a4"/>
+        <w:bidi w:val="0"/>
+        <w:rPr>
+          <w:rFonts w:cstheme="minorHAnsi"/>
+        </w:rPr>
+      </w:pPr>
+      <w:r>
+        <w:rPr>
+          <w:b/>
+          <w:bCs/>
+        </w:rPr>
+        <w:t xml:space="preserve">Storage – </w:t>
+      </w:r>
+      <w:r>
+        <w:t>I</w:t>
+      </w:r>
+      <w:r>
+        <w:t>n order</w:t>
+      </w:r>
+      <w:r>
+        <w:rPr>
+          <w:b/>
+          <w:bCs/>
+        </w:rPr>
+        <w:t xml:space="preserve"> </w:t>
+      </w:r>
+      <w:r>
+        <w:t xml:space="preserve">to achieve complete </w:t>
+      </w:r>
+      <w:proofErr w:type="spellStart"/>
+      <w:r>
+        <w:t>trustlessness</w:t>
+      </w:r>
+      <w:proofErr w:type="spellEnd"/>
+      <w:r>
+        <w:t xml:space="preserve">, one would want to have a whole </w:t>
+      </w:r>
+      <w:proofErr w:type="spellStart"/>
+      <w:r>
+        <w:t>ethereum</w:t>
+      </w:r>
+      <w:proofErr w:type="spellEnd"/>
+      <w:r>
+        <w:t xml:space="preserve"> node on personal device, meaning keep entire ledger of </w:t>
+      </w:r>
+      <w:r>
+        <w:t xml:space="preserve">transactions and being able to verify them without relying on a third party. However storing the entire ledger is impossible – currently it would require more than 1TB. </w:t>
+      </w:r>
+      <w:r>
+        <w:rPr>
+          <w:rFonts w:cstheme="minorHAnsi"/>
+        </w:rPr>
+        <w:t>To solve the storage problem we have used INFURA, as detailed in chapter 5</w:t>
+      </w:r>
+      <w:r>
+        <w:rPr>
+          <w:rFonts w:cstheme="minorHAnsi"/>
+        </w:rPr>
+        <w:t>, this of course is a security issue, as user's private key is being sent to a third party</w:t>
+      </w:r>
+      <w:r>
+        <w:rPr>
+          <w:rFonts w:cstheme="minorHAnsi"/>
+        </w:rPr>
+        <w:t>.</w:t>
+      </w:r>
+      <w:r>
+        <w:rPr>
+          <w:rFonts w:cstheme="minorHAnsi"/>
+        </w:rPr>
+        <w:t xml:space="preserve"> Another way to approach this issue would be using a light </w:t>
+      </w:r>
+      <w:r>
+        <w:t>node. Light node download just the header of the blocks and it does not download all the blocks. The light client protocol allows light nodes processing about 1KB of data per 2 minutes to receive data from the network about the parts of the state that are of concern to them, and be sure that the data is correct provided that the majority of miners are correctly following the protocol. For all kind of processing, light node depends on full node peers.</w:t>
+      </w:r>
+    </w:p>
+    <w:p>
+      <w:pPr>
+        <w:pStyle w:val="a4"/>
+        <w:bidi w:val="0"/>
+        <w:rPr>
+          <w:rFonts w:cstheme="minorHAnsi"/>
+        </w:rPr>
+      </w:pPr>
+    </w:p>
+    <w:p>
+      <w:pPr>
+        <w:pStyle w:val="a4"/>
+        <w:numPr>
+          <w:ilvl w:val="0"/>
+          <w:numId w:val="3"/>
+        </w:numPr>
+        <w:bidi w:val="0"/>
+        <w:rPr>
+          <w:rFonts w:cstheme="minorHAnsi"/>
+          <w:sz w:val="24"/>
+          <w:szCs w:val="24"/>
+        </w:rPr>
+      </w:pPr>
+      <w:r>
+        <w:rPr>
+          <w:rFonts w:cstheme="minorHAnsi"/>
+          <w:b/>
+          <w:bCs/>
+          <w:sz w:val="24"/>
+          <w:szCs w:val="24"/>
+        </w:rPr>
+        <w:t>Gas price</w:t>
+      </w:r>
+    </w:p>
+    <w:p>
+      <w:pPr>
+        <w:pStyle w:val="a4"/>
+        <w:bidi w:val="0"/>
+        <w:rPr>
+          <w:rFonts w:cstheme="minorHAnsi"/>
+          <w:sz w:val="24"/>
+          <w:szCs w:val="24"/>
+        </w:rPr>
+      </w:pPr>
+      <w:r>
+        <w:rPr>
+          <w:rFonts w:cstheme="minorHAnsi"/>
+          <w:sz w:val="24"/>
+          <w:szCs w:val="24"/>
+        </w:rPr>
+        <w:t xml:space="preserve">As described </w:t>
+      </w:r>
+      <w:r>
+        <w:rPr>
+          <w:rFonts w:cstheme="minorHAnsi"/>
+          <w:sz w:val="24"/>
+          <w:szCs w:val="24"/>
+        </w:rPr>
+        <w:t xml:space="preserve">in chapter 2, each changing state transaction requires gas. In our design we wanted to make sure gas costs remain low, a neglect able part of the shipping fees of a package. That way usage remain affordable. Although we have not made an actual business </w:t>
+      </w:r>
+      <w:proofErr w:type="gramStart"/>
+      <w:r>
+        <w:rPr>
+          <w:rFonts w:cstheme="minorHAnsi"/>
+          <w:sz w:val="24"/>
+          <w:szCs w:val="24"/>
+        </w:rPr>
+        <w:t>plan, that</w:t>
+      </w:r>
+      <w:proofErr w:type="gramEnd"/>
+      <w:r>
+        <w:rPr>
+          <w:rFonts w:cstheme="minorHAnsi"/>
+          <w:sz w:val="24"/>
+          <w:szCs w:val="24"/>
+        </w:rPr>
+        <w:t xml:space="preserve"> </w:t>
+      </w:r>
+      <w:r>
+        <w:rPr>
+          <w:rFonts w:cstheme="minorHAnsi"/>
+          <w:sz w:val="24"/>
+          <w:szCs w:val="24"/>
+        </w:rPr>
+        <w:t xml:space="preserve">has </w:t>
+      </w:r>
+      <w:r>
+        <w:rPr>
+          <w:rFonts w:cstheme="minorHAnsi"/>
+          <w:sz w:val="24"/>
+          <w:szCs w:val="24"/>
+        </w:rPr>
+        <w:t xml:space="preserve">guided us to </w:t>
+      </w:r>
+      <w:r>
+        <w:rPr>
+          <w:rFonts w:cstheme="minorHAnsi"/>
+          <w:sz w:val="24"/>
+          <w:szCs w:val="24"/>
+        </w:rPr>
+        <w:t>an</w:t>
+      </w:r>
+      <w:r>
+        <w:rPr>
+          <w:rFonts w:cstheme="minorHAnsi"/>
+          <w:sz w:val="24"/>
+          <w:szCs w:val="24"/>
+        </w:rPr>
+        <w:t xml:space="preserve"> efficient d</w:t>
+      </w:r>
+      <w:r>
+        <w:rPr>
+          <w:rFonts w:cstheme="minorHAnsi"/>
+          <w:sz w:val="24"/>
+          <w:szCs w:val="24"/>
+        </w:rPr>
+        <w:t>esign that minimizes gas cost.</w:t>
+      </w:r>
+      <w:r>
+        <w:rPr>
+          <w:rFonts w:cstheme="minorHAnsi"/>
+          <w:sz w:val="24"/>
+          <w:szCs w:val="24"/>
+        </w:rPr>
+        <w:t xml:space="preserve">  </w:t>
+      </w:r>
+      <w:r>
+        <w:rPr>
+          <w:rFonts w:cstheme="minorHAnsi"/>
+          <w:sz w:val="24"/>
+          <w:szCs w:val="24"/>
+        </w:rPr>
+        <w:t xml:space="preserve">We have tried to separate transaction to specific, single responsibility methods, as well as minimize storage of contracts. We have also left some activities and features to be </w:t>
+      </w:r>
+      <w:r>
+        <w:rPr>
+          <w:rFonts w:cstheme="minorHAnsi"/>
+          <w:sz w:val="24"/>
+          <w:szCs w:val="24"/>
+        </w:rPr>
+        <w:lastRenderedPageBreak/>
+        <w:t>implemented off-chain, such as public addresses sharing. In the table blow</w:t>
+      </w:r>
+      <w:proofErr w:type="gramStart"/>
+      <w:r>
+        <w:rPr>
+          <w:rFonts w:cstheme="minorHAnsi"/>
+          <w:sz w:val="24"/>
+          <w:szCs w:val="24"/>
+        </w:rPr>
+        <w:t xml:space="preserve">,  </w:t>
+      </w:r>
+      <w:r>
+        <w:rPr>
+          <w:rFonts w:cstheme="minorHAnsi"/>
+          <w:sz w:val="24"/>
+          <w:szCs w:val="24"/>
+        </w:rPr>
+        <w:t>average</w:t>
+      </w:r>
+      <w:proofErr w:type="gramEnd"/>
+      <w:r>
+        <w:rPr>
+          <w:rFonts w:cstheme="minorHAnsi"/>
+          <w:sz w:val="24"/>
+          <w:szCs w:val="24"/>
+        </w:rPr>
+        <w:t xml:space="preserve"> gas prices of transactions </w:t>
+      </w:r>
+      <w:r>
+        <w:rPr>
+          <w:rFonts w:cstheme="minorHAnsi"/>
+          <w:sz w:val="24"/>
+          <w:szCs w:val="24"/>
+        </w:rPr>
+        <w:t xml:space="preserve">are presented, both in </w:t>
+      </w:r>
+      <w:proofErr w:type="spellStart"/>
+      <w:r>
+        <w:rPr>
+          <w:rFonts w:cstheme="minorHAnsi"/>
+          <w:sz w:val="24"/>
+          <w:szCs w:val="24"/>
+        </w:rPr>
+        <w:t>wei</w:t>
+      </w:r>
+      <w:proofErr w:type="spellEnd"/>
+      <w:r>
+        <w:rPr>
+          <w:rFonts w:cstheme="minorHAnsi"/>
+          <w:sz w:val="24"/>
+          <w:szCs w:val="24"/>
+        </w:rPr>
+        <w:t xml:space="preserve"> and in </w:t>
+      </w:r>
+      <w:proofErr w:type="spellStart"/>
+      <w:r>
+        <w:rPr>
+          <w:rFonts w:cstheme="minorHAnsi"/>
+          <w:sz w:val="24"/>
+          <w:szCs w:val="24"/>
+        </w:rPr>
+        <w:t>usd</w:t>
+      </w:r>
+      <w:proofErr w:type="spellEnd"/>
+      <w:r>
+        <w:rPr>
+          <w:rFonts w:cstheme="minorHAnsi"/>
+          <w:sz w:val="24"/>
+          <w:szCs w:val="24"/>
+        </w:rPr>
+        <w:t>:</w:t>
+      </w:r>
+    </w:p>
+    <w:p>
+      <w:pPr>
+        <w:pStyle w:val="a4"/>
+        <w:bidi w:val="0"/>
+        <w:rPr>
+          <w:rFonts w:cstheme="minorHAnsi"/>
+          <w:sz w:val="24"/>
+          <w:szCs w:val="24"/>
+        </w:rPr>
+      </w:pPr>
+    </w:p>
+    <w:p>
+      <w:pPr>
+        <w:pStyle w:val="a4"/>
+        <w:bidi w:val="0"/>
+        <w:rPr>
+          <w:rFonts w:cstheme="minorHAnsi"/>
+          <w:sz w:val="24"/>
+          <w:szCs w:val="24"/>
+        </w:rPr>
+      </w:pPr>
+      <w:r>
+        <w:rPr>
+          <w:rFonts w:cstheme="minorHAnsi"/>
+          <w:sz w:val="24"/>
+          <w:szCs w:val="24"/>
+        </w:rPr>
+        <w:drawing>
+          <wp:inline distT="0" distB="0" distL="0" distR="0" wp14:anchorId="290D0CBD" wp14:editId="0B90D8E0">
+            <wp:extent cx="5274310" cy="2020570"/>
+            <wp:effectExtent l="0" t="0" r="2540" b="0"/>
+            <wp:docPr id="5" name="תמונה 2"/>
+            <wp:cNvGraphicFramePr>
+              <a:graphicFrameLocks xmlns:a="http://schemas.openxmlformats.org/drawingml/2006/main" noChangeAspect="1"/>
+            </wp:cNvGraphicFramePr>
+            <a:graphic xmlns:a="http://schemas.openxmlformats.org/drawingml/2006/main">
+              <a:graphicData uri="http://schemas.openxmlformats.org/drawingml/2006/picture">
+                <pic:pic xmlns:pic="http://schemas.openxmlformats.org/drawingml/2006/picture">
+                  <pic:nvPicPr>
+                    <pic:cNvPr id="3" name="תמונה 2"/>
+                    <pic:cNvPicPr>
+                      <a:picLocks noChangeAspect="1"/>
+                    </pic:cNvPicPr>
+                  </pic:nvPicPr>
+                  <pic:blipFill>
+                    <a:blip r:embed="rId23"/>
+                    <a:stretch>
+                      <a:fillRect/>
+                    </a:stretch>
+                  </pic:blipFill>
+                  <pic:spPr>
+                    <a:xfrm>
+                      <a:off x="0" y="0"/>
+                      <a:ext cx="5274310" cy="2020570"/>
+                    </a:xfrm>
+                    <a:prstGeom prst="rect">
+                      <a:avLst/>
+                    </a:prstGeom>
+                  </pic:spPr>
+                </pic:pic>
+              </a:graphicData>
+            </a:graphic>
+          </wp:inline>
+        </w:drawing>
+      </w:r>
+      <w:r>
+        <w:rPr>
+          <w:rFonts w:cstheme="minorHAnsi"/>
+          <w:sz w:val="24"/>
+          <w:szCs w:val="24"/>
+        </w:rPr>
+        <w:t xml:space="preserve"> </w:t>
+      </w:r>
+    </w:p>
+    <w:p>
+      <w:pPr>
+        <w:pStyle w:val="a4"/>
+        <w:bidi w:val="0"/>
+        <w:rPr>
+          <w:rFonts w:cstheme="minorHAnsi"/>
+          <w:sz w:val="24"/>
+          <w:szCs w:val="24"/>
+        </w:rPr>
+      </w:pPr>
+    </w:p>
+    <w:p>
+      <w:pPr>
+        <w:pStyle w:val="a4"/>
+        <w:numPr>
+          <w:ilvl w:val="0"/>
+          <w:numId w:val="3"/>
+        </w:numPr>
+        <w:bidi w:val="0"/>
+        <w:rPr>
+          <w:b/>
+          <w:bCs/>
+        </w:rPr>
+      </w:pPr>
+      <w:r>
+        <w:rPr>
+          <w:b/>
+          <w:bCs/>
+        </w:rPr>
+        <w:t>Smart contracts as an alternative to legal contracts</w:t>
+      </w:r>
+      <w:r>
+        <w:rPr>
+          <w:b/>
+          <w:bCs/>
+        </w:rPr>
+        <w:t xml:space="preserve"> </w:t>
+      </w:r>
+      <w:r>
+        <w:rPr>
+          <w:b/>
+          <w:bCs/>
+        </w:rPr>
+        <w:t>–</w:t>
+      </w:r>
+      <w:r>
+        <w:rPr>
+          <w:b/>
+          <w:bCs/>
+        </w:rPr>
+        <w:t xml:space="preserve"> </w:t>
+      </w:r>
+      <w:r>
+        <w:t>We have tried</w:t>
+      </w:r>
+      <w:r>
+        <w:rPr>
+          <w:b/>
+          <w:bCs/>
+        </w:rPr>
+        <w:t xml:space="preserve"> </w:t>
+      </w:r>
+      <w:r>
+        <w:t>to cover as many cases and define them in code, to minimize any external factors of human behavior. However we could not get complete coverage against all kind of fraud or mal</w:t>
+      </w:r>
+      <w:r>
+        <w:rPr>
+          <w:b/>
+          <w:bCs/>
+        </w:rPr>
+        <w:t xml:space="preserve"> – </w:t>
+      </w:r>
+      <w:r>
+        <w:t>usage of the s</w:t>
+      </w:r>
+      <w:r>
+        <w:t xml:space="preserve">ystem. For example if a buyer refuses to sign a package and "steel" it from carrier, or if seller refuses to sign a returned package. For those cases we use the "dispute resolver" as an authority accepted by all parties. That way of solving disputes is used today in online shopping platforms such as </w:t>
+      </w:r>
+      <w:proofErr w:type="spellStart"/>
+      <w:r>
+        <w:t>Ebay</w:t>
+      </w:r>
+      <w:proofErr w:type="spellEnd"/>
+      <w:r>
+        <w:t xml:space="preserve">. While not perfectly trustless, we believe our </w:t>
+      </w:r>
+      <w:proofErr w:type="spellStart"/>
+      <w:r>
+        <w:t>Dapp</w:t>
+      </w:r>
+      <w:proofErr w:type="spellEnd"/>
+      <w:r>
+        <w:t xml:space="preserve"> still provide needed protection, especially for buyers. In general we conclude that smart contracts, designe</w:t>
+      </w:r>
+      <w:r>
+        <w:t>d properly, are a better tool</w:t>
+      </w:r>
+      <w:r>
+        <w:t xml:space="preserve"> </w:t>
+      </w:r>
+      <w:r>
+        <w:t xml:space="preserve">than having to trust a piece of paper signed by a person. </w:t>
+      </w:r>
+      <w:r>
+        <w:t xml:space="preserve">  </w:t>
+      </w:r>
+    </w:p>
+    <w:p>
+      <w:pPr>
+        <w:bidi w:val="0"/>
+      </w:pPr>
     </w:p>
     <w:p>
       <w:pPr>
@@ -6071,34 +6641,86 @@
         <w:bidi w:val="0"/>
       </w:pPr>
       <w:r>
-        <w:t>security issues</w:t>
-      </w:r>
-    </w:p>
-    <w:p>
-      <w:pPr>
-        <w:pStyle w:val="2"/>
-        <w:numPr>
-          <w:ilvl w:val="1"/>
-          <w:numId w:val="2"/>
-        </w:numPr>
-        <w:bidi w:val="0"/>
-      </w:pPr>
-      <w:r>
-        <w:t>problems and solutions</w:t>
-      </w:r>
-    </w:p>
-    <w:p>
-      <w:pPr>
-        <w:pStyle w:val="2"/>
-        <w:numPr>
-          <w:ilvl w:val="1"/>
-          <w:numId w:val="2"/>
-        </w:numPr>
-        <w:bidi w:val="0"/>
-      </w:pPr>
-      <w:r>
-        <w:t>future work</w:t>
-      </w:r>
+        <w:t>F</w:t>
+      </w:r>
+      <w:r>
+        <w:t>uture work</w:t>
+      </w:r>
+    </w:p>
+    <w:p>
+      <w:pPr>
+        <w:pStyle w:val="a4"/>
+        <w:numPr>
+          <w:ilvl w:val="0"/>
+          <w:numId w:val="3"/>
+        </w:numPr>
+        <w:bidi w:val="0"/>
+      </w:pPr>
+      <w:r>
+        <w:t xml:space="preserve">We believe further work can be done designing contract more specific to the product, or type of deal. </w:t>
+      </w:r>
+      <w:r>
+        <w:t>Perhaps</w:t>
+      </w:r>
+      <w:r>
+        <w:t xml:space="preserve"> not only packages but services too. This can be done by inheritance from contract "Package".</w:t>
+      </w:r>
+    </w:p>
+    <w:p>
+      <w:pPr>
+        <w:pStyle w:val="a4"/>
+        <w:bidi w:val="0"/>
+      </w:pPr>
+    </w:p>
+    <w:p>
+      <w:pPr>
+        <w:pStyle w:val="a4"/>
+        <w:numPr>
+          <w:ilvl w:val="0"/>
+          <w:numId w:val="3"/>
+        </w:numPr>
+        <w:bidi w:val="0"/>
+      </w:pPr>
+      <w:r>
+        <w:t>Further optimization in terms o</w:t>
+      </w:r>
+      <w:r>
+        <w:t>f gas cost, as network scales</w:t>
+      </w:r>
+      <w:r>
+        <w:t xml:space="preserve"> up.</w:t>
+      </w:r>
+    </w:p>
+    <w:p>
+      <w:pPr>
+        <w:pStyle w:val="a4"/>
+        <w:rPr>
+          <w:rtl/>
+        </w:rPr>
+      </w:pPr>
+    </w:p>
+    <w:p>
+      <w:pPr>
+        <w:pStyle w:val="a4"/>
+        <w:rPr>
+          <w:rtl/>
+        </w:rPr>
+      </w:pPr>
+    </w:p>
+    <w:p>
+      <w:pPr>
+        <w:pStyle w:val="a4"/>
+        <w:rPr>
+          <w:rtl/>
+        </w:rPr>
+      </w:pPr>
+    </w:p>
+    <w:p>
+      <w:pPr>
+        <w:rPr>
+          <w:rFonts w:hint="cs"/>
+        </w:rPr>
+      </w:pPr>
     </w:p>
     <w:p>
       <w:pPr>
@@ -6110,8 +6732,659 @@
         <w:bidi w:val="0"/>
       </w:pPr>
       <w:r>
-        <w:t>references</w:t>
-      </w:r>
+        <w:t>R</w:t>
+      </w:r>
+      <w:r>
+        <w:t>eferences</w:t>
+      </w:r>
+      <w:r>
+        <w:t xml:space="preserve"> and resources </w:t>
+      </w:r>
+    </w:p>
+    <w:p>
+      <w:pPr>
+        <w:bidi w:val="0"/>
+        <w:rPr>
+          <w:b/>
+          <w:bCs/>
+        </w:rPr>
+      </w:pPr>
+    </w:p>
+    <w:p>
+      <w:pPr>
+        <w:bidi w:val="0"/>
+        <w:rPr>
+          <w:b/>
+          <w:bCs/>
+        </w:rPr>
+      </w:pPr>
+      <w:r>
+        <w:rPr>
+          <w:b/>
+          <w:bCs/>
+        </w:rPr>
+        <w:t>Literature</w:t>
+      </w:r>
+    </w:p>
+    <w:p>
+      <w:pPr>
+        <w:pStyle w:val="a4"/>
+        <w:numPr>
+          <w:ilvl w:val="1"/>
+          <w:numId w:val="3"/>
+        </w:numPr>
+        <w:bidi w:val="0"/>
+      </w:pPr>
+      <w:r>
+        <w:t>Mastering bitcoin - 2nd edition:</w:t>
+      </w:r>
+    </w:p>
+    <w:p>
+      <w:pPr>
+        <w:pStyle w:val="a4"/>
+        <w:bidi w:val="0"/>
+        <w:ind w:left="1440"/>
+        <w:rPr>
+          <w:rtl/>
+        </w:rPr>
+      </w:pPr>
+      <w:hyperlink r:id="rId24" w:history="1">
+        <w:r>
+          <w:rPr>
+            <w:rStyle w:val="Hyperlink"/>
+          </w:rPr>
+          <w:t>https://github.com/bitcoinbook/bitcoinbook</w:t>
+        </w:r>
+      </w:hyperlink>
+    </w:p>
+    <w:p>
+      <w:pPr>
+        <w:pStyle w:val="a4"/>
+        <w:numPr>
+          <w:ilvl w:val="1"/>
+          <w:numId w:val="3"/>
+        </w:numPr>
+        <w:bidi w:val="0"/>
+      </w:pPr>
+      <w:r>
+        <w:t>Mastering Ethereum:</w:t>
+      </w:r>
+    </w:p>
+    <w:p>
+      <w:pPr>
+        <w:pStyle w:val="a4"/>
+        <w:bidi w:val="0"/>
+        <w:ind w:left="1440"/>
+        <w:rPr>
+          <w:rtl/>
+        </w:rPr>
+      </w:pPr>
+      <w:hyperlink r:id="rId25" w:history="1">
+        <w:r>
+          <w:rPr>
+            <w:rStyle w:val="Hyperlink"/>
+          </w:rPr>
+          <w:t>https://github.com/ethereumbook/ethereumbook</w:t>
+        </w:r>
+      </w:hyperlink>
+    </w:p>
+    <w:p>
+      <w:pPr>
+        <w:pStyle w:val="a4"/>
+        <w:numPr>
+          <w:ilvl w:val="1"/>
+          <w:numId w:val="3"/>
+        </w:numPr>
+        <w:bidi w:val="0"/>
+      </w:pPr>
+      <w:r>
+        <w:lastRenderedPageBreak/>
+        <w:t xml:space="preserve"> Official Ethereum white paper:</w:t>
+      </w:r>
+    </w:p>
+    <w:p>
+      <w:pPr>
+        <w:pStyle w:val="a4"/>
+        <w:bidi w:val="0"/>
+        <w:ind w:left="1440"/>
+        <w:rPr>
+          <w:rtl/>
+        </w:rPr>
+      </w:pPr>
+      <w:hyperlink r:id="rId26" w:history="1">
+        <w:r>
+          <w:rPr>
+            <w:rStyle w:val="Hyperlink"/>
+          </w:rPr>
+          <w:t>https://github.com/ethereum/wiki/wiki/White-Paper</w:t>
+        </w:r>
+      </w:hyperlink>
+    </w:p>
+    <w:p>
+      <w:pPr>
+        <w:pStyle w:val="a4"/>
+        <w:numPr>
+          <w:ilvl w:val="1"/>
+          <w:numId w:val="3"/>
+        </w:numPr>
+        <w:bidi w:val="0"/>
+      </w:pPr>
+      <w:r>
+        <w:t xml:space="preserve"> Official Ethereum yellow paper:</w:t>
+      </w:r>
+    </w:p>
+    <w:p>
+      <w:pPr>
+        <w:pStyle w:val="a4"/>
+        <w:bidi w:val="0"/>
+        <w:ind w:left="1440"/>
+        <w:rPr>
+          <w:rtl/>
+        </w:rPr>
+      </w:pPr>
+      <w:hyperlink r:id="rId27" w:history="1">
+        <w:r>
+          <w:rPr>
+            <w:rStyle w:val="Hyperlink"/>
+          </w:rPr>
+          <w:t>https://ethereum.github.io/yellowpaper/paper.pdf</w:t>
+        </w:r>
+      </w:hyperlink>
+    </w:p>
+    <w:p>
+      <w:pPr>
+        <w:pStyle w:val="a4"/>
+        <w:numPr>
+          <w:ilvl w:val="1"/>
+          <w:numId w:val="3"/>
+        </w:numPr>
+        <w:bidi w:val="0"/>
+      </w:pPr>
+      <w:r>
+        <w:t>Solidity full documentation:</w:t>
+      </w:r>
+    </w:p>
+    <w:p>
+      <w:pPr>
+        <w:pStyle w:val="a4"/>
+        <w:bidi w:val="0"/>
+        <w:ind w:left="1440"/>
+      </w:pPr>
+      <w:hyperlink r:id="rId28" w:history="1">
+        <w:r>
+          <w:rPr>
+            <w:rStyle w:val="Hyperlink"/>
+          </w:rPr>
+          <w:t>https://solidity.readthedocs.io/en/latest/</w:t>
+        </w:r>
+      </w:hyperlink>
+    </w:p>
+    <w:p>
+      <w:pPr>
+        <w:pStyle w:val="a4"/>
+        <w:numPr>
+          <w:ilvl w:val="1"/>
+          <w:numId w:val="3"/>
+        </w:numPr>
+        <w:bidi w:val="0"/>
+      </w:pPr>
+      <w:r>
+        <w:t xml:space="preserve"> Upgradeability-using-unstructured-storage </w:t>
+      </w:r>
+      <w:r>
+        <w:t>–</w:t>
+      </w:r>
+    </w:p>
+    <w:p>
+      <w:pPr>
+        <w:pStyle w:val="a4"/>
+        <w:bidi w:val="0"/>
+        <w:ind w:left="1440"/>
+      </w:pPr>
+      <w:hyperlink r:id="rId29" w:history="1">
+        <w:r>
+          <w:rPr>
+            <w:rStyle w:val="Hyperlink"/>
+          </w:rPr>
+          <w:t xml:space="preserve">https://blog.zeppelinos.org/upgradeability-using-unstructured-storage/   </w:t>
+        </w:r>
+      </w:hyperlink>
+      <w:r>
+        <w:t xml:space="preserve"> </w:t>
+      </w:r>
+    </w:p>
+    <w:p>
+      <w:pPr>
+        <w:bidi w:val="0"/>
+        <w:rPr>
+          <w:b/>
+          <w:bCs/>
+        </w:rPr>
+      </w:pPr>
+      <w:r>
+        <w:rPr>
+          <w:b/>
+          <w:bCs/>
+        </w:rPr>
+        <w:t>B</w:t>
+      </w:r>
+      <w:r>
+        <w:rPr>
+          <w:b/>
+          <w:bCs/>
+        </w:rPr>
+        <w:t>logs</w:t>
+      </w:r>
+      <w:r>
+        <w:rPr>
+          <w:b/>
+          <w:bCs/>
+        </w:rPr>
+        <w:t xml:space="preserve"> </w:t>
+      </w:r>
+    </w:p>
+    <w:p>
+      <w:pPr>
+        <w:pStyle w:val="a4"/>
+        <w:numPr>
+          <w:ilvl w:val="1"/>
+          <w:numId w:val="12"/>
+        </w:numPr>
+        <w:bidi w:val="0"/>
+      </w:pPr>
+      <w:hyperlink r:id="rId30" w:history="1">
+        <w:r>
+          <w:rPr>
+            <w:rStyle w:val="Hyperlink"/>
+          </w:rPr>
+          <w:t>https://hackernoon.com/the-ethereum-blockchain-size-has-exceeded-1tb-and-yes-its-an-issue-2b650b5f4f62</w:t>
+        </w:r>
+      </w:hyperlink>
+    </w:p>
+    <w:p>
+      <w:pPr>
+        <w:pStyle w:val="a4"/>
+        <w:bidi w:val="0"/>
+        <w:ind w:left="1440"/>
+      </w:pPr>
+    </w:p>
+    <w:p>
+      <w:pPr>
+        <w:pStyle w:val="a4"/>
+        <w:numPr>
+          <w:ilvl w:val="1"/>
+          <w:numId w:val="12"/>
+        </w:numPr>
+        <w:bidi w:val="0"/>
+        <w:rPr>
+          <w:rtl/>
+        </w:rPr>
+      </w:pPr>
+      <w:hyperlink r:id="rId31" w:history="1">
+        <w:r>
+          <w:rPr>
+            <w:rStyle w:val="Hyperlink"/>
+          </w:rPr>
+          <w:t>https://hackernoon.com/how-to-not-destroy-millions-in-smart-contracts-pt-1-bdefac3656b7</w:t>
+        </w:r>
+      </w:hyperlink>
+    </w:p>
+    <w:p>
+      <w:pPr>
+        <w:bidi w:val="0"/>
+        <w:rPr>
+          <w:b/>
+          <w:bCs/>
+        </w:rPr>
+      </w:pPr>
+      <w:r>
+        <w:rPr>
+          <w:b/>
+          <w:bCs/>
+        </w:rPr>
+        <w:t xml:space="preserve">Tools </w:t>
+      </w:r>
+      <w:r>
+        <w:rPr>
+          <w:b/>
+          <w:bCs/>
+        </w:rPr>
+        <w:t>and frameworks</w:t>
+      </w:r>
+    </w:p>
+    <w:p>
+      <w:pPr>
+        <w:pStyle w:val="a4"/>
+        <w:numPr>
+          <w:ilvl w:val="0"/>
+          <w:numId w:val="13"/>
+        </w:numPr>
+        <w:bidi w:val="0"/>
+      </w:pPr>
+      <w:r>
+        <w:t>Truffle Framework - documentation and tutorials:</w:t>
+      </w:r>
+    </w:p>
+    <w:p>
+      <w:pPr>
+        <w:pStyle w:val="a4"/>
+        <w:bidi w:val="0"/>
+      </w:pPr>
+      <w:hyperlink r:id="rId32" w:history="1">
+        <w:r>
+          <w:rPr>
+            <w:rStyle w:val="Hyperlink"/>
+          </w:rPr>
+          <w:t>http://truffleframework.com/</w:t>
+        </w:r>
+      </w:hyperlink>
+    </w:p>
+    <w:p>
+      <w:pPr>
+        <w:pStyle w:val="a4"/>
+        <w:numPr>
+          <w:ilvl w:val="0"/>
+          <w:numId w:val="13"/>
+        </w:numPr>
+        <w:bidi w:val="0"/>
+      </w:pPr>
+      <w:r>
+        <w:t xml:space="preserve"> Open zeppelin - framework of reusable and secure smart contracts in Solidity</w:t>
+      </w:r>
+    </w:p>
+    <w:p>
+      <w:pPr>
+        <w:pStyle w:val="a4"/>
+        <w:bidi w:val="0"/>
+        <w:rPr>
+          <w:rtl/>
+        </w:rPr>
+      </w:pPr>
+      <w:hyperlink r:id="rId33" w:history="1">
+        <w:r>
+          <w:rPr>
+            <w:rStyle w:val="Hyperlink"/>
+          </w:rPr>
+          <w:t>https://openzeppelin.org/</w:t>
+        </w:r>
+      </w:hyperlink>
+    </w:p>
+    <w:p>
+      <w:pPr>
+        <w:pStyle w:val="a4"/>
+        <w:numPr>
+          <w:ilvl w:val="0"/>
+          <w:numId w:val="13"/>
+        </w:numPr>
+        <w:bidi w:val="0"/>
+      </w:pPr>
+      <w:r>
+        <w:t xml:space="preserve"> </w:t>
+      </w:r>
+      <w:proofErr w:type="spellStart"/>
+      <w:r>
+        <w:t>Ropsten</w:t>
+      </w:r>
+      <w:proofErr w:type="spellEnd"/>
+      <w:r>
+        <w:t xml:space="preserve"> </w:t>
+      </w:r>
+      <w:proofErr w:type="spellStart"/>
+      <w:r>
+        <w:t>testnet</w:t>
+      </w:r>
+      <w:proofErr w:type="spellEnd"/>
+      <w:r>
+        <w:t xml:space="preserve"> virtual network block explorer </w:t>
+      </w:r>
+      <w:r>
+        <w:t>–</w:t>
+      </w:r>
+    </w:p>
+    <w:p>
+      <w:pPr>
+        <w:pStyle w:val="a4"/>
+        <w:bidi w:val="0"/>
+      </w:pPr>
+      <w:hyperlink r:id="rId34" w:history="1">
+        <w:r>
+          <w:rPr>
+            <w:rStyle w:val="Hyperlink"/>
+          </w:rPr>
+          <w:t>http://ropsten.etherscan.io</w:t>
+        </w:r>
+      </w:hyperlink>
+    </w:p>
+    <w:p>
+      <w:pPr>
+        <w:pStyle w:val="a4"/>
+        <w:numPr>
+          <w:ilvl w:val="0"/>
+          <w:numId w:val="13"/>
+        </w:numPr>
+        <w:bidi w:val="0"/>
+        <w:rPr>
+          <w:b/>
+          <w:bCs/>
+        </w:rPr>
+      </w:pPr>
+      <w:r>
+        <w:rPr>
+          <w:b/>
+          <w:bCs/>
+        </w:rPr>
+        <w:t>Light-client-protocol</w:t>
+      </w:r>
+    </w:p>
+    <w:p>
+      <w:pPr>
+        <w:pStyle w:val="a4"/>
+        <w:bidi w:val="0"/>
+      </w:pPr>
+      <w:hyperlink r:id="rId35" w:history="1">
+        <w:r>
+          <w:rPr>
+            <w:rStyle w:val="Hyperlink"/>
+          </w:rPr>
+          <w:t>https://github.com/ethereum/wiki/wiki/Light-client-protocol</w:t>
+        </w:r>
+      </w:hyperlink>
+    </w:p>
+    <w:p>
+      <w:pPr>
+        <w:bidi w:val="0"/>
+        <w:rPr>
+          <w:b/>
+          <w:bCs/>
+        </w:rPr>
+      </w:pPr>
+      <w:r>
+        <w:rPr>
+          <w:b/>
+          <w:bCs/>
+        </w:rPr>
+        <w:t xml:space="preserve">Online IDEs:  </w:t>
+      </w:r>
+    </w:p>
+    <w:p>
+      <w:pPr>
+        <w:pStyle w:val="a4"/>
+        <w:numPr>
+          <w:ilvl w:val="0"/>
+          <w:numId w:val="14"/>
+        </w:numPr>
+        <w:bidi w:val="0"/>
+      </w:pPr>
+      <w:r>
+        <w:t>Remix</w:t>
+      </w:r>
+    </w:p>
+    <w:p>
+      <w:pPr>
+        <w:pStyle w:val="a4"/>
+        <w:bidi w:val="0"/>
+        <w:rPr>
+          <w:rtl/>
+        </w:rPr>
+      </w:pPr>
+      <w:hyperlink r:id="rId36" w:history="1">
+        <w:r>
+          <w:rPr>
+            <w:rStyle w:val="Hyperlink"/>
+          </w:rPr>
+          <w:t>https://remix.ethereum.org/#optimize=false&amp;version=soljson-v0.4.19+commit.c4cbbb05.js</w:t>
+        </w:r>
+      </w:hyperlink>
+    </w:p>
+    <w:p>
+      <w:pPr>
+        <w:pStyle w:val="a4"/>
+        <w:numPr>
+          <w:ilvl w:val="0"/>
+          <w:numId w:val="14"/>
+        </w:numPr>
+        <w:bidi w:val="0"/>
+      </w:pPr>
+      <w:r>
+        <w:t xml:space="preserve"> </w:t>
+      </w:r>
+      <w:r>
+        <w:t>E</w:t>
+      </w:r>
+      <w:r>
+        <w:t>thfiddle</w:t>
+      </w:r>
+    </w:p>
+    <w:p>
+      <w:pPr>
+        <w:pStyle w:val="a4"/>
+        <w:numPr>
+          <w:ilvl w:val="0"/>
+          <w:numId w:val="14"/>
+        </w:numPr>
+        <w:bidi w:val="0"/>
+      </w:pPr>
+      <w:hyperlink r:id="rId37" w:history="1">
+        <w:r>
+          <w:rPr>
+            <w:rStyle w:val="Hyperlink"/>
+          </w:rPr>
+          <w:t>https://ethfiddle.com/</w:t>
+        </w:r>
+      </w:hyperlink>
+    </w:p>
+    <w:p>
+      <w:pPr>
+        <w:bidi w:val="0"/>
+        <w:rPr>
+          <w:b/>
+          <w:bCs/>
+        </w:rPr>
+      </w:pPr>
+      <w:r>
+        <w:rPr>
+          <w:b/>
+          <w:bCs/>
+        </w:rPr>
+        <w:t>G</w:t>
+      </w:r>
+      <w:r>
+        <w:rPr>
+          <w:b/>
+          <w:bCs/>
+        </w:rPr>
+        <w:t>as statistics</w:t>
+      </w:r>
+    </w:p>
+    <w:p>
+      <w:pPr>
+        <w:pStyle w:val="a4"/>
+        <w:numPr>
+          <w:ilvl w:val="0"/>
+          <w:numId w:val="15"/>
+        </w:numPr>
+        <w:bidi w:val="0"/>
+        <w:rPr>
+          <w:rtl/>
+        </w:rPr>
+      </w:pPr>
+      <w:hyperlink r:id="rId38" w:history="1">
+        <w:r>
+          <w:rPr>
+            <w:rStyle w:val="Hyperlink"/>
+          </w:rPr>
+          <w:t>https://ethgasstation.info/</w:t>
+        </w:r>
+      </w:hyperlink>
+    </w:p>
+    <w:p>
+      <w:pPr>
+        <w:bidi w:val="0"/>
+        <w:rPr>
+          <w:b/>
+          <w:bCs/>
+        </w:rPr>
+      </w:pPr>
+      <w:r>
+        <w:rPr>
+          <w:b/>
+          <w:bCs/>
+        </w:rPr>
+        <w:t>A</w:t>
+      </w:r>
+      <w:r>
+        <w:rPr>
+          <w:b/>
+          <w:bCs/>
+        </w:rPr>
+        <w:t>ndroid</w:t>
+      </w:r>
+    </w:p>
+    <w:p>
+      <w:pPr>
+        <w:pStyle w:val="a4"/>
+        <w:numPr>
+          <w:ilvl w:val="0"/>
+          <w:numId w:val="16"/>
+        </w:numPr>
+        <w:bidi w:val="0"/>
+      </w:pPr>
+      <w:r>
+        <w:t xml:space="preserve"> web3j library:  </w:t>
+      </w:r>
+    </w:p>
+    <w:p>
+      <w:pPr>
+        <w:pStyle w:val="a4"/>
+        <w:bidi w:val="0"/>
+      </w:pPr>
+      <w:hyperlink r:id="rId39" w:history="1">
+        <w:r>
+          <w:rPr>
+            <w:rStyle w:val="Hyperlink"/>
+          </w:rPr>
+          <w:t>https://web3j.io/</w:t>
+        </w:r>
+      </w:hyperlink>
+    </w:p>
+    <w:p>
+      <w:pPr>
+        <w:pStyle w:val="a4"/>
+        <w:bidi w:val="0"/>
+      </w:pPr>
+    </w:p>
+    <w:p>
+      <w:pPr>
+        <w:bidi w:val="0"/>
+        <w:rPr>
+          <w:rtl/>
+        </w:rPr>
+      </w:pPr>
+    </w:p>
+    <w:p>
+      <w:pPr>
+        <w:bidi w:val="0"/>
+      </w:pPr>
     </w:p>
     <w:p>
       <w:pPr>
@@ -6510,6 +7783,95 @@
     </w:lvl>
   </w:abstractNum>
   <w:abstractNum w:abstractNumId="3" w15:restartNumberingAfterBreak="0">
+    <w:nsid w:val="289768F0"/>
+    <w:multiLevelType w:val="hybridMultilevel"/>
+    <w:tmpl w:val="1BC01DB6"/>
+    <w:lvl w:ilvl="0" w:tplc="04090011">
+      <w:start w:val="1"/>
+      <w:numFmt w:val="decimal"/>
+      <w:lvlText w:val="%1)"/>
+      <w:lvlJc w:val="left"/>
+      <w:pPr>
+        <w:ind w:left="720" w:hanging="360"/>
+      </w:pPr>
+      <w:rPr>
+        <w:rFonts w:hint="default"/>
+      </w:rPr>
+    </w:lvl>
+    <w:lvl w:ilvl="1" w:tplc="04090019" w:tentative="1">
+      <w:start w:val="1"/>
+      <w:numFmt w:val="lowerLetter"/>
+      <w:lvlText w:val="%2."/>
+      <w:lvlJc w:val="left"/>
+      <w:pPr>
+        <w:ind w:left="1440" w:hanging="360"/>
+      </w:pPr>
+    </w:lvl>
+    <w:lvl w:ilvl="2" w:tplc="0409001B" w:tentative="1">
+      <w:start w:val="1"/>
+      <w:numFmt w:val="lowerRoman"/>
+      <w:lvlText w:val="%3."/>
+      <w:lvlJc w:val="right"/>
+      <w:pPr>
+        <w:ind w:left="2160" w:hanging="180"/>
+      </w:pPr>
+    </w:lvl>
+    <w:lvl w:ilvl="3" w:tplc="0409000F" w:tentative="1">
+      <w:start w:val="1"/>
+      <w:numFmt w:val="decimal"/>
+      <w:lvlText w:val="%4."/>
+      <w:lvlJc w:val="left"/>
+      <w:pPr>
+        <w:ind w:left="2880" w:hanging="360"/>
+      </w:pPr>
+    </w:lvl>
+    <w:lvl w:ilvl="4" w:tplc="04090019" w:tentative="1">
+      <w:start w:val="1"/>
+      <w:numFmt w:val="lowerLetter"/>
+      <w:lvlText w:val="%5."/>
+      <w:lvlJc w:val="left"/>
+      <w:pPr>
+        <w:ind w:left="3600" w:hanging="360"/>
+      </w:pPr>
+    </w:lvl>
+    <w:lvl w:ilvl="5" w:tplc="0409001B" w:tentative="1">
+      <w:start w:val="1"/>
+      <w:numFmt w:val="lowerRoman"/>
+      <w:lvlText w:val="%6."/>
+      <w:lvlJc w:val="right"/>
+      <w:pPr>
+        <w:ind w:left="4320" w:hanging="180"/>
+      </w:pPr>
+    </w:lvl>
+    <w:lvl w:ilvl="6" w:tplc="0409000F" w:tentative="1">
+      <w:start w:val="1"/>
+      <w:numFmt w:val="decimal"/>
+      <w:lvlText w:val="%7."/>
+      <w:lvlJc w:val="left"/>
+      <w:pPr>
+        <w:ind w:left="5040" w:hanging="360"/>
+      </w:pPr>
+    </w:lvl>
+    <w:lvl w:ilvl="7" w:tplc="04090019" w:tentative="1">
+      <w:start w:val="1"/>
+      <w:numFmt w:val="lowerLetter"/>
+      <w:lvlText w:val="%8."/>
+      <w:lvlJc w:val="left"/>
+      <w:pPr>
+        <w:ind w:left="5760" w:hanging="360"/>
+      </w:pPr>
+    </w:lvl>
+    <w:lvl w:ilvl="8" w:tplc="0409001B" w:tentative="1">
+      <w:start w:val="1"/>
+      <w:numFmt w:val="lowerRoman"/>
+      <w:lvlText w:val="%9."/>
+      <w:lvlJc w:val="right"/>
+      <w:pPr>
+        <w:ind w:left="6480" w:hanging="180"/>
+      </w:pPr>
+    </w:lvl>
+  </w:abstractNum>
+  <w:abstractNum w:abstractNumId="4" w15:restartNumberingAfterBreak="0">
     <w:nsid w:val="2D137025"/>
     <w:multiLevelType w:val="hybridMultilevel"/>
     <w:tmpl w:val="F23227CA"/>
@@ -6598,10 +7960,10 @@
       </w:pPr>
     </w:lvl>
   </w:abstractNum>
-  <w:abstractNum w:abstractNumId="4" w15:restartNumberingAfterBreak="0">
+  <w:abstractNum w:abstractNumId="5" w15:restartNumberingAfterBreak="0">
     <w:nsid w:val="36CD2400"/>
     <w:multiLevelType w:val="multilevel"/>
-    <w:tmpl w:val="B8481D20"/>
+    <w:tmpl w:val="11762912"/>
     <w:lvl w:ilvl="0">
       <w:start w:val="1"/>
       <w:numFmt w:val="bullet"/>
@@ -6618,10 +7980,154 @@
         <w:sz w:val="20"/>
       </w:rPr>
     </w:lvl>
-    <w:lvl w:ilvl="1" w:tentative="1">
+    <w:lvl w:ilvl="1">
+      <w:start w:val="1"/>
+      <w:numFmt w:val="decimal"/>
+      <w:lvlText w:val="%2)"/>
+      <w:lvlJc w:val="left"/>
+      <w:pPr>
+        <w:ind w:left="1440" w:hanging="360"/>
+      </w:pPr>
+      <w:rPr>
+        <w:rFonts w:hint="default"/>
+      </w:rPr>
+    </w:lvl>
+    <w:lvl w:ilvl="2" w:tentative="1">
       <w:start w:val="1"/>
       <w:numFmt w:val="bullet"/>
-      <w:lvlText w:val="o"/>
+      <w:lvlText w:val=""/>
+      <w:lvlJc w:val="left"/>
+      <w:pPr>
+        <w:tabs>
+          <w:tab w:val="num" w:pos="2160"/>
+        </w:tabs>
+        <w:ind w:left="2160" w:hanging="360"/>
+      </w:pPr>
+      <w:rPr>
+        <w:rFonts w:ascii="Wingdings" w:hAnsi="Wingdings" w:hint="default"/>
+        <w:sz w:val="20"/>
+      </w:rPr>
+    </w:lvl>
+    <w:lvl w:ilvl="3" w:tentative="1">
+      <w:start w:val="1"/>
+      <w:numFmt w:val="bullet"/>
+      <w:lvlText w:val=""/>
+      <w:lvlJc w:val="left"/>
+      <w:pPr>
+        <w:tabs>
+          <w:tab w:val="num" w:pos="2880"/>
+        </w:tabs>
+        <w:ind w:left="2880" w:hanging="360"/>
+      </w:pPr>
+      <w:rPr>
+        <w:rFonts w:ascii="Wingdings" w:hAnsi="Wingdings" w:hint="default"/>
+        <w:sz w:val="20"/>
+      </w:rPr>
+    </w:lvl>
+    <w:lvl w:ilvl="4" w:tentative="1">
+      <w:start w:val="1"/>
+      <w:numFmt w:val="bullet"/>
+      <w:lvlText w:val=""/>
+      <w:lvlJc w:val="left"/>
+      <w:pPr>
+        <w:tabs>
+          <w:tab w:val="num" w:pos="3600"/>
+        </w:tabs>
+        <w:ind w:left="3600" w:hanging="360"/>
+      </w:pPr>
+      <w:rPr>
+        <w:rFonts w:ascii="Wingdings" w:hAnsi="Wingdings" w:hint="default"/>
+        <w:sz w:val="20"/>
+      </w:rPr>
+    </w:lvl>
+    <w:lvl w:ilvl="5" w:tentative="1">
+      <w:start w:val="1"/>
+      <w:numFmt w:val="bullet"/>
+      <w:lvlText w:val=""/>
+      <w:lvlJc w:val="left"/>
+      <w:pPr>
+        <w:tabs>
+          <w:tab w:val="num" w:pos="4320"/>
+        </w:tabs>
+        <w:ind w:left="4320" w:hanging="360"/>
+      </w:pPr>
+      <w:rPr>
+        <w:rFonts w:ascii="Wingdings" w:hAnsi="Wingdings" w:hint="default"/>
+        <w:sz w:val="20"/>
+      </w:rPr>
+    </w:lvl>
+    <w:lvl w:ilvl="6" w:tentative="1">
+      <w:start w:val="1"/>
+      <w:numFmt w:val="bullet"/>
+      <w:lvlText w:val=""/>
+      <w:lvlJc w:val="left"/>
+      <w:pPr>
+        <w:tabs>
+          <w:tab w:val="num" w:pos="5040"/>
+        </w:tabs>
+        <w:ind w:left="5040" w:hanging="360"/>
+      </w:pPr>
+      <w:rPr>
+        <w:rFonts w:ascii="Wingdings" w:hAnsi="Wingdings" w:hint="default"/>
+        <w:sz w:val="20"/>
+      </w:rPr>
+    </w:lvl>
+    <w:lvl w:ilvl="7" w:tentative="1">
+      <w:start w:val="1"/>
+      <w:numFmt w:val="bullet"/>
+      <w:lvlText w:val=""/>
+      <w:lvlJc w:val="left"/>
+      <w:pPr>
+        <w:tabs>
+          <w:tab w:val="num" w:pos="5760"/>
+        </w:tabs>
+        <w:ind w:left="5760" w:hanging="360"/>
+      </w:pPr>
+      <w:rPr>
+        <w:rFonts w:ascii="Wingdings" w:hAnsi="Wingdings" w:hint="default"/>
+        <w:sz w:val="20"/>
+      </w:rPr>
+    </w:lvl>
+    <w:lvl w:ilvl="8" w:tentative="1">
+      <w:start w:val="1"/>
+      <w:numFmt w:val="bullet"/>
+      <w:lvlText w:val=""/>
+      <w:lvlJc w:val="left"/>
+      <w:pPr>
+        <w:tabs>
+          <w:tab w:val="num" w:pos="6480"/>
+        </w:tabs>
+        <w:ind w:left="6480" w:hanging="360"/>
+      </w:pPr>
+      <w:rPr>
+        <w:rFonts w:ascii="Wingdings" w:hAnsi="Wingdings" w:hint="default"/>
+        <w:sz w:val="20"/>
+      </w:rPr>
+    </w:lvl>
+  </w:abstractNum>
+  <w:abstractNum w:abstractNumId="6" w15:restartNumberingAfterBreak="0">
+    <w:nsid w:val="435F546A"/>
+    <w:multiLevelType w:val="hybridMultilevel"/>
+    <w:tmpl w:val="55B6BBFA"/>
+    <w:lvl w:ilvl="0" w:tplc="D61EFF7E">
+      <w:start w:val="1"/>
+      <w:numFmt w:val="bullet"/>
+      <w:lvlText w:val="•"/>
+      <w:lvlJc w:val="left"/>
+      <w:pPr>
+        <w:tabs>
+          <w:tab w:val="num" w:pos="720"/>
+        </w:tabs>
+        <w:ind w:left="720" w:hanging="360"/>
+      </w:pPr>
+      <w:rPr>
+        <w:rFonts w:ascii="Arial" w:hAnsi="Arial" w:hint="default"/>
+      </w:rPr>
+    </w:lvl>
+    <w:lvl w:ilvl="1" w:tplc="4224D802" w:tentative="1">
+      <w:start w:val="1"/>
+      <w:numFmt w:val="bullet"/>
+      <w:lvlText w:val="•"/>
       <w:lvlJc w:val="left"/>
       <w:pPr>
         <w:tabs>
@@ -6630,14 +8136,13 @@
         <w:ind w:left="1440" w:hanging="360"/>
       </w:pPr>
       <w:rPr>
-        <w:rFonts w:ascii="Courier New" w:hAnsi="Courier New" w:hint="default"/>
-        <w:sz w:val="20"/>
+        <w:rFonts w:ascii="Arial" w:hAnsi="Arial" w:hint="default"/>
       </w:rPr>
     </w:lvl>
-    <w:lvl w:ilvl="2" w:tentative="1">
+    <w:lvl w:ilvl="2" w:tplc="58F2B1D0" w:tentative="1">
       <w:start w:val="1"/>
       <w:numFmt w:val="bullet"/>
-      <w:lvlText w:val=""/>
+      <w:lvlText w:val="•"/>
       <w:lvlJc w:val="left"/>
       <w:pPr>
         <w:tabs>
@@ -6646,14 +8151,13 @@
         <w:ind w:left="2160" w:hanging="360"/>
       </w:pPr>
       <w:rPr>
-        <w:rFonts w:ascii="Wingdings" w:hAnsi="Wingdings" w:hint="default"/>
-        <w:sz w:val="20"/>
+        <w:rFonts w:ascii="Arial" w:hAnsi="Arial" w:hint="default"/>
       </w:rPr>
     </w:lvl>
-    <w:lvl w:ilvl="3" w:tentative="1">
+    <w:lvl w:ilvl="3" w:tplc="0D9C9C6C" w:tentative="1">
       <w:start w:val="1"/>
       <w:numFmt w:val="bullet"/>
-      <w:lvlText w:val=""/>
+      <w:lvlText w:val="•"/>
       <w:lvlJc w:val="left"/>
       <w:pPr>
         <w:tabs>
@@ -6662,14 +8166,13 @@
         <w:ind w:left="2880" w:hanging="360"/>
       </w:pPr>
       <w:rPr>
-        <w:rFonts w:ascii="Wingdings" w:hAnsi="Wingdings" w:hint="default"/>
-        <w:sz w:val="20"/>
+        <w:rFonts w:ascii="Arial" w:hAnsi="Arial" w:hint="default"/>
       </w:rPr>
     </w:lvl>
-    <w:lvl w:ilvl="4" w:tentative="1">
+    <w:lvl w:ilvl="4" w:tplc="83D4E272" w:tentative="1">
       <w:start w:val="1"/>
       <w:numFmt w:val="bullet"/>
-      <w:lvlText w:val=""/>
+      <w:lvlText w:val="•"/>
       <w:lvlJc w:val="left"/>
       <w:pPr>
         <w:tabs>
@@ -6678,14 +8181,13 @@
         <w:ind w:left="3600" w:hanging="360"/>
       </w:pPr>
       <w:rPr>
-        <w:rFonts w:ascii="Wingdings" w:hAnsi="Wingdings" w:hint="default"/>
-        <w:sz w:val="20"/>
+        <w:rFonts w:ascii="Arial" w:hAnsi="Arial" w:hint="default"/>
       </w:rPr>
     </w:lvl>
-    <w:lvl w:ilvl="5" w:tentative="1">
+    <w:lvl w:ilvl="5" w:tplc="E96A2DC2" w:tentative="1">
       <w:start w:val="1"/>
       <w:numFmt w:val="bullet"/>
-      <w:lvlText w:val=""/>
+      <w:lvlText w:val="•"/>
       <w:lvlJc w:val="left"/>
       <w:pPr>
         <w:tabs>
@@ -6694,14 +8196,13 @@
         <w:ind w:left="4320" w:hanging="360"/>
       </w:pPr>
       <w:rPr>
-        <w:rFonts w:ascii="Wingdings" w:hAnsi="Wingdings" w:hint="default"/>
-        <w:sz w:val="20"/>
+        <w:rFonts w:ascii="Arial" w:hAnsi="Arial" w:hint="default"/>
       </w:rPr>
     </w:lvl>
-    <w:lvl w:ilvl="6" w:tentative="1">
+    <w:lvl w:ilvl="6" w:tplc="B3BA92F8" w:tentative="1">
       <w:start w:val="1"/>
       <w:numFmt w:val="bullet"/>
-      <w:lvlText w:val=""/>
+      <w:lvlText w:val="•"/>
       <w:lvlJc w:val="left"/>
       <w:pPr>
         <w:tabs>
@@ -6710,14 +8211,13 @@
         <w:ind w:left="5040" w:hanging="360"/>
       </w:pPr>
       <w:rPr>
-        <w:rFonts w:ascii="Wingdings" w:hAnsi="Wingdings" w:hint="default"/>
-        <w:sz w:val="20"/>
+        <w:rFonts w:ascii="Arial" w:hAnsi="Arial" w:hint="default"/>
       </w:rPr>
     </w:lvl>
-    <w:lvl w:ilvl="7" w:tentative="1">
+    <w:lvl w:ilvl="7" w:tplc="B4301C44" w:tentative="1">
       <w:start w:val="1"/>
       <w:numFmt w:val="bullet"/>
-      <w:lvlText w:val=""/>
+      <w:lvlText w:val="•"/>
       <w:lvlJc w:val="left"/>
       <w:pPr>
         <w:tabs>
@@ -6726,14 +8226,13 @@
         <w:ind w:left="5760" w:hanging="360"/>
       </w:pPr>
       <w:rPr>
-        <w:rFonts w:ascii="Wingdings" w:hAnsi="Wingdings" w:hint="default"/>
-        <w:sz w:val="20"/>
+        <w:rFonts w:ascii="Arial" w:hAnsi="Arial" w:hint="default"/>
       </w:rPr>
     </w:lvl>
-    <w:lvl w:ilvl="8" w:tentative="1">
+    <w:lvl w:ilvl="8" w:tplc="9DF0AB7C" w:tentative="1">
       <w:start w:val="1"/>
       <w:numFmt w:val="bullet"/>
-      <w:lvlText w:val=""/>
+      <w:lvlText w:val="•"/>
       <w:lvlJc w:val="left"/>
       <w:pPr>
         <w:tabs>
@@ -6742,19 +8241,18 @@
         <w:ind w:left="6480" w:hanging="360"/>
       </w:pPr>
       <w:rPr>
-        <w:rFonts w:ascii="Wingdings" w:hAnsi="Wingdings" w:hint="default"/>
-        <w:sz w:val="20"/>
+        <w:rFonts w:ascii="Arial" w:hAnsi="Arial" w:hint="default"/>
       </w:rPr>
     </w:lvl>
   </w:abstractNum>
-  <w:abstractNum w:abstractNumId="5" w15:restartNumberingAfterBreak="0">
-    <w:nsid w:val="435F546A"/>
-    <w:multiLevelType w:val="hybridMultilevel"/>
-    <w:tmpl w:val="55B6BBFA"/>
-    <w:lvl w:ilvl="0" w:tplc="D61EFF7E">
-      <w:start w:val="1"/>
-      <w:numFmt w:val="bullet"/>
-      <w:lvlText w:val="•"/>
+  <w:abstractNum w:abstractNumId="7" w15:restartNumberingAfterBreak="0">
+    <w:nsid w:val="451619FC"/>
+    <w:multiLevelType w:val="multilevel"/>
+    <w:tmpl w:val="882C7E32"/>
+    <w:lvl w:ilvl="0">
+      <w:start w:val="1"/>
+      <w:numFmt w:val="decimal"/>
+      <w:lvlText w:val="%1."/>
       <w:lvlJc w:val="left"/>
       <w:pPr>
         <w:tabs>
@@ -6762,14 +8260,427 @@
         </w:tabs>
         <w:ind w:left="720" w:hanging="360"/>
       </w:pPr>
+    </w:lvl>
+    <w:lvl w:ilvl="1">
+      <w:start w:val="1"/>
+      <w:numFmt w:val="decimal"/>
+      <w:lvlText w:val="%2)"/>
+      <w:lvlJc w:val="left"/>
+      <w:pPr>
+        <w:ind w:left="1440" w:hanging="360"/>
+      </w:pPr>
       <w:rPr>
-        <w:rFonts w:ascii="Arial" w:hAnsi="Arial" w:hint="default"/>
+        <w:rFonts w:hint="default"/>
       </w:rPr>
     </w:lvl>
-    <w:lvl w:ilvl="1" w:tplc="4224D802" w:tentative="1">
+    <w:lvl w:ilvl="2" w:tentative="1">
+      <w:start w:val="1"/>
+      <w:numFmt w:val="decimal"/>
+      <w:lvlText w:val="%3."/>
+      <w:lvlJc w:val="left"/>
+      <w:pPr>
+        <w:tabs>
+          <w:tab w:val="num" w:pos="2160"/>
+        </w:tabs>
+        <w:ind w:left="2160" w:hanging="360"/>
+      </w:pPr>
+    </w:lvl>
+    <w:lvl w:ilvl="3" w:tentative="1">
+      <w:start w:val="1"/>
+      <w:numFmt w:val="decimal"/>
+      <w:lvlText w:val="%4."/>
+      <w:lvlJc w:val="left"/>
+      <w:pPr>
+        <w:tabs>
+          <w:tab w:val="num" w:pos="2880"/>
+        </w:tabs>
+        <w:ind w:left="2880" w:hanging="360"/>
+      </w:pPr>
+    </w:lvl>
+    <w:lvl w:ilvl="4" w:tentative="1">
+      <w:start w:val="1"/>
+      <w:numFmt w:val="decimal"/>
+      <w:lvlText w:val="%5."/>
+      <w:lvlJc w:val="left"/>
+      <w:pPr>
+        <w:tabs>
+          <w:tab w:val="num" w:pos="3600"/>
+        </w:tabs>
+        <w:ind w:left="3600" w:hanging="360"/>
+      </w:pPr>
+    </w:lvl>
+    <w:lvl w:ilvl="5" w:tentative="1">
+      <w:start w:val="1"/>
+      <w:numFmt w:val="decimal"/>
+      <w:lvlText w:val="%6."/>
+      <w:lvlJc w:val="left"/>
+      <w:pPr>
+        <w:tabs>
+          <w:tab w:val="num" w:pos="4320"/>
+        </w:tabs>
+        <w:ind w:left="4320" w:hanging="360"/>
+      </w:pPr>
+    </w:lvl>
+    <w:lvl w:ilvl="6" w:tentative="1">
+      <w:start w:val="1"/>
+      <w:numFmt w:val="decimal"/>
+      <w:lvlText w:val="%7."/>
+      <w:lvlJc w:val="left"/>
+      <w:pPr>
+        <w:tabs>
+          <w:tab w:val="num" w:pos="5040"/>
+        </w:tabs>
+        <w:ind w:left="5040" w:hanging="360"/>
+      </w:pPr>
+    </w:lvl>
+    <w:lvl w:ilvl="7" w:tentative="1">
+      <w:start w:val="1"/>
+      <w:numFmt w:val="decimal"/>
+      <w:lvlText w:val="%8."/>
+      <w:lvlJc w:val="left"/>
+      <w:pPr>
+        <w:tabs>
+          <w:tab w:val="num" w:pos="5760"/>
+        </w:tabs>
+        <w:ind w:left="5760" w:hanging="360"/>
+      </w:pPr>
+    </w:lvl>
+    <w:lvl w:ilvl="8" w:tentative="1">
+      <w:start w:val="1"/>
+      <w:numFmt w:val="decimal"/>
+      <w:lvlText w:val="%9."/>
+      <w:lvlJc w:val="left"/>
+      <w:pPr>
+        <w:tabs>
+          <w:tab w:val="num" w:pos="6480"/>
+        </w:tabs>
+        <w:ind w:left="6480" w:hanging="360"/>
+      </w:pPr>
+    </w:lvl>
+  </w:abstractNum>
+  <w:abstractNum w:abstractNumId="8" w15:restartNumberingAfterBreak="0">
+    <w:nsid w:val="47C6302C"/>
+    <w:multiLevelType w:val="hybridMultilevel"/>
+    <w:tmpl w:val="343E8A10"/>
+    <w:lvl w:ilvl="0" w:tplc="04090011">
+      <w:start w:val="1"/>
+      <w:numFmt w:val="decimal"/>
+      <w:lvlText w:val="%1)"/>
+      <w:lvlJc w:val="left"/>
+      <w:pPr>
+        <w:ind w:left="720" w:hanging="360"/>
+      </w:pPr>
+      <w:rPr>
+        <w:rFonts w:hint="default"/>
+      </w:rPr>
+    </w:lvl>
+    <w:lvl w:ilvl="1" w:tplc="04090019" w:tentative="1">
+      <w:start w:val="1"/>
+      <w:numFmt w:val="lowerLetter"/>
+      <w:lvlText w:val="%2."/>
+      <w:lvlJc w:val="left"/>
+      <w:pPr>
+        <w:ind w:left="1440" w:hanging="360"/>
+      </w:pPr>
+    </w:lvl>
+    <w:lvl w:ilvl="2" w:tplc="0409001B" w:tentative="1">
+      <w:start w:val="1"/>
+      <w:numFmt w:val="lowerRoman"/>
+      <w:lvlText w:val="%3."/>
+      <w:lvlJc w:val="right"/>
+      <w:pPr>
+        <w:ind w:left="2160" w:hanging="180"/>
+      </w:pPr>
+    </w:lvl>
+    <w:lvl w:ilvl="3" w:tplc="0409000F" w:tentative="1">
+      <w:start w:val="1"/>
+      <w:numFmt w:val="decimal"/>
+      <w:lvlText w:val="%4."/>
+      <w:lvlJc w:val="left"/>
+      <w:pPr>
+        <w:ind w:left="2880" w:hanging="360"/>
+      </w:pPr>
+    </w:lvl>
+    <w:lvl w:ilvl="4" w:tplc="04090019" w:tentative="1">
+      <w:start w:val="1"/>
+      <w:numFmt w:val="lowerLetter"/>
+      <w:lvlText w:val="%5."/>
+      <w:lvlJc w:val="left"/>
+      <w:pPr>
+        <w:ind w:left="3600" w:hanging="360"/>
+      </w:pPr>
+    </w:lvl>
+    <w:lvl w:ilvl="5" w:tplc="0409001B" w:tentative="1">
+      <w:start w:val="1"/>
+      <w:numFmt w:val="lowerRoman"/>
+      <w:lvlText w:val="%6."/>
+      <w:lvlJc w:val="right"/>
+      <w:pPr>
+        <w:ind w:left="4320" w:hanging="180"/>
+      </w:pPr>
+    </w:lvl>
+    <w:lvl w:ilvl="6" w:tplc="0409000F" w:tentative="1">
+      <w:start w:val="1"/>
+      <w:numFmt w:val="decimal"/>
+      <w:lvlText w:val="%7."/>
+      <w:lvlJc w:val="left"/>
+      <w:pPr>
+        <w:ind w:left="5040" w:hanging="360"/>
+      </w:pPr>
+    </w:lvl>
+    <w:lvl w:ilvl="7" w:tplc="04090019" w:tentative="1">
+      <w:start w:val="1"/>
+      <w:numFmt w:val="lowerLetter"/>
+      <w:lvlText w:val="%8."/>
+      <w:lvlJc w:val="left"/>
+      <w:pPr>
+        <w:ind w:left="5760" w:hanging="360"/>
+      </w:pPr>
+    </w:lvl>
+    <w:lvl w:ilvl="8" w:tplc="0409001B" w:tentative="1">
+      <w:start w:val="1"/>
+      <w:numFmt w:val="lowerRoman"/>
+      <w:lvlText w:val="%9."/>
+      <w:lvlJc w:val="right"/>
+      <w:pPr>
+        <w:ind w:left="6480" w:hanging="180"/>
+      </w:pPr>
+    </w:lvl>
+  </w:abstractNum>
+  <w:abstractNum w:abstractNumId="9" w15:restartNumberingAfterBreak="0">
+    <w:nsid w:val="4C04032D"/>
+    <w:multiLevelType w:val="hybridMultilevel"/>
+    <w:tmpl w:val="AC2A4D22"/>
+    <w:lvl w:ilvl="0" w:tplc="04090011">
+      <w:start w:val="1"/>
+      <w:numFmt w:val="decimal"/>
+      <w:lvlText w:val="%1)"/>
+      <w:lvlJc w:val="left"/>
+      <w:pPr>
+        <w:ind w:left="720" w:hanging="360"/>
+      </w:pPr>
+      <w:rPr>
+        <w:rFonts w:hint="default"/>
+      </w:rPr>
+    </w:lvl>
+    <w:lvl w:ilvl="1" w:tplc="04090019" w:tentative="1">
+      <w:start w:val="1"/>
+      <w:numFmt w:val="lowerLetter"/>
+      <w:lvlText w:val="%2."/>
+      <w:lvlJc w:val="left"/>
+      <w:pPr>
+        <w:ind w:left="1440" w:hanging="360"/>
+      </w:pPr>
+    </w:lvl>
+    <w:lvl w:ilvl="2" w:tplc="0409001B" w:tentative="1">
+      <w:start w:val="1"/>
+      <w:numFmt w:val="lowerRoman"/>
+      <w:lvlText w:val="%3."/>
+      <w:lvlJc w:val="right"/>
+      <w:pPr>
+        <w:ind w:left="2160" w:hanging="180"/>
+      </w:pPr>
+    </w:lvl>
+    <w:lvl w:ilvl="3" w:tplc="0409000F" w:tentative="1">
+      <w:start w:val="1"/>
+      <w:numFmt w:val="decimal"/>
+      <w:lvlText w:val="%4."/>
+      <w:lvlJc w:val="left"/>
+      <w:pPr>
+        <w:ind w:left="2880" w:hanging="360"/>
+      </w:pPr>
+    </w:lvl>
+    <w:lvl w:ilvl="4" w:tplc="04090019" w:tentative="1">
+      <w:start w:val="1"/>
+      <w:numFmt w:val="lowerLetter"/>
+      <w:lvlText w:val="%5."/>
+      <w:lvlJc w:val="left"/>
+      <w:pPr>
+        <w:ind w:left="3600" w:hanging="360"/>
+      </w:pPr>
+    </w:lvl>
+    <w:lvl w:ilvl="5" w:tplc="0409001B" w:tentative="1">
+      <w:start w:val="1"/>
+      <w:numFmt w:val="lowerRoman"/>
+      <w:lvlText w:val="%6."/>
+      <w:lvlJc w:val="right"/>
+      <w:pPr>
+        <w:ind w:left="4320" w:hanging="180"/>
+      </w:pPr>
+    </w:lvl>
+    <w:lvl w:ilvl="6" w:tplc="0409000F" w:tentative="1">
+      <w:start w:val="1"/>
+      <w:numFmt w:val="decimal"/>
+      <w:lvlText w:val="%7."/>
+      <w:lvlJc w:val="left"/>
+      <w:pPr>
+        <w:ind w:left="5040" w:hanging="360"/>
+      </w:pPr>
+    </w:lvl>
+    <w:lvl w:ilvl="7" w:tplc="04090019" w:tentative="1">
+      <w:start w:val="1"/>
+      <w:numFmt w:val="lowerLetter"/>
+      <w:lvlText w:val="%8."/>
+      <w:lvlJc w:val="left"/>
+      <w:pPr>
+        <w:ind w:left="5760" w:hanging="360"/>
+      </w:pPr>
+    </w:lvl>
+    <w:lvl w:ilvl="8" w:tplc="0409001B" w:tentative="1">
+      <w:start w:val="1"/>
+      <w:numFmt w:val="lowerRoman"/>
+      <w:lvlText w:val="%9."/>
+      <w:lvlJc w:val="right"/>
+      <w:pPr>
+        <w:ind w:left="6480" w:hanging="180"/>
+      </w:pPr>
+    </w:lvl>
+  </w:abstractNum>
+  <w:abstractNum w:abstractNumId="10" w15:restartNumberingAfterBreak="0">
+    <w:nsid w:val="54F62604"/>
+    <w:multiLevelType w:val="multilevel"/>
+    <w:tmpl w:val="5FBC1636"/>
+    <w:lvl w:ilvl="0">
+      <w:start w:val="1"/>
+      <w:numFmt w:val="decimal"/>
+      <w:lvlText w:val="%1."/>
+      <w:lvlJc w:val="left"/>
+      <w:pPr>
+        <w:ind w:left="1800" w:hanging="360"/>
+      </w:pPr>
+      <w:rPr>
+        <w:rFonts w:hint="default"/>
+      </w:rPr>
+    </w:lvl>
+    <w:lvl w:ilvl="1">
+      <w:start w:val="1"/>
+      <w:numFmt w:val="decimal"/>
+      <w:isLgl/>
+      <w:lvlText w:val="%1.%2."/>
+      <w:lvlJc w:val="left"/>
+      <w:pPr>
+        <w:ind w:left="2160" w:hanging="360"/>
+      </w:pPr>
+      <w:rPr>
+        <w:rFonts w:hint="default"/>
+      </w:rPr>
+    </w:lvl>
+    <w:lvl w:ilvl="2">
+      <w:start w:val="1"/>
+      <w:numFmt w:val="decimal"/>
+      <w:isLgl/>
+      <w:lvlText w:val="%1.%2.%3."/>
+      <w:lvlJc w:val="left"/>
+      <w:pPr>
+        <w:ind w:left="2880" w:hanging="720"/>
+      </w:pPr>
+      <w:rPr>
+        <w:rFonts w:hint="default"/>
+      </w:rPr>
+    </w:lvl>
+    <w:lvl w:ilvl="3">
+      <w:start w:val="1"/>
+      <w:numFmt w:val="decimal"/>
+      <w:isLgl/>
+      <w:lvlText w:val="%1.%2.%3.%4."/>
+      <w:lvlJc w:val="left"/>
+      <w:pPr>
+        <w:ind w:left="3240" w:hanging="720"/>
+      </w:pPr>
+      <w:rPr>
+        <w:rFonts w:hint="default"/>
+      </w:rPr>
+    </w:lvl>
+    <w:lvl w:ilvl="4">
+      <w:start w:val="1"/>
+      <w:numFmt w:val="decimal"/>
+      <w:isLgl/>
+      <w:lvlText w:val="%1.%2.%3.%4.%5."/>
+      <w:lvlJc w:val="left"/>
+      <w:pPr>
+        <w:ind w:left="3960" w:hanging="1080"/>
+      </w:pPr>
+      <w:rPr>
+        <w:rFonts w:hint="default"/>
+      </w:rPr>
+    </w:lvl>
+    <w:lvl w:ilvl="5">
+      <w:start w:val="1"/>
+      <w:numFmt w:val="decimal"/>
+      <w:isLgl/>
+      <w:lvlText w:val="%1.%2.%3.%4.%5.%6."/>
+      <w:lvlJc w:val="left"/>
+      <w:pPr>
+        <w:ind w:left="4320" w:hanging="1080"/>
+      </w:pPr>
+      <w:rPr>
+        <w:rFonts w:hint="default"/>
+      </w:rPr>
+    </w:lvl>
+    <w:lvl w:ilvl="6">
+      <w:start w:val="1"/>
+      <w:numFmt w:val="decimal"/>
+      <w:isLgl/>
+      <w:lvlText w:val="%1.%2.%3.%4.%5.%6.%7."/>
+      <w:lvlJc w:val="left"/>
+      <w:pPr>
+        <w:ind w:left="5040" w:hanging="1440"/>
+      </w:pPr>
+      <w:rPr>
+        <w:rFonts w:hint="default"/>
+      </w:rPr>
+    </w:lvl>
+    <w:lvl w:ilvl="7">
+      <w:start w:val="1"/>
+      <w:numFmt w:val="decimal"/>
+      <w:isLgl/>
+      <w:lvlText w:val="%1.%2.%3.%4.%5.%6.%7.%8."/>
+      <w:lvlJc w:val="left"/>
+      <w:pPr>
+        <w:ind w:left="5400" w:hanging="1440"/>
+      </w:pPr>
+      <w:rPr>
+        <w:rFonts w:hint="default"/>
+      </w:rPr>
+    </w:lvl>
+    <w:lvl w:ilvl="8">
+      <w:start w:val="1"/>
+      <w:numFmt w:val="decimal"/>
+      <w:isLgl/>
+      <w:lvlText w:val="%1.%2.%3.%4.%5.%6.%7.%8.%9."/>
+      <w:lvlJc w:val="left"/>
+      <w:pPr>
+        <w:ind w:left="6120" w:hanging="1800"/>
+      </w:pPr>
+      <w:rPr>
+        <w:rFonts w:hint="default"/>
+      </w:rPr>
+    </w:lvl>
+  </w:abstractNum>
+  <w:abstractNum w:abstractNumId="11" w15:restartNumberingAfterBreak="0">
+    <w:nsid w:val="5D2D4282"/>
+    <w:multiLevelType w:val="multilevel"/>
+    <w:tmpl w:val="884C2F8E"/>
+    <w:lvl w:ilvl="0">
       <w:start w:val="1"/>
       <w:numFmt w:val="bullet"/>
-      <w:lvlText w:val="•"/>
+      <w:lvlText w:val=""/>
+      <w:lvlJc w:val="left"/>
+      <w:pPr>
+        <w:tabs>
+          <w:tab w:val="num" w:pos="720"/>
+        </w:tabs>
+        <w:ind w:left="720" w:hanging="360"/>
+      </w:pPr>
+      <w:rPr>
+        <w:rFonts w:ascii="Symbol" w:hAnsi="Symbol" w:hint="default"/>
+        <w:sz w:val="20"/>
+      </w:rPr>
+    </w:lvl>
+    <w:lvl w:ilvl="1" w:tentative="1">
+      <w:start w:val="1"/>
+      <w:numFmt w:val="bullet"/>
+      <w:lvlText w:val="o"/>
       <w:lvlJc w:val="left"/>
       <w:pPr>
         <w:tabs>
@@ -6778,13 +8689,14 @@
         <w:ind w:left="1440" w:hanging="360"/>
       </w:pPr>
       <w:rPr>
-        <w:rFonts w:ascii="Arial" w:hAnsi="Arial" w:hint="default"/>
+        <w:rFonts w:ascii="Courier New" w:hAnsi="Courier New" w:hint="default"/>
+        <w:sz w:val="20"/>
       </w:rPr>
     </w:lvl>
-    <w:lvl w:ilvl="2" w:tplc="58F2B1D0" w:tentative="1">
+    <w:lvl w:ilvl="2" w:tentative="1">
       <w:start w:val="1"/>
       <w:numFmt w:val="bullet"/>
-      <w:lvlText w:val="•"/>
+      <w:lvlText w:val=""/>
       <w:lvlJc w:val="left"/>
       <w:pPr>
         <w:tabs>
@@ -6793,13 +8705,14 @@
         <w:ind w:left="2160" w:hanging="360"/>
       </w:pPr>
       <w:rPr>
-        <w:rFonts w:ascii="Arial" w:hAnsi="Arial" w:hint="default"/>
+        <w:rFonts w:ascii="Wingdings" w:hAnsi="Wingdings" w:hint="default"/>
+        <w:sz w:val="20"/>
       </w:rPr>
     </w:lvl>
-    <w:lvl w:ilvl="3" w:tplc="0D9C9C6C" w:tentative="1">
+    <w:lvl w:ilvl="3" w:tentative="1">
       <w:start w:val="1"/>
       <w:numFmt w:val="bullet"/>
-      <w:lvlText w:val="•"/>
+      <w:lvlText w:val=""/>
       <w:lvlJc w:val="left"/>
       <w:pPr>
         <w:tabs>
@@ -6808,13 +8721,14 @@
         <w:ind w:left="2880" w:hanging="360"/>
       </w:pPr>
       <w:rPr>
-        <w:rFonts w:ascii="Arial" w:hAnsi="Arial" w:hint="default"/>
+        <w:rFonts w:ascii="Wingdings" w:hAnsi="Wingdings" w:hint="default"/>
+        <w:sz w:val="20"/>
       </w:rPr>
     </w:lvl>
-    <w:lvl w:ilvl="4" w:tplc="83D4E272" w:tentative="1">
+    <w:lvl w:ilvl="4" w:tentative="1">
       <w:start w:val="1"/>
       <w:numFmt w:val="bullet"/>
-      <w:lvlText w:val="•"/>
+      <w:lvlText w:val=""/>
       <w:lvlJc w:val="left"/>
       <w:pPr>
         <w:tabs>
@@ -6823,13 +8737,14 @@
         <w:ind w:left="3600" w:hanging="360"/>
       </w:pPr>
       <w:rPr>
-        <w:rFonts w:ascii="Arial" w:hAnsi="Arial" w:hint="default"/>
+        <w:rFonts w:ascii="Wingdings" w:hAnsi="Wingdings" w:hint="default"/>
+        <w:sz w:val="20"/>
       </w:rPr>
     </w:lvl>
-    <w:lvl w:ilvl="5" w:tplc="E96A2DC2" w:tentative="1">
+    <w:lvl w:ilvl="5" w:tentative="1">
       <w:start w:val="1"/>
       <w:numFmt w:val="bullet"/>
-      <w:lvlText w:val="•"/>
+      <w:lvlText w:val=""/>
       <w:lvlJc w:val="left"/>
       <w:pPr>
         <w:tabs>
@@ -6838,13 +8753,14 @@
         <w:ind w:left="4320" w:hanging="360"/>
       </w:pPr>
       <w:rPr>
-        <w:rFonts w:ascii="Arial" w:hAnsi="Arial" w:hint="default"/>
+        <w:rFonts w:ascii="Wingdings" w:hAnsi="Wingdings" w:hint="default"/>
+        <w:sz w:val="20"/>
       </w:rPr>
     </w:lvl>
-    <w:lvl w:ilvl="6" w:tplc="B3BA92F8" w:tentative="1">
+    <w:lvl w:ilvl="6" w:tentative="1">
       <w:start w:val="1"/>
       <w:numFmt w:val="bullet"/>
-      <w:lvlText w:val="•"/>
+      <w:lvlText w:val=""/>
       <w:lvlJc w:val="left"/>
       <w:pPr>
         <w:tabs>
@@ -6853,13 +8769,14 @@
         <w:ind w:left="5040" w:hanging="360"/>
       </w:pPr>
       <w:rPr>
-        <w:rFonts w:ascii="Arial" w:hAnsi="Arial" w:hint="default"/>
+        <w:rFonts w:ascii="Wingdings" w:hAnsi="Wingdings" w:hint="default"/>
+        <w:sz w:val="20"/>
       </w:rPr>
     </w:lvl>
-    <w:lvl w:ilvl="7" w:tplc="B4301C44" w:tentative="1">
+    <w:lvl w:ilvl="7" w:tentative="1">
       <w:start w:val="1"/>
       <w:numFmt w:val="bullet"/>
-      <w:lvlText w:val="•"/>
+      <w:lvlText w:val=""/>
       <w:lvlJc w:val="left"/>
       <w:pPr>
         <w:tabs>
@@ -6868,13 +8785,14 @@
         <w:ind w:left="5760" w:hanging="360"/>
       </w:pPr>
       <w:rPr>
-        <w:rFonts w:ascii="Arial" w:hAnsi="Arial" w:hint="default"/>
+        <w:rFonts w:ascii="Wingdings" w:hAnsi="Wingdings" w:hint="default"/>
+        <w:sz w:val="20"/>
       </w:rPr>
     </w:lvl>
-    <w:lvl w:ilvl="8" w:tplc="9DF0AB7C" w:tentative="1">
+    <w:lvl w:ilvl="8" w:tentative="1">
       <w:start w:val="1"/>
       <w:numFmt w:val="bullet"/>
-      <w:lvlText w:val="•"/>
+      <w:lvlText w:val=""/>
       <w:lvlJc w:val="left"/>
       <w:pPr>
         <w:tabs>
@@ -6883,18 +8801,19 @@
         <w:ind w:left="6480" w:hanging="360"/>
       </w:pPr>
       <w:rPr>
-        <w:rFonts w:ascii="Arial" w:hAnsi="Arial" w:hint="default"/>
+        <w:rFonts w:ascii="Wingdings" w:hAnsi="Wingdings" w:hint="default"/>
+        <w:sz w:val="20"/>
       </w:rPr>
     </w:lvl>
   </w:abstractNum>
-  <w:abstractNum w:abstractNumId="6" w15:restartNumberingAfterBreak="0">
-    <w:nsid w:val="451619FC"/>
+  <w:abstractNum w:abstractNumId="12" w15:restartNumberingAfterBreak="0">
+    <w:nsid w:val="6661586F"/>
     <w:multiLevelType w:val="multilevel"/>
-    <w:tmpl w:val="3DF8C1C4"/>
+    <w:tmpl w:val="CAFA5A04"/>
     <w:lvl w:ilvl="0">
       <w:start w:val="1"/>
-      <w:numFmt w:val="decimal"/>
-      <w:lvlText w:val="%1."/>
+      <w:numFmt w:val="bullet"/>
+      <w:lvlText w:val=""/>
       <w:lvlJc w:val="left"/>
       <w:pPr>
         <w:tabs>
@@ -6902,11 +8821,15 @@
         </w:tabs>
         <w:ind w:left="720" w:hanging="360"/>
       </w:pPr>
+      <w:rPr>
+        <w:rFonts w:ascii="Symbol" w:hAnsi="Symbol" w:hint="default"/>
+        <w:sz w:val="20"/>
+      </w:rPr>
     </w:lvl>
     <w:lvl w:ilvl="1" w:tentative="1">
       <w:start w:val="1"/>
-      <w:numFmt w:val="decimal"/>
-      <w:lvlText w:val="%2."/>
+      <w:numFmt w:val="bullet"/>
+      <w:lvlText w:val="o"/>
       <w:lvlJc w:val="left"/>
       <w:pPr>
         <w:tabs>
@@ -6914,11 +8837,15 @@
         </w:tabs>
         <w:ind w:left="1440" w:hanging="360"/>
       </w:pPr>
+      <w:rPr>
+        <w:rFonts w:ascii="Courier New" w:hAnsi="Courier New" w:hint="default"/>
+        <w:sz w:val="20"/>
+      </w:rPr>
     </w:lvl>
     <w:lvl w:ilvl="2" w:tentative="1">
       <w:start w:val="1"/>
-      <w:numFmt w:val="decimal"/>
-      <w:lvlText w:val="%3."/>
+      <w:numFmt w:val="bullet"/>
+      <w:lvlText w:val=""/>
       <w:lvlJc w:val="left"/>
       <w:pPr>
         <w:tabs>
@@ -6926,11 +8853,15 @@
         </w:tabs>
         <w:ind w:left="2160" w:hanging="360"/>
       </w:pPr>
+      <w:rPr>
+        <w:rFonts w:ascii="Wingdings" w:hAnsi="Wingdings" w:hint="default"/>
+        <w:sz w:val="20"/>
+      </w:rPr>
     </w:lvl>
     <w:lvl w:ilvl="3" w:tentative="1">
       <w:start w:val="1"/>
-      <w:numFmt w:val="decimal"/>
-      <w:lvlText w:val="%4."/>
+      <w:numFmt w:val="bullet"/>
+      <w:lvlText w:val=""/>
       <w:lvlJc w:val="left"/>
       <w:pPr>
         <w:tabs>
@@ -6938,11 +8869,15 @@
         </w:tabs>
         <w:ind w:left="2880" w:hanging="360"/>
       </w:pPr>
+      <w:rPr>
+        <w:rFonts w:ascii="Wingdings" w:hAnsi="Wingdings" w:hint="default"/>
+        <w:sz w:val="20"/>
+      </w:rPr>
     </w:lvl>
     <w:lvl w:ilvl="4" w:tentative="1">
       <w:start w:val="1"/>
-      <w:numFmt w:val="decimal"/>
-      <w:lvlText w:val="%5."/>
+      <w:numFmt w:val="bullet"/>
+      <w:lvlText w:val=""/>
       <w:lvlJc w:val="left"/>
       <w:pPr>
         <w:tabs>
@@ -6950,11 +8885,15 @@
         </w:tabs>
         <w:ind w:left="3600" w:hanging="360"/>
       </w:pPr>
+      <w:rPr>
+        <w:rFonts w:ascii="Wingdings" w:hAnsi="Wingdings" w:hint="default"/>
+        <w:sz w:val="20"/>
+      </w:rPr>
     </w:lvl>
     <w:lvl w:ilvl="5" w:tentative="1">
       <w:start w:val="1"/>
-      <w:numFmt w:val="decimal"/>
-      <w:lvlText w:val="%6."/>
+      <w:numFmt w:val="bullet"/>
+      <w:lvlText w:val=""/>
       <w:lvlJc w:val="left"/>
       <w:pPr>
         <w:tabs>
@@ -6962,11 +8901,15 @@
         </w:tabs>
         <w:ind w:left="4320" w:hanging="360"/>
       </w:pPr>
+      <w:rPr>
+        <w:rFonts w:ascii="Wingdings" w:hAnsi="Wingdings" w:hint="default"/>
+        <w:sz w:val="20"/>
+      </w:rPr>
     </w:lvl>
     <w:lvl w:ilvl="6" w:tentative="1">
       <w:start w:val="1"/>
-      <w:numFmt w:val="decimal"/>
-      <w:lvlText w:val="%7."/>
+      <w:numFmt w:val="bullet"/>
+      <w:lvlText w:val=""/>
       <w:lvlJc w:val="left"/>
       <w:pPr>
         <w:tabs>
@@ -6974,11 +8917,15 @@
         </w:tabs>
         <w:ind w:left="5040" w:hanging="360"/>
       </w:pPr>
+      <w:rPr>
+        <w:rFonts w:ascii="Wingdings" w:hAnsi="Wingdings" w:hint="default"/>
+        <w:sz w:val="20"/>
+      </w:rPr>
     </w:lvl>
     <w:lvl w:ilvl="7" w:tentative="1">
       <w:start w:val="1"/>
-      <w:numFmt w:val="decimal"/>
-      <w:lvlText w:val="%8."/>
+      <w:numFmt w:val="bullet"/>
+      <w:lvlText w:val=""/>
       <w:lvlJc w:val="left"/>
       <w:pPr>
         <w:tabs>
@@ -6986,11 +8933,15 @@
         </w:tabs>
         <w:ind w:left="5760" w:hanging="360"/>
       </w:pPr>
+      <w:rPr>
+        <w:rFonts w:ascii="Wingdings" w:hAnsi="Wingdings" w:hint="default"/>
+        <w:sz w:val="20"/>
+      </w:rPr>
     </w:lvl>
     <w:lvl w:ilvl="8" w:tentative="1">
       <w:start w:val="1"/>
-      <w:numFmt w:val="decimal"/>
-      <w:lvlText w:val="%9."/>
+      <w:numFmt w:val="bullet"/>
+      <w:lvlText w:val=""/>
       <w:lvlJc w:val="left"/>
       <w:pPr>
         <w:tabs>
@@ -6998,428 +8949,13 @@
         </w:tabs>
         <w:ind w:left="6480" w:hanging="360"/>
       </w:pPr>
-    </w:lvl>
-  </w:abstractNum>
-  <w:abstractNum w:abstractNumId="7" w15:restartNumberingAfterBreak="0">
-    <w:nsid w:val="54F62604"/>
-    <w:multiLevelType w:val="multilevel"/>
-    <w:tmpl w:val="5FBC1636"/>
-    <w:lvl w:ilvl="0">
-      <w:start w:val="1"/>
-      <w:numFmt w:val="decimal"/>
-      <w:lvlText w:val="%1."/>
-      <w:lvlJc w:val="left"/>
-      <w:pPr>
-        <w:ind w:left="1800" w:hanging="360"/>
-      </w:pPr>
-      <w:rPr>
-        <w:rFonts w:hint="default"/>
-      </w:rPr>
-    </w:lvl>
-    <w:lvl w:ilvl="1">
-      <w:start w:val="1"/>
-      <w:numFmt w:val="decimal"/>
-      <w:isLgl/>
-      <w:lvlText w:val="%1.%2."/>
-      <w:lvlJc w:val="left"/>
-      <w:pPr>
-        <w:ind w:left="2160" w:hanging="360"/>
-      </w:pPr>
-      <w:rPr>
-        <w:rFonts w:hint="default"/>
-      </w:rPr>
-    </w:lvl>
-    <w:lvl w:ilvl="2">
-      <w:start w:val="1"/>
-      <w:numFmt w:val="decimal"/>
-      <w:isLgl/>
-      <w:lvlText w:val="%1.%2.%3."/>
-      <w:lvlJc w:val="left"/>
-      <w:pPr>
-        <w:ind w:left="2880" w:hanging="720"/>
-      </w:pPr>
-      <w:rPr>
-        <w:rFonts w:hint="default"/>
-      </w:rPr>
-    </w:lvl>
-    <w:lvl w:ilvl="3">
-      <w:start w:val="1"/>
-      <w:numFmt w:val="decimal"/>
-      <w:isLgl/>
-      <w:lvlText w:val="%1.%2.%3.%4."/>
-      <w:lvlJc w:val="left"/>
-      <w:pPr>
-        <w:ind w:left="3240" w:hanging="720"/>
-      </w:pPr>
-      <w:rPr>
-        <w:rFonts w:hint="default"/>
-      </w:rPr>
-    </w:lvl>
-    <w:lvl w:ilvl="4">
-      <w:start w:val="1"/>
-      <w:numFmt w:val="decimal"/>
-      <w:isLgl/>
-      <w:lvlText w:val="%1.%2.%3.%4.%5."/>
-      <w:lvlJc w:val="left"/>
-      <w:pPr>
-        <w:ind w:left="3960" w:hanging="1080"/>
-      </w:pPr>
-      <w:rPr>
-        <w:rFonts w:hint="default"/>
-      </w:rPr>
-    </w:lvl>
-    <w:lvl w:ilvl="5">
-      <w:start w:val="1"/>
-      <w:numFmt w:val="decimal"/>
-      <w:isLgl/>
-      <w:lvlText w:val="%1.%2.%3.%4.%5.%6."/>
-      <w:lvlJc w:val="left"/>
-      <w:pPr>
-        <w:ind w:left="4320" w:hanging="1080"/>
-      </w:pPr>
-      <w:rPr>
-        <w:rFonts w:hint="default"/>
-      </w:rPr>
-    </w:lvl>
-    <w:lvl w:ilvl="6">
-      <w:start w:val="1"/>
-      <w:numFmt w:val="decimal"/>
-      <w:isLgl/>
-      <w:lvlText w:val="%1.%2.%3.%4.%5.%6.%7."/>
-      <w:lvlJc w:val="left"/>
-      <w:pPr>
-        <w:ind w:left="5040" w:hanging="1440"/>
-      </w:pPr>
-      <w:rPr>
-        <w:rFonts w:hint="default"/>
-      </w:rPr>
-    </w:lvl>
-    <w:lvl w:ilvl="7">
-      <w:start w:val="1"/>
-      <w:numFmt w:val="decimal"/>
-      <w:isLgl/>
-      <w:lvlText w:val="%1.%2.%3.%4.%5.%6.%7.%8."/>
-      <w:lvlJc w:val="left"/>
-      <w:pPr>
-        <w:ind w:left="5400" w:hanging="1440"/>
-      </w:pPr>
-      <w:rPr>
-        <w:rFonts w:hint="default"/>
-      </w:rPr>
-    </w:lvl>
-    <w:lvl w:ilvl="8">
-      <w:start w:val="1"/>
-      <w:numFmt w:val="decimal"/>
-      <w:isLgl/>
-      <w:lvlText w:val="%1.%2.%3.%4.%5.%6.%7.%8.%9."/>
-      <w:lvlJc w:val="left"/>
-      <w:pPr>
-        <w:ind w:left="6120" w:hanging="1800"/>
-      </w:pPr>
-      <w:rPr>
-        <w:rFonts w:hint="default"/>
-      </w:rPr>
-    </w:lvl>
-  </w:abstractNum>
-  <w:abstractNum w:abstractNumId="8" w15:restartNumberingAfterBreak="0">
-    <w:nsid w:val="5D2D4282"/>
-    <w:multiLevelType w:val="multilevel"/>
-    <w:tmpl w:val="884C2F8E"/>
-    <w:lvl w:ilvl="0">
-      <w:start w:val="1"/>
-      <w:numFmt w:val="bullet"/>
-      <w:lvlText w:val=""/>
-      <w:lvlJc w:val="left"/>
-      <w:pPr>
-        <w:tabs>
-          <w:tab w:val="num" w:pos="720"/>
-        </w:tabs>
-        <w:ind w:left="720" w:hanging="360"/>
-      </w:pPr>
-      <w:rPr>
-        <w:rFonts w:ascii="Symbol" w:hAnsi="Symbol" w:hint="default"/>
-        <w:sz w:val="20"/>
-      </w:rPr>
-    </w:lvl>
-    <w:lvl w:ilvl="1" w:tentative="1">
-      <w:start w:val="1"/>
-      <w:numFmt w:val="bullet"/>
-      <w:lvlText w:val="o"/>
-      <w:lvlJc w:val="left"/>
-      <w:pPr>
-        <w:tabs>
-          <w:tab w:val="num" w:pos="1440"/>
-        </w:tabs>
-        <w:ind w:left="1440" w:hanging="360"/>
-      </w:pPr>
-      <w:rPr>
-        <w:rFonts w:ascii="Courier New" w:hAnsi="Courier New" w:hint="default"/>
-        <w:sz w:val="20"/>
-      </w:rPr>
-    </w:lvl>
-    <w:lvl w:ilvl="2" w:tentative="1">
-      <w:start w:val="1"/>
-      <w:numFmt w:val="bullet"/>
-      <w:lvlText w:val=""/>
-      <w:lvlJc w:val="left"/>
-      <w:pPr>
-        <w:tabs>
-          <w:tab w:val="num" w:pos="2160"/>
-        </w:tabs>
-        <w:ind w:left="2160" w:hanging="360"/>
-      </w:pPr>
       <w:rPr>
         <w:rFonts w:ascii="Wingdings" w:hAnsi="Wingdings" w:hint="default"/>
         <w:sz w:val="20"/>
       </w:rPr>
     </w:lvl>
-    <w:lvl w:ilvl="3" w:tentative="1">
-      <w:start w:val="1"/>
-      <w:numFmt w:val="bullet"/>
-      <w:lvlText w:val=""/>
-      <w:lvlJc w:val="left"/>
-      <w:pPr>
-        <w:tabs>
-          <w:tab w:val="num" w:pos="2880"/>
-        </w:tabs>
-        <w:ind w:left="2880" w:hanging="360"/>
-      </w:pPr>
-      <w:rPr>
-        <w:rFonts w:ascii="Wingdings" w:hAnsi="Wingdings" w:hint="default"/>
-        <w:sz w:val="20"/>
-      </w:rPr>
-    </w:lvl>
-    <w:lvl w:ilvl="4" w:tentative="1">
-      <w:start w:val="1"/>
-      <w:numFmt w:val="bullet"/>
-      <w:lvlText w:val=""/>
-      <w:lvlJc w:val="left"/>
-      <w:pPr>
-        <w:tabs>
-          <w:tab w:val="num" w:pos="3600"/>
-        </w:tabs>
-        <w:ind w:left="3600" w:hanging="360"/>
-      </w:pPr>
-      <w:rPr>
-        <w:rFonts w:ascii="Wingdings" w:hAnsi="Wingdings" w:hint="default"/>
-        <w:sz w:val="20"/>
-      </w:rPr>
-    </w:lvl>
-    <w:lvl w:ilvl="5" w:tentative="1">
-      <w:start w:val="1"/>
-      <w:numFmt w:val="bullet"/>
-      <w:lvlText w:val=""/>
-      <w:lvlJc w:val="left"/>
-      <w:pPr>
-        <w:tabs>
-          <w:tab w:val="num" w:pos="4320"/>
-        </w:tabs>
-        <w:ind w:left="4320" w:hanging="360"/>
-      </w:pPr>
-      <w:rPr>
-        <w:rFonts w:ascii="Wingdings" w:hAnsi="Wingdings" w:hint="default"/>
-        <w:sz w:val="20"/>
-      </w:rPr>
-    </w:lvl>
-    <w:lvl w:ilvl="6" w:tentative="1">
-      <w:start w:val="1"/>
-      <w:numFmt w:val="bullet"/>
-      <w:lvlText w:val=""/>
-      <w:lvlJc w:val="left"/>
-      <w:pPr>
-        <w:tabs>
-          <w:tab w:val="num" w:pos="5040"/>
-        </w:tabs>
-        <w:ind w:left="5040" w:hanging="360"/>
-      </w:pPr>
-      <w:rPr>
-        <w:rFonts w:ascii="Wingdings" w:hAnsi="Wingdings" w:hint="default"/>
-        <w:sz w:val="20"/>
-      </w:rPr>
-    </w:lvl>
-    <w:lvl w:ilvl="7" w:tentative="1">
-      <w:start w:val="1"/>
-      <w:numFmt w:val="bullet"/>
-      <w:lvlText w:val=""/>
-      <w:lvlJc w:val="left"/>
-      <w:pPr>
-        <w:tabs>
-          <w:tab w:val="num" w:pos="5760"/>
-        </w:tabs>
-        <w:ind w:left="5760" w:hanging="360"/>
-      </w:pPr>
-      <w:rPr>
-        <w:rFonts w:ascii="Wingdings" w:hAnsi="Wingdings" w:hint="default"/>
-        <w:sz w:val="20"/>
-      </w:rPr>
-    </w:lvl>
-    <w:lvl w:ilvl="8" w:tentative="1">
-      <w:start w:val="1"/>
-      <w:numFmt w:val="bullet"/>
-      <w:lvlText w:val=""/>
-      <w:lvlJc w:val="left"/>
-      <w:pPr>
-        <w:tabs>
-          <w:tab w:val="num" w:pos="6480"/>
-        </w:tabs>
-        <w:ind w:left="6480" w:hanging="360"/>
-      </w:pPr>
-      <w:rPr>
-        <w:rFonts w:ascii="Wingdings" w:hAnsi="Wingdings" w:hint="default"/>
-        <w:sz w:val="20"/>
-      </w:rPr>
-    </w:lvl>
   </w:abstractNum>
-  <w:abstractNum w:abstractNumId="9" w15:restartNumberingAfterBreak="0">
-    <w:nsid w:val="6661586F"/>
-    <w:multiLevelType w:val="multilevel"/>
-    <w:tmpl w:val="CAFA5A04"/>
-    <w:lvl w:ilvl="0">
-      <w:start w:val="1"/>
-      <w:numFmt w:val="bullet"/>
-      <w:lvlText w:val=""/>
-      <w:lvlJc w:val="left"/>
-      <w:pPr>
-        <w:tabs>
-          <w:tab w:val="num" w:pos="720"/>
-        </w:tabs>
-        <w:ind w:left="720" w:hanging="360"/>
-      </w:pPr>
-      <w:rPr>
-        <w:rFonts w:ascii="Symbol" w:hAnsi="Symbol" w:hint="default"/>
-        <w:sz w:val="20"/>
-      </w:rPr>
-    </w:lvl>
-    <w:lvl w:ilvl="1" w:tentative="1">
-      <w:start w:val="1"/>
-      <w:numFmt w:val="bullet"/>
-      <w:lvlText w:val="o"/>
-      <w:lvlJc w:val="left"/>
-      <w:pPr>
-        <w:tabs>
-          <w:tab w:val="num" w:pos="1440"/>
-        </w:tabs>
-        <w:ind w:left="1440" w:hanging="360"/>
-      </w:pPr>
-      <w:rPr>
-        <w:rFonts w:ascii="Courier New" w:hAnsi="Courier New" w:hint="default"/>
-        <w:sz w:val="20"/>
-      </w:rPr>
-    </w:lvl>
-    <w:lvl w:ilvl="2" w:tentative="1">
-      <w:start w:val="1"/>
-      <w:numFmt w:val="bullet"/>
-      <w:lvlText w:val=""/>
-      <w:lvlJc w:val="left"/>
-      <w:pPr>
-        <w:tabs>
-          <w:tab w:val="num" w:pos="2160"/>
-        </w:tabs>
-        <w:ind w:left="2160" w:hanging="360"/>
-      </w:pPr>
-      <w:rPr>
-        <w:rFonts w:ascii="Wingdings" w:hAnsi="Wingdings" w:hint="default"/>
-        <w:sz w:val="20"/>
-      </w:rPr>
-    </w:lvl>
-    <w:lvl w:ilvl="3" w:tentative="1">
-      <w:start w:val="1"/>
-      <w:numFmt w:val="bullet"/>
-      <w:lvlText w:val=""/>
-      <w:lvlJc w:val="left"/>
-      <w:pPr>
-        <w:tabs>
-          <w:tab w:val="num" w:pos="2880"/>
-        </w:tabs>
-        <w:ind w:left="2880" w:hanging="360"/>
-      </w:pPr>
-      <w:rPr>
-        <w:rFonts w:ascii="Wingdings" w:hAnsi="Wingdings" w:hint="default"/>
-        <w:sz w:val="20"/>
-      </w:rPr>
-    </w:lvl>
-    <w:lvl w:ilvl="4" w:tentative="1">
-      <w:start w:val="1"/>
-      <w:numFmt w:val="bullet"/>
-      <w:lvlText w:val=""/>
-      <w:lvlJc w:val="left"/>
-      <w:pPr>
-        <w:tabs>
-          <w:tab w:val="num" w:pos="3600"/>
-        </w:tabs>
-        <w:ind w:left="3600" w:hanging="360"/>
-      </w:pPr>
-      <w:rPr>
-        <w:rFonts w:ascii="Wingdings" w:hAnsi="Wingdings" w:hint="default"/>
-        <w:sz w:val="20"/>
-      </w:rPr>
-    </w:lvl>
-    <w:lvl w:ilvl="5" w:tentative="1">
-      <w:start w:val="1"/>
-      <w:numFmt w:val="bullet"/>
-      <w:lvlText w:val=""/>
-      <w:lvlJc w:val="left"/>
-      <w:pPr>
-        <w:tabs>
-          <w:tab w:val="num" w:pos="4320"/>
-        </w:tabs>
-        <w:ind w:left="4320" w:hanging="360"/>
-      </w:pPr>
-      <w:rPr>
-        <w:rFonts w:ascii="Wingdings" w:hAnsi="Wingdings" w:hint="default"/>
-        <w:sz w:val="20"/>
-      </w:rPr>
-    </w:lvl>
-    <w:lvl w:ilvl="6" w:tentative="1">
-      <w:start w:val="1"/>
-      <w:numFmt w:val="bullet"/>
-      <w:lvlText w:val=""/>
-      <w:lvlJc w:val="left"/>
-      <w:pPr>
-        <w:tabs>
-          <w:tab w:val="num" w:pos="5040"/>
-        </w:tabs>
-        <w:ind w:left="5040" w:hanging="360"/>
-      </w:pPr>
-      <w:rPr>
-        <w:rFonts w:ascii="Wingdings" w:hAnsi="Wingdings" w:hint="default"/>
-        <w:sz w:val="20"/>
-      </w:rPr>
-    </w:lvl>
-    <w:lvl w:ilvl="7" w:tentative="1">
-      <w:start w:val="1"/>
-      <w:numFmt w:val="bullet"/>
-      <w:lvlText w:val=""/>
-      <w:lvlJc w:val="left"/>
-      <w:pPr>
-        <w:tabs>
-          <w:tab w:val="num" w:pos="5760"/>
-        </w:tabs>
-        <w:ind w:left="5760" w:hanging="360"/>
-      </w:pPr>
-      <w:rPr>
-        <w:rFonts w:ascii="Wingdings" w:hAnsi="Wingdings" w:hint="default"/>
-        <w:sz w:val="20"/>
-      </w:rPr>
-    </w:lvl>
-    <w:lvl w:ilvl="8" w:tentative="1">
-      <w:start w:val="1"/>
-      <w:numFmt w:val="bullet"/>
-      <w:lvlText w:val=""/>
-      <w:lvlJc w:val="left"/>
-      <w:pPr>
-        <w:tabs>
-          <w:tab w:val="num" w:pos="6480"/>
-        </w:tabs>
-        <w:ind w:left="6480" w:hanging="360"/>
-      </w:pPr>
-      <w:rPr>
-        <w:rFonts w:ascii="Wingdings" w:hAnsi="Wingdings" w:hint="default"/>
-        <w:sz w:val="20"/>
-      </w:rPr>
-    </w:lvl>
-  </w:abstractNum>
-  <w:abstractNum w:abstractNumId="10" w15:restartNumberingAfterBreak="0">
+  <w:abstractNum w:abstractNumId="13" w15:restartNumberingAfterBreak="0">
     <w:nsid w:val="6D5D537D"/>
     <w:multiLevelType w:val="multilevel"/>
     <w:tmpl w:val="6A92C4D8"/>
@@ -7540,7 +9076,96 @@
       </w:rPr>
     </w:lvl>
   </w:abstractNum>
-  <w:abstractNum w:abstractNumId="11" w15:restartNumberingAfterBreak="0">
+  <w:abstractNum w:abstractNumId="14" w15:restartNumberingAfterBreak="0">
+    <w:nsid w:val="789E2623"/>
+    <w:multiLevelType w:val="hybridMultilevel"/>
+    <w:tmpl w:val="C77C65D8"/>
+    <w:lvl w:ilvl="0" w:tplc="04090011">
+      <w:start w:val="1"/>
+      <w:numFmt w:val="decimal"/>
+      <w:lvlText w:val="%1)"/>
+      <w:lvlJc w:val="left"/>
+      <w:pPr>
+        <w:ind w:left="720" w:hanging="360"/>
+      </w:pPr>
+      <w:rPr>
+        <w:rFonts w:hint="default"/>
+      </w:rPr>
+    </w:lvl>
+    <w:lvl w:ilvl="1" w:tplc="04090019" w:tentative="1">
+      <w:start w:val="1"/>
+      <w:numFmt w:val="lowerLetter"/>
+      <w:lvlText w:val="%2."/>
+      <w:lvlJc w:val="left"/>
+      <w:pPr>
+        <w:ind w:left="1440" w:hanging="360"/>
+      </w:pPr>
+    </w:lvl>
+    <w:lvl w:ilvl="2" w:tplc="0409001B" w:tentative="1">
+      <w:start w:val="1"/>
+      <w:numFmt w:val="lowerRoman"/>
+      <w:lvlText w:val="%3."/>
+      <w:lvlJc w:val="right"/>
+      <w:pPr>
+        <w:ind w:left="2160" w:hanging="180"/>
+      </w:pPr>
+    </w:lvl>
+    <w:lvl w:ilvl="3" w:tplc="0409000F" w:tentative="1">
+      <w:start w:val="1"/>
+      <w:numFmt w:val="decimal"/>
+      <w:lvlText w:val="%4."/>
+      <w:lvlJc w:val="left"/>
+      <w:pPr>
+        <w:ind w:left="2880" w:hanging="360"/>
+      </w:pPr>
+    </w:lvl>
+    <w:lvl w:ilvl="4" w:tplc="04090019" w:tentative="1">
+      <w:start w:val="1"/>
+      <w:numFmt w:val="lowerLetter"/>
+      <w:lvlText w:val="%5."/>
+      <w:lvlJc w:val="left"/>
+      <w:pPr>
+        <w:ind w:left="3600" w:hanging="360"/>
+      </w:pPr>
+    </w:lvl>
+    <w:lvl w:ilvl="5" w:tplc="0409001B" w:tentative="1">
+      <w:start w:val="1"/>
+      <w:numFmt w:val="lowerRoman"/>
+      <w:lvlText w:val="%6."/>
+      <w:lvlJc w:val="right"/>
+      <w:pPr>
+        <w:ind w:left="4320" w:hanging="180"/>
+      </w:pPr>
+    </w:lvl>
+    <w:lvl w:ilvl="6" w:tplc="0409000F" w:tentative="1">
+      <w:start w:val="1"/>
+      <w:numFmt w:val="decimal"/>
+      <w:lvlText w:val="%7."/>
+      <w:lvlJc w:val="left"/>
+      <w:pPr>
+        <w:ind w:left="5040" w:hanging="360"/>
+      </w:pPr>
+    </w:lvl>
+    <w:lvl w:ilvl="7" w:tplc="04090019" w:tentative="1">
+      <w:start w:val="1"/>
+      <w:numFmt w:val="lowerLetter"/>
+      <w:lvlText w:val="%8."/>
+      <w:lvlJc w:val="left"/>
+      <w:pPr>
+        <w:ind w:left="5760" w:hanging="360"/>
+      </w:pPr>
+    </w:lvl>
+    <w:lvl w:ilvl="8" w:tplc="0409001B" w:tentative="1">
+      <w:start w:val="1"/>
+      <w:numFmt w:val="lowerRoman"/>
+      <w:lvlText w:val="%9."/>
+      <w:lvlJc w:val="right"/>
+      <w:pPr>
+        <w:ind w:left="6480" w:hanging="180"/>
+      </w:pPr>
+    </w:lvl>
+  </w:abstractNum>
+  <w:abstractNum w:abstractNumId="15" w15:restartNumberingAfterBreak="0">
     <w:nsid w:val="7C3429FB"/>
     <w:multiLevelType w:val="hybridMultilevel"/>
     <w:tmpl w:val="2EC80200"/>
@@ -7630,40 +9255,52 @@
     </w:lvl>
   </w:abstractNum>
   <w:num w:numId="1">
-    <w:abstractNumId w:val="3"/>
+    <w:abstractNumId w:val="4"/>
   </w:num>
   <w:num w:numId="2">
-    <w:abstractNumId w:val="10"/>
+    <w:abstractNumId w:val="13"/>
   </w:num>
   <w:num w:numId="3">
-    <w:abstractNumId w:val="4"/>
+    <w:abstractNumId w:val="5"/>
   </w:num>
   <w:num w:numId="4">
-    <w:abstractNumId w:val="5"/>
+    <w:abstractNumId w:val="6"/>
   </w:num>
   <w:num w:numId="5">
     <w:abstractNumId w:val="0"/>
   </w:num>
   <w:num w:numId="6">
-    <w:abstractNumId w:val="11"/>
+    <w:abstractNumId w:val="15"/>
   </w:num>
   <w:num w:numId="7">
     <w:abstractNumId w:val="1"/>
   </w:num>
   <w:num w:numId="8">
-    <w:abstractNumId w:val="7"/>
+    <w:abstractNumId w:val="10"/>
   </w:num>
   <w:num w:numId="9">
-    <w:abstractNumId w:val="9"/>
+    <w:abstractNumId w:val="12"/>
   </w:num>
   <w:num w:numId="10">
-    <w:abstractNumId w:val="8"/>
+    <w:abstractNumId w:val="11"/>
   </w:num>
   <w:num w:numId="11">
     <w:abstractNumId w:val="2"/>
   </w:num>
   <w:num w:numId="12">
-    <w:abstractNumId w:val="6"/>
+    <w:abstractNumId w:val="7"/>
+  </w:num>
+  <w:num w:numId="13">
+    <w:abstractNumId w:val="3"/>
+  </w:num>
+  <w:num w:numId="14">
+    <w:abstractNumId w:val="8"/>
+  </w:num>
+  <w:num w:numId="15">
+    <w:abstractNumId w:val="9"/>
+  </w:num>
+  <w:num w:numId="16">
+    <w:abstractNumId w:val="14"/>
   </w:num>
 </w:numbering>
 </file>
@@ -8356,6 +9993,17 @@
       <w:szCs w:val="20"/>
     </w:rPr>
   </w:style>
+  <w:style w:type="character" w:styleId="a6">
+    <w:name w:val="Strong"/>
+    <w:basedOn w:val="a0"/>
+    <w:uiPriority w:val="22"/>
+    <w:qFormat/>
+    <w:rsid w:val="007C7B8F"/>
+    <w:rPr>
+      <w:b/>
+      <w:bCs/>
+    </w:rPr>
+  </w:style>
 </w:styles>
 </file>
 
@@ -8625,7 +10273,7 @@
 </file>
 
 <file path=customXml/itemProps1.xml><?xml version="1.0" encoding="utf-8"?>
-<ds:datastoreItem xmlns:ds="http://schemas.openxmlformats.org/officeDocument/2006/customXml" ds:itemID="{3A81E7E0-F8CA-4802-ABC2-6484F336E3F9}">
+<ds:datastoreItem xmlns:ds="http://schemas.openxmlformats.org/officeDocument/2006/customXml" ds:itemID="{9C9C61EC-2568-46E1-8E63-FC7A44E69026}">
   <ds:schemaRefs>
     <ds:schemaRef ds:uri="http://schemas.openxmlformats.org/officeDocument/2006/bibliography"/>
   </ds:schemaRefs>

</xml_diff>